<commit_message>
mejora del marco teorico
</commit_message>
<xml_diff>
--- a/septimbre/Plantilla Proyecto - Dan Meneces v6.docx
+++ b/septimbre/Plantilla Proyecto - Dan Meneces v6.docx
@@ -265,7 +265,6 @@
               <w:szCs w:val="28"/>
             </w:rPr>
           </w:pPr>
-          <w:proofErr w:type="spellStart"/>
           <w:r>
             <w:rPr>
               <w:rFonts w:ascii="Arial" w:hAnsi="Arial" w:cs="Arial"/>
@@ -273,17 +272,7 @@
               <w:sz w:val="28"/>
               <w:szCs w:val="28"/>
             </w:rPr>
-            <w:t>Egr</w:t>
-          </w:r>
-          <w:proofErr w:type="spellEnd"/>
-          <w:r>
-            <w:rPr>
-              <w:rFonts w:ascii="Arial" w:hAnsi="Arial" w:cs="Arial"/>
-              <w:b/>
-              <w:sz w:val="28"/>
-              <w:szCs w:val="28"/>
-            </w:rPr>
-            <w:t xml:space="preserve">.: </w:t>
+            <w:t xml:space="preserve">Egr.: </w:t>
           </w:r>
           <w:r>
             <w:rPr>
@@ -343,7 +332,6 @@
             </w:rPr>
             <w:t xml:space="preserve">Ing. </w:t>
           </w:r>
-          <w:proofErr w:type="spellStart"/>
           <w:r>
             <w:rPr>
               <w:rFonts w:ascii="Arial" w:hAnsi="Arial" w:cs="Arial"/>
@@ -351,17 +339,7 @@
               <w:sz w:val="28"/>
               <w:szCs w:val="28"/>
             </w:rPr>
-            <w:t>Vasquez</w:t>
-          </w:r>
-          <w:proofErr w:type="spellEnd"/>
-          <w:r>
-            <w:rPr>
-              <w:rFonts w:ascii="Arial" w:hAnsi="Arial" w:cs="Arial"/>
-              <w:b/>
-              <w:sz w:val="28"/>
-              <w:szCs w:val="28"/>
-            </w:rPr>
-            <w:t xml:space="preserve"> Cruz Javier Marcelo</w:t>
+            <w:t>Vasquez Cruz Javier Marcelo</w:t>
           </w:r>
         </w:p>
         <w:p>
@@ -6178,23 +6156,7 @@
           <w:rFonts w:ascii="Arial" w:hAnsi="Arial" w:cs="Arial"/>
           <w:sz w:val="22"/>
         </w:rPr>
-        <w:t xml:space="preserve">La planificación se realizará teniendo en cuenta las características únicas del edificio. Para determinar los requisitos del proyecto, se elaborará un consolidado que incluya los niveles del edificio que requieran cobertura de cableado, el número de nodos que necesitarán conexión, la topología de red a implementar, la ubicación de los gabinetes, así como la asignación de direcciones IP y el uso de </w:t>
-      </w:r>
-      <w:proofErr w:type="spellStart"/>
-      <w:r>
-        <w:rPr>
-          <w:rFonts w:ascii="Arial" w:hAnsi="Arial" w:cs="Arial"/>
-          <w:sz w:val="22"/>
-        </w:rPr>
-        <w:t>subnetting</w:t>
-      </w:r>
-      <w:proofErr w:type="spellEnd"/>
-      <w:r>
-        <w:rPr>
-          <w:rFonts w:ascii="Arial" w:hAnsi="Arial" w:cs="Arial"/>
-          <w:sz w:val="22"/>
-        </w:rPr>
-        <w:t>. Además, se proyectará la escalabilidad del sistema a corto y mediano plazo para garantizar su capacidad de adaptación a futuras necesidades.</w:t>
+        <w:t>La planificación se realizará teniendo en cuenta las características únicas del edificio. Para determinar los requisitos del proyecto, se elaborará un consolidado que incluya los niveles del edificio que requieran cobertura de cableado, el número de nodos que necesitarán conexión, la topología de red a implementar, la ubicación de los gabinetes, así como la asignación de direcciones IP y el uso de subnetting. Además, se proyectará la escalabilidad del sistema a corto y mediano plazo para garantizar su capacidad de adaptación a futuras necesidades.</w:t>
       </w:r>
     </w:p>
     <w:p>
@@ -6334,55 +6296,7 @@
           <w:rFonts w:ascii="Arial" w:hAnsi="Arial" w:cs="Arial"/>
           <w:sz w:val="22"/>
         </w:rPr>
-        <w:t>La metodología top-</w:t>
-      </w:r>
-      <w:proofErr w:type="spellStart"/>
-      <w:r>
-        <w:rPr>
-          <w:rFonts w:ascii="Arial" w:hAnsi="Arial" w:cs="Arial"/>
-          <w:sz w:val="22"/>
-        </w:rPr>
-        <w:t>down</w:t>
-      </w:r>
-      <w:proofErr w:type="spellEnd"/>
-      <w:r>
-        <w:rPr>
-          <w:rFonts w:ascii="Arial" w:hAnsi="Arial" w:cs="Arial"/>
-          <w:sz w:val="22"/>
-        </w:rPr>
-        <w:t xml:space="preserve"> es altamente efectiva para el diseño de redes, proporcionando un enfoque estructurado y sistemático que ayuda a garantizar que la red cumpla con las necesidades organizacionales, sea eficiente, segura y escalable. Se utilizarán herramientas como Cisco </w:t>
-      </w:r>
-      <w:proofErr w:type="spellStart"/>
-      <w:r>
-        <w:rPr>
-          <w:rFonts w:ascii="Arial" w:hAnsi="Arial" w:cs="Arial"/>
-          <w:sz w:val="22"/>
-        </w:rPr>
-        <w:t>Packet</w:t>
-      </w:r>
-      <w:proofErr w:type="spellEnd"/>
-      <w:r>
-        <w:rPr>
-          <w:rFonts w:ascii="Arial" w:hAnsi="Arial" w:cs="Arial"/>
-          <w:sz w:val="22"/>
-        </w:rPr>
-        <w:t xml:space="preserve"> </w:t>
-      </w:r>
-      <w:proofErr w:type="spellStart"/>
-      <w:r>
-        <w:rPr>
-          <w:rFonts w:ascii="Arial" w:hAnsi="Arial" w:cs="Arial"/>
-          <w:sz w:val="22"/>
-        </w:rPr>
-        <w:t>Tracer</w:t>
-      </w:r>
-      <w:proofErr w:type="spellEnd"/>
-      <w:r>
-        <w:rPr>
-          <w:rFonts w:ascii="Arial" w:hAnsi="Arial" w:cs="Arial"/>
-          <w:sz w:val="22"/>
-        </w:rPr>
-        <w:t xml:space="preserve"> y SGN3 para simular el cableado de red, garantizando de esta manera el éxito del proyecto.</w:t>
+        <w:t>La metodología top-down es altamente efectiva para el diseño de redes, proporcionando un enfoque estructurado y sistemático que ayuda a garantizar que la red cumpla con las necesidades organizacionales, sea eficiente, segura y escalable. Se utilizarán herramientas como Cisco Packet Tracer y SGN3 para simular el cableado de red, garantizando de esta manera el éxito del proyecto.</w:t>
       </w:r>
     </w:p>
     <w:p>
@@ -6658,23 +6572,7 @@
           <w:rFonts w:ascii="Arial" w:hAnsi="Arial" w:cs="Arial"/>
           <w:sz w:val="22"/>
         </w:rPr>
-        <w:t xml:space="preserve">Se identifica la necesidad de realizar una evaluación exhaustiva de las necesidades de conectividad del edificio, así como de elaborar un plan detallado que incluya la ubicación de gabinetes, la distribución de nodos, el direccionamiento IP y el uso de </w:t>
-      </w:r>
-      <w:proofErr w:type="spellStart"/>
-      <w:r>
-        <w:rPr>
-          <w:rFonts w:ascii="Arial" w:hAnsi="Arial" w:cs="Arial"/>
-          <w:sz w:val="22"/>
-        </w:rPr>
-        <w:t>subnetting</w:t>
-      </w:r>
-      <w:proofErr w:type="spellEnd"/>
-      <w:r>
-        <w:rPr>
-          <w:rFonts w:ascii="Arial" w:hAnsi="Arial" w:cs="Arial"/>
-          <w:sz w:val="22"/>
-        </w:rPr>
-        <w:t>. Esto permitirá garantizar una cobertura óptima de la red y facilitará la futura expansión y actualización del sistema.</w:t>
+        <w:t>Se identifica la necesidad de realizar una evaluación exhaustiva de las necesidades de conectividad del edificio, así como de elaborar un plan detallado que incluya la ubicación de gabinetes, la distribución de nodos, el direccionamiento IP y el uso de subnetting. Esto permitirá garantizar una cobertura óptima de la red y facilitará la futura expansión y actualización del sistema.</w:t>
       </w:r>
     </w:p>
     <w:p>
@@ -6714,12 +6612,6 @@
         <w:t>Justificación</w:t>
       </w:r>
       <w:bookmarkEnd w:id="7"/>
-      <w:r>
-        <w:rPr>
-          <w:rFonts w:cs="Arial"/>
-        </w:rPr>
-        <w:t xml:space="preserve"> </w:t>
-      </w:r>
     </w:p>
     <w:p>
       <w:pPr>
@@ -6917,7 +6809,7 @@
           <w:sz w:val="22"/>
         </w:rPr>
         <w:drawing>
-          <wp:inline distT="0" distB="0" distL="0" distR="0" wp14:anchorId="7A3A21E3" wp14:editId="1BD253ED">
+          <wp:inline distT="0" distB="0" distL="0" distR="0" wp14:anchorId="7A3A21E3" wp14:editId="28C3D32E">
             <wp:extent cx="5431790" cy="3840480"/>
             <wp:effectExtent l="0" t="0" r="0" b="7620"/>
             <wp:docPr id="3" name="Imagen 3"/>
@@ -7133,23 +7025,7 @@
           <w:rFonts w:ascii="Arial" w:hAnsi="Arial" w:cs="Arial"/>
           <w:sz w:val="22"/>
         </w:rPr>
-        <w:t xml:space="preserve">Elaborar un plan detallado de implementación que incluya la ubicación de los gabinetes, la distribución de nodos, el direccionamiento IP y el uso de </w:t>
-      </w:r>
-      <w:proofErr w:type="spellStart"/>
-      <w:r>
-        <w:rPr>
-          <w:rFonts w:ascii="Arial" w:hAnsi="Arial" w:cs="Arial"/>
-          <w:sz w:val="22"/>
-        </w:rPr>
-        <w:t>subnetting</w:t>
-      </w:r>
-      <w:proofErr w:type="spellEnd"/>
-      <w:r>
-        <w:rPr>
-          <w:rFonts w:ascii="Arial" w:hAnsi="Arial" w:cs="Arial"/>
-          <w:sz w:val="22"/>
-        </w:rPr>
-        <w:t>, asegurando una cobertura óptima de la red.</w:t>
+        <w:t>Elaborar un plan detallado de implementación que incluya la ubicación de los gabinetes, la distribución de nodos, el direccionamiento IP y el uso de subnetting, asegurando una cobertura óptima de la red.</w:t>
       </w:r>
     </w:p>
     <w:p>
@@ -7411,23 +7287,7 @@
           <w:sz w:val="22"/>
         </w:rPr>
         <w:lastRenderedPageBreak/>
-        <w:t xml:space="preserve">Diseño de la distribución de nodos, ubicación de gabinetes, direccionamiento IP y uso de </w:t>
-      </w:r>
-      <w:proofErr w:type="spellStart"/>
-      <w:r>
-        <w:rPr>
-          <w:rFonts w:ascii="Arial" w:hAnsi="Arial" w:cs="Arial"/>
-          <w:sz w:val="22"/>
-        </w:rPr>
-        <w:t>subnetting</w:t>
-      </w:r>
-      <w:proofErr w:type="spellEnd"/>
-      <w:r>
-        <w:rPr>
-          <w:rFonts w:ascii="Arial" w:hAnsi="Arial" w:cs="Arial"/>
-          <w:sz w:val="22"/>
-        </w:rPr>
-        <w:t xml:space="preserve"> para garantizar una cobertura óptima de la red.</w:t>
+        <w:t>Diseño de la distribución de nodos, ubicación de gabinetes, direccionamiento IP y uso de subnetting para garantizar una cobertura óptima de la red.</w:t>
       </w:r>
     </w:p>
     <w:p>
@@ -7728,8 +7588,8 @@
           <w:rFonts w:ascii="Arial" w:hAnsi="Arial" w:cs="Arial"/>
         </w:rPr>
       </w:pPr>
-      <w:bookmarkStart w:id="20" w:name="_Toc1383168"/>
-      <w:bookmarkStart w:id="21" w:name="_Toc176141038"/>
+      <w:bookmarkStart w:id="20" w:name="_Toc176141038"/>
+      <w:bookmarkStart w:id="21" w:name="_Toc1383168"/>
       <w:r>
         <w:rPr>
           <w:rFonts w:ascii="Arial" w:hAnsi="Arial" w:cs="Arial"/>
@@ -7737,7 +7597,7 @@
         <w:lastRenderedPageBreak/>
         <w:t>Límites</w:t>
       </w:r>
-      <w:bookmarkEnd w:id="21"/>
+      <w:bookmarkEnd w:id="20"/>
     </w:p>
     <w:p>
       <w:pPr>
@@ -7982,23 +7842,7 @@
           <w:sz w:val="22"/>
         </w:rPr>
         <w:lastRenderedPageBreak/>
-        <w:t xml:space="preserve">automatización o </w:t>
-      </w:r>
-      <w:proofErr w:type="spellStart"/>
-      <w:r>
-        <w:rPr>
-          <w:rFonts w:ascii="Arial" w:hAnsi="Arial" w:cs="Arial"/>
-          <w:sz w:val="22"/>
-        </w:rPr>
-        <w:t>IoT</w:t>
-      </w:r>
-      <w:proofErr w:type="spellEnd"/>
-      <w:r>
-        <w:rPr>
-          <w:rFonts w:ascii="Arial" w:hAnsi="Arial" w:cs="Arial"/>
-          <w:sz w:val="22"/>
-        </w:rPr>
-        <w:t>, que puedan requerir modificaciones adicionales en el futuro.</w:t>
+        <w:t>automatización o IoT, que puedan requerir modificaciones adicionales en el futuro.</w:t>
       </w:r>
     </w:p>
     <w:p>
@@ -8078,39 +7922,7 @@
           <w:rFonts w:ascii="Arial" w:hAnsi="Arial" w:cs="Arial"/>
           <w:sz w:val="22"/>
         </w:rPr>
-        <w:t>Para el diseño y simulación del sistema de cableado estructurado en el Edificio HUPERMALL FASE II, se empleará la metodología top-</w:t>
-      </w:r>
-      <w:proofErr w:type="spellStart"/>
-      <w:r>
-        <w:rPr>
-          <w:rFonts w:ascii="Arial" w:hAnsi="Arial" w:cs="Arial"/>
-          <w:sz w:val="22"/>
-        </w:rPr>
-        <w:t>down</w:t>
-      </w:r>
-      <w:proofErr w:type="spellEnd"/>
-      <w:r>
-        <w:rPr>
-          <w:rFonts w:ascii="Arial" w:hAnsi="Arial" w:cs="Arial"/>
-          <w:sz w:val="22"/>
-        </w:rPr>
-        <w:t>. Este enfoque permite abordar el proyecto de manera jerárquica y sistemática, descomponiendo los objetivos generales en tareas y componentes específicos. A continuación, se detallan las etapas y métodos utilizados en el proyecto siguiendo la metodología top-</w:t>
-      </w:r>
-      <w:proofErr w:type="spellStart"/>
-      <w:r>
-        <w:rPr>
-          <w:rFonts w:ascii="Arial" w:hAnsi="Arial" w:cs="Arial"/>
-          <w:sz w:val="22"/>
-        </w:rPr>
-        <w:t>down</w:t>
-      </w:r>
-      <w:proofErr w:type="spellEnd"/>
-      <w:r>
-        <w:rPr>
-          <w:rFonts w:ascii="Arial" w:hAnsi="Arial" w:cs="Arial"/>
-          <w:sz w:val="22"/>
-        </w:rPr>
-        <w:t>:</w:t>
+        <w:t>Para el diseño y simulación del sistema de cableado estructurado en el Edificio HUPERMALL FASE II, se empleará la metodología top-down. Este enfoque permite abordar el proyecto de manera jerárquica y sistemática, descomponiendo los objetivos generales en tareas y componentes específicos. A continuación, se detallan las etapas y métodos utilizados en el proyecto siguiendo la metodología top-down:</w:t>
       </w:r>
     </w:p>
     <w:p>
@@ -8215,23 +8027,7 @@
           <w:rFonts w:ascii="Arial" w:hAnsi="Arial" w:cs="Arial"/>
           <w:sz w:val="22"/>
         </w:rPr>
-        <w:t xml:space="preserve">Desarrollo de un Plan Detallado: Elaborar un plan que incluya la ubicación de los gabinetes, la distribución de nodos, el direccionamiento IP y el uso de </w:t>
-      </w:r>
-      <w:proofErr w:type="spellStart"/>
-      <w:r>
-        <w:rPr>
-          <w:rFonts w:ascii="Arial" w:hAnsi="Arial" w:cs="Arial"/>
-          <w:sz w:val="22"/>
-        </w:rPr>
-        <w:t>subnetting</w:t>
-      </w:r>
-      <w:proofErr w:type="spellEnd"/>
-      <w:r>
-        <w:rPr>
-          <w:rFonts w:ascii="Arial" w:hAnsi="Arial" w:cs="Arial"/>
-          <w:sz w:val="22"/>
-        </w:rPr>
-        <w:t>, asegurando una cobertura óptima de la red.</w:t>
+        <w:t>Desarrollo de un Plan Detallado: Elaborar un plan que incluya la ubicación de los gabinetes, la distribución de nodos, el direccionamiento IP y el uso de subnetting, asegurando una cobertura óptima de la red.</w:t>
       </w:r>
     </w:p>
     <w:p>
@@ -8337,39 +8133,7 @@
           <w:rFonts w:ascii="Arial" w:hAnsi="Arial" w:cs="Arial"/>
           <w:sz w:val="22"/>
         </w:rPr>
-        <w:t xml:space="preserve">Simulación y Validación: Utilizar herramientas como Cisco </w:t>
-      </w:r>
-      <w:proofErr w:type="spellStart"/>
-      <w:r>
-        <w:rPr>
-          <w:rFonts w:ascii="Arial" w:hAnsi="Arial" w:cs="Arial"/>
-          <w:sz w:val="22"/>
-        </w:rPr>
-        <w:t>Packet</w:t>
-      </w:r>
-      <w:proofErr w:type="spellEnd"/>
-      <w:r>
-        <w:rPr>
-          <w:rFonts w:ascii="Arial" w:hAnsi="Arial" w:cs="Arial"/>
-          <w:sz w:val="22"/>
-        </w:rPr>
-        <w:t xml:space="preserve"> </w:t>
-      </w:r>
-      <w:proofErr w:type="spellStart"/>
-      <w:r>
-        <w:rPr>
-          <w:rFonts w:ascii="Arial" w:hAnsi="Arial" w:cs="Arial"/>
-          <w:sz w:val="22"/>
-        </w:rPr>
-        <w:t>Tracer</w:t>
-      </w:r>
-      <w:proofErr w:type="spellEnd"/>
-      <w:r>
-        <w:rPr>
-          <w:rFonts w:ascii="Arial" w:hAnsi="Arial" w:cs="Arial"/>
-          <w:sz w:val="22"/>
-        </w:rPr>
-        <w:t xml:space="preserve"> y SGN3 para simular el diseño del sistema de cableado estructurado. Realizar pruebas exhaustivas mediante simulaciones para identificar posibles problemas y ajustar configuraciones.</w:t>
+        <w:t>Simulación y Validación: Utilizar herramientas como Cisco Packet Tracer y SGN3 para simular el diseño del sistema de cableado estructurado. Realizar pruebas exhaustivas mediante simulaciones para identificar posibles problemas y ajustar configuraciones.</w:t>
       </w:r>
     </w:p>
     <w:p>
@@ -8427,7 +8191,7 @@
         </w:rPr>
       </w:pPr>
       <w:bookmarkStart w:id="23" w:name="_Toc176141040"/>
-      <w:bookmarkEnd w:id="20"/>
+      <w:bookmarkEnd w:id="21"/>
       <w:r>
         <w:rPr>
           <w:rFonts w:ascii="Arial" w:hAnsi="Arial" w:cs="Arial"/>
@@ -8780,17 +8544,17 @@
           <w:rFonts w:ascii="Arial" w:hAnsi="Arial" w:cs="Arial"/>
         </w:rPr>
       </w:pPr>
-      <w:bookmarkStart w:id="29" w:name="_Hlk172835288"/>
-      <w:bookmarkStart w:id="30" w:name="_Toc176141044"/>
+      <w:bookmarkStart w:id="29" w:name="_Toc176141044"/>
+      <w:bookmarkStart w:id="30" w:name="_Hlk172835288"/>
       <w:r>
         <w:rPr>
           <w:rFonts w:ascii="Arial" w:hAnsi="Arial" w:cs="Arial"/>
         </w:rPr>
         <w:t>Importancia del Diseño de Redes</w:t>
       </w:r>
-      <w:bookmarkEnd w:id="30"/>
-    </w:p>
-    <w:bookmarkEnd w:id="29"/>
+      <w:bookmarkEnd w:id="29"/>
+    </w:p>
+    <w:bookmarkEnd w:id="30"/>
     <w:p>
       <w:pPr>
         <w:spacing w:before="240" w:after="240" w:line="360" w:lineRule="auto"/>
@@ -8815,53 +8579,28 @@
           <w:sz w:val="22"/>
         </w:rPr>
       </w:pPr>
-      <w:proofErr w:type="spellStart"/>
-      <w:r>
-        <w:rPr>
-          <w:rFonts w:ascii="Arial" w:hAnsi="Arial" w:cs="Arial"/>
-          <w:sz w:val="22"/>
-        </w:rPr>
-        <w:t>Kurose</w:t>
-      </w:r>
-      <w:proofErr w:type="spellEnd"/>
-      <w:r>
-        <w:rPr>
-          <w:rFonts w:ascii="Arial" w:hAnsi="Arial" w:cs="Arial"/>
-          <w:sz w:val="22"/>
-        </w:rPr>
-        <w:t xml:space="preserve"> y Ross (2017) subrayan que la relevancia del diseño de redes se manifiesta en la capacidad de las redes para manejar grandes volúmenes de tráfico de datos, minimizando cuellos de botella y optimizando el rendimiento, lo que resulta en una mayor eficiencia operativa y productividad.</w:t>
-      </w:r>
-    </w:p>
-    <w:p>
-      <w:pPr>
-        <w:spacing w:before="240" w:after="240" w:line="360" w:lineRule="auto"/>
-        <w:rPr>
-          <w:rFonts w:ascii="Arial" w:hAnsi="Arial" w:cs="Arial"/>
-          <w:sz w:val="22"/>
-        </w:rPr>
-      </w:pPr>
-      <w:r>
-        <w:rPr>
-          <w:rFonts w:ascii="Arial" w:hAnsi="Arial" w:cs="Arial"/>
-          <w:sz w:val="22"/>
-        </w:rPr>
-        <w:t xml:space="preserve">Cisco </w:t>
-      </w:r>
-      <w:proofErr w:type="spellStart"/>
-      <w:r>
-        <w:rPr>
-          <w:rFonts w:ascii="Arial" w:hAnsi="Arial" w:cs="Arial"/>
-          <w:sz w:val="22"/>
-        </w:rPr>
-        <w:t>Systems</w:t>
-      </w:r>
-      <w:proofErr w:type="spellEnd"/>
-      <w:r>
-        <w:rPr>
-          <w:rFonts w:ascii="Arial" w:hAnsi="Arial" w:cs="Arial"/>
-          <w:sz w:val="22"/>
-        </w:rPr>
-        <w:t xml:space="preserve"> (2020), en su guía de diseño de redes, enfatiza que un enfoque basado en mejores prácticas y estándares industriales como ISO/IEC 11801 y TIA/EIA-568 es esencial para garantizar la fiabilidad y sostenibilidad de la infraestructura de red a largo plazo.</w:t>
+      <w:r>
+        <w:rPr>
+          <w:rFonts w:ascii="Arial" w:hAnsi="Arial" w:cs="Arial"/>
+          <w:sz w:val="22"/>
+        </w:rPr>
+        <w:t>Kurose y Ross (2017) subrayan que la relevancia del diseño de redes se manifiesta en la capacidad de las redes para manejar grandes volúmenes de tráfico de datos, minimizando cuellos de botella y optimizando el rendimiento, lo que resulta en una mayor eficiencia operativa y productividad.</w:t>
+      </w:r>
+    </w:p>
+    <w:p>
+      <w:pPr>
+        <w:spacing w:before="240" w:after="240" w:line="360" w:lineRule="auto"/>
+        <w:rPr>
+          <w:rFonts w:ascii="Arial" w:hAnsi="Arial" w:cs="Arial"/>
+          <w:sz w:val="22"/>
+        </w:rPr>
+      </w:pPr>
+      <w:r>
+        <w:rPr>
+          <w:rFonts w:ascii="Arial" w:hAnsi="Arial" w:cs="Arial"/>
+          <w:sz w:val="22"/>
+        </w:rPr>
+        <w:t>Cisco Systems (2020), en su guía de diseño de redes, enfatiza que un enfoque basado en mejores prácticas y estándares industriales como ISO/IEC 11801 y TIA/EIA-568 es esencial para garantizar la fiabilidad y sostenibilidad de la infraestructura de red a largo plazo.</w:t>
       </w:r>
     </w:p>
     <w:p>
@@ -9034,9 +8773,8 @@
           <w:bCs/>
           <w:sz w:val="22"/>
         </w:rPr>
-        <w:t>MAN (</w:t>
-      </w:r>
-      <w:proofErr w:type="spellStart"/>
+        <w:t xml:space="preserve">MAN (Metropolitan </w:t>
+      </w:r>
       <w:r>
         <w:rPr>
           <w:rFonts w:ascii="Arial" w:hAnsi="Arial" w:cs="Arial"/>
@@ -9044,9 +8782,8 @@
           <w:bCs/>
           <w:sz w:val="22"/>
         </w:rPr>
-        <w:t>Metropolitan</w:t>
-      </w:r>
-      <w:proofErr w:type="spellEnd"/>
+        <w:t>Área</w:t>
+      </w:r>
       <w:r>
         <w:rPr>
           <w:rFonts w:ascii="Arial" w:hAnsi="Arial" w:cs="Arial"/>
@@ -9054,24 +8791,6 @@
           <w:bCs/>
           <w:sz w:val="22"/>
         </w:rPr>
-        <w:t xml:space="preserve"> </w:t>
-      </w:r>
-      <w:r>
-        <w:rPr>
-          <w:rFonts w:ascii="Arial" w:hAnsi="Arial" w:cs="Arial"/>
-          <w:b/>
-          <w:bCs/>
-          <w:sz w:val="22"/>
-        </w:rPr>
-        <w:t>Área</w:t>
-      </w:r>
-      <w:r>
-        <w:rPr>
-          <w:rFonts w:ascii="Arial" w:hAnsi="Arial" w:cs="Arial"/>
-          <w:b/>
-          <w:bCs/>
-          <w:sz w:val="22"/>
-        </w:rPr>
         <w:t xml:space="preserve"> Network):</w:t>
       </w:r>
       <w:r>
@@ -9090,53 +8809,28 @@
           <w:sz w:val="22"/>
         </w:rPr>
       </w:pPr>
-      <w:proofErr w:type="spellStart"/>
-      <w:r>
-        <w:rPr>
-          <w:rFonts w:ascii="Arial" w:hAnsi="Arial" w:cs="Arial"/>
-          <w:sz w:val="22"/>
-        </w:rPr>
-        <w:t>Kurose</w:t>
-      </w:r>
-      <w:proofErr w:type="spellEnd"/>
-      <w:r>
-        <w:rPr>
-          <w:rFonts w:ascii="Arial" w:hAnsi="Arial" w:cs="Arial"/>
-          <w:sz w:val="22"/>
-        </w:rPr>
-        <w:t xml:space="preserve"> y Ross (2017) explican que la elección de la topología de la red, ya sea en estrella, anillo, o bus, influye en la redundancia, mantenimiento y resiliencia ante fallos, factores clave para garantizar una operación continua y eficiente.</w:t>
-      </w:r>
-    </w:p>
-    <w:p>
-      <w:pPr>
-        <w:spacing w:before="240" w:after="240" w:line="360" w:lineRule="auto"/>
-        <w:rPr>
-          <w:rFonts w:ascii="Arial" w:hAnsi="Arial" w:cs="Arial"/>
-          <w:sz w:val="22"/>
-        </w:rPr>
-      </w:pPr>
-      <w:r>
-        <w:rPr>
-          <w:rFonts w:ascii="Arial" w:hAnsi="Arial" w:cs="Arial"/>
-          <w:sz w:val="22"/>
-        </w:rPr>
-        <w:t xml:space="preserve">Cisco </w:t>
-      </w:r>
-      <w:proofErr w:type="spellStart"/>
-      <w:r>
-        <w:rPr>
-          <w:rFonts w:ascii="Arial" w:hAnsi="Arial" w:cs="Arial"/>
-          <w:sz w:val="22"/>
-        </w:rPr>
-        <w:t>Systems</w:t>
-      </w:r>
-      <w:proofErr w:type="spellEnd"/>
-      <w:r>
-        <w:rPr>
-          <w:rFonts w:ascii="Arial" w:hAnsi="Arial" w:cs="Arial"/>
-          <w:sz w:val="22"/>
-        </w:rPr>
-        <w:t xml:space="preserve"> (2020) también menciona que la elección de la topología debe basarse en las necesidades específicas de la red y en cómo se espera que la red crezca y se adapte con el tiempo.</w:t>
+      <w:r>
+        <w:rPr>
+          <w:rFonts w:ascii="Arial" w:hAnsi="Arial" w:cs="Arial"/>
+          <w:sz w:val="22"/>
+        </w:rPr>
+        <w:t>Kurose y Ross (2017) explican que la elección de la topología de la red, ya sea en estrella, anillo, o bus, influye en la redundancia, mantenimiento y resiliencia ante fallos, factores clave para garantizar una operación continua y eficiente.</w:t>
+      </w:r>
+    </w:p>
+    <w:p>
+      <w:pPr>
+        <w:spacing w:before="240" w:after="240" w:line="360" w:lineRule="auto"/>
+        <w:rPr>
+          <w:rFonts w:ascii="Arial" w:hAnsi="Arial" w:cs="Arial"/>
+          <w:sz w:val="22"/>
+        </w:rPr>
+      </w:pPr>
+      <w:r>
+        <w:rPr>
+          <w:rFonts w:ascii="Arial" w:hAnsi="Arial" w:cs="Arial"/>
+          <w:sz w:val="22"/>
+        </w:rPr>
+        <w:t>Cisco Systems (2020) también menciona que la elección de la topología debe basarse en las necesidades específicas de la red y en cómo se espera que la red crezca y se adapte con el tiempo.</w:t>
       </w:r>
     </w:p>
     <w:p>
@@ -9233,155 +8927,6 @@
           <w:rFonts w:ascii="Arial" w:hAnsi="Arial" w:cs="Arial"/>
           <w:sz w:val="22"/>
         </w:rPr>
-        <w:t>Las normativas internacionales como ISO/IEC 11801 y ANSI/TIA-568 establecen los estándares para el diseño, la instalación y el mantenimiento de sistemas de cableado estructurado. Estas normas garantizan la interoperabilidad y el rendimiento de los sistemas de cableado a nivel global. Según "</w:t>
-      </w:r>
-      <w:proofErr w:type="spellStart"/>
-      <w:r>
-        <w:rPr>
-          <w:rFonts w:ascii="Arial" w:hAnsi="Arial" w:cs="Arial"/>
-          <w:sz w:val="22"/>
-        </w:rPr>
-        <w:t>Cabling</w:t>
-      </w:r>
-      <w:proofErr w:type="spellEnd"/>
-      <w:r>
-        <w:rPr>
-          <w:rFonts w:ascii="Arial" w:hAnsi="Arial" w:cs="Arial"/>
-          <w:sz w:val="22"/>
-        </w:rPr>
-        <w:t xml:space="preserve">: </w:t>
-      </w:r>
-      <w:proofErr w:type="spellStart"/>
-      <w:r>
-        <w:rPr>
-          <w:rFonts w:ascii="Arial" w:hAnsi="Arial" w:cs="Arial"/>
-          <w:sz w:val="22"/>
-        </w:rPr>
-        <w:t>The</w:t>
-      </w:r>
-      <w:proofErr w:type="spellEnd"/>
-      <w:r>
-        <w:rPr>
-          <w:rFonts w:ascii="Arial" w:hAnsi="Arial" w:cs="Arial"/>
-          <w:sz w:val="22"/>
-        </w:rPr>
-        <w:t xml:space="preserve"> Complete Guide </w:t>
-      </w:r>
-      <w:proofErr w:type="spellStart"/>
-      <w:r>
-        <w:rPr>
-          <w:rFonts w:ascii="Arial" w:hAnsi="Arial" w:cs="Arial"/>
-          <w:sz w:val="22"/>
-        </w:rPr>
-        <w:t>to</w:t>
-      </w:r>
-      <w:proofErr w:type="spellEnd"/>
-      <w:r>
-        <w:rPr>
-          <w:rFonts w:ascii="Arial" w:hAnsi="Arial" w:cs="Arial"/>
-          <w:sz w:val="22"/>
-        </w:rPr>
-        <w:t xml:space="preserve"> Network </w:t>
-      </w:r>
-      <w:proofErr w:type="spellStart"/>
-      <w:r>
-        <w:rPr>
-          <w:rFonts w:ascii="Arial" w:hAnsi="Arial" w:cs="Arial"/>
-          <w:sz w:val="22"/>
-        </w:rPr>
-        <w:t>Wiring</w:t>
-      </w:r>
-      <w:proofErr w:type="spellEnd"/>
-      <w:r>
-        <w:rPr>
-          <w:rFonts w:ascii="Arial" w:hAnsi="Arial" w:cs="Arial"/>
-          <w:sz w:val="22"/>
-        </w:rPr>
-        <w:t xml:space="preserve">" de </w:t>
-      </w:r>
-      <w:sdt>
-        <w:sdtPr>
-          <w:rPr>
-            <w:rFonts w:ascii="Arial" w:hAnsi="Arial" w:cs="Arial"/>
-            <w:sz w:val="22"/>
-          </w:rPr>
-          <w:id w:val="-111440416"/>
-          <w:citation/>
-        </w:sdtPr>
-        <w:sdtContent>
-          <w:r>
-            <w:rPr>
-              <w:rFonts w:ascii="Arial" w:hAnsi="Arial" w:cs="Arial"/>
-              <w:sz w:val="22"/>
-            </w:rPr>
-            <w:fldChar w:fldCharType="begin"/>
-          </w:r>
-          <w:r>
-            <w:rPr>
-              <w:rFonts w:ascii="Arial" w:hAnsi="Arial" w:cs="Arial"/>
-              <w:sz w:val="22"/>
-            </w:rPr>
-            <w:instrText xml:space="preserve"> CITATION Oli14 \l 16394 </w:instrText>
-          </w:r>
-          <w:r>
-            <w:rPr>
-              <w:rFonts w:ascii="Arial" w:hAnsi="Arial" w:cs="Arial"/>
-              <w:sz w:val="22"/>
-            </w:rPr>
-            <w:fldChar w:fldCharType="separate"/>
-          </w:r>
-          <w:r>
-            <w:rPr>
-              <w:rFonts w:ascii="Arial" w:hAnsi="Arial" w:cs="Arial"/>
-              <w:noProof/>
-              <w:sz w:val="22"/>
-            </w:rPr>
-            <w:t>(Oliviero &amp; Woodward, 2014)</w:t>
-          </w:r>
-          <w:r>
-            <w:rPr>
-              <w:rFonts w:ascii="Arial" w:hAnsi="Arial" w:cs="Arial"/>
-              <w:sz w:val="22"/>
-            </w:rPr>
-            <w:fldChar w:fldCharType="end"/>
-          </w:r>
-        </w:sdtContent>
-      </w:sdt>
-      <w:r>
-        <w:rPr>
-          <w:rFonts w:ascii="Arial" w:hAnsi="Arial" w:cs="Arial"/>
-          <w:sz w:val="22"/>
-        </w:rPr>
-        <w:t xml:space="preserve">, </w:t>
-      </w:r>
-      <w:r>
-        <w:rPr>
-          <w:rFonts w:ascii="Arial" w:hAnsi="Arial" w:cs="Arial"/>
-          <w:sz w:val="22"/>
-        </w:rPr>
-        <w:t>el cumplimiento de estas normativas es crucial para asegurar que los sistemas de cableado estructurado sean confiables y eficientes</w:t>
-      </w:r>
-      <w:r>
-        <w:rPr>
-          <w:rFonts w:ascii="Arial" w:hAnsi="Arial" w:cs="Arial"/>
-          <w:sz w:val="22"/>
-        </w:rPr>
-        <w:t>.</w:t>
-      </w:r>
-    </w:p>
-    <w:p>
-      <w:pPr>
-        <w:spacing w:before="240" w:after="240" w:line="360" w:lineRule="auto"/>
-        <w:rPr>
-          <w:rFonts w:ascii="Arial" w:hAnsi="Arial" w:cs="Arial"/>
-          <w:sz w:val="22"/>
-        </w:rPr>
-      </w:pPr>
-      <w:r>
-        <w:rPr>
-          <w:rFonts w:ascii="Arial" w:hAnsi="Arial" w:cs="Arial"/>
-          <w:sz w:val="22"/>
-        </w:rPr>
         <w:t>El cableado estructurado es un sistema estandarizado de cables y hardware diseñado para soportar múltiples sistemas de comunicación, como redes de datos, voz, video y sistemas de control. Esta infraestructura es fundamental para asegurar la interoperabilidad, escalabilidad y gestión eficiente de los recursos de comunicación en una organización.</w:t>
       </w:r>
     </w:p>
@@ -9398,7 +8943,6 @@
           <w:rFonts w:ascii="Arial" w:hAnsi="Arial" w:cs="Arial"/>
           <w:sz w:val="22"/>
         </w:rPr>
-        <w:lastRenderedPageBreak/>
         <w:t>Elliot (2016) define el cableado estructurado como la infraestructura de cables que conecta dispositivos dentro de un edificio o campus, proporcionando una base sólida para la operación de redes de comunicaciones. Los principales objetivos incluyen:</w:t>
       </w:r>
     </w:p>
@@ -9452,6 +8996,7 @@
           <w:bCs/>
           <w:sz w:val="22"/>
         </w:rPr>
+        <w:lastRenderedPageBreak/>
         <w:t>Organización:</w:t>
       </w:r>
       <w:r>
@@ -9625,23 +9170,7 @@
           <w:rFonts w:ascii="Arial" w:hAnsi="Arial" w:cs="Arial"/>
           <w:sz w:val="22"/>
         </w:rPr>
-        <w:t xml:space="preserve">El cableado vertical o </w:t>
-      </w:r>
-      <w:proofErr w:type="spellStart"/>
-      <w:r>
-        <w:rPr>
-          <w:rFonts w:ascii="Arial" w:hAnsi="Arial" w:cs="Arial"/>
-          <w:sz w:val="22"/>
-        </w:rPr>
-        <w:t>backbone</w:t>
-      </w:r>
-      <w:proofErr w:type="spellEnd"/>
-      <w:r>
-        <w:rPr>
-          <w:rFonts w:ascii="Arial" w:hAnsi="Arial" w:cs="Arial"/>
-          <w:sz w:val="22"/>
-        </w:rPr>
-        <w:t xml:space="preserve"> conecta los armarios de telecomunicaciones en múltiples plantas o edificios, usando fibra óptica por su capacidad de soportar altos volúmenes de datos.</w:t>
+        <w:t>El cableado vertical o backbone conecta los armarios de telecomunicaciones en múltiples plantas o edificios, usando fibra óptica por su capacidad de soportar altos volúmenes de datos.</w:t>
       </w:r>
     </w:p>
     <w:p>
@@ -9666,7 +9195,6 @@
           <w:bCs/>
           <w:sz w:val="22"/>
         </w:rPr>
-        <w:lastRenderedPageBreak/>
         <w:t>Gabinetes y Racks:</w:t>
       </w:r>
     </w:p>
@@ -9688,23 +9216,7 @@
           <w:rFonts w:ascii="Arial" w:hAnsi="Arial" w:cs="Arial"/>
           <w:sz w:val="22"/>
         </w:rPr>
-        <w:t xml:space="preserve">Los gabinetes y racks alojan el hardware de la red, como switches, </w:t>
-      </w:r>
-      <w:proofErr w:type="spellStart"/>
-      <w:r>
-        <w:rPr>
-          <w:rFonts w:ascii="Arial" w:hAnsi="Arial" w:cs="Arial"/>
-          <w:sz w:val="22"/>
-        </w:rPr>
-        <w:t>routers</w:t>
-      </w:r>
-      <w:proofErr w:type="spellEnd"/>
-      <w:r>
-        <w:rPr>
-          <w:rFonts w:ascii="Arial" w:hAnsi="Arial" w:cs="Arial"/>
-          <w:sz w:val="22"/>
-        </w:rPr>
-        <w:t xml:space="preserve"> y servidores, y deben proporcionar almacenamiento seguro y ventilación adecuada, según Elliot (2016).</w:t>
+        <w:t>Los gabinetes y racks alojan el hardware de la red, como switches, routers y servidores, y deben proporcionar almacenamiento seguro y ventilación adecuada, según Elliot (2016).</w:t>
       </w:r>
     </w:p>
     <w:p>
@@ -9722,7 +9234,6 @@
           <w:sz w:val="22"/>
         </w:rPr>
       </w:pPr>
-      <w:proofErr w:type="spellStart"/>
       <w:r>
         <w:rPr>
           <w:rFonts w:ascii="Arial" w:hAnsi="Arial" w:cs="Arial"/>
@@ -9730,37 +9241,7 @@
           <w:bCs/>
           <w:sz w:val="22"/>
         </w:rPr>
-        <w:t>Patch</w:t>
-      </w:r>
-      <w:proofErr w:type="spellEnd"/>
-      <w:r>
-        <w:rPr>
-          <w:rFonts w:ascii="Arial" w:hAnsi="Arial" w:cs="Arial"/>
-          <w:b/>
-          <w:bCs/>
-          <w:sz w:val="22"/>
-        </w:rPr>
-        <w:t xml:space="preserve"> </w:t>
-      </w:r>
-      <w:proofErr w:type="spellStart"/>
-      <w:r>
-        <w:rPr>
-          <w:rFonts w:ascii="Arial" w:hAnsi="Arial" w:cs="Arial"/>
-          <w:b/>
-          <w:bCs/>
-          <w:sz w:val="22"/>
-        </w:rPr>
-        <w:t>Panels</w:t>
-      </w:r>
-      <w:proofErr w:type="spellEnd"/>
-      <w:r>
-        <w:rPr>
-          <w:rFonts w:ascii="Arial" w:hAnsi="Arial" w:cs="Arial"/>
-          <w:b/>
-          <w:bCs/>
-          <w:sz w:val="22"/>
-        </w:rPr>
-        <w:t xml:space="preserve"> y Módulos de Conexión:</w:t>
+        <w:t>Patch Panels y Módulos de Conexión:</w:t>
       </w:r>
     </w:p>
     <w:p>
@@ -9781,71 +9262,24 @@
           <w:rFonts w:ascii="Arial" w:hAnsi="Arial" w:cs="Arial"/>
           <w:sz w:val="22"/>
         </w:rPr>
-        <w:t xml:space="preserve">Los </w:t>
-      </w:r>
-      <w:proofErr w:type="spellStart"/>
-      <w:r>
-        <w:rPr>
-          <w:rFonts w:ascii="Arial" w:hAnsi="Arial" w:cs="Arial"/>
-          <w:sz w:val="22"/>
-        </w:rPr>
-        <w:t>patch</w:t>
-      </w:r>
-      <w:proofErr w:type="spellEnd"/>
-      <w:r>
-        <w:rPr>
-          <w:rFonts w:ascii="Arial" w:hAnsi="Arial" w:cs="Arial"/>
-          <w:sz w:val="22"/>
-        </w:rPr>
-        <w:t xml:space="preserve"> </w:t>
-      </w:r>
-      <w:proofErr w:type="spellStart"/>
-      <w:r>
-        <w:rPr>
-          <w:rFonts w:ascii="Arial" w:hAnsi="Arial" w:cs="Arial"/>
-          <w:sz w:val="22"/>
-        </w:rPr>
-        <w:t>panels</w:t>
-      </w:r>
-      <w:proofErr w:type="spellEnd"/>
-      <w:r>
-        <w:rPr>
-          <w:rFonts w:ascii="Arial" w:hAnsi="Arial" w:cs="Arial"/>
-          <w:sz w:val="22"/>
-        </w:rPr>
-        <w:t xml:space="preserve"> organizan el cableado y permiten reconfiguraciones rápidas, mientras que los módulos de conexión garantizan una transmisión de datos eficiente, minimizando interferencias.</w:t>
-      </w:r>
-    </w:p>
-    <w:p>
-      <w:pPr>
-        <w:spacing w:before="240" w:after="240" w:line="360" w:lineRule="auto"/>
-        <w:rPr>
-          <w:rFonts w:ascii="Arial" w:hAnsi="Arial" w:cs="Arial"/>
-          <w:sz w:val="22"/>
-        </w:rPr>
-      </w:pPr>
-      <w:r>
-        <w:rPr>
-          <w:rFonts w:ascii="Arial" w:hAnsi="Arial" w:cs="Arial"/>
-          <w:sz w:val="22"/>
-        </w:rPr>
-        <w:t xml:space="preserve">Cisco </w:t>
-      </w:r>
-      <w:proofErr w:type="spellStart"/>
-      <w:r>
-        <w:rPr>
-          <w:rFonts w:ascii="Arial" w:hAnsi="Arial" w:cs="Arial"/>
-          <w:sz w:val="22"/>
-        </w:rPr>
-        <w:t>Systems</w:t>
-      </w:r>
-      <w:proofErr w:type="spellEnd"/>
-      <w:r>
-        <w:rPr>
-          <w:rFonts w:ascii="Arial" w:hAnsi="Arial" w:cs="Arial"/>
-          <w:sz w:val="22"/>
-        </w:rPr>
-        <w:t xml:space="preserve"> (2020) agrega que la correcta instalación y gestión de estos componentes es esencial para garantizar la durabilidad y fiabilidad del sistema de cableado, conforme a las mejores prácticas documentadas en los estándares TIA/EIA-568 y ISO/IEC 11801.</w:t>
+        <w:lastRenderedPageBreak/>
+        <w:t>Los patch panels organizan el cableado y permiten reconfiguraciones rápidas, mientras que los módulos de conexión garantizan una transmisión de datos eficiente, minimizando interferencias.</w:t>
+      </w:r>
+    </w:p>
+    <w:p>
+      <w:pPr>
+        <w:spacing w:before="240" w:after="240" w:line="360" w:lineRule="auto"/>
+        <w:rPr>
+          <w:rFonts w:ascii="Arial" w:hAnsi="Arial" w:cs="Arial"/>
+          <w:sz w:val="22"/>
+        </w:rPr>
+      </w:pPr>
+      <w:r>
+        <w:rPr>
+          <w:rFonts w:ascii="Arial" w:hAnsi="Arial" w:cs="Arial"/>
+          <w:sz w:val="22"/>
+        </w:rPr>
+        <w:t>Cisco Systems (2020) agrega que la correcta instalación y gestión de estos componentes es esencial para garantizar la durabilidad y fiabilidad del sistema de cableado, conforme a las mejores prácticas documentadas en los estándares TIA/EIA-568 y ISO/IEC 11801.</w:t>
       </w:r>
     </w:p>
     <w:p>
@@ -9872,37 +9306,12 @@
           <w:sz w:val="22"/>
         </w:rPr>
       </w:pPr>
-      <w:proofErr w:type="spellStart"/>
-      <w:r>
-        <w:rPr>
-          <w:rFonts w:ascii="Arial" w:hAnsi="Arial" w:cs="Arial"/>
-          <w:sz w:val="22"/>
-        </w:rPr>
-        <w:t>Chicoine</w:t>
-      </w:r>
-      <w:proofErr w:type="spellEnd"/>
-      <w:r>
-        <w:rPr>
-          <w:rFonts w:ascii="Arial" w:hAnsi="Arial" w:cs="Arial"/>
-          <w:sz w:val="22"/>
-        </w:rPr>
-        <w:t xml:space="preserve">, R. (2018). Cableado Estructurado en Centros Comerciales. En su obra, </w:t>
-      </w:r>
-      <w:proofErr w:type="spellStart"/>
-      <w:r>
-        <w:rPr>
-          <w:rFonts w:ascii="Arial" w:hAnsi="Arial" w:cs="Arial"/>
-          <w:sz w:val="22"/>
-        </w:rPr>
-        <w:t>Chicoine</w:t>
-      </w:r>
-      <w:proofErr w:type="spellEnd"/>
-      <w:r>
-        <w:rPr>
-          <w:rFonts w:ascii="Arial" w:hAnsi="Arial" w:cs="Arial"/>
-          <w:sz w:val="22"/>
-        </w:rPr>
-        <w:t xml:space="preserve"> ofrece una guía específica para la instalación de sistemas de cableado estructurado en centros comerciales, enfocándose en la necesidad de soportar grandes volúmenes de tráfico de datos y la integración con sistemas de seguridad y comunicación avanzados. Subraya la importancia de utilizar materiales de alta calidad y seguir estándares estrictos para garantizar la fiabilidad y longevidad del sistema.</w:t>
+      <w:r>
+        <w:rPr>
+          <w:rFonts w:ascii="Arial" w:hAnsi="Arial" w:cs="Arial"/>
+          <w:sz w:val="22"/>
+        </w:rPr>
+        <w:t>Chicoine, R. (2018). Cableado Estructurado en Centros Comerciales. En su obra, Chicoine ofrece una guía específica para la instalación de sistemas de cableado estructurado en centros comerciales, enfocándose en la necesidad de soportar grandes volúmenes de tráfico de datos y la integración con sistemas de seguridad y comunicación avanzados. Subraya la importancia de utilizar materiales de alta calidad y seguir estándares estrictos para garantizar la fiabilidad y longevidad del sistema.</w:t>
       </w:r>
     </w:p>
     <w:p>
@@ -9979,40 +9388,24 @@
           <w:rFonts w:ascii="Arial" w:hAnsi="Arial" w:cs="Arial"/>
           <w:sz w:val="22"/>
         </w:rPr>
+        <w:t>Elliot (2016) menciona que la adopción de estas normas es esencial para asegurar la calidad y fiabilidad de la infraestructura de red, facilitando la interoperabilidad entre diferentes fabricantes y tecnologías.</w:t>
+      </w:r>
+    </w:p>
+    <w:p>
+      <w:pPr>
+        <w:spacing w:before="240" w:after="240" w:line="360" w:lineRule="auto"/>
+        <w:rPr>
+          <w:rFonts w:ascii="Arial" w:hAnsi="Arial" w:cs="Arial"/>
+          <w:sz w:val="22"/>
+        </w:rPr>
+      </w:pPr>
+      <w:r>
+        <w:rPr>
+          <w:rFonts w:ascii="Arial" w:hAnsi="Arial" w:cs="Arial"/>
+          <w:sz w:val="22"/>
+        </w:rPr>
         <w:lastRenderedPageBreak/>
-        <w:t>Elliot (2016) menciona que la adopción de estas normas es esencial para asegurar la calidad y fiabilidad de la infraestructura de red, facilitando la interoperabilidad entre diferentes fabricantes y tecnologías.</w:t>
-      </w:r>
-    </w:p>
-    <w:p>
-      <w:pPr>
-        <w:spacing w:before="240" w:after="240" w:line="360" w:lineRule="auto"/>
-        <w:rPr>
-          <w:rFonts w:ascii="Arial" w:hAnsi="Arial" w:cs="Arial"/>
-          <w:sz w:val="22"/>
-        </w:rPr>
-      </w:pPr>
-      <w:r>
-        <w:rPr>
-          <w:rFonts w:ascii="Arial" w:hAnsi="Arial" w:cs="Arial"/>
-          <w:sz w:val="22"/>
-        </w:rPr>
-        <w:t xml:space="preserve">Cisco </w:t>
-      </w:r>
-      <w:proofErr w:type="spellStart"/>
-      <w:r>
-        <w:rPr>
-          <w:rFonts w:ascii="Arial" w:hAnsi="Arial" w:cs="Arial"/>
-          <w:sz w:val="22"/>
-        </w:rPr>
-        <w:t>Systems</w:t>
-      </w:r>
-      <w:proofErr w:type="spellEnd"/>
-      <w:r>
-        <w:rPr>
-          <w:rFonts w:ascii="Arial" w:hAnsi="Arial" w:cs="Arial"/>
-          <w:sz w:val="22"/>
-        </w:rPr>
-        <w:t xml:space="preserve"> (2020) resalta la importancia de cumplir con estas normativas para asegurar que la red pueda adaptarse a futuras actualizaciones tecnológicas sin necesidad de cambios significativos en la infraestructura.</w:t>
+        <w:t>Cisco Systems (2020) resalta la importancia de cumplir con estas normativas para asegurar que la red pueda adaptarse a futuras actualizaciones tecnológicas sin necesidad de cambios significativos en la infraestructura.</w:t>
       </w:r>
     </w:p>
     <w:p>
@@ -10108,21 +9501,12 @@
           <w:sz w:val="22"/>
         </w:rPr>
       </w:pPr>
-      <w:proofErr w:type="spellStart"/>
-      <w:r>
-        <w:rPr>
-          <w:rFonts w:ascii="Arial" w:hAnsi="Arial" w:cs="Arial"/>
-          <w:sz w:val="22"/>
-        </w:rPr>
-        <w:t>Chicoine</w:t>
-      </w:r>
-      <w:proofErr w:type="spellEnd"/>
-      <w:r>
-        <w:rPr>
-          <w:rFonts w:ascii="Arial" w:hAnsi="Arial" w:cs="Arial"/>
-          <w:sz w:val="22"/>
-        </w:rPr>
-        <w:t>, R. (2018) destaca la importancia de seleccionar la categoría de cable adecuada para centros comerciales, donde la demanda de ancho de banda puede variar significativamente entre diferentes áreas y aplicaciones.</w:t>
+      <w:r>
+        <w:rPr>
+          <w:rFonts w:ascii="Arial" w:hAnsi="Arial" w:cs="Arial"/>
+          <w:sz w:val="22"/>
+        </w:rPr>
+        <w:t>Chicoine, R. (2018) destaca la importancia de seleccionar la categoría de cable adecuada para centros comerciales, donde la demanda de ancho de banda puede variar significativamente entre diferentes áreas y aplicaciones.</w:t>
       </w:r>
     </w:p>
     <w:p>
@@ -10185,72 +9569,40 @@
           <w:rFonts w:ascii="Arial" w:hAnsi="Arial" w:cs="Arial"/>
           <w:sz w:val="22"/>
         </w:rPr>
-        <w:t xml:space="preserve">La planificación de un sistema de cableado estructurado comienza con una evaluación detallada de las necesidades de conectividad de la organización. Elliot (2016) subraya que este análisis inicial es crucial para identificar los puntos de acceso, número </w:t>
-      </w:r>
+        <w:t>La planificación de un sistema de cableado estructurado comienza con una evaluación detallada de las necesidades de conectividad de la organización. Elliot (2016) subraya que este análisis inicial es crucial para identificar los puntos de acceso, número de usuarios, y dispositivos que formarán parte de la red. Además, es importante prever futuras necesidades para asegurar que el sistema sea escalable.</w:t>
+      </w:r>
+    </w:p>
+    <w:p>
+      <w:pPr>
+        <w:spacing w:before="240" w:after="240" w:line="360" w:lineRule="auto"/>
+        <w:rPr>
+          <w:rFonts w:ascii="Arial" w:hAnsi="Arial" w:cs="Arial"/>
+          <w:sz w:val="22"/>
+        </w:rPr>
+      </w:pPr>
       <w:r>
         <w:rPr>
           <w:rFonts w:ascii="Arial" w:hAnsi="Arial" w:cs="Arial"/>
           <w:sz w:val="22"/>
         </w:rPr>
         <w:lastRenderedPageBreak/>
-        <w:t>de usuarios, y dispositivos que formarán parte de la red. Además, es importante prever futuras necesidades para asegurar que el sistema sea escalable.</w:t>
-      </w:r>
-    </w:p>
-    <w:p>
-      <w:pPr>
-        <w:spacing w:before="240" w:after="240" w:line="360" w:lineRule="auto"/>
-        <w:rPr>
-          <w:rFonts w:ascii="Arial" w:hAnsi="Arial" w:cs="Arial"/>
-          <w:sz w:val="22"/>
-        </w:rPr>
-      </w:pPr>
-      <w:r>
-        <w:rPr>
-          <w:rFonts w:ascii="Arial" w:hAnsi="Arial" w:cs="Arial"/>
-          <w:sz w:val="22"/>
-        </w:rPr>
-        <w:t xml:space="preserve">Cisco </w:t>
-      </w:r>
-      <w:proofErr w:type="spellStart"/>
-      <w:r>
-        <w:rPr>
-          <w:rFonts w:ascii="Arial" w:hAnsi="Arial" w:cs="Arial"/>
-          <w:sz w:val="22"/>
-        </w:rPr>
-        <w:t>Systems</w:t>
-      </w:r>
-      <w:proofErr w:type="spellEnd"/>
-      <w:r>
-        <w:rPr>
-          <w:rFonts w:ascii="Arial" w:hAnsi="Arial" w:cs="Arial"/>
-          <w:sz w:val="22"/>
-        </w:rPr>
-        <w:t xml:space="preserve"> (2020) enfatiza que una evaluación adecuada permite diseñar una red que soporte el tráfico de datos sin comprometer la velocidad ni la seguridad, lo que es esencial para mantener la eficiencia operativa.</w:t>
-      </w:r>
-    </w:p>
-    <w:p>
-      <w:pPr>
-        <w:spacing w:before="240" w:after="240" w:line="360" w:lineRule="auto"/>
-        <w:rPr>
-          <w:rFonts w:ascii="Arial" w:hAnsi="Arial" w:cs="Arial"/>
-          <w:sz w:val="22"/>
-        </w:rPr>
-      </w:pPr>
-      <w:proofErr w:type="spellStart"/>
-      <w:r>
-        <w:rPr>
-          <w:rFonts w:ascii="Arial" w:hAnsi="Arial" w:cs="Arial"/>
-          <w:sz w:val="22"/>
-        </w:rPr>
-        <w:t>Chicoine</w:t>
-      </w:r>
-      <w:proofErr w:type="spellEnd"/>
-      <w:r>
-        <w:rPr>
-          <w:rFonts w:ascii="Arial" w:hAnsi="Arial" w:cs="Arial"/>
-          <w:sz w:val="22"/>
-        </w:rPr>
-        <w:t>, R. (2018) añade que, en centros comerciales, es crucial evaluar la distribución de la carga de trabajo entre las diferentes áreas, como tiendas, áreas comunes y sistemas de seguridad, para asegurar una infraestructura de cableado que pueda manejar las demandas específicas de cada zona.</w:t>
+        <w:t>Cisco Systems (2020) enfatiza que una evaluación adecuada permite diseñar una red que soporte el tráfico de datos sin comprometer la velocidad ni la seguridad, lo que es esencial para mantener la eficiencia operativa.</w:t>
+      </w:r>
+    </w:p>
+    <w:p>
+      <w:pPr>
+        <w:spacing w:before="240" w:after="240" w:line="360" w:lineRule="auto"/>
+        <w:rPr>
+          <w:rFonts w:ascii="Arial" w:hAnsi="Arial" w:cs="Arial"/>
+          <w:sz w:val="22"/>
+        </w:rPr>
+      </w:pPr>
+      <w:r>
+        <w:rPr>
+          <w:rFonts w:ascii="Arial" w:hAnsi="Arial" w:cs="Arial"/>
+          <w:sz w:val="22"/>
+        </w:rPr>
+        <w:t>Chicoine, R. (2018) añade que, en centros comerciales, es crucial evaluar la distribución de la carga de trabajo entre las diferentes áreas, como tiendas, áreas comunes y sistemas de seguridad, para asegurar una infraestructura de cableado que pueda manejar las demandas específicas de cada zona.</w:t>
       </w:r>
     </w:p>
     <w:p>
@@ -10305,39 +9657,7 @@
           <w:rFonts w:ascii="Arial" w:hAnsi="Arial" w:cs="Arial"/>
           <w:sz w:val="22"/>
         </w:rPr>
-        <w:t xml:space="preserve">Cisco </w:t>
-      </w:r>
-      <w:proofErr w:type="spellStart"/>
-      <w:r>
-        <w:rPr>
-          <w:rFonts w:ascii="Arial" w:hAnsi="Arial" w:cs="Arial"/>
-          <w:sz w:val="22"/>
-        </w:rPr>
-        <w:t>Systems</w:t>
-      </w:r>
-      <w:proofErr w:type="spellEnd"/>
-      <w:r>
-        <w:rPr>
-          <w:rFonts w:ascii="Arial" w:hAnsi="Arial" w:cs="Arial"/>
-          <w:sz w:val="22"/>
-        </w:rPr>
-        <w:t xml:space="preserve"> (2020) también sugiere que el direccionamiento IP y el </w:t>
-      </w:r>
-      <w:proofErr w:type="spellStart"/>
-      <w:r>
-        <w:rPr>
-          <w:rFonts w:ascii="Arial" w:hAnsi="Arial" w:cs="Arial"/>
-          <w:sz w:val="22"/>
-        </w:rPr>
-        <w:t>subnetting</w:t>
-      </w:r>
-      <w:proofErr w:type="spellEnd"/>
-      <w:r>
-        <w:rPr>
-          <w:rFonts w:ascii="Arial" w:hAnsi="Arial" w:cs="Arial"/>
-          <w:sz w:val="22"/>
-        </w:rPr>
-        <w:t xml:space="preserve"> sean diseñados para organizar y segmentar la red, mejorando la seguridad y el control del tráfico.</w:t>
+        <w:t>Cisco Systems (2020) también sugiere que el direccionamiento IP y el subnetting sean diseñados para organizar y segmentar la red, mejorando la seguridad y el control del tráfico.</w:t>
       </w:r>
     </w:p>
     <w:p>
@@ -10392,23 +9712,7 @@
           <w:rFonts w:ascii="Arial" w:hAnsi="Arial" w:cs="Arial"/>
           <w:sz w:val="22"/>
         </w:rPr>
-        <w:t xml:space="preserve">El diseño de la topología y distribución de cables es crucial para la planificación. </w:t>
-      </w:r>
-      <w:proofErr w:type="spellStart"/>
-      <w:r>
-        <w:rPr>
-          <w:rFonts w:ascii="Arial" w:hAnsi="Arial" w:cs="Arial"/>
-          <w:sz w:val="22"/>
-        </w:rPr>
-        <w:t>Kurose</w:t>
-      </w:r>
-      <w:proofErr w:type="spellEnd"/>
-      <w:r>
-        <w:rPr>
-          <w:rFonts w:ascii="Arial" w:hAnsi="Arial" w:cs="Arial"/>
-          <w:sz w:val="22"/>
-        </w:rPr>
-        <w:t xml:space="preserve"> y Ross (2017) describen cómo la elección de la topología adecuada (estrella, bus, anillo, etc.) influye en la resiliencia y eficiencia de la red.</w:t>
+        <w:t>El diseño de la topología y distribución de cables es crucial para la planificación. Kurose y Ross (2017) describen cómo la elección de la topología adecuada (estrella, bus, anillo, etc.) influye en la resiliencia y eficiencia de la red.</w:t>
       </w:r>
     </w:p>
     <w:p>
@@ -10435,22 +9739,20 @@
           <w:sz w:val="22"/>
         </w:rPr>
       </w:pPr>
-      <w:proofErr w:type="spellStart"/>
+      <w:r>
+        <w:rPr>
+          <w:rFonts w:ascii="Arial" w:hAnsi="Arial" w:cs="Arial"/>
+          <w:sz w:val="22"/>
+        </w:rPr>
+        <w:t xml:space="preserve">Chicoine, R. (2018) sugiere que, en centros comerciales, la topología de red debe ser diseñada para soportar la expansión futura y la integración de tecnologías avanzadas, </w:t>
+      </w:r>
       <w:r>
         <w:rPr>
           <w:rFonts w:ascii="Arial" w:hAnsi="Arial" w:cs="Arial"/>
           <w:sz w:val="22"/>
         </w:rPr>
         <w:lastRenderedPageBreak/>
-        <w:t>Chicoine</w:t>
-      </w:r>
-      <w:proofErr w:type="spellEnd"/>
-      <w:r>
-        <w:rPr>
-          <w:rFonts w:ascii="Arial" w:hAnsi="Arial" w:cs="Arial"/>
-          <w:sz w:val="22"/>
-        </w:rPr>
-        <w:t>, R. (2018) sugiere que, en centros comerciales, la topología de red debe ser diseñada para soportar la expansión futura y la integración de tecnologías avanzadas, como sistemas de vigilancia y control de acceso, que dependen de una infraestructura de cableado robusta.</w:t>
+        <w:t>como sistemas de vigilancia y control de acceso, que dependen de una infraestructura de cableado robusta.</w:t>
       </w:r>
     </w:p>
     <w:p>
@@ -10513,87 +9815,23 @@
           <w:rFonts w:ascii="Arial" w:hAnsi="Arial" w:cs="Arial"/>
           <w:sz w:val="22"/>
         </w:rPr>
-        <w:t xml:space="preserve">Las herramientas de simulación como Cisco </w:t>
-      </w:r>
-      <w:proofErr w:type="spellStart"/>
-      <w:r>
-        <w:rPr>
-          <w:rFonts w:ascii="Arial" w:hAnsi="Arial" w:cs="Arial"/>
-          <w:sz w:val="22"/>
-        </w:rPr>
-        <w:t>Packet</w:t>
-      </w:r>
-      <w:proofErr w:type="spellEnd"/>
-      <w:r>
-        <w:rPr>
-          <w:rFonts w:ascii="Arial" w:hAnsi="Arial" w:cs="Arial"/>
-          <w:sz w:val="22"/>
-        </w:rPr>
-        <w:t xml:space="preserve"> </w:t>
-      </w:r>
-      <w:proofErr w:type="spellStart"/>
-      <w:r>
-        <w:rPr>
-          <w:rFonts w:ascii="Arial" w:hAnsi="Arial" w:cs="Arial"/>
-          <w:sz w:val="22"/>
-        </w:rPr>
-        <w:t>Tracer</w:t>
-      </w:r>
-      <w:proofErr w:type="spellEnd"/>
-      <w:r>
-        <w:rPr>
-          <w:rFonts w:ascii="Arial" w:hAnsi="Arial" w:cs="Arial"/>
-          <w:sz w:val="22"/>
-        </w:rPr>
-        <w:t xml:space="preserve"> y GNS3 son esenciales para validar el diseño de redes antes de su implementación. </w:t>
-      </w:r>
-      <w:proofErr w:type="spellStart"/>
-      <w:r>
-        <w:rPr>
-          <w:rFonts w:ascii="Arial" w:hAnsi="Arial" w:cs="Arial"/>
-          <w:sz w:val="22"/>
-        </w:rPr>
-        <w:t>Kurose</w:t>
-      </w:r>
-      <w:proofErr w:type="spellEnd"/>
-      <w:r>
-        <w:rPr>
-          <w:rFonts w:ascii="Arial" w:hAnsi="Arial" w:cs="Arial"/>
-          <w:sz w:val="22"/>
-        </w:rPr>
-        <w:t xml:space="preserve"> y Ross (2017) mencionan que estas herramientas permiten modelar y probar la red en un entorno virtual, identificando posibles problemas y optimizando el diseño.</w:t>
-      </w:r>
-    </w:p>
-    <w:p>
-      <w:pPr>
-        <w:spacing w:before="240" w:after="240" w:line="360" w:lineRule="auto"/>
-        <w:rPr>
-          <w:rFonts w:ascii="Arial" w:hAnsi="Arial" w:cs="Arial"/>
-          <w:sz w:val="22"/>
-        </w:rPr>
-      </w:pPr>
-      <w:r>
-        <w:rPr>
-          <w:rFonts w:ascii="Arial" w:hAnsi="Arial" w:cs="Arial"/>
-          <w:sz w:val="22"/>
-        </w:rPr>
-        <w:t xml:space="preserve">Cisco </w:t>
-      </w:r>
-      <w:proofErr w:type="spellStart"/>
-      <w:r>
-        <w:rPr>
-          <w:rFonts w:ascii="Arial" w:hAnsi="Arial" w:cs="Arial"/>
-          <w:sz w:val="22"/>
-        </w:rPr>
-        <w:t>Systems</w:t>
-      </w:r>
-      <w:proofErr w:type="spellEnd"/>
-      <w:r>
-        <w:rPr>
-          <w:rFonts w:ascii="Arial" w:hAnsi="Arial" w:cs="Arial"/>
-          <w:sz w:val="22"/>
-        </w:rPr>
-        <w:t xml:space="preserve"> (2020) añade que la simulación es clave para prever el comportamiento de la red bajo diferentes escenarios, lo que reduce los riesgos asociados con la implementación de nuevas redes o la actualización de infraestructuras existentes.</w:t>
+        <w:t>Las herramientas de simulación como Cisco Packet Tracer y GNS3 son esenciales para validar el diseño de redes antes de su implementación. Kurose y Ross (2017) mencionan que estas herramientas permiten modelar y probar la red en un entorno virtual, identificando posibles problemas y optimizando el diseño.</w:t>
+      </w:r>
+    </w:p>
+    <w:p>
+      <w:pPr>
+        <w:spacing w:before="240" w:after="240" w:line="360" w:lineRule="auto"/>
+        <w:rPr>
+          <w:rFonts w:ascii="Arial" w:hAnsi="Arial" w:cs="Arial"/>
+          <w:sz w:val="22"/>
+        </w:rPr>
+      </w:pPr>
+      <w:r>
+        <w:rPr>
+          <w:rFonts w:ascii="Arial" w:hAnsi="Arial" w:cs="Arial"/>
+          <w:sz w:val="22"/>
+        </w:rPr>
+        <w:t>Cisco Systems (2020) añade que la simulación es clave para prever el comportamiento de la red bajo diferentes escenarios, lo que reduce los riesgos asociados con la implementación de nuevas redes o la actualización de infraestructuras existentes.</w:t>
       </w:r>
     </w:p>
     <w:p>
@@ -10659,47 +9897,36 @@
           <w:sz w:val="22"/>
         </w:rPr>
       </w:pPr>
-      <w:proofErr w:type="spellStart"/>
-      <w:r>
-        <w:rPr>
-          <w:rFonts w:ascii="Arial" w:hAnsi="Arial" w:cs="Arial"/>
-          <w:sz w:val="22"/>
-        </w:rPr>
-        <w:t>Kurose</w:t>
-      </w:r>
-      <w:proofErr w:type="spellEnd"/>
-      <w:r>
-        <w:rPr>
-          <w:rFonts w:ascii="Arial" w:hAnsi="Arial" w:cs="Arial"/>
-          <w:sz w:val="22"/>
-        </w:rPr>
-        <w:t xml:space="preserve"> y Ross (2017) sugieren que la validación mediante pruebas permite ajustar configuraciones antes de la implementación final, asegurando un rendimiento óptimo y minimizando los tiempos de inactividad.</w:t>
-      </w:r>
-    </w:p>
-    <w:p>
-      <w:pPr>
-        <w:spacing w:before="240" w:after="240" w:line="360" w:lineRule="auto"/>
-        <w:rPr>
-          <w:rFonts w:ascii="Arial" w:hAnsi="Arial" w:cs="Arial"/>
-          <w:sz w:val="22"/>
-        </w:rPr>
-      </w:pPr>
-      <w:proofErr w:type="spellStart"/>
+      <w:r>
+        <w:rPr>
+          <w:rFonts w:ascii="Arial" w:hAnsi="Arial" w:cs="Arial"/>
+          <w:sz w:val="22"/>
+        </w:rPr>
+        <w:t>Kurose y Ross (2017) sugieren que la validación mediante pruebas permite ajustar configuraciones antes de la implementación final, asegurando un rendimiento óptimo y minimizando los tiempos de inactividad.</w:t>
+      </w:r>
+    </w:p>
+    <w:p>
+      <w:pPr>
+        <w:spacing w:before="240" w:after="240" w:line="360" w:lineRule="auto"/>
+        <w:rPr>
+          <w:rFonts w:ascii="Arial" w:hAnsi="Arial" w:cs="Arial"/>
+          <w:sz w:val="22"/>
+        </w:rPr>
+      </w:pPr>
+      <w:r>
+        <w:rPr>
+          <w:rFonts w:ascii="Arial" w:hAnsi="Arial" w:cs="Arial"/>
+          <w:sz w:val="22"/>
+        </w:rPr>
+        <w:t xml:space="preserve">Chicoine, R. (2018) recomienda que, en centros comerciales, las pruebas de validación incluyan la evaluación de la capacidad de la red para manejar picos de tráfico, </w:t>
+      </w:r>
       <w:r>
         <w:rPr>
           <w:rFonts w:ascii="Arial" w:hAnsi="Arial" w:cs="Arial"/>
           <w:sz w:val="22"/>
         </w:rPr>
         <w:lastRenderedPageBreak/>
-        <w:t>Chicoine</w:t>
-      </w:r>
-      <w:proofErr w:type="spellEnd"/>
-      <w:r>
-        <w:rPr>
-          <w:rFonts w:ascii="Arial" w:hAnsi="Arial" w:cs="Arial"/>
-          <w:sz w:val="22"/>
-        </w:rPr>
-        <w:t>, R. (2018) recomienda que, en centros comerciales, las pruebas de validación incluyan la evaluación de la capacidad de la red para manejar picos de tráfico, especialmente durante eventos o promociones que pueden aumentar significativamente la demanda en la red.</w:t>
+        <w:t>especialmente durante eventos o promociones que pueden aumentar significativamente la demanda en la red.</w:t>
       </w:r>
     </w:p>
     <w:p>
@@ -10789,21 +10016,12 @@
           <w:sz w:val="22"/>
         </w:rPr>
       </w:pPr>
-      <w:proofErr w:type="spellStart"/>
-      <w:r>
-        <w:rPr>
-          <w:rFonts w:ascii="Arial" w:hAnsi="Arial" w:cs="Arial"/>
-          <w:sz w:val="22"/>
-        </w:rPr>
-        <w:t>Chicoine</w:t>
-      </w:r>
-      <w:proofErr w:type="spellEnd"/>
-      <w:r>
-        <w:rPr>
-          <w:rFonts w:ascii="Arial" w:hAnsi="Arial" w:cs="Arial"/>
-          <w:sz w:val="22"/>
-        </w:rPr>
-        <w:t>, R. (2018) destaca que, en centros comerciales, la escalabilidad es crucial para acomodar nuevas tiendas o áreas de expansión, asegurando que la infraestructura de cableado pueda soportar el aumento en la demanda de conectividad.</w:t>
+      <w:r>
+        <w:rPr>
+          <w:rFonts w:ascii="Arial" w:hAnsi="Arial" w:cs="Arial"/>
+          <w:sz w:val="22"/>
+        </w:rPr>
+        <w:t>Chicoine, R. (2018) destaca que, en centros comerciales, la escalabilidad es crucial para acomodar nuevas tiendas o áreas de expansión, asegurando que la infraestructura de cableado pueda soportar el aumento en la demanda de conectividad.</w:t>
       </w:r>
     </w:p>
     <w:p>
@@ -10840,95 +10058,39 @@
           <w:rFonts w:ascii="Arial" w:hAnsi="Arial" w:cs="Arial"/>
           <w:sz w:val="22"/>
         </w:rPr>
-        <w:t xml:space="preserve">La capacidad de integración con nuevas tecnologías es esencial para mantener la relevancia de la red a lo largo del tiempo. </w:t>
-      </w:r>
-      <w:proofErr w:type="spellStart"/>
-      <w:r>
-        <w:rPr>
-          <w:rFonts w:ascii="Arial" w:hAnsi="Arial" w:cs="Arial"/>
-          <w:sz w:val="22"/>
-        </w:rPr>
-        <w:t>Kurose</w:t>
-      </w:r>
-      <w:proofErr w:type="spellEnd"/>
-      <w:r>
-        <w:rPr>
-          <w:rFonts w:ascii="Arial" w:hAnsi="Arial" w:cs="Arial"/>
-          <w:sz w:val="22"/>
-        </w:rPr>
-        <w:t xml:space="preserve"> y Ross (2017) señalan que las redes deben ser diseñadas con flexibilidad suficiente para incorporar innovaciones tecnológicas, como </w:t>
-      </w:r>
-      <w:proofErr w:type="spellStart"/>
-      <w:r>
-        <w:rPr>
-          <w:rFonts w:ascii="Arial" w:hAnsi="Arial" w:cs="Arial"/>
-          <w:sz w:val="22"/>
-        </w:rPr>
-        <w:t>IoT</w:t>
-      </w:r>
-      <w:proofErr w:type="spellEnd"/>
-      <w:r>
-        <w:rPr>
-          <w:rFonts w:ascii="Arial" w:hAnsi="Arial" w:cs="Arial"/>
-          <w:sz w:val="22"/>
-        </w:rPr>
-        <w:t>, computación en la nube, y SDN.</w:t>
-      </w:r>
-    </w:p>
-    <w:p>
-      <w:pPr>
-        <w:spacing w:before="240" w:after="240" w:line="360" w:lineRule="auto"/>
-        <w:rPr>
-          <w:rFonts w:ascii="Arial" w:hAnsi="Arial" w:cs="Arial"/>
-          <w:sz w:val="22"/>
-        </w:rPr>
-      </w:pPr>
-      <w:r>
-        <w:rPr>
-          <w:rFonts w:ascii="Arial" w:hAnsi="Arial" w:cs="Arial"/>
-          <w:sz w:val="22"/>
-        </w:rPr>
-        <w:t xml:space="preserve">Cisco </w:t>
-      </w:r>
-      <w:proofErr w:type="spellStart"/>
-      <w:r>
-        <w:rPr>
-          <w:rFonts w:ascii="Arial" w:hAnsi="Arial" w:cs="Arial"/>
-          <w:sz w:val="22"/>
-        </w:rPr>
-        <w:t>Systems</w:t>
-      </w:r>
-      <w:proofErr w:type="spellEnd"/>
-      <w:r>
-        <w:rPr>
-          <w:rFonts w:ascii="Arial" w:hAnsi="Arial" w:cs="Arial"/>
-          <w:sz w:val="22"/>
-        </w:rPr>
-        <w:t xml:space="preserve"> (2020) resalta la importancia de seleccionar equipos compatibles con los estándares actuales y futuros, asegurando que la red pueda adaptarse sin generar incompatibilidades.</w:t>
-      </w:r>
-    </w:p>
-    <w:p>
-      <w:pPr>
-        <w:spacing w:before="240" w:after="240" w:line="360" w:lineRule="auto"/>
-        <w:rPr>
-          <w:rFonts w:ascii="Arial" w:hAnsi="Arial" w:cs="Arial"/>
-          <w:sz w:val="22"/>
-        </w:rPr>
-      </w:pPr>
-      <w:r>
-        <w:rPr>
-          <w:rFonts w:ascii="Arial" w:hAnsi="Arial" w:cs="Arial"/>
-          <w:sz w:val="22"/>
-        </w:rPr>
-        <w:t xml:space="preserve">BICSI (2019) también subraya la necesidad de que la infraestructura de cableado esté preparada para integrar tecnologías emergentes, especialmente en entornos como </w:t>
-      </w:r>
-      <w:r>
-        <w:rPr>
-          <w:rFonts w:ascii="Arial" w:hAnsi="Arial" w:cs="Arial"/>
-          <w:sz w:val="22"/>
-        </w:rPr>
-        <w:lastRenderedPageBreak/>
-        <w:t>centros comerciales, donde la conectividad y la capacidad de respuesta son esenciales para la operación diaria.</w:t>
+        <w:t>La capacidad de integración con nuevas tecnologías es esencial para mantener la relevancia de la red a lo largo del tiempo. Kurose y Ross (2017) señalan que las redes deben ser diseñadas con flexibilidad suficiente para incorporar innovaciones tecnológicas, como IoT, computación en la nube, y SDN.</w:t>
+      </w:r>
+    </w:p>
+    <w:p>
+      <w:pPr>
+        <w:spacing w:before="240" w:after="240" w:line="360" w:lineRule="auto"/>
+        <w:rPr>
+          <w:rFonts w:ascii="Arial" w:hAnsi="Arial" w:cs="Arial"/>
+          <w:sz w:val="22"/>
+        </w:rPr>
+      </w:pPr>
+      <w:r>
+        <w:rPr>
+          <w:rFonts w:ascii="Arial" w:hAnsi="Arial" w:cs="Arial"/>
+          <w:sz w:val="22"/>
+        </w:rPr>
+        <w:t>Cisco Systems (2020) resalta la importancia de seleccionar equipos compatibles con los estándares actuales y futuros, asegurando que la red pueda adaptarse sin generar incompatibilidades.</w:t>
+      </w:r>
+    </w:p>
+    <w:p>
+      <w:pPr>
+        <w:spacing w:before="240" w:after="240" w:line="360" w:lineRule="auto"/>
+        <w:rPr>
+          <w:rFonts w:ascii="Arial" w:hAnsi="Arial" w:cs="Arial"/>
+          <w:sz w:val="22"/>
+        </w:rPr>
+      </w:pPr>
+      <w:r>
+        <w:rPr>
+          <w:rFonts w:ascii="Arial" w:hAnsi="Arial" w:cs="Arial"/>
+          <w:sz w:val="22"/>
+        </w:rPr>
+        <w:t>BICSI (2019) también subraya la necesidad de que la infraestructura de cableado esté preparada para integrar tecnologías emergentes, especialmente en entornos como centros comerciales, donde la conectividad y la capacidad de respuesta son esenciales para la operación diaria.</w:t>
       </w:r>
     </w:p>
     <w:p>
@@ -10951,6 +10113,7 @@
         <w:rPr>
           <w:rFonts w:cs="Arial"/>
         </w:rPr>
+        <w:lastRenderedPageBreak/>
         <w:t>Impacto en el Entorno Empresarial</w:t>
       </w:r>
       <w:bookmarkEnd w:id="48"/>
@@ -11018,21 +10181,12 @@
           <w:sz w:val="22"/>
         </w:rPr>
       </w:pPr>
-      <w:proofErr w:type="spellStart"/>
-      <w:r>
-        <w:rPr>
-          <w:rFonts w:ascii="Arial" w:hAnsi="Arial" w:cs="Arial"/>
-          <w:sz w:val="22"/>
-        </w:rPr>
-        <w:t>Chicoine</w:t>
-      </w:r>
-      <w:proofErr w:type="spellEnd"/>
-      <w:r>
-        <w:rPr>
-          <w:rFonts w:ascii="Arial" w:hAnsi="Arial" w:cs="Arial"/>
-          <w:sz w:val="22"/>
-        </w:rPr>
-        <w:t>, R. (2018) añade que, en centros comerciales, una red eficiente es clave para proporcionar una experiencia de usuario satisfactoria, tanto para los clientes como para los operadores de las tiendas.</w:t>
+      <w:r>
+        <w:rPr>
+          <w:rFonts w:ascii="Arial" w:hAnsi="Arial" w:cs="Arial"/>
+          <w:sz w:val="22"/>
+        </w:rPr>
+        <w:t>Chicoine, R. (2018) añade que, en centros comerciales, una red eficiente es clave para proporcionar una experiencia de usuario satisfactoria, tanto para los clientes como para los operadores de las tiendas.</w:t>
       </w:r>
     </w:p>
     <w:p>
@@ -11071,55 +10225,23 @@
           <w:rFonts w:ascii="Arial" w:hAnsi="Arial" w:cs="Arial"/>
           <w:sz w:val="22"/>
         </w:rPr>
-        <w:t xml:space="preserve">El diseño e implementación de redes implica una inversión significativa, por lo que es crucial realizar un análisis económico detallado. </w:t>
-      </w:r>
-      <w:proofErr w:type="spellStart"/>
-      <w:r>
-        <w:rPr>
-          <w:rFonts w:ascii="Arial" w:hAnsi="Arial" w:cs="Arial"/>
-          <w:sz w:val="22"/>
-        </w:rPr>
-        <w:t>Kurose</w:t>
-      </w:r>
-      <w:proofErr w:type="spellEnd"/>
-      <w:r>
-        <w:rPr>
-          <w:rFonts w:ascii="Arial" w:hAnsi="Arial" w:cs="Arial"/>
-          <w:sz w:val="22"/>
-        </w:rPr>
-        <w:t xml:space="preserve"> y Ross (2017) sugieren que la planificación presupuestaria debe considerar tanto los costos iniciales como los operativos a largo plazo.</w:t>
-      </w:r>
-    </w:p>
-    <w:p>
-      <w:pPr>
-        <w:spacing w:before="240" w:after="240" w:line="360" w:lineRule="auto"/>
-        <w:rPr>
-          <w:rFonts w:ascii="Arial" w:hAnsi="Arial" w:cs="Arial"/>
-          <w:sz w:val="22"/>
-        </w:rPr>
-      </w:pPr>
-      <w:r>
-        <w:rPr>
-          <w:rFonts w:ascii="Arial" w:hAnsi="Arial" w:cs="Arial"/>
-          <w:sz w:val="22"/>
-        </w:rPr>
-        <w:t xml:space="preserve">Cisco </w:t>
-      </w:r>
-      <w:proofErr w:type="spellStart"/>
-      <w:r>
-        <w:rPr>
-          <w:rFonts w:ascii="Arial" w:hAnsi="Arial" w:cs="Arial"/>
-          <w:sz w:val="22"/>
-        </w:rPr>
-        <w:t>Systems</w:t>
-      </w:r>
-      <w:proofErr w:type="spellEnd"/>
-      <w:r>
-        <w:rPr>
-          <w:rFonts w:ascii="Arial" w:hAnsi="Arial" w:cs="Arial"/>
-          <w:sz w:val="22"/>
-        </w:rPr>
-        <w:t xml:space="preserve"> (2020) subraya la importancia de considerar el costo total de propiedad (TCO) al seleccionar equipos, asegurando que la inversión en la red sea sostenible y rentable.</w:t>
+        <w:t>El diseño e implementación de redes implica una inversión significativa, por lo que es crucial realizar un análisis económico detallado. Kurose y Ross (2017) sugieren que la planificación presupuestaria debe considerar tanto los costos iniciales como los operativos a largo plazo.</w:t>
+      </w:r>
+    </w:p>
+    <w:p>
+      <w:pPr>
+        <w:spacing w:before="240" w:after="240" w:line="360" w:lineRule="auto"/>
+        <w:rPr>
+          <w:rFonts w:ascii="Arial" w:hAnsi="Arial" w:cs="Arial"/>
+          <w:sz w:val="22"/>
+        </w:rPr>
+      </w:pPr>
+      <w:r>
+        <w:rPr>
+          <w:rFonts w:ascii="Arial" w:hAnsi="Arial" w:cs="Arial"/>
+          <w:sz w:val="22"/>
+        </w:rPr>
+        <w:t>Cisco Systems (2020) subraya la importancia de considerar el costo total de propiedad (TCO) al seleccionar equipos, asegurando que la inversión en la red sea sostenible y rentable.</w:t>
       </w:r>
     </w:p>
     <w:p>
@@ -11153,8 +10275,8 @@
           <w:rFonts w:cs="Arial"/>
         </w:rPr>
       </w:pPr>
-      <w:bookmarkStart w:id="51" w:name="_Hlk172906628"/>
-      <w:bookmarkStart w:id="52" w:name="_Toc176141065"/>
+      <w:bookmarkStart w:id="51" w:name="_Toc176141065"/>
+      <w:bookmarkStart w:id="52" w:name="_Hlk172906628"/>
       <w:r>
         <w:rPr>
           <w:rFonts w:cs="Arial"/>
@@ -11162,7 +10284,7 @@
         <w:lastRenderedPageBreak/>
         <w:t>Conclusiones y Recomendaciones</w:t>
       </w:r>
-      <w:bookmarkEnd w:id="52"/>
+      <w:bookmarkEnd w:id="51"/>
     </w:p>
     <w:p>
       <w:pPr>
@@ -11179,7 +10301,7 @@
         </w:rPr>
       </w:pPr>
       <w:bookmarkStart w:id="53" w:name="_Toc176141066"/>
-      <w:bookmarkEnd w:id="51"/>
+      <w:bookmarkEnd w:id="52"/>
       <w:r>
         <w:rPr>
           <w:rFonts w:ascii="Arial" w:hAnsi="Arial" w:cs="Arial"/>
@@ -11201,55 +10323,7 @@
           <w:rFonts w:ascii="Arial" w:hAnsi="Arial" w:cs="Arial"/>
           <w:sz w:val="22"/>
         </w:rPr>
-        <w:t xml:space="preserve">El diseño de redes y el cableado estructurado son fundamentales para la infraestructura tecnológica de cualquier organización. Tanenbaum y Wetherall (2011), </w:t>
-      </w:r>
-      <w:proofErr w:type="spellStart"/>
-      <w:r>
-        <w:rPr>
-          <w:rFonts w:ascii="Arial" w:hAnsi="Arial" w:cs="Arial"/>
-          <w:sz w:val="22"/>
-        </w:rPr>
-        <w:t>Kurose</w:t>
-      </w:r>
-      <w:proofErr w:type="spellEnd"/>
-      <w:r>
-        <w:rPr>
-          <w:rFonts w:ascii="Arial" w:hAnsi="Arial" w:cs="Arial"/>
-          <w:sz w:val="22"/>
-        </w:rPr>
-        <w:t xml:space="preserve"> y Ross (2017), Elliot (2016), Cisco </w:t>
-      </w:r>
-      <w:proofErr w:type="spellStart"/>
-      <w:r>
-        <w:rPr>
-          <w:rFonts w:ascii="Arial" w:hAnsi="Arial" w:cs="Arial"/>
-          <w:sz w:val="22"/>
-        </w:rPr>
-        <w:t>Systems</w:t>
-      </w:r>
-      <w:proofErr w:type="spellEnd"/>
-      <w:r>
-        <w:rPr>
-          <w:rFonts w:ascii="Arial" w:hAnsi="Arial" w:cs="Arial"/>
-          <w:sz w:val="22"/>
-        </w:rPr>
-        <w:t xml:space="preserve"> (2020), BICSI (2019), y </w:t>
-      </w:r>
-      <w:proofErr w:type="spellStart"/>
-      <w:r>
-        <w:rPr>
-          <w:rFonts w:ascii="Arial" w:hAnsi="Arial" w:cs="Arial"/>
-          <w:sz w:val="22"/>
-        </w:rPr>
-        <w:t>Chicoine</w:t>
-      </w:r>
-      <w:proofErr w:type="spellEnd"/>
-      <w:r>
-        <w:rPr>
-          <w:rFonts w:ascii="Arial" w:hAnsi="Arial" w:cs="Arial"/>
-          <w:sz w:val="22"/>
-        </w:rPr>
-        <w:t xml:space="preserve"> (2018) coinciden en la importancia de un diseño adecuado para asegurar la eficiencia, escalabilidad y seguridad de la red. La evaluación cuidadosa de las necesidades, la planificación detallada, y el uso de tecnologías compatibles son esenciales para construir una red que soporte el crecimiento y la evolución de la organización.</w:t>
+        <w:t>El diseño de redes y el cableado estructurado son fundamentales para la infraestructura tecnológica de cualquier organización. Tanenbaum y Wetherall (2011), Kurose y Ross (2017), Elliot (2016), Cisco Systems (2020), BICSI (2019), y Chicoine (2018) coinciden en la importancia de un diseño adecuado para asegurar la eficiencia, escalabilidad y seguridad de la red. La evaluación cuidadosa de las necesidades, la planificación detallada, y el uso de tecnologías compatibles son esenciales para construir una red que soporte el crecimiento y la evolución de la organización.</w:t>
       </w:r>
     </w:p>
     <w:p>
@@ -11288,55 +10362,7 @@
           <w:rFonts w:ascii="Arial" w:hAnsi="Arial" w:cs="Arial"/>
           <w:sz w:val="22"/>
         </w:rPr>
-        <w:t xml:space="preserve">Para la implementación de una red eficiente y fiable, se recomienda seguir las mejores prácticas documentadas por Elliot (2016), </w:t>
-      </w:r>
-      <w:proofErr w:type="spellStart"/>
-      <w:r>
-        <w:rPr>
-          <w:rFonts w:ascii="Arial" w:hAnsi="Arial" w:cs="Arial"/>
-          <w:sz w:val="22"/>
-        </w:rPr>
-        <w:t>Kurose</w:t>
-      </w:r>
-      <w:proofErr w:type="spellEnd"/>
-      <w:r>
-        <w:rPr>
-          <w:rFonts w:ascii="Arial" w:hAnsi="Arial" w:cs="Arial"/>
-          <w:sz w:val="22"/>
-        </w:rPr>
-        <w:t xml:space="preserve"> y Ross (2017), Tanenbaum y Wetherall (2011), Cisco </w:t>
-      </w:r>
-      <w:proofErr w:type="spellStart"/>
-      <w:r>
-        <w:rPr>
-          <w:rFonts w:ascii="Arial" w:hAnsi="Arial" w:cs="Arial"/>
-          <w:sz w:val="22"/>
-        </w:rPr>
-        <w:t>Systems</w:t>
-      </w:r>
-      <w:proofErr w:type="spellEnd"/>
-      <w:r>
-        <w:rPr>
-          <w:rFonts w:ascii="Arial" w:hAnsi="Arial" w:cs="Arial"/>
-          <w:sz w:val="22"/>
-        </w:rPr>
-        <w:t xml:space="preserve"> (2020), BICSI (2019), y </w:t>
-      </w:r>
-      <w:proofErr w:type="spellStart"/>
-      <w:r>
-        <w:rPr>
-          <w:rFonts w:ascii="Arial" w:hAnsi="Arial" w:cs="Arial"/>
-          <w:sz w:val="22"/>
-        </w:rPr>
-        <w:t>Chicoine</w:t>
-      </w:r>
-      <w:proofErr w:type="spellEnd"/>
-      <w:r>
-        <w:rPr>
-          <w:rFonts w:ascii="Arial" w:hAnsi="Arial" w:cs="Arial"/>
-          <w:sz w:val="22"/>
-        </w:rPr>
-        <w:t xml:space="preserve"> (2018). Esto incluye la planificación para la escalabilidad, la selección de componentes de alta calidad, y la realización de pruebas exhaustivas antes de la implementación final. Además, es crucial considerar las futuras necesidades tecnológicas y asegurarse de que la red esté preparada para integrar nuevas innovaciones sin generar incompatibilidades o requerir inversiones significativas</w:t>
+        <w:t>Para la implementación de una red eficiente y fiable, se recomienda seguir las mejores prácticas documentadas por Elliot (2016), Kurose y Ross (2017), Tanenbaum y Wetherall (2011), Cisco Systems (2020), BICSI (2019), y Chicoine (2018). Esto incluye la planificación para la escalabilidad, la selección de componentes de alta calidad, y la realización de pruebas exhaustivas antes de la implementación final. Además, es crucial considerar las futuras necesidades tecnológicas y asegurarse de que la red esté preparada para integrar nuevas innovaciones sin generar incompatibilidades o requerir inversiones significativas</w:t>
       </w:r>
       <w:r>
         <w:rPr>
@@ -18557,252 +17583,11 @@
 </file>
 
 <file path=customXml/item1.xml><?xml version="1.0" encoding="utf-8"?>
-<b:Sources xmlns:b="http://schemas.openxmlformats.org/officeDocument/2006/bibliography" xmlns="http://schemas.openxmlformats.org/officeDocument/2006/bibliography" SelectedStyle="\APASixthEditionOfficeOnline.xsl" StyleName="APA" Version="6">
-  <b:Source>
-    <b:Tag>Oli14</b:Tag>
-    <b:SourceType>Book</b:SourceType>
-    <b:Guid>{DDF21A83-CEF0-434F-AE86-77DD7DCCEAAA}</b:Guid>
-    <b:Title>Cabling: The Complete Guide to Network Wiring</b:Title>
-    <b:Year>2014</b:Year>
-    <b:City>Indianapolis</b:City>
-    <b:Publisher>Sybex</b:Publisher>
-    <b:Author>
-      <b:Author>
-        <b:NameList>
-          <b:Person>
-            <b:Last>Oliviero </b:Last>
-            <b:First>Andrew</b:First>
-          </b:Person>
-          <b:Person>
-            <b:Last>Woodward</b:Last>
-            <b:First>Bill </b:First>
-          </b:Person>
-        </b:NameList>
-      </b:Author>
-    </b:Author>
-    <b:Pages>20-120</b:Pages>
-    <b:Edition>Cuarta</b:Edition>
-    <b:RefOrder>1</b:RefOrder>
-  </b:Source>
-  <b:Source>
-    <b:Tag>BIC05</b:Tag>
-    <b:SourceType>Book</b:SourceType>
-    <b:Guid>{3BD6E048-879C-4C1E-AAE7-8DFCEB644B69}</b:Guid>
-    <b:Title>Structured Cabling for IT and Network Professionals</b:Title>
-    <b:Year>2005</b:Year>
-    <b:City>Tampa</b:City>
-    <b:Publisher>BICSI</b:Publisher>
-    <b:Author>
-      <b:Author>
-        <b:NameList>
-          <b:Person>
-            <b:Last>BICSI</b:Last>
-          </b:Person>
-        </b:NameList>
-      </b:Author>
-    </b:Author>
-    <b:Pages>10-110</b:Pages>
-    <b:Edition>Primera</b:Edition>
-    <b:RefOrder>2</b:RefOrder>
-  </b:Source>
-  <b:Source>
-    <b:Tag>Cla00</b:Tag>
-    <b:SourceType>Book</b:SourceType>
-    <b:Guid>{FBD68C56-1E46-4692-9808-835E1ECBF82F}</b:Guid>
-    <b:Title>Network Cabling Handbook</b:Title>
-    <b:Year>2000</b:Year>
-    <b:City>New York</b:City>
-    <b:Publisher>McGraw-Hill Professional</b:Publisher>
-    <b:Author>
-      <b:Author>
-        <b:NameList>
-          <b:Person>
-            <b:Last>Clark</b:Last>
-            <b:First>Chris</b:First>
-          </b:Person>
-          <b:Person>
-            <b:Last>Brooks</b:Last>
-            <b:First>Edwin B.</b:First>
-          </b:Person>
-        </b:NameList>
-      </b:Author>
-    </b:Author>
-    <b:Pages>15-145</b:Pages>
-    <b:Edition>Primera</b:Edition>
-    <b:RefOrder>4</b:RefOrder>
-  </b:Source>
-  <b:Source>
-    <b:Tag>Hay10</b:Tag>
-    <b:SourceType>Book</b:SourceType>
-    <b:Guid>{8A4C0BE1-2720-45E5-825D-76FB81CACD65}</b:Guid>
-    <b:Title>Data, Voice and Video Cabling</b:Title>
-    <b:Year>2010</b:Year>
-    <b:City>Clifton Park</b:City>
-    <b:Publisher>Delmar Cengage Learning</b:Publisher>
-    <b:Author>
-      <b:Author>
-        <b:NameList>
-          <b:Person>
-            <b:Last>Hayes</b:Last>
-            <b:First>Jim</b:First>
-          </b:Person>
-          <b:Person>
-            <b:Last>Rosenberg</b:Last>
-            <b:First>Paul</b:First>
-          </b:Person>
-        </b:NameList>
-      </b:Author>
-    </b:Author>
-    <b:Pages>25-155</b:Pages>
-    <b:Edition>Tercera</b:Edition>
-    <b:RefOrder>3</b:RefOrder>
-  </b:Source>
-  <b:Source>
-    <b:Tag>Paq01</b:Tag>
-    <b:SourceType>Book</b:SourceType>
-    <b:Guid>{A0D54FFF-1827-424D-B60A-8C7663C6C62C}</b:Guid>
-    <b:Title>Building Scalable Cisco Networks</b:Title>
-    <b:Year>2001</b:Year>
-    <b:City>Indianapolis</b:City>
-    <b:Publisher>Cisco Press</b:Publisher>
-    <b:Author>
-      <b:Author>
-        <b:NameList>
-          <b:Person>
-            <b:Last>Paquet</b:Last>
-            <b:First>Catherine</b:First>
-          </b:Person>
-          <b:Person>
-            <b:Last>Teare</b:Last>
-            <b:First>Diane</b:First>
-          </b:Person>
-        </b:NameList>
-      </b:Author>
-    </b:Author>
-    <b:Pages>30-170</b:Pages>
-    <b:Edition>Primera</b:Edition>
-    <b:RefOrder>5</b:RefOrder>
-  </b:Source>
-  <b:Source>
-    <b:Tag>All09</b:Tag>
-    <b:SourceType>Book</b:SourceType>
-    <b:Guid>{D5ACB7A4-038A-4E88-AF6D-E2081FDA8CB2}</b:Guid>
-    <b:Title>Network Maintenance and Troubleshooting Guide: Field-Tested Solutions for Everyday Problems</b:Title>
-    <b:Year>2009</b:Year>
-    <b:City>Indianapolis</b:City>
-    <b:Publisher>Addison-Wesley Professional</b:Publisher>
-    <b:Author>
-      <b:Author>
-        <b:NameList>
-          <b:Person>
-            <b:Last>Allen</b:Last>
-            <b:First>Neal</b:First>
-          </b:Person>
-        </b:NameList>
-      </b:Author>
-    </b:Author>
-    <b:Pages>40-180</b:Pages>
-    <b:Edition>Segunda</b:Edition>
-    <b:RefOrder>8</b:RefOrder>
-  </b:Source>
-  <b:Source>
-    <b:Tag>Ell04</b:Tag>
-    <b:SourceType>Book</b:SourceType>
-    <b:Guid>{3D707831-08CD-4C5F-88C5-9268AADC6997}</b:Guid>
-    <b:Title>Fiber Optic Cabling</b:Title>
-    <b:Year>2004</b:Year>
-    <b:City>Oxford</b:City>
-    <b:Publisher>Newnes</b:Publisher>
-    <b:Author>
-      <b:Author>
-        <b:NameList>
-          <b:Person>
-            <b:Last>Elliott</b:Last>
-            <b:First>Barry</b:First>
-          </b:Person>
-          <b:Person>
-            <b:Last>Gilmore</b:Last>
-            <b:First>Mike</b:First>
-          </b:Person>
-        </b:NameList>
-      </b:Author>
-    </b:Author>
-    <b:Pages>10-120</b:Pages>
-    <b:Edition>Segunda</b:Edition>
-    <b:RefOrder>6</b:RefOrder>
-  </b:Source>
-  <b:Source>
-    <b:Tag>Bie17</b:Tag>
-    <b:SourceType>Book</b:SourceType>
-    <b:Guid>{E0716392-1D87-4248-85FA-FB8BD136EEAA}</b:Guid>
-    <b:Title>The Cert Guide to Insulating, Bonding, and Grounding of Electrical Systems</b:Title>
-    <b:Year>2017</b:Year>
-    <b:City>Boca Raton</b:City>
-    <b:Publisher>CRC Press</b:Publisher>
-    <b:Author>
-      <b:Author>
-        <b:NameList>
-          <b:Person>
-            <b:Last>Bierals</b:Last>
-            <b:Middle>P.</b:Middle>
-            <b:First>Gregory</b:First>
-          </b:Person>
-        </b:NameList>
-      </b:Author>
-    </b:Author>
-    <b:Pages>25-150</b:Pages>
-    <b:Edition>Primera</b:Edition>
-    <b:RefOrder>7</b:RefOrder>
-  </b:Source>
-  <b:Source>
-    <b:Tag>Bon16</b:Tag>
-    <b:SourceType>Book</b:SourceType>
-    <b:Guid>{84EADCA9-AF3A-4A0D-AAC6-205B14A75129}</b:Guid>
-    <b:Title>Computer Networking: Principles, Protocols and Practice</b:Title>
-    <b:Year>2016</b:Year>
-    <b:City>Louvain-la-Neuve</b:City>
-    <b:Publisher>Self-published</b:Publisher>
-    <b:Author>
-      <b:Author>
-        <b:NameList>
-          <b:Person>
-            <b:Last>Bonaventure</b:Last>
-            <b:First>Olivier</b:First>
-          </b:Person>
-        </b:NameList>
-      </b:Author>
-    </b:Author>
-    <b:Pages>50-200</b:Pages>
-    <b:Edition>Segunda</b:Edition>
-    <b:RefOrder>9</b:RefOrder>
-  </b:Source>
-  <b:Source>
-    <b:Tag>Lam19</b:Tag>
-    <b:SourceType>Book</b:SourceType>
-    <b:Guid>{3A87E354-2E06-45D3-B805-B16667DAEDA6}</b:Guid>
-    <b:Title>CCNA Routing and Switching Study Guide</b:Title>
-    <b:Year>2019</b:Year>
-    <b:City>Indianapolis</b:City>
-    <b:Publisher>Sybex</b:Publisher>
-    <b:Author>
-      <b:Author>
-        <b:NameList>
-          <b:Person>
-            <b:Last>Lammle</b:Last>
-            <b:First>Todd</b:First>
-          </b:Person>
-        </b:NameList>
-      </b:Author>
-    </b:Author>
-    <b:Pages>45-78</b:Pages>
-    <b:Edition>Novena</b:Edition>
-    <b:RefOrder>10</b:RefOrder>
-  </b:Source>
-</b:Sources>
+<b:Sources xmlns:b="http://schemas.openxmlformats.org/officeDocument/2006/bibliography" xmlns="http://schemas.openxmlformats.org/officeDocument/2006/bibliography" SelectedStyle="\APASixthEditionOfficeOnline.xsl" StyleName="APA" Version="6"/>
 </file>
 
 <file path=customXml/itemProps1.xml><?xml version="1.0" encoding="utf-8"?>
-<ds:datastoreItem xmlns:ds="http://schemas.openxmlformats.org/officeDocument/2006/customXml" ds:itemID="{8B14CDAE-7EEF-4F16-AD4C-203AE912BEE4}">
+<ds:datastoreItem xmlns:ds="http://schemas.openxmlformats.org/officeDocument/2006/customXml" ds:itemID="{120A8F35-584C-42DA-9C96-268BD89CA7C1}">
   <ds:schemaRefs>
     <ds:schemaRef ds:uri="http://schemas.openxmlformats.org/officeDocument/2006/bibliography"/>
   </ds:schemaRefs>

</xml_diff>

<commit_message>
edicion de referencias bibliograficas
</commit_message>
<xml_diff>
--- a/septimbre/Plantilla Proyecto - Dan Meneces v6.docx
+++ b/septimbre/Plantilla Proyecto - Dan Meneces v6.docx
@@ -265,6 +265,7 @@
               <w:szCs w:val="28"/>
             </w:rPr>
           </w:pPr>
+          <w:proofErr w:type="spellStart"/>
           <w:r>
             <w:rPr>
               <w:rFonts w:ascii="Arial" w:hAnsi="Arial" w:cs="Arial"/>
@@ -272,7 +273,17 @@
               <w:sz w:val="28"/>
               <w:szCs w:val="28"/>
             </w:rPr>
-            <w:t xml:space="preserve">Egr.: </w:t>
+            <w:t>Egr</w:t>
+          </w:r>
+          <w:proofErr w:type="spellEnd"/>
+          <w:r>
+            <w:rPr>
+              <w:rFonts w:ascii="Arial" w:hAnsi="Arial" w:cs="Arial"/>
+              <w:b/>
+              <w:sz w:val="28"/>
+              <w:szCs w:val="28"/>
+            </w:rPr>
+            <w:t xml:space="preserve">.: </w:t>
           </w:r>
           <w:r>
             <w:rPr>
@@ -332,6 +343,7 @@
             </w:rPr>
             <w:t xml:space="preserve">Ing. </w:t>
           </w:r>
+          <w:proofErr w:type="spellStart"/>
           <w:r>
             <w:rPr>
               <w:rFonts w:ascii="Arial" w:hAnsi="Arial" w:cs="Arial"/>
@@ -339,7 +351,17 @@
               <w:sz w:val="28"/>
               <w:szCs w:val="28"/>
             </w:rPr>
-            <w:t>Vasquez Cruz Javier Marcelo</w:t>
+            <w:t>Vasquez</w:t>
+          </w:r>
+          <w:proofErr w:type="spellEnd"/>
+          <w:r>
+            <w:rPr>
+              <w:rFonts w:ascii="Arial" w:hAnsi="Arial" w:cs="Arial"/>
+              <w:b/>
+              <w:sz w:val="28"/>
+              <w:szCs w:val="28"/>
+            </w:rPr>
+            <w:t xml:space="preserve"> Cruz Javier Marcelo</w:t>
           </w:r>
         </w:p>
         <w:p>
@@ -6156,7 +6178,23 @@
           <w:rFonts w:ascii="Arial" w:hAnsi="Arial" w:cs="Arial"/>
           <w:sz w:val="22"/>
         </w:rPr>
-        <w:t>La planificación se realizará teniendo en cuenta las características únicas del edificio. Para determinar los requisitos del proyecto, se elaborará un consolidado que incluya los niveles del edificio que requieran cobertura de cableado, el número de nodos que necesitarán conexión, la topología de red a implementar, la ubicación de los gabinetes, así como la asignación de direcciones IP y el uso de subnetting. Además, se proyectará la escalabilidad del sistema a corto y mediano plazo para garantizar su capacidad de adaptación a futuras necesidades.</w:t>
+        <w:t xml:space="preserve">La planificación se realizará teniendo en cuenta las características únicas del edificio. Para determinar los requisitos del proyecto, se elaborará un consolidado que incluya los niveles del edificio que requieran cobertura de cableado, el número de nodos que necesitarán conexión, la topología de red a implementar, la ubicación de los gabinetes, así como la asignación de direcciones IP y el uso de </w:t>
+      </w:r>
+      <w:proofErr w:type="spellStart"/>
+      <w:r>
+        <w:rPr>
+          <w:rFonts w:ascii="Arial" w:hAnsi="Arial" w:cs="Arial"/>
+          <w:sz w:val="22"/>
+        </w:rPr>
+        <w:t>subnetting</w:t>
+      </w:r>
+      <w:proofErr w:type="spellEnd"/>
+      <w:r>
+        <w:rPr>
+          <w:rFonts w:ascii="Arial" w:hAnsi="Arial" w:cs="Arial"/>
+          <w:sz w:val="22"/>
+        </w:rPr>
+        <w:t>. Además, se proyectará la escalabilidad del sistema a corto y mediano plazo para garantizar su capacidad de adaptación a futuras necesidades.</w:t>
       </w:r>
     </w:p>
     <w:p>
@@ -6296,7 +6334,55 @@
           <w:rFonts w:ascii="Arial" w:hAnsi="Arial" w:cs="Arial"/>
           <w:sz w:val="22"/>
         </w:rPr>
-        <w:t>La metodología top-down es altamente efectiva para el diseño de redes, proporcionando un enfoque estructurado y sistemático que ayuda a garantizar que la red cumpla con las necesidades organizacionales, sea eficiente, segura y escalable. Se utilizarán herramientas como Cisco Packet Tracer y SGN3 para simular el cableado de red, garantizando de esta manera el éxito del proyecto.</w:t>
+        <w:t>La metodología top-</w:t>
+      </w:r>
+      <w:proofErr w:type="spellStart"/>
+      <w:r>
+        <w:rPr>
+          <w:rFonts w:ascii="Arial" w:hAnsi="Arial" w:cs="Arial"/>
+          <w:sz w:val="22"/>
+        </w:rPr>
+        <w:t>down</w:t>
+      </w:r>
+      <w:proofErr w:type="spellEnd"/>
+      <w:r>
+        <w:rPr>
+          <w:rFonts w:ascii="Arial" w:hAnsi="Arial" w:cs="Arial"/>
+          <w:sz w:val="22"/>
+        </w:rPr>
+        <w:t xml:space="preserve"> es altamente efectiva para el diseño de redes, proporcionando un enfoque estructurado y sistemático que ayuda a garantizar que la red cumpla con las necesidades organizacionales, sea eficiente, segura y escalable. Se utilizarán herramientas como Cisco </w:t>
+      </w:r>
+      <w:proofErr w:type="spellStart"/>
+      <w:r>
+        <w:rPr>
+          <w:rFonts w:ascii="Arial" w:hAnsi="Arial" w:cs="Arial"/>
+          <w:sz w:val="22"/>
+        </w:rPr>
+        <w:t>Packet</w:t>
+      </w:r>
+      <w:proofErr w:type="spellEnd"/>
+      <w:r>
+        <w:rPr>
+          <w:rFonts w:ascii="Arial" w:hAnsi="Arial" w:cs="Arial"/>
+          <w:sz w:val="22"/>
+        </w:rPr>
+        <w:t xml:space="preserve"> </w:t>
+      </w:r>
+      <w:proofErr w:type="spellStart"/>
+      <w:r>
+        <w:rPr>
+          <w:rFonts w:ascii="Arial" w:hAnsi="Arial" w:cs="Arial"/>
+          <w:sz w:val="22"/>
+        </w:rPr>
+        <w:t>Tracer</w:t>
+      </w:r>
+      <w:proofErr w:type="spellEnd"/>
+      <w:r>
+        <w:rPr>
+          <w:rFonts w:ascii="Arial" w:hAnsi="Arial" w:cs="Arial"/>
+          <w:sz w:val="22"/>
+        </w:rPr>
+        <w:t xml:space="preserve"> y SGN3 para simular el cableado de red, garantizando de esta manera el éxito del proyecto.</w:t>
       </w:r>
     </w:p>
     <w:p>
@@ -6572,7 +6658,23 @@
           <w:rFonts w:ascii="Arial" w:hAnsi="Arial" w:cs="Arial"/>
           <w:sz w:val="22"/>
         </w:rPr>
-        <w:t>Se identifica la necesidad de realizar una evaluación exhaustiva de las necesidades de conectividad del edificio, así como de elaborar un plan detallado que incluya la ubicación de gabinetes, la distribución de nodos, el direccionamiento IP y el uso de subnetting. Esto permitirá garantizar una cobertura óptima de la red y facilitará la futura expansión y actualización del sistema.</w:t>
+        <w:t xml:space="preserve">Se identifica la necesidad de realizar una evaluación exhaustiva de las necesidades de conectividad del edificio, así como de elaborar un plan detallado que incluya la ubicación de gabinetes, la distribución de nodos, el direccionamiento IP y el uso de </w:t>
+      </w:r>
+      <w:proofErr w:type="spellStart"/>
+      <w:r>
+        <w:rPr>
+          <w:rFonts w:ascii="Arial" w:hAnsi="Arial" w:cs="Arial"/>
+          <w:sz w:val="22"/>
+        </w:rPr>
+        <w:t>subnetting</w:t>
+      </w:r>
+      <w:proofErr w:type="spellEnd"/>
+      <w:r>
+        <w:rPr>
+          <w:rFonts w:ascii="Arial" w:hAnsi="Arial" w:cs="Arial"/>
+          <w:sz w:val="22"/>
+        </w:rPr>
+        <w:t>. Esto permitirá garantizar una cobertura óptima de la red y facilitará la futura expansión y actualización del sistema.</w:t>
       </w:r>
     </w:p>
     <w:p>
@@ -7025,7 +7127,23 @@
           <w:rFonts w:ascii="Arial" w:hAnsi="Arial" w:cs="Arial"/>
           <w:sz w:val="22"/>
         </w:rPr>
-        <w:t>Elaborar un plan detallado de implementación que incluya la ubicación de los gabinetes, la distribución de nodos, el direccionamiento IP y el uso de subnetting, asegurando una cobertura óptima de la red.</w:t>
+        <w:t xml:space="preserve">Elaborar un plan detallado de implementación que incluya la ubicación de los gabinetes, la distribución de nodos, el direccionamiento IP y el uso de </w:t>
+      </w:r>
+      <w:proofErr w:type="spellStart"/>
+      <w:r>
+        <w:rPr>
+          <w:rFonts w:ascii="Arial" w:hAnsi="Arial" w:cs="Arial"/>
+          <w:sz w:val="22"/>
+        </w:rPr>
+        <w:t>subnetting</w:t>
+      </w:r>
+      <w:proofErr w:type="spellEnd"/>
+      <w:r>
+        <w:rPr>
+          <w:rFonts w:ascii="Arial" w:hAnsi="Arial" w:cs="Arial"/>
+          <w:sz w:val="22"/>
+        </w:rPr>
+        <w:t>, asegurando una cobertura óptima de la red.</w:t>
       </w:r>
     </w:p>
     <w:p>
@@ -7287,7 +7405,23 @@
           <w:sz w:val="22"/>
         </w:rPr>
         <w:lastRenderedPageBreak/>
-        <w:t>Diseño de la distribución de nodos, ubicación de gabinetes, direccionamiento IP y uso de subnetting para garantizar una cobertura óptima de la red.</w:t>
+        <w:t xml:space="preserve">Diseño de la distribución de nodos, ubicación de gabinetes, direccionamiento IP y uso de </w:t>
+      </w:r>
+      <w:proofErr w:type="spellStart"/>
+      <w:r>
+        <w:rPr>
+          <w:rFonts w:ascii="Arial" w:hAnsi="Arial" w:cs="Arial"/>
+          <w:sz w:val="22"/>
+        </w:rPr>
+        <w:t>subnetting</w:t>
+      </w:r>
+      <w:proofErr w:type="spellEnd"/>
+      <w:r>
+        <w:rPr>
+          <w:rFonts w:ascii="Arial" w:hAnsi="Arial" w:cs="Arial"/>
+          <w:sz w:val="22"/>
+        </w:rPr>
+        <w:t xml:space="preserve"> para garantizar una cobertura óptima de la red.</w:t>
       </w:r>
     </w:p>
     <w:p>
@@ -7842,7 +7976,23 @@
           <w:sz w:val="22"/>
         </w:rPr>
         <w:lastRenderedPageBreak/>
-        <w:t>automatización o IoT, que puedan requerir modificaciones adicionales en el futuro.</w:t>
+        <w:t xml:space="preserve">automatización o </w:t>
+      </w:r>
+      <w:proofErr w:type="spellStart"/>
+      <w:r>
+        <w:rPr>
+          <w:rFonts w:ascii="Arial" w:hAnsi="Arial" w:cs="Arial"/>
+          <w:sz w:val="22"/>
+        </w:rPr>
+        <w:t>IoT</w:t>
+      </w:r>
+      <w:proofErr w:type="spellEnd"/>
+      <w:r>
+        <w:rPr>
+          <w:rFonts w:ascii="Arial" w:hAnsi="Arial" w:cs="Arial"/>
+          <w:sz w:val="22"/>
+        </w:rPr>
+        <w:t>, que puedan requerir modificaciones adicionales en el futuro.</w:t>
       </w:r>
     </w:p>
     <w:p>
@@ -7922,7 +8072,39 @@
           <w:rFonts w:ascii="Arial" w:hAnsi="Arial" w:cs="Arial"/>
           <w:sz w:val="22"/>
         </w:rPr>
-        <w:t>Para el diseño y simulación del sistema de cableado estructurado en el Edificio HUPERMALL FASE II, se empleará la metodología top-down. Este enfoque permite abordar el proyecto de manera jerárquica y sistemática, descomponiendo los objetivos generales en tareas y componentes específicos. A continuación, se detallan las etapas y métodos utilizados en el proyecto siguiendo la metodología top-down:</w:t>
+        <w:t>Para el diseño y simulación del sistema de cableado estructurado en el Edificio HUPERMALL FASE II, se empleará la metodología top-</w:t>
+      </w:r>
+      <w:proofErr w:type="spellStart"/>
+      <w:r>
+        <w:rPr>
+          <w:rFonts w:ascii="Arial" w:hAnsi="Arial" w:cs="Arial"/>
+          <w:sz w:val="22"/>
+        </w:rPr>
+        <w:t>down</w:t>
+      </w:r>
+      <w:proofErr w:type="spellEnd"/>
+      <w:r>
+        <w:rPr>
+          <w:rFonts w:ascii="Arial" w:hAnsi="Arial" w:cs="Arial"/>
+          <w:sz w:val="22"/>
+        </w:rPr>
+        <w:t>. Este enfoque permite abordar el proyecto de manera jerárquica y sistemática, descomponiendo los objetivos generales en tareas y componentes específicos. A continuación, se detallan las etapas y métodos utilizados en el proyecto siguiendo la metodología top-</w:t>
+      </w:r>
+      <w:proofErr w:type="spellStart"/>
+      <w:r>
+        <w:rPr>
+          <w:rFonts w:ascii="Arial" w:hAnsi="Arial" w:cs="Arial"/>
+          <w:sz w:val="22"/>
+        </w:rPr>
+        <w:t>down</w:t>
+      </w:r>
+      <w:proofErr w:type="spellEnd"/>
+      <w:r>
+        <w:rPr>
+          <w:rFonts w:ascii="Arial" w:hAnsi="Arial" w:cs="Arial"/>
+          <w:sz w:val="22"/>
+        </w:rPr>
+        <w:t>:</w:t>
       </w:r>
     </w:p>
     <w:p>
@@ -8027,7 +8209,23 @@
           <w:rFonts w:ascii="Arial" w:hAnsi="Arial" w:cs="Arial"/>
           <w:sz w:val="22"/>
         </w:rPr>
-        <w:t>Desarrollo de un Plan Detallado: Elaborar un plan que incluya la ubicación de los gabinetes, la distribución de nodos, el direccionamiento IP y el uso de subnetting, asegurando una cobertura óptima de la red.</w:t>
+        <w:t xml:space="preserve">Desarrollo de un Plan Detallado: Elaborar un plan que incluya la ubicación de los gabinetes, la distribución de nodos, el direccionamiento IP y el uso de </w:t>
+      </w:r>
+      <w:proofErr w:type="spellStart"/>
+      <w:r>
+        <w:rPr>
+          <w:rFonts w:ascii="Arial" w:hAnsi="Arial" w:cs="Arial"/>
+          <w:sz w:val="22"/>
+        </w:rPr>
+        <w:t>subnetting</w:t>
+      </w:r>
+      <w:proofErr w:type="spellEnd"/>
+      <w:r>
+        <w:rPr>
+          <w:rFonts w:ascii="Arial" w:hAnsi="Arial" w:cs="Arial"/>
+          <w:sz w:val="22"/>
+        </w:rPr>
+        <w:t>, asegurando una cobertura óptima de la red.</w:t>
       </w:r>
     </w:p>
     <w:p>
@@ -8133,7 +8331,39 @@
           <w:rFonts w:ascii="Arial" w:hAnsi="Arial" w:cs="Arial"/>
           <w:sz w:val="22"/>
         </w:rPr>
-        <w:t>Simulación y Validación: Utilizar herramientas como Cisco Packet Tracer y SGN3 para simular el diseño del sistema de cableado estructurado. Realizar pruebas exhaustivas mediante simulaciones para identificar posibles problemas y ajustar configuraciones.</w:t>
+        <w:t xml:space="preserve">Simulación y Validación: Utilizar herramientas como Cisco </w:t>
+      </w:r>
+      <w:proofErr w:type="spellStart"/>
+      <w:r>
+        <w:rPr>
+          <w:rFonts w:ascii="Arial" w:hAnsi="Arial" w:cs="Arial"/>
+          <w:sz w:val="22"/>
+        </w:rPr>
+        <w:t>Packet</w:t>
+      </w:r>
+      <w:proofErr w:type="spellEnd"/>
+      <w:r>
+        <w:rPr>
+          <w:rFonts w:ascii="Arial" w:hAnsi="Arial" w:cs="Arial"/>
+          <w:sz w:val="22"/>
+        </w:rPr>
+        <w:t xml:space="preserve"> </w:t>
+      </w:r>
+      <w:proofErr w:type="spellStart"/>
+      <w:r>
+        <w:rPr>
+          <w:rFonts w:ascii="Arial" w:hAnsi="Arial" w:cs="Arial"/>
+          <w:sz w:val="22"/>
+        </w:rPr>
+        <w:t>Tracer</w:t>
+      </w:r>
+      <w:proofErr w:type="spellEnd"/>
+      <w:r>
+        <w:rPr>
+          <w:rFonts w:ascii="Arial" w:hAnsi="Arial" w:cs="Arial"/>
+          <w:sz w:val="22"/>
+        </w:rPr>
+        <w:t xml:space="preserve"> y SGN3 para simular el diseño del sistema de cableado estructurado. Realizar pruebas exhaustivas mediante simulaciones para identificar posibles problemas y ajustar configuraciones.</w:t>
       </w:r>
     </w:p>
     <w:p>
@@ -8568,39 +8798,165 @@
           <w:rFonts w:ascii="Arial" w:hAnsi="Arial" w:cs="Arial"/>
           <w:sz w:val="22"/>
         </w:rPr>
-        <w:t>El diseño de redes es fundamental para la infraestructura tecnológica moderna debido a su impacto directo en la eficiencia, productividad y seguridad de las operaciones de una organización. En un entorno digital donde la conectividad y el intercambio de datos son esenciales, un diseño de red bien estructurado es fundamental para garantizar el funcionamiento óptimo y seguro de los sistemas. Tanenbaum y Wetherall (2011) destacan que un buen diseño de red no solo facilita la comunicación fluida entre dispositivos, sino que también asegura la escalabilidad, permitiendo a la red crecer con la organización sin comprometer el rendimiento ni la seguridad.</w:t>
-      </w:r>
-    </w:p>
-    <w:p>
-      <w:pPr>
-        <w:spacing w:before="240" w:after="240" w:line="360" w:lineRule="auto"/>
-        <w:rPr>
-          <w:rFonts w:ascii="Arial" w:hAnsi="Arial" w:cs="Arial"/>
-          <w:sz w:val="22"/>
-        </w:rPr>
-      </w:pPr>
-      <w:r>
-        <w:rPr>
-          <w:rFonts w:ascii="Arial" w:hAnsi="Arial" w:cs="Arial"/>
-          <w:sz w:val="22"/>
-        </w:rPr>
-        <w:t>Kurose y Ross (2017) subrayan que la relevancia del diseño de redes se manifiesta en la capacidad de las redes para manejar grandes volúmenes de tráfico de datos, minimizando cuellos de botella y optimizando el rendimiento, lo que resulta en una mayor eficiencia operativa y productividad.</w:t>
-      </w:r>
-    </w:p>
-    <w:p>
-      <w:pPr>
-        <w:spacing w:before="240" w:after="240" w:line="360" w:lineRule="auto"/>
-        <w:rPr>
-          <w:rFonts w:ascii="Arial" w:hAnsi="Arial" w:cs="Arial"/>
-          <w:sz w:val="22"/>
-        </w:rPr>
-      </w:pPr>
-      <w:r>
-        <w:rPr>
-          <w:rFonts w:ascii="Arial" w:hAnsi="Arial" w:cs="Arial"/>
-          <w:sz w:val="22"/>
-        </w:rPr>
-        <w:t>Cisco Systems (2020), en su guía de diseño de redes, enfatiza que un enfoque basado en mejores prácticas y estándares industriales como ISO/IEC 11801 y TIA/EIA-568 es esencial para garantizar la fiabilidad y sostenibilidad de la infraestructura de red a largo plazo.</w:t>
+        <w:t xml:space="preserve">El diseño de redes es fundamental para la infraestructura tecnológica moderna debido a su impacto directo en la eficiencia, productividad y seguridad de las operaciones de una organización. En un entorno digital donde la conectividad y el intercambio de datos son esenciales, un diseño de red bien estructurado es fundamental para garantizar el funcionamiento óptimo y seguro de los sistemas. </w:t>
+      </w:r>
+      <w:sdt>
+        <w:sdtPr>
+          <w:rPr>
+            <w:rFonts w:ascii="Arial" w:hAnsi="Arial" w:cs="Arial"/>
+            <w:sz w:val="22"/>
+          </w:rPr>
+          <w:id w:val="-4596019"/>
+          <w:citation/>
+        </w:sdtPr>
+        <w:sdtContent>
+          <w:r>
+            <w:rPr>
+              <w:rFonts w:ascii="Arial" w:hAnsi="Arial" w:cs="Arial"/>
+              <w:sz w:val="22"/>
+            </w:rPr>
+            <w:fldChar w:fldCharType="begin"/>
+          </w:r>
+          <w:r>
+            <w:rPr>
+              <w:rFonts w:ascii="Arial" w:hAnsi="Arial" w:cs="Arial"/>
+              <w:sz w:val="22"/>
+            </w:rPr>
+            <w:instrText xml:space="preserve"> CITATION Tan11 \l 16394 </w:instrText>
+          </w:r>
+          <w:r>
+            <w:rPr>
+              <w:rFonts w:ascii="Arial" w:hAnsi="Arial" w:cs="Arial"/>
+              <w:sz w:val="22"/>
+            </w:rPr>
+            <w:fldChar w:fldCharType="separate"/>
+          </w:r>
+          <w:r>
+            <w:rPr>
+              <w:rFonts w:ascii="Arial" w:hAnsi="Arial" w:cs="Arial"/>
+              <w:noProof/>
+              <w:sz w:val="22"/>
+            </w:rPr>
+            <w:t>(Tanenbaum &amp; Wetherall, 2011)</w:t>
+          </w:r>
+          <w:r>
+            <w:rPr>
+              <w:rFonts w:ascii="Arial" w:hAnsi="Arial" w:cs="Arial"/>
+              <w:sz w:val="22"/>
+            </w:rPr>
+            <w:fldChar w:fldCharType="end"/>
+          </w:r>
+        </w:sdtContent>
+      </w:sdt>
+      <w:r>
+        <w:rPr>
+          <w:rFonts w:ascii="Arial" w:hAnsi="Arial" w:cs="Arial"/>
+          <w:sz w:val="22"/>
+        </w:rPr>
+        <w:t xml:space="preserve"> </w:t>
+      </w:r>
+      <w:r>
+        <w:rPr>
+          <w:rFonts w:ascii="Arial" w:hAnsi="Arial" w:cs="Arial"/>
+          <w:sz w:val="22"/>
+        </w:rPr>
+        <w:t>destacan que un buen diseño de red no solo facilita la comunicación fluida entre dispositivos, sino que también asegura la escalabilidad, permitiendo a la red crecer con la organización sin comprometer el rendimiento ni la seguridad.</w:t>
+      </w:r>
+    </w:p>
+    <w:p>
+      <w:pPr>
+        <w:spacing w:before="240" w:after="240" w:line="360" w:lineRule="auto"/>
+        <w:rPr>
+          <w:rFonts w:ascii="Arial" w:hAnsi="Arial" w:cs="Arial"/>
+          <w:sz w:val="22"/>
+        </w:rPr>
+      </w:pPr>
+      <w:sdt>
+        <w:sdtPr>
+          <w:rPr>
+            <w:rFonts w:ascii="Arial" w:hAnsi="Arial" w:cs="Arial"/>
+            <w:sz w:val="22"/>
+          </w:rPr>
+          <w:id w:val="-800762640"/>
+          <w:citation/>
+        </w:sdtPr>
+        <w:sdtContent>
+          <w:r>
+            <w:rPr>
+              <w:rFonts w:ascii="Arial" w:hAnsi="Arial" w:cs="Arial"/>
+              <w:sz w:val="22"/>
+            </w:rPr>
+            <w:fldChar w:fldCharType="begin"/>
+          </w:r>
+          <w:r>
+            <w:rPr>
+              <w:rFonts w:ascii="Arial" w:hAnsi="Arial" w:cs="Arial"/>
+              <w:sz w:val="22"/>
+            </w:rPr>
+            <w:instrText xml:space="preserve"> CITATION Kur17 \l 16394 </w:instrText>
+          </w:r>
+          <w:r>
+            <w:rPr>
+              <w:rFonts w:ascii="Arial" w:hAnsi="Arial" w:cs="Arial"/>
+              <w:sz w:val="22"/>
+            </w:rPr>
+            <w:fldChar w:fldCharType="separate"/>
+          </w:r>
+          <w:r>
+            <w:rPr>
+              <w:rFonts w:ascii="Arial" w:hAnsi="Arial" w:cs="Arial"/>
+              <w:noProof/>
+              <w:sz w:val="22"/>
+            </w:rPr>
+            <w:t>(Kurose &amp; Ross, 2017)</w:t>
+          </w:r>
+          <w:r>
+            <w:rPr>
+              <w:rFonts w:ascii="Arial" w:hAnsi="Arial" w:cs="Arial"/>
+              <w:sz w:val="22"/>
+            </w:rPr>
+            <w:fldChar w:fldCharType="end"/>
+          </w:r>
+        </w:sdtContent>
+      </w:sdt>
+      <w:r>
+        <w:rPr>
+          <w:rFonts w:ascii="Arial" w:hAnsi="Arial" w:cs="Arial"/>
+          <w:sz w:val="22"/>
+        </w:rPr>
+        <w:t>) subrayan que la relevancia del diseño de redes se manifiesta en la capacidad de las redes para manejar grandes volúmenes de tráfico de datos, minimizando cuellos de botella y optimizando el rendimiento, lo que resulta en una mayor eficiencia operativa y productividad.</w:t>
+      </w:r>
+    </w:p>
+    <w:p>
+      <w:pPr>
+        <w:spacing w:before="240" w:after="240" w:line="360" w:lineRule="auto"/>
+        <w:rPr>
+          <w:rFonts w:ascii="Arial" w:hAnsi="Arial" w:cs="Arial"/>
+          <w:sz w:val="22"/>
+        </w:rPr>
+      </w:pPr>
+      <w:r>
+        <w:rPr>
+          <w:rFonts w:ascii="Arial" w:hAnsi="Arial" w:cs="Arial"/>
+          <w:sz w:val="22"/>
+        </w:rPr>
+        <w:t xml:space="preserve">Cisco </w:t>
+      </w:r>
+      <w:proofErr w:type="spellStart"/>
+      <w:r>
+        <w:rPr>
+          <w:rFonts w:ascii="Arial" w:hAnsi="Arial" w:cs="Arial"/>
+          <w:sz w:val="22"/>
+        </w:rPr>
+        <w:t>Systems</w:t>
+      </w:r>
+      <w:proofErr w:type="spellEnd"/>
+      <w:r>
+        <w:rPr>
+          <w:rFonts w:ascii="Arial" w:hAnsi="Arial" w:cs="Arial"/>
+          <w:sz w:val="22"/>
+        </w:rPr>
+        <w:t xml:space="preserve"> (2020), en su guía de diseño de redes, enfatiza que un enfoque basado en mejores prácticas y estándares industriales como ISO/IEC 11801 y TIA/EIA-568 es esencial para garantizar la fiabilidad y sostenibilidad de la infraestructura de red a largo plazo.</w:t>
       </w:r>
     </w:p>
     <w:p>
@@ -8773,8 +9129,9 @@
           <w:bCs/>
           <w:sz w:val="22"/>
         </w:rPr>
-        <w:t xml:space="preserve">MAN (Metropolitan </w:t>
-      </w:r>
+        <w:t>MAN (</w:t>
+      </w:r>
+      <w:proofErr w:type="spellStart"/>
       <w:r>
         <w:rPr>
           <w:rFonts w:ascii="Arial" w:hAnsi="Arial" w:cs="Arial"/>
@@ -8782,8 +9139,9 @@
           <w:bCs/>
           <w:sz w:val="22"/>
         </w:rPr>
-        <w:t>Área</w:t>
-      </w:r>
+        <w:t>Metropolitan</w:t>
+      </w:r>
+      <w:proofErr w:type="spellEnd"/>
       <w:r>
         <w:rPr>
           <w:rFonts w:ascii="Arial" w:hAnsi="Arial" w:cs="Arial"/>
@@ -8791,6 +9149,24 @@
           <w:bCs/>
           <w:sz w:val="22"/>
         </w:rPr>
+        <w:t xml:space="preserve"> </w:t>
+      </w:r>
+      <w:r>
+        <w:rPr>
+          <w:rFonts w:ascii="Arial" w:hAnsi="Arial" w:cs="Arial"/>
+          <w:b/>
+          <w:bCs/>
+          <w:sz w:val="22"/>
+        </w:rPr>
+        <w:t>Área</w:t>
+      </w:r>
+      <w:r>
+        <w:rPr>
+          <w:rFonts w:ascii="Arial" w:hAnsi="Arial" w:cs="Arial"/>
+          <w:b/>
+          <w:bCs/>
+          <w:sz w:val="22"/>
+        </w:rPr>
         <w:t xml:space="preserve"> Network):</w:t>
       </w:r>
       <w:r>
@@ -8809,28 +9185,53 @@
           <w:sz w:val="22"/>
         </w:rPr>
       </w:pPr>
-      <w:r>
-        <w:rPr>
-          <w:rFonts w:ascii="Arial" w:hAnsi="Arial" w:cs="Arial"/>
-          <w:sz w:val="22"/>
-        </w:rPr>
-        <w:t>Kurose y Ross (2017) explican que la elección de la topología de la red, ya sea en estrella, anillo, o bus, influye en la redundancia, mantenimiento y resiliencia ante fallos, factores clave para garantizar una operación continua y eficiente.</w:t>
-      </w:r>
-    </w:p>
-    <w:p>
-      <w:pPr>
-        <w:spacing w:before="240" w:after="240" w:line="360" w:lineRule="auto"/>
-        <w:rPr>
-          <w:rFonts w:ascii="Arial" w:hAnsi="Arial" w:cs="Arial"/>
-          <w:sz w:val="22"/>
-        </w:rPr>
-      </w:pPr>
-      <w:r>
-        <w:rPr>
-          <w:rFonts w:ascii="Arial" w:hAnsi="Arial" w:cs="Arial"/>
-          <w:sz w:val="22"/>
-        </w:rPr>
-        <w:t>Cisco Systems (2020) también menciona que la elección de la topología debe basarse en las necesidades específicas de la red y en cómo se espera que la red crezca y se adapte con el tiempo.</w:t>
+      <w:proofErr w:type="spellStart"/>
+      <w:r>
+        <w:rPr>
+          <w:rFonts w:ascii="Arial" w:hAnsi="Arial" w:cs="Arial"/>
+          <w:sz w:val="22"/>
+        </w:rPr>
+        <w:t>Kurose</w:t>
+      </w:r>
+      <w:proofErr w:type="spellEnd"/>
+      <w:r>
+        <w:rPr>
+          <w:rFonts w:ascii="Arial" w:hAnsi="Arial" w:cs="Arial"/>
+          <w:sz w:val="22"/>
+        </w:rPr>
+        <w:t xml:space="preserve"> y Ross (2017) explican que la elección de la topología de la red, ya sea en estrella, anillo, o bus, influye en la redundancia, mantenimiento y resiliencia ante fallos, factores clave para garantizar una operación continua y eficiente.</w:t>
+      </w:r>
+    </w:p>
+    <w:p>
+      <w:pPr>
+        <w:spacing w:before="240" w:after="240" w:line="360" w:lineRule="auto"/>
+        <w:rPr>
+          <w:rFonts w:ascii="Arial" w:hAnsi="Arial" w:cs="Arial"/>
+          <w:sz w:val="22"/>
+        </w:rPr>
+      </w:pPr>
+      <w:r>
+        <w:rPr>
+          <w:rFonts w:ascii="Arial" w:hAnsi="Arial" w:cs="Arial"/>
+          <w:sz w:val="22"/>
+        </w:rPr>
+        <w:t xml:space="preserve">Cisco </w:t>
+      </w:r>
+      <w:proofErr w:type="spellStart"/>
+      <w:r>
+        <w:rPr>
+          <w:rFonts w:ascii="Arial" w:hAnsi="Arial" w:cs="Arial"/>
+          <w:sz w:val="22"/>
+        </w:rPr>
+        <w:t>Systems</w:t>
+      </w:r>
+      <w:proofErr w:type="spellEnd"/>
+      <w:r>
+        <w:rPr>
+          <w:rFonts w:ascii="Arial" w:hAnsi="Arial" w:cs="Arial"/>
+          <w:sz w:val="22"/>
+        </w:rPr>
+        <w:t xml:space="preserve"> (2020) también menciona que la elección de la topología debe basarse en las necesidades específicas de la red y en cómo se espera que la red crezca y se adapte con el tiempo.</w:t>
       </w:r>
     </w:p>
     <w:p>
@@ -8922,6 +9323,341 @@
           <w:sz w:val="22"/>
         </w:rPr>
       </w:pPr>
+      <w:sdt>
+        <w:sdtPr>
+          <w:rPr>
+            <w:rFonts w:ascii="Arial" w:hAnsi="Arial" w:cs="Arial"/>
+            <w:sz w:val="22"/>
+          </w:rPr>
+          <w:id w:val="-211815167"/>
+          <w:citation/>
+        </w:sdtPr>
+        <w:sdtContent>
+          <w:r>
+            <w:rPr>
+              <w:rFonts w:ascii="Arial" w:hAnsi="Arial" w:cs="Arial"/>
+              <w:sz w:val="22"/>
+            </w:rPr>
+            <w:fldChar w:fldCharType="begin"/>
+          </w:r>
+          <w:r>
+            <w:rPr>
+              <w:rFonts w:ascii="Arial" w:hAnsi="Arial" w:cs="Arial"/>
+              <w:sz w:val="22"/>
+            </w:rPr>
+            <w:instrText xml:space="preserve"> CITATION Tan11 \l 16394 </w:instrText>
+          </w:r>
+          <w:r>
+            <w:rPr>
+              <w:rFonts w:ascii="Arial" w:hAnsi="Arial" w:cs="Arial"/>
+              <w:sz w:val="22"/>
+            </w:rPr>
+            <w:fldChar w:fldCharType="separate"/>
+          </w:r>
+          <w:r>
+            <w:rPr>
+              <w:rFonts w:ascii="Arial" w:hAnsi="Arial" w:cs="Arial"/>
+              <w:noProof/>
+              <w:sz w:val="22"/>
+            </w:rPr>
+            <w:t>(Tanenbaum &amp; Wetherall, 2011)</w:t>
+          </w:r>
+          <w:r>
+            <w:rPr>
+              <w:rFonts w:ascii="Arial" w:hAnsi="Arial" w:cs="Arial"/>
+              <w:sz w:val="22"/>
+            </w:rPr>
+            <w:fldChar w:fldCharType="end"/>
+          </w:r>
+        </w:sdtContent>
+      </w:sdt>
+      <w:sdt>
+        <w:sdtPr>
+          <w:rPr>
+            <w:rFonts w:ascii="Arial" w:hAnsi="Arial" w:cs="Arial"/>
+            <w:sz w:val="22"/>
+          </w:rPr>
+          <w:id w:val="-33118399"/>
+          <w:citation/>
+        </w:sdtPr>
+        <w:sdtContent>
+          <w:r>
+            <w:rPr>
+              <w:rFonts w:ascii="Arial" w:hAnsi="Arial" w:cs="Arial"/>
+              <w:sz w:val="22"/>
+            </w:rPr>
+            <w:fldChar w:fldCharType="begin"/>
+          </w:r>
+          <w:r>
+            <w:rPr>
+              <w:rFonts w:ascii="Arial" w:hAnsi="Arial" w:cs="Arial"/>
+              <w:sz w:val="22"/>
+            </w:rPr>
+            <w:instrText xml:space="preserve"> CITATION Kur17 \l 16394 </w:instrText>
+          </w:r>
+          <w:r>
+            <w:rPr>
+              <w:rFonts w:ascii="Arial" w:hAnsi="Arial" w:cs="Arial"/>
+              <w:sz w:val="22"/>
+            </w:rPr>
+            <w:fldChar w:fldCharType="separate"/>
+          </w:r>
+          <w:r>
+            <w:rPr>
+              <w:rFonts w:ascii="Arial" w:hAnsi="Arial" w:cs="Arial"/>
+              <w:noProof/>
+              <w:sz w:val="22"/>
+            </w:rPr>
+            <w:t xml:space="preserve"> </w:t>
+          </w:r>
+          <w:r>
+            <w:rPr>
+              <w:rFonts w:ascii="Arial" w:hAnsi="Arial" w:cs="Arial"/>
+              <w:noProof/>
+              <w:sz w:val="22"/>
+            </w:rPr>
+            <w:t>(Kurose &amp; Ross, 2017)</w:t>
+          </w:r>
+          <w:r>
+            <w:rPr>
+              <w:rFonts w:ascii="Arial" w:hAnsi="Arial" w:cs="Arial"/>
+              <w:sz w:val="22"/>
+            </w:rPr>
+            <w:fldChar w:fldCharType="end"/>
+          </w:r>
+        </w:sdtContent>
+      </w:sdt>
+      <w:sdt>
+        <w:sdtPr>
+          <w:rPr>
+            <w:rFonts w:ascii="Arial" w:hAnsi="Arial" w:cs="Arial"/>
+            <w:sz w:val="22"/>
+          </w:rPr>
+          <w:id w:val="1086273096"/>
+          <w:citation/>
+        </w:sdtPr>
+        <w:sdtContent>
+          <w:r>
+            <w:rPr>
+              <w:rFonts w:ascii="Arial" w:hAnsi="Arial" w:cs="Arial"/>
+              <w:sz w:val="22"/>
+            </w:rPr>
+            <w:fldChar w:fldCharType="begin"/>
+          </w:r>
+          <w:r>
+            <w:rPr>
+              <w:rFonts w:ascii="Arial" w:hAnsi="Arial" w:cs="Arial"/>
+              <w:sz w:val="22"/>
+            </w:rPr>
+            <w:instrText xml:space="preserve"> CITATION Ell16 \l 16394 </w:instrText>
+          </w:r>
+          <w:r>
+            <w:rPr>
+              <w:rFonts w:ascii="Arial" w:hAnsi="Arial" w:cs="Arial"/>
+              <w:sz w:val="22"/>
+            </w:rPr>
+            <w:fldChar w:fldCharType="separate"/>
+          </w:r>
+          <w:r>
+            <w:rPr>
+              <w:rFonts w:ascii="Arial" w:hAnsi="Arial" w:cs="Arial"/>
+              <w:noProof/>
+              <w:sz w:val="22"/>
+            </w:rPr>
+            <w:t xml:space="preserve"> </w:t>
+          </w:r>
+          <w:r>
+            <w:rPr>
+              <w:rFonts w:ascii="Arial" w:hAnsi="Arial" w:cs="Arial"/>
+              <w:noProof/>
+              <w:sz w:val="22"/>
+            </w:rPr>
+            <w:t>(Elliot, 2016)</w:t>
+          </w:r>
+          <w:r>
+            <w:rPr>
+              <w:rFonts w:ascii="Arial" w:hAnsi="Arial" w:cs="Arial"/>
+              <w:sz w:val="22"/>
+            </w:rPr>
+            <w:fldChar w:fldCharType="end"/>
+          </w:r>
+        </w:sdtContent>
+      </w:sdt>
+      <w:sdt>
+        <w:sdtPr>
+          <w:rPr>
+            <w:rFonts w:ascii="Arial" w:hAnsi="Arial" w:cs="Arial"/>
+            <w:sz w:val="22"/>
+          </w:rPr>
+          <w:id w:val="793726053"/>
+          <w:citation/>
+        </w:sdtPr>
+        <w:sdtContent>
+          <w:r>
+            <w:rPr>
+              <w:rFonts w:ascii="Arial" w:hAnsi="Arial" w:cs="Arial"/>
+              <w:sz w:val="22"/>
+            </w:rPr>
+            <w:fldChar w:fldCharType="begin"/>
+          </w:r>
+          <w:r>
+            <w:rPr>
+              <w:rFonts w:ascii="Arial" w:hAnsi="Arial" w:cs="Arial"/>
+              <w:sz w:val="22"/>
+            </w:rPr>
+            <w:instrText xml:space="preserve">CITATION ISO17 \l 16394 </w:instrText>
+          </w:r>
+          <w:r>
+            <w:rPr>
+              <w:rFonts w:ascii="Arial" w:hAnsi="Arial" w:cs="Arial"/>
+              <w:sz w:val="22"/>
+            </w:rPr>
+            <w:instrText xml:space="preserve"> \m Chi18</w:instrText>
+          </w:r>
+          <w:r>
+            <w:rPr>
+              <w:rFonts w:ascii="Arial" w:hAnsi="Arial" w:cs="Arial"/>
+              <w:sz w:val="22"/>
+            </w:rPr>
+            <w:fldChar w:fldCharType="separate"/>
+          </w:r>
+          <w:r>
+            <w:rPr>
+              <w:rFonts w:ascii="Arial" w:hAnsi="Arial" w:cs="Arial"/>
+              <w:noProof/>
+              <w:sz w:val="22"/>
+            </w:rPr>
+            <w:t xml:space="preserve"> </w:t>
+          </w:r>
+          <w:r>
+            <w:rPr>
+              <w:rFonts w:ascii="Arial" w:hAnsi="Arial" w:cs="Arial"/>
+              <w:noProof/>
+              <w:sz w:val="22"/>
+            </w:rPr>
+            <w:t>(11801, ISO/IEC, 2017; Chicoine , 2018)</w:t>
+          </w:r>
+          <w:r>
+            <w:rPr>
+              <w:rFonts w:ascii="Arial" w:hAnsi="Arial" w:cs="Arial"/>
+              <w:sz w:val="22"/>
+            </w:rPr>
+            <w:fldChar w:fldCharType="end"/>
+          </w:r>
+        </w:sdtContent>
+      </w:sdt>
+      <w:sdt>
+        <w:sdtPr>
+          <w:rPr>
+            <w:rFonts w:ascii="Arial" w:hAnsi="Arial" w:cs="Arial"/>
+            <w:sz w:val="22"/>
+          </w:rPr>
+          <w:id w:val="-545754573"/>
+          <w:citation/>
+        </w:sdtPr>
+        <w:sdtContent>
+          <w:r>
+            <w:rPr>
+              <w:rFonts w:ascii="Arial" w:hAnsi="Arial" w:cs="Arial"/>
+              <w:sz w:val="22"/>
+            </w:rPr>
+            <w:fldChar w:fldCharType="begin"/>
+          </w:r>
+          <w:r>
+            <w:rPr>
+              <w:rFonts w:ascii="Arial" w:hAnsi="Arial" w:cs="Arial"/>
+              <w:sz w:val="22"/>
+            </w:rPr>
+            <w:instrText xml:space="preserve">CITATION Cis20 \l 16394 </w:instrText>
+          </w:r>
+          <w:r>
+            <w:rPr>
+              <w:rFonts w:ascii="Arial" w:hAnsi="Arial" w:cs="Arial"/>
+              <w:sz w:val="22"/>
+            </w:rPr>
+            <w:fldChar w:fldCharType="separate"/>
+          </w:r>
+          <w:r>
+            <w:rPr>
+              <w:rFonts w:ascii="Arial" w:hAnsi="Arial" w:cs="Arial"/>
+              <w:noProof/>
+              <w:sz w:val="22"/>
+            </w:rPr>
+            <w:t xml:space="preserve"> </w:t>
+          </w:r>
+          <w:r>
+            <w:rPr>
+              <w:rFonts w:ascii="Arial" w:hAnsi="Arial" w:cs="Arial"/>
+              <w:noProof/>
+              <w:sz w:val="22"/>
+            </w:rPr>
+            <w:t>(Systems, Cisco, 2020)</w:t>
+          </w:r>
+          <w:r>
+            <w:rPr>
+              <w:rFonts w:ascii="Arial" w:hAnsi="Arial" w:cs="Arial"/>
+              <w:sz w:val="22"/>
+            </w:rPr>
+            <w:fldChar w:fldCharType="end"/>
+          </w:r>
+        </w:sdtContent>
+      </w:sdt>
+      <w:sdt>
+        <w:sdtPr>
+          <w:rPr>
+            <w:rFonts w:ascii="Arial" w:hAnsi="Arial" w:cs="Arial"/>
+            <w:sz w:val="22"/>
+          </w:rPr>
+          <w:id w:val="-1998874679"/>
+          <w:citation/>
+        </w:sdtPr>
+        <w:sdtContent>
+          <w:r>
+            <w:rPr>
+              <w:rFonts w:ascii="Arial" w:hAnsi="Arial" w:cs="Arial"/>
+              <w:sz w:val="22"/>
+            </w:rPr>
+            <w:fldChar w:fldCharType="begin"/>
+          </w:r>
+          <w:r>
+            <w:rPr>
+              <w:rFonts w:ascii="Arial" w:hAnsi="Arial" w:cs="Arial"/>
+              <w:sz w:val="22"/>
+            </w:rPr>
+            <w:instrText xml:space="preserve"> CITATION Bui19 \l 16394 </w:instrText>
+          </w:r>
+          <w:r>
+            <w:rPr>
+              <w:rFonts w:ascii="Arial" w:hAnsi="Arial" w:cs="Arial"/>
+              <w:sz w:val="22"/>
+            </w:rPr>
+            <w:fldChar w:fldCharType="separate"/>
+          </w:r>
+          <w:r>
+            <w:rPr>
+              <w:rFonts w:ascii="Arial" w:hAnsi="Arial" w:cs="Arial"/>
+              <w:noProof/>
+              <w:sz w:val="22"/>
+            </w:rPr>
+            <w:t xml:space="preserve"> </w:t>
+          </w:r>
+          <w:r>
+            <w:rPr>
+              <w:rFonts w:ascii="Arial" w:hAnsi="Arial" w:cs="Arial"/>
+              <w:noProof/>
+              <w:sz w:val="22"/>
+            </w:rPr>
+            <w:t>(Building Industry Consulting Service International (BICSI), 2019)</w:t>
+          </w:r>
+          <w:r>
+            <w:rPr>
+              <w:rFonts w:ascii="Arial" w:hAnsi="Arial" w:cs="Arial"/>
+              <w:sz w:val="22"/>
+            </w:rPr>
+            <w:fldChar w:fldCharType="end"/>
+          </w:r>
+        </w:sdtContent>
+      </w:sdt>
       <w:r>
         <w:rPr>
           <w:rFonts w:ascii="Arial" w:hAnsi="Arial" w:cs="Arial"/>
@@ -8966,6 +9702,7 @@
           <w:bCs/>
           <w:sz w:val="22"/>
         </w:rPr>
+        <w:lastRenderedPageBreak/>
         <w:t>Flexibilidad:</w:t>
       </w:r>
       <w:r>
@@ -8996,7 +9733,6 @@
           <w:bCs/>
           <w:sz w:val="22"/>
         </w:rPr>
-        <w:lastRenderedPageBreak/>
         <w:t>Organización:</w:t>
       </w:r>
       <w:r>
@@ -9170,7 +9906,23 @@
           <w:rFonts w:ascii="Arial" w:hAnsi="Arial" w:cs="Arial"/>
           <w:sz w:val="22"/>
         </w:rPr>
-        <w:t>El cableado vertical o backbone conecta los armarios de telecomunicaciones en múltiples plantas o edificios, usando fibra óptica por su capacidad de soportar altos volúmenes de datos.</w:t>
+        <w:t xml:space="preserve">El cableado vertical o </w:t>
+      </w:r>
+      <w:proofErr w:type="spellStart"/>
+      <w:r>
+        <w:rPr>
+          <w:rFonts w:ascii="Arial" w:hAnsi="Arial" w:cs="Arial"/>
+          <w:sz w:val="22"/>
+        </w:rPr>
+        <w:t>backbone</w:t>
+      </w:r>
+      <w:proofErr w:type="spellEnd"/>
+      <w:r>
+        <w:rPr>
+          <w:rFonts w:ascii="Arial" w:hAnsi="Arial" w:cs="Arial"/>
+          <w:sz w:val="22"/>
+        </w:rPr>
+        <w:t xml:space="preserve"> conecta los armarios de telecomunicaciones en múltiples plantas o edificios, usando fibra óptica por su capacidad de soportar altos volúmenes de datos.</w:t>
       </w:r>
     </w:p>
     <w:p>
@@ -9216,7 +9968,23 @@
           <w:rFonts w:ascii="Arial" w:hAnsi="Arial" w:cs="Arial"/>
           <w:sz w:val="22"/>
         </w:rPr>
-        <w:t>Los gabinetes y racks alojan el hardware de la red, como switches, routers y servidores, y deben proporcionar almacenamiento seguro y ventilación adecuada, según Elliot (2016).</w:t>
+        <w:t xml:space="preserve">Los gabinetes y racks alojan el hardware de la red, como switches, </w:t>
+      </w:r>
+      <w:proofErr w:type="spellStart"/>
+      <w:r>
+        <w:rPr>
+          <w:rFonts w:ascii="Arial" w:hAnsi="Arial" w:cs="Arial"/>
+          <w:sz w:val="22"/>
+        </w:rPr>
+        <w:t>routers</w:t>
+      </w:r>
+      <w:proofErr w:type="spellEnd"/>
+      <w:r>
+        <w:rPr>
+          <w:rFonts w:ascii="Arial" w:hAnsi="Arial" w:cs="Arial"/>
+          <w:sz w:val="22"/>
+        </w:rPr>
+        <w:t xml:space="preserve"> y servidores, y deben proporcionar almacenamiento seguro y ventilación adecuada, según Elliot (2016).</w:t>
       </w:r>
     </w:p>
     <w:p>
@@ -9234,6 +10002,7 @@
           <w:sz w:val="22"/>
         </w:rPr>
       </w:pPr>
+      <w:proofErr w:type="spellStart"/>
       <w:r>
         <w:rPr>
           <w:rFonts w:ascii="Arial" w:hAnsi="Arial" w:cs="Arial"/>
@@ -9241,7 +10010,38 @@
           <w:bCs/>
           <w:sz w:val="22"/>
         </w:rPr>
-        <w:t>Patch Panels y Módulos de Conexión:</w:t>
+        <w:lastRenderedPageBreak/>
+        <w:t>Patch</w:t>
+      </w:r>
+      <w:proofErr w:type="spellEnd"/>
+      <w:r>
+        <w:rPr>
+          <w:rFonts w:ascii="Arial" w:hAnsi="Arial" w:cs="Arial"/>
+          <w:b/>
+          <w:bCs/>
+          <w:sz w:val="22"/>
+        </w:rPr>
+        <w:t xml:space="preserve"> </w:t>
+      </w:r>
+      <w:proofErr w:type="spellStart"/>
+      <w:r>
+        <w:rPr>
+          <w:rFonts w:ascii="Arial" w:hAnsi="Arial" w:cs="Arial"/>
+          <w:b/>
+          <w:bCs/>
+          <w:sz w:val="22"/>
+        </w:rPr>
+        <w:t>Panels</w:t>
+      </w:r>
+      <w:proofErr w:type="spellEnd"/>
+      <w:r>
+        <w:rPr>
+          <w:rFonts w:ascii="Arial" w:hAnsi="Arial" w:cs="Arial"/>
+          <w:b/>
+          <w:bCs/>
+          <w:sz w:val="22"/>
+        </w:rPr>
+        <w:t xml:space="preserve"> y Módulos de Conexión:</w:t>
       </w:r>
     </w:p>
     <w:p>
@@ -9262,24 +10062,71 @@
           <w:rFonts w:ascii="Arial" w:hAnsi="Arial" w:cs="Arial"/>
           <w:sz w:val="22"/>
         </w:rPr>
-        <w:lastRenderedPageBreak/>
-        <w:t>Los patch panels organizan el cableado y permiten reconfiguraciones rápidas, mientras que los módulos de conexión garantizan una transmisión de datos eficiente, minimizando interferencias.</w:t>
-      </w:r>
-    </w:p>
-    <w:p>
-      <w:pPr>
-        <w:spacing w:before="240" w:after="240" w:line="360" w:lineRule="auto"/>
-        <w:rPr>
-          <w:rFonts w:ascii="Arial" w:hAnsi="Arial" w:cs="Arial"/>
-          <w:sz w:val="22"/>
-        </w:rPr>
-      </w:pPr>
-      <w:r>
-        <w:rPr>
-          <w:rFonts w:ascii="Arial" w:hAnsi="Arial" w:cs="Arial"/>
-          <w:sz w:val="22"/>
-        </w:rPr>
-        <w:t>Cisco Systems (2020) agrega que la correcta instalación y gestión de estos componentes es esencial para garantizar la durabilidad y fiabilidad del sistema de cableado, conforme a las mejores prácticas documentadas en los estándares TIA/EIA-568 y ISO/IEC 11801.</w:t>
+        <w:t xml:space="preserve">Los </w:t>
+      </w:r>
+      <w:proofErr w:type="spellStart"/>
+      <w:r>
+        <w:rPr>
+          <w:rFonts w:ascii="Arial" w:hAnsi="Arial" w:cs="Arial"/>
+          <w:sz w:val="22"/>
+        </w:rPr>
+        <w:t>patch</w:t>
+      </w:r>
+      <w:proofErr w:type="spellEnd"/>
+      <w:r>
+        <w:rPr>
+          <w:rFonts w:ascii="Arial" w:hAnsi="Arial" w:cs="Arial"/>
+          <w:sz w:val="22"/>
+        </w:rPr>
+        <w:t xml:space="preserve"> </w:t>
+      </w:r>
+      <w:proofErr w:type="spellStart"/>
+      <w:r>
+        <w:rPr>
+          <w:rFonts w:ascii="Arial" w:hAnsi="Arial" w:cs="Arial"/>
+          <w:sz w:val="22"/>
+        </w:rPr>
+        <w:t>panels</w:t>
+      </w:r>
+      <w:proofErr w:type="spellEnd"/>
+      <w:r>
+        <w:rPr>
+          <w:rFonts w:ascii="Arial" w:hAnsi="Arial" w:cs="Arial"/>
+          <w:sz w:val="22"/>
+        </w:rPr>
+        <w:t xml:space="preserve"> organizan el cableado y permiten reconfiguraciones rápidas, mientras que los módulos de conexión garantizan una transmisión de datos eficiente, minimizando interferencias.</w:t>
+      </w:r>
+    </w:p>
+    <w:p>
+      <w:pPr>
+        <w:spacing w:before="240" w:after="240" w:line="360" w:lineRule="auto"/>
+        <w:rPr>
+          <w:rFonts w:ascii="Arial" w:hAnsi="Arial" w:cs="Arial"/>
+          <w:sz w:val="22"/>
+        </w:rPr>
+      </w:pPr>
+      <w:r>
+        <w:rPr>
+          <w:rFonts w:ascii="Arial" w:hAnsi="Arial" w:cs="Arial"/>
+          <w:sz w:val="22"/>
+        </w:rPr>
+        <w:t xml:space="preserve">Cisco </w:t>
+      </w:r>
+      <w:proofErr w:type="spellStart"/>
+      <w:r>
+        <w:rPr>
+          <w:rFonts w:ascii="Arial" w:hAnsi="Arial" w:cs="Arial"/>
+          <w:sz w:val="22"/>
+        </w:rPr>
+        <w:t>Systems</w:t>
+      </w:r>
+      <w:proofErr w:type="spellEnd"/>
+      <w:r>
+        <w:rPr>
+          <w:rFonts w:ascii="Arial" w:hAnsi="Arial" w:cs="Arial"/>
+          <w:sz w:val="22"/>
+        </w:rPr>
+        <w:t xml:space="preserve"> (2020) agrega que la correcta instalación y gestión de estos componentes es esencial para garantizar la durabilidad y fiabilidad del sistema de cableado, conforme a las mejores prácticas documentadas en los estándares TIA/EIA-568 y ISO/IEC 11801.</w:t>
       </w:r>
     </w:p>
     <w:p>
@@ -9306,12 +10153,37 @@
           <w:sz w:val="22"/>
         </w:rPr>
       </w:pPr>
-      <w:r>
-        <w:rPr>
-          <w:rFonts w:ascii="Arial" w:hAnsi="Arial" w:cs="Arial"/>
-          <w:sz w:val="22"/>
-        </w:rPr>
-        <w:t>Chicoine, R. (2018). Cableado Estructurado en Centros Comerciales. En su obra, Chicoine ofrece una guía específica para la instalación de sistemas de cableado estructurado en centros comerciales, enfocándose en la necesidad de soportar grandes volúmenes de tráfico de datos y la integración con sistemas de seguridad y comunicación avanzados. Subraya la importancia de utilizar materiales de alta calidad y seguir estándares estrictos para garantizar la fiabilidad y longevidad del sistema.</w:t>
+      <w:proofErr w:type="spellStart"/>
+      <w:r>
+        <w:rPr>
+          <w:rFonts w:ascii="Arial" w:hAnsi="Arial" w:cs="Arial"/>
+          <w:sz w:val="22"/>
+        </w:rPr>
+        <w:t>Chicoine</w:t>
+      </w:r>
+      <w:proofErr w:type="spellEnd"/>
+      <w:r>
+        <w:rPr>
+          <w:rFonts w:ascii="Arial" w:hAnsi="Arial" w:cs="Arial"/>
+          <w:sz w:val="22"/>
+        </w:rPr>
+        <w:t xml:space="preserve">, R. (2018). Cableado Estructurado en Centros Comerciales. En su obra, </w:t>
+      </w:r>
+      <w:proofErr w:type="spellStart"/>
+      <w:r>
+        <w:rPr>
+          <w:rFonts w:ascii="Arial" w:hAnsi="Arial" w:cs="Arial"/>
+          <w:sz w:val="22"/>
+        </w:rPr>
+        <w:t>Chicoine</w:t>
+      </w:r>
+      <w:proofErr w:type="spellEnd"/>
+      <w:r>
+        <w:rPr>
+          <w:rFonts w:ascii="Arial" w:hAnsi="Arial" w:cs="Arial"/>
+          <w:sz w:val="22"/>
+        </w:rPr>
+        <w:t xml:space="preserve"> ofrece una guía específica para la instalación de sistemas de cableado estructurado en centros comerciales, enfocándose en la necesidad de soportar grandes volúmenes de tráfico de datos y la integración con sistemas de seguridad y comunicación avanzados. Subraya la importancia de utilizar materiales de alta calidad y seguir estándares estrictos para garantizar la fiabilidad y longevidad del sistema.</w:t>
       </w:r>
     </w:p>
     <w:p>
@@ -9405,7 +10277,23 @@
           <w:sz w:val="22"/>
         </w:rPr>
         <w:lastRenderedPageBreak/>
-        <w:t>Cisco Systems (2020) resalta la importancia de cumplir con estas normativas para asegurar que la red pueda adaptarse a futuras actualizaciones tecnológicas sin necesidad de cambios significativos en la infraestructura.</w:t>
+        <w:t xml:space="preserve">Cisco </w:t>
+      </w:r>
+      <w:proofErr w:type="spellStart"/>
+      <w:r>
+        <w:rPr>
+          <w:rFonts w:ascii="Arial" w:hAnsi="Arial" w:cs="Arial"/>
+          <w:sz w:val="22"/>
+        </w:rPr>
+        <w:t>Systems</w:t>
+      </w:r>
+      <w:proofErr w:type="spellEnd"/>
+      <w:r>
+        <w:rPr>
+          <w:rFonts w:ascii="Arial" w:hAnsi="Arial" w:cs="Arial"/>
+          <w:sz w:val="22"/>
+        </w:rPr>
+        <w:t xml:space="preserve"> (2020) resalta la importancia de cumplir con estas normativas para asegurar que la red pueda adaptarse a futuras actualizaciones tecnológicas sin necesidad de cambios significativos en la infraestructura.</w:t>
       </w:r>
     </w:p>
     <w:p>
@@ -9501,12 +10389,21 @@
           <w:sz w:val="22"/>
         </w:rPr>
       </w:pPr>
-      <w:r>
-        <w:rPr>
-          <w:rFonts w:ascii="Arial" w:hAnsi="Arial" w:cs="Arial"/>
-          <w:sz w:val="22"/>
-        </w:rPr>
-        <w:t>Chicoine, R. (2018) destaca la importancia de seleccionar la categoría de cable adecuada para centros comerciales, donde la demanda de ancho de banda puede variar significativamente entre diferentes áreas y aplicaciones.</w:t>
+      <w:proofErr w:type="spellStart"/>
+      <w:r>
+        <w:rPr>
+          <w:rFonts w:ascii="Arial" w:hAnsi="Arial" w:cs="Arial"/>
+          <w:sz w:val="22"/>
+        </w:rPr>
+        <w:t>Chicoine</w:t>
+      </w:r>
+      <w:proofErr w:type="spellEnd"/>
+      <w:r>
+        <w:rPr>
+          <w:rFonts w:ascii="Arial" w:hAnsi="Arial" w:cs="Arial"/>
+          <w:sz w:val="22"/>
+        </w:rPr>
+        <w:t>, R. (2018) destaca la importancia de seleccionar la categoría de cable adecuada para centros comerciales, donde la demanda de ancho de banda puede variar significativamente entre diferentes áreas y aplicaciones.</w:t>
       </w:r>
     </w:p>
     <w:p>
@@ -9586,23 +10483,48 @@
           <w:sz w:val="22"/>
         </w:rPr>
         <w:lastRenderedPageBreak/>
-        <w:t>Cisco Systems (2020) enfatiza que una evaluación adecuada permite diseñar una red que soporte el tráfico de datos sin comprometer la velocidad ni la seguridad, lo que es esencial para mantener la eficiencia operativa.</w:t>
-      </w:r>
-    </w:p>
-    <w:p>
-      <w:pPr>
-        <w:spacing w:before="240" w:after="240" w:line="360" w:lineRule="auto"/>
-        <w:rPr>
-          <w:rFonts w:ascii="Arial" w:hAnsi="Arial" w:cs="Arial"/>
-          <w:sz w:val="22"/>
-        </w:rPr>
-      </w:pPr>
-      <w:r>
-        <w:rPr>
-          <w:rFonts w:ascii="Arial" w:hAnsi="Arial" w:cs="Arial"/>
-          <w:sz w:val="22"/>
-        </w:rPr>
-        <w:t>Chicoine, R. (2018) añade que, en centros comerciales, es crucial evaluar la distribución de la carga de trabajo entre las diferentes áreas, como tiendas, áreas comunes y sistemas de seguridad, para asegurar una infraestructura de cableado que pueda manejar las demandas específicas de cada zona.</w:t>
+        <w:t xml:space="preserve">Cisco </w:t>
+      </w:r>
+      <w:proofErr w:type="spellStart"/>
+      <w:r>
+        <w:rPr>
+          <w:rFonts w:ascii="Arial" w:hAnsi="Arial" w:cs="Arial"/>
+          <w:sz w:val="22"/>
+        </w:rPr>
+        <w:t>Systems</w:t>
+      </w:r>
+      <w:proofErr w:type="spellEnd"/>
+      <w:r>
+        <w:rPr>
+          <w:rFonts w:ascii="Arial" w:hAnsi="Arial" w:cs="Arial"/>
+          <w:sz w:val="22"/>
+        </w:rPr>
+        <w:t xml:space="preserve"> (2020) enfatiza que una evaluación adecuada permite diseñar una red que soporte el tráfico de datos sin comprometer la velocidad ni la seguridad, lo que es esencial para mantener la eficiencia operativa.</w:t>
+      </w:r>
+    </w:p>
+    <w:p>
+      <w:pPr>
+        <w:spacing w:before="240" w:after="240" w:line="360" w:lineRule="auto"/>
+        <w:rPr>
+          <w:rFonts w:ascii="Arial" w:hAnsi="Arial" w:cs="Arial"/>
+          <w:sz w:val="22"/>
+        </w:rPr>
+      </w:pPr>
+      <w:proofErr w:type="spellStart"/>
+      <w:r>
+        <w:rPr>
+          <w:rFonts w:ascii="Arial" w:hAnsi="Arial" w:cs="Arial"/>
+          <w:sz w:val="22"/>
+        </w:rPr>
+        <w:t>Chicoine</w:t>
+      </w:r>
+      <w:proofErr w:type="spellEnd"/>
+      <w:r>
+        <w:rPr>
+          <w:rFonts w:ascii="Arial" w:hAnsi="Arial" w:cs="Arial"/>
+          <w:sz w:val="22"/>
+        </w:rPr>
+        <w:t>, R. (2018) añade que, en centros comerciales, es crucial evaluar la distribución de la carga de trabajo entre las diferentes áreas, como tiendas, áreas comunes y sistemas de seguridad, para asegurar una infraestructura de cableado que pueda manejar las demandas específicas de cada zona.</w:t>
       </w:r>
     </w:p>
     <w:p>
@@ -9657,7 +10579,39 @@
           <w:rFonts w:ascii="Arial" w:hAnsi="Arial" w:cs="Arial"/>
           <w:sz w:val="22"/>
         </w:rPr>
-        <w:t>Cisco Systems (2020) también sugiere que el direccionamiento IP y el subnetting sean diseñados para organizar y segmentar la red, mejorando la seguridad y el control del tráfico.</w:t>
+        <w:t xml:space="preserve">Cisco </w:t>
+      </w:r>
+      <w:proofErr w:type="spellStart"/>
+      <w:r>
+        <w:rPr>
+          <w:rFonts w:ascii="Arial" w:hAnsi="Arial" w:cs="Arial"/>
+          <w:sz w:val="22"/>
+        </w:rPr>
+        <w:t>Systems</w:t>
+      </w:r>
+      <w:proofErr w:type="spellEnd"/>
+      <w:r>
+        <w:rPr>
+          <w:rFonts w:ascii="Arial" w:hAnsi="Arial" w:cs="Arial"/>
+          <w:sz w:val="22"/>
+        </w:rPr>
+        <w:t xml:space="preserve"> (2020) también sugiere que el direccionamiento IP y el </w:t>
+      </w:r>
+      <w:proofErr w:type="spellStart"/>
+      <w:r>
+        <w:rPr>
+          <w:rFonts w:ascii="Arial" w:hAnsi="Arial" w:cs="Arial"/>
+          <w:sz w:val="22"/>
+        </w:rPr>
+        <w:t>subnetting</w:t>
+      </w:r>
+      <w:proofErr w:type="spellEnd"/>
+      <w:r>
+        <w:rPr>
+          <w:rFonts w:ascii="Arial" w:hAnsi="Arial" w:cs="Arial"/>
+          <w:sz w:val="22"/>
+        </w:rPr>
+        <w:t xml:space="preserve"> sean diseñados para organizar y segmentar la red, mejorando la seguridad y el control del tráfico.</w:t>
       </w:r>
     </w:p>
     <w:p>
@@ -9712,7 +10666,23 @@
           <w:rFonts w:ascii="Arial" w:hAnsi="Arial" w:cs="Arial"/>
           <w:sz w:val="22"/>
         </w:rPr>
-        <w:t>El diseño de la topología y distribución de cables es crucial para la planificación. Kurose y Ross (2017) describen cómo la elección de la topología adecuada (estrella, bus, anillo, etc.) influye en la resiliencia y eficiencia de la red.</w:t>
+        <w:t xml:space="preserve">El diseño de la topología y distribución de cables es crucial para la planificación. </w:t>
+      </w:r>
+      <w:proofErr w:type="spellStart"/>
+      <w:r>
+        <w:rPr>
+          <w:rFonts w:ascii="Arial" w:hAnsi="Arial" w:cs="Arial"/>
+          <w:sz w:val="22"/>
+        </w:rPr>
+        <w:t>Kurose</w:t>
+      </w:r>
+      <w:proofErr w:type="spellEnd"/>
+      <w:r>
+        <w:rPr>
+          <w:rFonts w:ascii="Arial" w:hAnsi="Arial" w:cs="Arial"/>
+          <w:sz w:val="22"/>
+        </w:rPr>
+        <w:t xml:space="preserve"> y Ross (2017) describen cómo la elección de la topología adecuada (estrella, bus, anillo, etc.) influye en la resiliencia y eficiencia de la red.</w:t>
       </w:r>
     </w:p>
     <w:p>
@@ -9739,12 +10709,21 @@
           <w:sz w:val="22"/>
         </w:rPr>
       </w:pPr>
-      <w:r>
-        <w:rPr>
-          <w:rFonts w:ascii="Arial" w:hAnsi="Arial" w:cs="Arial"/>
-          <w:sz w:val="22"/>
-        </w:rPr>
-        <w:t xml:space="preserve">Chicoine, R. (2018) sugiere que, en centros comerciales, la topología de red debe ser diseñada para soportar la expansión futura y la integración de tecnologías avanzadas, </w:t>
+      <w:proofErr w:type="spellStart"/>
+      <w:r>
+        <w:rPr>
+          <w:rFonts w:ascii="Arial" w:hAnsi="Arial" w:cs="Arial"/>
+          <w:sz w:val="22"/>
+        </w:rPr>
+        <w:t>Chicoine</w:t>
+      </w:r>
+      <w:proofErr w:type="spellEnd"/>
+      <w:r>
+        <w:rPr>
+          <w:rFonts w:ascii="Arial" w:hAnsi="Arial" w:cs="Arial"/>
+          <w:sz w:val="22"/>
+        </w:rPr>
+        <w:t xml:space="preserve">, R. (2018) sugiere que, en centros comerciales, la topología de red debe ser diseñada para soportar la expansión futura y la integración de tecnologías avanzadas, </w:t>
       </w:r>
       <w:r>
         <w:rPr>
@@ -9815,23 +10794,87 @@
           <w:rFonts w:ascii="Arial" w:hAnsi="Arial" w:cs="Arial"/>
           <w:sz w:val="22"/>
         </w:rPr>
-        <w:t>Las herramientas de simulación como Cisco Packet Tracer y GNS3 son esenciales para validar el diseño de redes antes de su implementación. Kurose y Ross (2017) mencionan que estas herramientas permiten modelar y probar la red en un entorno virtual, identificando posibles problemas y optimizando el diseño.</w:t>
-      </w:r>
-    </w:p>
-    <w:p>
-      <w:pPr>
-        <w:spacing w:before="240" w:after="240" w:line="360" w:lineRule="auto"/>
-        <w:rPr>
-          <w:rFonts w:ascii="Arial" w:hAnsi="Arial" w:cs="Arial"/>
-          <w:sz w:val="22"/>
-        </w:rPr>
-      </w:pPr>
-      <w:r>
-        <w:rPr>
-          <w:rFonts w:ascii="Arial" w:hAnsi="Arial" w:cs="Arial"/>
-          <w:sz w:val="22"/>
-        </w:rPr>
-        <w:t>Cisco Systems (2020) añade que la simulación es clave para prever el comportamiento de la red bajo diferentes escenarios, lo que reduce los riesgos asociados con la implementación de nuevas redes o la actualización de infraestructuras existentes.</w:t>
+        <w:t xml:space="preserve">Las herramientas de simulación como Cisco </w:t>
+      </w:r>
+      <w:proofErr w:type="spellStart"/>
+      <w:r>
+        <w:rPr>
+          <w:rFonts w:ascii="Arial" w:hAnsi="Arial" w:cs="Arial"/>
+          <w:sz w:val="22"/>
+        </w:rPr>
+        <w:t>Packet</w:t>
+      </w:r>
+      <w:proofErr w:type="spellEnd"/>
+      <w:r>
+        <w:rPr>
+          <w:rFonts w:ascii="Arial" w:hAnsi="Arial" w:cs="Arial"/>
+          <w:sz w:val="22"/>
+        </w:rPr>
+        <w:t xml:space="preserve"> </w:t>
+      </w:r>
+      <w:proofErr w:type="spellStart"/>
+      <w:r>
+        <w:rPr>
+          <w:rFonts w:ascii="Arial" w:hAnsi="Arial" w:cs="Arial"/>
+          <w:sz w:val="22"/>
+        </w:rPr>
+        <w:t>Tracer</w:t>
+      </w:r>
+      <w:proofErr w:type="spellEnd"/>
+      <w:r>
+        <w:rPr>
+          <w:rFonts w:ascii="Arial" w:hAnsi="Arial" w:cs="Arial"/>
+          <w:sz w:val="22"/>
+        </w:rPr>
+        <w:t xml:space="preserve"> y GNS3 son esenciales para validar el diseño de redes antes de su implementación. </w:t>
+      </w:r>
+      <w:proofErr w:type="spellStart"/>
+      <w:r>
+        <w:rPr>
+          <w:rFonts w:ascii="Arial" w:hAnsi="Arial" w:cs="Arial"/>
+          <w:sz w:val="22"/>
+        </w:rPr>
+        <w:t>Kurose</w:t>
+      </w:r>
+      <w:proofErr w:type="spellEnd"/>
+      <w:r>
+        <w:rPr>
+          <w:rFonts w:ascii="Arial" w:hAnsi="Arial" w:cs="Arial"/>
+          <w:sz w:val="22"/>
+        </w:rPr>
+        <w:t xml:space="preserve"> y Ross (2017) mencionan que estas herramientas permiten modelar y probar la red en un entorno virtual, identificando posibles problemas y optimizando el diseño.</w:t>
+      </w:r>
+    </w:p>
+    <w:p>
+      <w:pPr>
+        <w:spacing w:before="240" w:after="240" w:line="360" w:lineRule="auto"/>
+        <w:rPr>
+          <w:rFonts w:ascii="Arial" w:hAnsi="Arial" w:cs="Arial"/>
+          <w:sz w:val="22"/>
+        </w:rPr>
+      </w:pPr>
+      <w:r>
+        <w:rPr>
+          <w:rFonts w:ascii="Arial" w:hAnsi="Arial" w:cs="Arial"/>
+          <w:sz w:val="22"/>
+        </w:rPr>
+        <w:t xml:space="preserve">Cisco </w:t>
+      </w:r>
+      <w:proofErr w:type="spellStart"/>
+      <w:r>
+        <w:rPr>
+          <w:rFonts w:ascii="Arial" w:hAnsi="Arial" w:cs="Arial"/>
+          <w:sz w:val="22"/>
+        </w:rPr>
+        <w:t>Systems</w:t>
+      </w:r>
+      <w:proofErr w:type="spellEnd"/>
+      <w:r>
+        <w:rPr>
+          <w:rFonts w:ascii="Arial" w:hAnsi="Arial" w:cs="Arial"/>
+          <w:sz w:val="22"/>
+        </w:rPr>
+        <w:t xml:space="preserve"> (2020) añade que la simulación es clave para prever el comportamiento de la red bajo diferentes escenarios, lo que reduce los riesgos asociados con la implementación de nuevas redes o la actualización de infraestructuras existentes.</w:t>
       </w:r>
     </w:p>
     <w:p>
@@ -9897,28 +10940,46 @@
           <w:sz w:val="22"/>
         </w:rPr>
       </w:pPr>
-      <w:r>
-        <w:rPr>
-          <w:rFonts w:ascii="Arial" w:hAnsi="Arial" w:cs="Arial"/>
-          <w:sz w:val="22"/>
-        </w:rPr>
-        <w:t>Kurose y Ross (2017) sugieren que la validación mediante pruebas permite ajustar configuraciones antes de la implementación final, asegurando un rendimiento óptimo y minimizando los tiempos de inactividad.</w:t>
-      </w:r>
-    </w:p>
-    <w:p>
-      <w:pPr>
-        <w:spacing w:before="240" w:after="240" w:line="360" w:lineRule="auto"/>
-        <w:rPr>
-          <w:rFonts w:ascii="Arial" w:hAnsi="Arial" w:cs="Arial"/>
-          <w:sz w:val="22"/>
-        </w:rPr>
-      </w:pPr>
-      <w:r>
-        <w:rPr>
-          <w:rFonts w:ascii="Arial" w:hAnsi="Arial" w:cs="Arial"/>
-          <w:sz w:val="22"/>
-        </w:rPr>
-        <w:t xml:space="preserve">Chicoine, R. (2018) recomienda que, en centros comerciales, las pruebas de validación incluyan la evaluación de la capacidad de la red para manejar picos de tráfico, </w:t>
+      <w:proofErr w:type="spellStart"/>
+      <w:r>
+        <w:rPr>
+          <w:rFonts w:ascii="Arial" w:hAnsi="Arial" w:cs="Arial"/>
+          <w:sz w:val="22"/>
+        </w:rPr>
+        <w:t>Kurose</w:t>
+      </w:r>
+      <w:proofErr w:type="spellEnd"/>
+      <w:r>
+        <w:rPr>
+          <w:rFonts w:ascii="Arial" w:hAnsi="Arial" w:cs="Arial"/>
+          <w:sz w:val="22"/>
+        </w:rPr>
+        <w:t xml:space="preserve"> y Ross (2017) sugieren que la validación mediante pruebas permite ajustar configuraciones antes de la implementación final, asegurando un rendimiento óptimo y minimizando los tiempos de inactividad.</w:t>
+      </w:r>
+    </w:p>
+    <w:p>
+      <w:pPr>
+        <w:spacing w:before="240" w:after="240" w:line="360" w:lineRule="auto"/>
+        <w:rPr>
+          <w:rFonts w:ascii="Arial" w:hAnsi="Arial" w:cs="Arial"/>
+          <w:sz w:val="22"/>
+        </w:rPr>
+      </w:pPr>
+      <w:proofErr w:type="spellStart"/>
+      <w:r>
+        <w:rPr>
+          <w:rFonts w:ascii="Arial" w:hAnsi="Arial" w:cs="Arial"/>
+          <w:sz w:val="22"/>
+        </w:rPr>
+        <w:t>Chicoine</w:t>
+      </w:r>
+      <w:proofErr w:type="spellEnd"/>
+      <w:r>
+        <w:rPr>
+          <w:rFonts w:ascii="Arial" w:hAnsi="Arial" w:cs="Arial"/>
+          <w:sz w:val="22"/>
+        </w:rPr>
+        <w:t xml:space="preserve">, R. (2018) recomienda que, en centros comerciales, las pruebas de validación incluyan la evaluación de la capacidad de la red para manejar picos de tráfico, </w:t>
       </w:r>
       <w:r>
         <w:rPr>
@@ -10016,12 +11077,21 @@
           <w:sz w:val="22"/>
         </w:rPr>
       </w:pPr>
-      <w:r>
-        <w:rPr>
-          <w:rFonts w:ascii="Arial" w:hAnsi="Arial" w:cs="Arial"/>
-          <w:sz w:val="22"/>
-        </w:rPr>
-        <w:t>Chicoine, R. (2018) destaca que, en centros comerciales, la escalabilidad es crucial para acomodar nuevas tiendas o áreas de expansión, asegurando que la infraestructura de cableado pueda soportar el aumento en la demanda de conectividad.</w:t>
+      <w:proofErr w:type="spellStart"/>
+      <w:r>
+        <w:rPr>
+          <w:rFonts w:ascii="Arial" w:hAnsi="Arial" w:cs="Arial"/>
+          <w:sz w:val="22"/>
+        </w:rPr>
+        <w:t>Chicoine</w:t>
+      </w:r>
+      <w:proofErr w:type="spellEnd"/>
+      <w:r>
+        <w:rPr>
+          <w:rFonts w:ascii="Arial" w:hAnsi="Arial" w:cs="Arial"/>
+          <w:sz w:val="22"/>
+        </w:rPr>
+        <w:t>, R. (2018) destaca que, en centros comerciales, la escalabilidad es crucial para acomodar nuevas tiendas o áreas de expansión, asegurando que la infraestructura de cableado pueda soportar el aumento en la demanda de conectividad.</w:t>
       </w:r>
     </w:p>
     <w:p>
@@ -10058,23 +11128,71 @@
           <w:rFonts w:ascii="Arial" w:hAnsi="Arial" w:cs="Arial"/>
           <w:sz w:val="22"/>
         </w:rPr>
-        <w:t>La capacidad de integración con nuevas tecnologías es esencial para mantener la relevancia de la red a lo largo del tiempo. Kurose y Ross (2017) señalan que las redes deben ser diseñadas con flexibilidad suficiente para incorporar innovaciones tecnológicas, como IoT, computación en la nube, y SDN.</w:t>
-      </w:r>
-    </w:p>
-    <w:p>
-      <w:pPr>
-        <w:spacing w:before="240" w:after="240" w:line="360" w:lineRule="auto"/>
-        <w:rPr>
-          <w:rFonts w:ascii="Arial" w:hAnsi="Arial" w:cs="Arial"/>
-          <w:sz w:val="22"/>
-        </w:rPr>
-      </w:pPr>
-      <w:r>
-        <w:rPr>
-          <w:rFonts w:ascii="Arial" w:hAnsi="Arial" w:cs="Arial"/>
-          <w:sz w:val="22"/>
-        </w:rPr>
-        <w:t>Cisco Systems (2020) resalta la importancia de seleccionar equipos compatibles con los estándares actuales y futuros, asegurando que la red pueda adaptarse sin generar incompatibilidades.</w:t>
+        <w:t xml:space="preserve">La capacidad de integración con nuevas tecnologías es esencial para mantener la relevancia de la red a lo largo del tiempo. </w:t>
+      </w:r>
+      <w:proofErr w:type="spellStart"/>
+      <w:r>
+        <w:rPr>
+          <w:rFonts w:ascii="Arial" w:hAnsi="Arial" w:cs="Arial"/>
+          <w:sz w:val="22"/>
+        </w:rPr>
+        <w:t>Kurose</w:t>
+      </w:r>
+      <w:proofErr w:type="spellEnd"/>
+      <w:r>
+        <w:rPr>
+          <w:rFonts w:ascii="Arial" w:hAnsi="Arial" w:cs="Arial"/>
+          <w:sz w:val="22"/>
+        </w:rPr>
+        <w:t xml:space="preserve"> y Ross (2017) señalan que las redes deben ser diseñadas con flexibilidad suficiente para incorporar innovaciones tecnológicas, como </w:t>
+      </w:r>
+      <w:proofErr w:type="spellStart"/>
+      <w:r>
+        <w:rPr>
+          <w:rFonts w:ascii="Arial" w:hAnsi="Arial" w:cs="Arial"/>
+          <w:sz w:val="22"/>
+        </w:rPr>
+        <w:t>IoT</w:t>
+      </w:r>
+      <w:proofErr w:type="spellEnd"/>
+      <w:r>
+        <w:rPr>
+          <w:rFonts w:ascii="Arial" w:hAnsi="Arial" w:cs="Arial"/>
+          <w:sz w:val="22"/>
+        </w:rPr>
+        <w:t>, computación en la nube, y SDN.</w:t>
+      </w:r>
+    </w:p>
+    <w:p>
+      <w:pPr>
+        <w:spacing w:before="240" w:after="240" w:line="360" w:lineRule="auto"/>
+        <w:rPr>
+          <w:rFonts w:ascii="Arial" w:hAnsi="Arial" w:cs="Arial"/>
+          <w:sz w:val="22"/>
+        </w:rPr>
+      </w:pPr>
+      <w:r>
+        <w:rPr>
+          <w:rFonts w:ascii="Arial" w:hAnsi="Arial" w:cs="Arial"/>
+          <w:sz w:val="22"/>
+        </w:rPr>
+        <w:t xml:space="preserve">Cisco </w:t>
+      </w:r>
+      <w:proofErr w:type="spellStart"/>
+      <w:r>
+        <w:rPr>
+          <w:rFonts w:ascii="Arial" w:hAnsi="Arial" w:cs="Arial"/>
+          <w:sz w:val="22"/>
+        </w:rPr>
+        <w:t>Systems</w:t>
+      </w:r>
+      <w:proofErr w:type="spellEnd"/>
+      <w:r>
+        <w:rPr>
+          <w:rFonts w:ascii="Arial" w:hAnsi="Arial" w:cs="Arial"/>
+          <w:sz w:val="22"/>
+        </w:rPr>
+        <w:t xml:space="preserve"> (2020) resalta la importancia de seleccionar equipos compatibles con los estándares actuales y futuros, asegurando que la red pueda adaptarse sin generar incompatibilidades.</w:t>
       </w:r>
     </w:p>
     <w:p>
@@ -10181,12 +11299,21 @@
           <w:sz w:val="22"/>
         </w:rPr>
       </w:pPr>
-      <w:r>
-        <w:rPr>
-          <w:rFonts w:ascii="Arial" w:hAnsi="Arial" w:cs="Arial"/>
-          <w:sz w:val="22"/>
-        </w:rPr>
-        <w:t>Chicoine, R. (2018) añade que, en centros comerciales, una red eficiente es clave para proporcionar una experiencia de usuario satisfactoria, tanto para los clientes como para los operadores de las tiendas.</w:t>
+      <w:proofErr w:type="spellStart"/>
+      <w:r>
+        <w:rPr>
+          <w:rFonts w:ascii="Arial" w:hAnsi="Arial" w:cs="Arial"/>
+          <w:sz w:val="22"/>
+        </w:rPr>
+        <w:t>Chicoine</w:t>
+      </w:r>
+      <w:proofErr w:type="spellEnd"/>
+      <w:r>
+        <w:rPr>
+          <w:rFonts w:ascii="Arial" w:hAnsi="Arial" w:cs="Arial"/>
+          <w:sz w:val="22"/>
+        </w:rPr>
+        <w:t>, R. (2018) añade que, en centros comerciales, una red eficiente es clave para proporcionar una experiencia de usuario satisfactoria, tanto para los clientes como para los operadores de las tiendas.</w:t>
       </w:r>
     </w:p>
     <w:p>
@@ -10225,23 +11352,55 @@
           <w:rFonts w:ascii="Arial" w:hAnsi="Arial" w:cs="Arial"/>
           <w:sz w:val="22"/>
         </w:rPr>
-        <w:t>El diseño e implementación de redes implica una inversión significativa, por lo que es crucial realizar un análisis económico detallado. Kurose y Ross (2017) sugieren que la planificación presupuestaria debe considerar tanto los costos iniciales como los operativos a largo plazo.</w:t>
-      </w:r>
-    </w:p>
-    <w:p>
-      <w:pPr>
-        <w:spacing w:before="240" w:after="240" w:line="360" w:lineRule="auto"/>
-        <w:rPr>
-          <w:rFonts w:ascii="Arial" w:hAnsi="Arial" w:cs="Arial"/>
-          <w:sz w:val="22"/>
-        </w:rPr>
-      </w:pPr>
-      <w:r>
-        <w:rPr>
-          <w:rFonts w:ascii="Arial" w:hAnsi="Arial" w:cs="Arial"/>
-          <w:sz w:val="22"/>
-        </w:rPr>
-        <w:t>Cisco Systems (2020) subraya la importancia de considerar el costo total de propiedad (TCO) al seleccionar equipos, asegurando que la inversión en la red sea sostenible y rentable.</w:t>
+        <w:t xml:space="preserve">El diseño e implementación de redes implica una inversión significativa, por lo que es crucial realizar un análisis económico detallado. </w:t>
+      </w:r>
+      <w:proofErr w:type="spellStart"/>
+      <w:r>
+        <w:rPr>
+          <w:rFonts w:ascii="Arial" w:hAnsi="Arial" w:cs="Arial"/>
+          <w:sz w:val="22"/>
+        </w:rPr>
+        <w:t>Kurose</w:t>
+      </w:r>
+      <w:proofErr w:type="spellEnd"/>
+      <w:r>
+        <w:rPr>
+          <w:rFonts w:ascii="Arial" w:hAnsi="Arial" w:cs="Arial"/>
+          <w:sz w:val="22"/>
+        </w:rPr>
+        <w:t xml:space="preserve"> y Ross (2017) sugieren que la planificación presupuestaria debe considerar tanto los costos iniciales como los operativos a largo plazo.</w:t>
+      </w:r>
+    </w:p>
+    <w:p>
+      <w:pPr>
+        <w:spacing w:before="240" w:after="240" w:line="360" w:lineRule="auto"/>
+        <w:rPr>
+          <w:rFonts w:ascii="Arial" w:hAnsi="Arial" w:cs="Arial"/>
+          <w:sz w:val="22"/>
+        </w:rPr>
+      </w:pPr>
+      <w:r>
+        <w:rPr>
+          <w:rFonts w:ascii="Arial" w:hAnsi="Arial" w:cs="Arial"/>
+          <w:sz w:val="22"/>
+        </w:rPr>
+        <w:t xml:space="preserve">Cisco </w:t>
+      </w:r>
+      <w:proofErr w:type="spellStart"/>
+      <w:r>
+        <w:rPr>
+          <w:rFonts w:ascii="Arial" w:hAnsi="Arial" w:cs="Arial"/>
+          <w:sz w:val="22"/>
+        </w:rPr>
+        <w:t>Systems</w:t>
+      </w:r>
+      <w:proofErr w:type="spellEnd"/>
+      <w:r>
+        <w:rPr>
+          <w:rFonts w:ascii="Arial" w:hAnsi="Arial" w:cs="Arial"/>
+          <w:sz w:val="22"/>
+        </w:rPr>
+        <w:t xml:space="preserve"> (2020) subraya la importancia de considerar el costo total de propiedad (TCO) al seleccionar equipos, asegurando que la inversión en la red sea sostenible y rentable.</w:t>
       </w:r>
     </w:p>
     <w:p>
@@ -10323,7 +11482,55 @@
           <w:rFonts w:ascii="Arial" w:hAnsi="Arial" w:cs="Arial"/>
           <w:sz w:val="22"/>
         </w:rPr>
-        <w:t>El diseño de redes y el cableado estructurado son fundamentales para la infraestructura tecnológica de cualquier organización. Tanenbaum y Wetherall (2011), Kurose y Ross (2017), Elliot (2016), Cisco Systems (2020), BICSI (2019), y Chicoine (2018) coinciden en la importancia de un diseño adecuado para asegurar la eficiencia, escalabilidad y seguridad de la red. La evaluación cuidadosa de las necesidades, la planificación detallada, y el uso de tecnologías compatibles son esenciales para construir una red que soporte el crecimiento y la evolución de la organización.</w:t>
+        <w:t xml:space="preserve">El diseño de redes y el cableado estructurado son fundamentales para la infraestructura tecnológica de cualquier organización. Tanenbaum y Wetherall (2011), </w:t>
+      </w:r>
+      <w:proofErr w:type="spellStart"/>
+      <w:r>
+        <w:rPr>
+          <w:rFonts w:ascii="Arial" w:hAnsi="Arial" w:cs="Arial"/>
+          <w:sz w:val="22"/>
+        </w:rPr>
+        <w:t>Kurose</w:t>
+      </w:r>
+      <w:proofErr w:type="spellEnd"/>
+      <w:r>
+        <w:rPr>
+          <w:rFonts w:ascii="Arial" w:hAnsi="Arial" w:cs="Arial"/>
+          <w:sz w:val="22"/>
+        </w:rPr>
+        <w:t xml:space="preserve"> y Ross (2017), Elliot (2016), Cisco </w:t>
+      </w:r>
+      <w:proofErr w:type="spellStart"/>
+      <w:r>
+        <w:rPr>
+          <w:rFonts w:ascii="Arial" w:hAnsi="Arial" w:cs="Arial"/>
+          <w:sz w:val="22"/>
+        </w:rPr>
+        <w:t>Systems</w:t>
+      </w:r>
+      <w:proofErr w:type="spellEnd"/>
+      <w:r>
+        <w:rPr>
+          <w:rFonts w:ascii="Arial" w:hAnsi="Arial" w:cs="Arial"/>
+          <w:sz w:val="22"/>
+        </w:rPr>
+        <w:t xml:space="preserve"> (2020), BICSI (2019), y </w:t>
+      </w:r>
+      <w:proofErr w:type="spellStart"/>
+      <w:r>
+        <w:rPr>
+          <w:rFonts w:ascii="Arial" w:hAnsi="Arial" w:cs="Arial"/>
+          <w:sz w:val="22"/>
+        </w:rPr>
+        <w:t>Chicoine</w:t>
+      </w:r>
+      <w:proofErr w:type="spellEnd"/>
+      <w:r>
+        <w:rPr>
+          <w:rFonts w:ascii="Arial" w:hAnsi="Arial" w:cs="Arial"/>
+          <w:sz w:val="22"/>
+        </w:rPr>
+        <w:t xml:space="preserve"> (2018) coinciden en la importancia de un diseño adecuado para asegurar la eficiencia, escalabilidad y seguridad de la red. La evaluación cuidadosa de las necesidades, la planificación detallada, y el uso de tecnologías compatibles son esenciales para construir una red que soporte el crecimiento y la evolución de la organización.</w:t>
       </w:r>
     </w:p>
     <w:p>
@@ -10362,7 +11569,55 @@
           <w:rFonts w:ascii="Arial" w:hAnsi="Arial" w:cs="Arial"/>
           <w:sz w:val="22"/>
         </w:rPr>
-        <w:t>Para la implementación de una red eficiente y fiable, se recomienda seguir las mejores prácticas documentadas por Elliot (2016), Kurose y Ross (2017), Tanenbaum y Wetherall (2011), Cisco Systems (2020), BICSI (2019), y Chicoine (2018). Esto incluye la planificación para la escalabilidad, la selección de componentes de alta calidad, y la realización de pruebas exhaustivas antes de la implementación final. Además, es crucial considerar las futuras necesidades tecnológicas y asegurarse de que la red esté preparada para integrar nuevas innovaciones sin generar incompatibilidades o requerir inversiones significativas</w:t>
+        <w:t xml:space="preserve">Para la implementación de una red eficiente y fiable, se recomienda seguir las mejores prácticas documentadas por Elliot (2016), </w:t>
+      </w:r>
+      <w:proofErr w:type="spellStart"/>
+      <w:r>
+        <w:rPr>
+          <w:rFonts w:ascii="Arial" w:hAnsi="Arial" w:cs="Arial"/>
+          <w:sz w:val="22"/>
+        </w:rPr>
+        <w:t>Kurose</w:t>
+      </w:r>
+      <w:proofErr w:type="spellEnd"/>
+      <w:r>
+        <w:rPr>
+          <w:rFonts w:ascii="Arial" w:hAnsi="Arial" w:cs="Arial"/>
+          <w:sz w:val="22"/>
+        </w:rPr>
+        <w:t xml:space="preserve"> y Ross (2017), Tanenbaum y Wetherall (2011), Cisco </w:t>
+      </w:r>
+      <w:proofErr w:type="spellStart"/>
+      <w:r>
+        <w:rPr>
+          <w:rFonts w:ascii="Arial" w:hAnsi="Arial" w:cs="Arial"/>
+          <w:sz w:val="22"/>
+        </w:rPr>
+        <w:t>Systems</w:t>
+      </w:r>
+      <w:proofErr w:type="spellEnd"/>
+      <w:r>
+        <w:rPr>
+          <w:rFonts w:ascii="Arial" w:hAnsi="Arial" w:cs="Arial"/>
+          <w:sz w:val="22"/>
+        </w:rPr>
+        <w:t xml:space="preserve"> (2020), BICSI (2019), y </w:t>
+      </w:r>
+      <w:proofErr w:type="spellStart"/>
+      <w:r>
+        <w:rPr>
+          <w:rFonts w:ascii="Arial" w:hAnsi="Arial" w:cs="Arial"/>
+          <w:sz w:val="22"/>
+        </w:rPr>
+        <w:t>Chicoine</w:t>
+      </w:r>
+      <w:proofErr w:type="spellEnd"/>
+      <w:r>
+        <w:rPr>
+          <w:rFonts w:ascii="Arial" w:hAnsi="Arial" w:cs="Arial"/>
+          <w:sz w:val="22"/>
+        </w:rPr>
+        <w:t xml:space="preserve"> (2018). Esto incluye la planificación para la escalabilidad, la selección de componentes de alta calidad, y la realización de pruebas exhaustivas antes de la implementación final. Además, es crucial considerar las futuras necesidades tecnológicas y asegurarse de que la red esté preparada para integrar nuevas innovaciones sin generar incompatibilidades o requerir inversiones significativas</w:t>
       </w:r>
       <w:r>
         <w:rPr>
@@ -17583,11 +18838,150 @@
 </file>
 
 <file path=customXml/item1.xml><?xml version="1.0" encoding="utf-8"?>
-<b:Sources xmlns:b="http://schemas.openxmlformats.org/officeDocument/2006/bibliography" xmlns="http://schemas.openxmlformats.org/officeDocument/2006/bibliography" SelectedStyle="\APASixthEditionOfficeOnline.xsl" StyleName="APA" Version="6"/>
+<b:Sources xmlns:b="http://schemas.openxmlformats.org/officeDocument/2006/bibliography" xmlns="http://schemas.openxmlformats.org/officeDocument/2006/bibliography" SelectedStyle="\APASixthEditionOfficeOnline.xsl" StyleName="APA" Version="6">
+  <b:Source>
+    <b:Tag>Tan11</b:Tag>
+    <b:SourceType>Book</b:SourceType>
+    <b:Guid>{F846701E-E4C3-49A8-A102-44F1DBF27AEB}</b:Guid>
+    <b:Title>Redes de Computadoras</b:Title>
+    <b:Year>2011</b:Year>
+    <b:City>Upper Saddle River, Nueva Jersey</b:City>
+    <b:Publisher>Pearson Educación</b:Publisher>
+    <b:Author>
+      <b:Author>
+        <b:NameList>
+          <b:Person>
+            <b:Last>Tanenbaum</b:Last>
+            <b:Middle>Stuart</b:Middle>
+            <b:First>Andrew</b:First>
+          </b:Person>
+          <b:Person>
+            <b:Last>Wetherall</b:Last>
+            <b:Middle>John</b:Middle>
+            <b:First>David</b:First>
+          </b:Person>
+        </b:NameList>
+      </b:Author>
+    </b:Author>
+    <b:RefOrder>1</b:RefOrder>
+  </b:Source>
+  <b:Source>
+    <b:Tag>Kur17</b:Tag>
+    <b:SourceType>Book</b:SourceType>
+    <b:Guid>{D6B65C80-9307-40DD-A0F7-2C18024D8144}</b:Guid>
+    <b:Title>Redes de Computadoras y el Internet: Un Enfoque Descendente</b:Title>
+    <b:Year>2017</b:Year>
+    <b:City>Upper Saddle River, Nueva Jersey</b:City>
+    <b:Publisher>Pearson Educación</b:Publisher>
+    <b:Author>
+      <b:Author>
+        <b:NameList>
+          <b:Person>
+            <b:Last>Kurose</b:Last>
+            <b:Middle>Francis</b:Middle>
+            <b:First>James</b:First>
+          </b:Person>
+          <b:Person>
+            <b:Last>Ross</b:Last>
+            <b:Middle>Walter</b:Middle>
+            <b:First>Keith</b:First>
+          </b:Person>
+        </b:NameList>
+      </b:Author>
+    </b:Author>
+    <b:RefOrder>2</b:RefOrder>
+  </b:Source>
+  <b:Source>
+    <b:Tag>Ell16</b:Tag>
+    <b:SourceType>Book</b:SourceType>
+    <b:Guid>{FDDB177B-2B13-450E-819D-9EBDF7E179AD}</b:Guid>
+    <b:Title>Cableado Estructurado: Principios y Prácticas</b:Title>
+    <b:Year>2016</b:Year>
+    <b:City>Ciudad de México</b:City>
+    <b:Publisher>Alfaomega</b:Publisher>
+    <b:Author>
+      <b:Author>
+        <b:NameList>
+          <b:Person>
+            <b:Last>Elliot</b:Last>
+            <b:Middle>Jeffrey</b:Middle>
+            <b:First>Brian</b:First>
+          </b:Person>
+        </b:NameList>
+      </b:Author>
+    </b:Author>
+    <b:RefOrder>3</b:RefOrder>
+  </b:Source>
+  <b:Source>
+    <b:Tag>Bui19</b:Tag>
+    <b:SourceType>Book</b:SourceType>
+    <b:Guid>{D454D934-79BA-45AD-93E0-0821FBB80A2D}</b:Guid>
+    <b:Author>
+      <b:Author>
+        <b:Corporate>Building Industry Consulting Service International (BICSI)</b:Corporate>
+      </b:Author>
+    </b:Author>
+    <b:Title>Telecommunications Distribution Methods Manual</b:Title>
+    <b:Year>2019</b:Year>
+    <b:City>Tampa, Florida</b:City>
+    <b:Publisher>BICSI</b:Publisher>
+    <b:RefOrder>7</b:RefOrder>
+  </b:Source>
+  <b:Source>
+    <b:Tag>Cis20</b:Tag>
+    <b:SourceType>Book</b:SourceType>
+    <b:Guid>{9DB67810-8CD4-4676-BDC3-93C5583BCA6A}</b:Guid>
+    <b:Author>
+      <b:Author>
+        <b:Corporate>Systems, Cisco</b:Corporate>
+      </b:Author>
+    </b:Author>
+    <b:Title>Cisco Networking Academy: Guía de Diseño de Redes</b:Title>
+    <b:Year>2020</b:Year>
+    <b:City>Indianápolis, Indiana</b:City>
+    <b:Publisher>Cisco Press</b:Publisher>
+    <b:RefOrder>6</b:RefOrder>
+  </b:Source>
+  <b:Source>
+    <b:Tag>ISO17</b:Tag>
+    <b:SourceType>Book</b:SourceType>
+    <b:Guid>{72B228C4-C72C-43BA-9C61-E841168A4202}</b:Guid>
+    <b:Title>Information Technology - Generic Cabling for Customer Premises</b:Title>
+    <b:Year>2017</b:Year>
+    <b:City>Ginebra</b:City>
+    <b:Publisher>International Organization for Standardization (ISO) / International Electrotechnical Commission (IEC)</b:Publisher>
+    <b:Author>
+      <b:Author>
+        <b:Corporate>11801, ISO/IEC</b:Corporate>
+      </b:Author>
+    </b:Author>
+    <b:RefOrder>4</b:RefOrder>
+  </b:Source>
+  <b:Source>
+    <b:Tag>Chi18</b:Tag>
+    <b:SourceType>Book</b:SourceType>
+    <b:Guid>{ABDFEDAB-2A41-4C6A-B16C-B2D5FD28798D}</b:Guid>
+    <b:Title>Cableado Estructurado en Centros Comerciales</b:Title>
+    <b:Year>2018</b:Year>
+    <b:City>Ciudad de México</b:City>
+    <b:Publisher>Editorial Técnica</b:Publisher>
+    <b:Author>
+      <b:Author>
+        <b:NameList>
+          <b:Person>
+            <b:Last>Chicoine </b:Last>
+            <b:First>Robert</b:First>
+          </b:Person>
+        </b:NameList>
+      </b:Author>
+    </b:Author>
+    <b:RefOrder>5</b:RefOrder>
+  </b:Source>
+</b:Sources>
 </file>
 
 <file path=customXml/itemProps1.xml><?xml version="1.0" encoding="utf-8"?>
-<ds:datastoreItem xmlns:ds="http://schemas.openxmlformats.org/officeDocument/2006/customXml" ds:itemID="{120A8F35-584C-42DA-9C96-268BD89CA7C1}">
+<ds:datastoreItem xmlns:ds="http://schemas.openxmlformats.org/officeDocument/2006/customXml" ds:itemID="{48D24830-9E3F-4EDC-8329-D09250755196}">
   <ds:schemaRefs>
     <ds:schemaRef ds:uri="http://schemas.openxmlformats.org/officeDocument/2006/bibliography"/>
   </ds:schemaRefs>

</xml_diff>

<commit_message>
reduccion de redundancias en marco teorico
</commit_message>
<xml_diff>
--- a/septimbre/Plantilla Proyecto - Dan Meneces v6.docx
+++ b/septimbre/Plantilla Proyecto - Dan Meneces v6.docx
@@ -265,7 +265,6 @@
               <w:szCs w:val="28"/>
             </w:rPr>
           </w:pPr>
-          <w:proofErr w:type="spellStart"/>
           <w:r>
             <w:rPr>
               <w:rFonts w:ascii="Arial" w:hAnsi="Arial" w:cs="Arial"/>
@@ -273,17 +272,7 @@
               <w:sz w:val="28"/>
               <w:szCs w:val="28"/>
             </w:rPr>
-            <w:t>Egr</w:t>
-          </w:r>
-          <w:proofErr w:type="spellEnd"/>
-          <w:r>
-            <w:rPr>
-              <w:rFonts w:ascii="Arial" w:hAnsi="Arial" w:cs="Arial"/>
-              <w:b/>
-              <w:sz w:val="28"/>
-              <w:szCs w:val="28"/>
-            </w:rPr>
-            <w:t xml:space="preserve">.: </w:t>
+            <w:t xml:space="preserve">Egr.: </w:t>
           </w:r>
           <w:r>
             <w:rPr>
@@ -343,7 +332,6 @@
             </w:rPr>
             <w:t xml:space="preserve">Ing. </w:t>
           </w:r>
-          <w:proofErr w:type="spellStart"/>
           <w:r>
             <w:rPr>
               <w:rFonts w:ascii="Arial" w:hAnsi="Arial" w:cs="Arial"/>
@@ -351,17 +339,7 @@
               <w:sz w:val="28"/>
               <w:szCs w:val="28"/>
             </w:rPr>
-            <w:t>Vasquez</w:t>
-          </w:r>
-          <w:proofErr w:type="spellEnd"/>
-          <w:r>
-            <w:rPr>
-              <w:rFonts w:ascii="Arial" w:hAnsi="Arial" w:cs="Arial"/>
-              <w:b/>
-              <w:sz w:val="28"/>
-              <w:szCs w:val="28"/>
-            </w:rPr>
-            <w:t xml:space="preserve"> Cruz Javier Marcelo</w:t>
+            <w:t>Vasquez Cruz Javier Marcelo</w:t>
           </w:r>
         </w:p>
         <w:p>
@@ -6178,23 +6156,7 @@
           <w:rFonts w:ascii="Arial" w:hAnsi="Arial" w:cs="Arial"/>
           <w:sz w:val="22"/>
         </w:rPr>
-        <w:t xml:space="preserve">La planificación se realizará teniendo en cuenta las características únicas del edificio. Para determinar los requisitos del proyecto, se elaborará un consolidado que incluya los niveles del edificio que requieran cobertura de cableado, el número de nodos que necesitarán conexión, la topología de red a implementar, la ubicación de los gabinetes, así como la asignación de direcciones IP y el uso de </w:t>
-      </w:r>
-      <w:proofErr w:type="spellStart"/>
-      <w:r>
-        <w:rPr>
-          <w:rFonts w:ascii="Arial" w:hAnsi="Arial" w:cs="Arial"/>
-          <w:sz w:val="22"/>
-        </w:rPr>
-        <w:t>subnetting</w:t>
-      </w:r>
-      <w:proofErr w:type="spellEnd"/>
-      <w:r>
-        <w:rPr>
-          <w:rFonts w:ascii="Arial" w:hAnsi="Arial" w:cs="Arial"/>
-          <w:sz w:val="22"/>
-        </w:rPr>
-        <w:t>. Además, se proyectará la escalabilidad del sistema a corto y mediano plazo para garantizar su capacidad de adaptación a futuras necesidades.</w:t>
+        <w:t>La planificación se realizará teniendo en cuenta las características únicas del edificio. Para determinar los requisitos del proyecto, se elaborará un consolidado que incluya los niveles del edificio que requieran cobertura de cableado, el número de nodos que necesitarán conexión, la topología de red a implementar, la ubicación de los gabinetes, así como la asignación de direcciones IP y el uso de subnetting. Además, se proyectará la escalabilidad del sistema a corto y mediano plazo para garantizar su capacidad de adaptación a futuras necesidades.</w:t>
       </w:r>
     </w:p>
     <w:p>
@@ -6334,55 +6296,7 @@
           <w:rFonts w:ascii="Arial" w:hAnsi="Arial" w:cs="Arial"/>
           <w:sz w:val="22"/>
         </w:rPr>
-        <w:t>La metodología top-</w:t>
-      </w:r>
-      <w:proofErr w:type="spellStart"/>
-      <w:r>
-        <w:rPr>
-          <w:rFonts w:ascii="Arial" w:hAnsi="Arial" w:cs="Arial"/>
-          <w:sz w:val="22"/>
-        </w:rPr>
-        <w:t>down</w:t>
-      </w:r>
-      <w:proofErr w:type="spellEnd"/>
-      <w:r>
-        <w:rPr>
-          <w:rFonts w:ascii="Arial" w:hAnsi="Arial" w:cs="Arial"/>
-          <w:sz w:val="22"/>
-        </w:rPr>
-        <w:t xml:space="preserve"> es altamente efectiva para el diseño de redes, proporcionando un enfoque estructurado y sistemático que ayuda a garantizar que la red cumpla con las necesidades organizacionales, sea eficiente, segura y escalable. Se utilizarán herramientas como Cisco </w:t>
-      </w:r>
-      <w:proofErr w:type="spellStart"/>
-      <w:r>
-        <w:rPr>
-          <w:rFonts w:ascii="Arial" w:hAnsi="Arial" w:cs="Arial"/>
-          <w:sz w:val="22"/>
-        </w:rPr>
-        <w:t>Packet</w:t>
-      </w:r>
-      <w:proofErr w:type="spellEnd"/>
-      <w:r>
-        <w:rPr>
-          <w:rFonts w:ascii="Arial" w:hAnsi="Arial" w:cs="Arial"/>
-          <w:sz w:val="22"/>
-        </w:rPr>
-        <w:t xml:space="preserve"> </w:t>
-      </w:r>
-      <w:proofErr w:type="spellStart"/>
-      <w:r>
-        <w:rPr>
-          <w:rFonts w:ascii="Arial" w:hAnsi="Arial" w:cs="Arial"/>
-          <w:sz w:val="22"/>
-        </w:rPr>
-        <w:t>Tracer</w:t>
-      </w:r>
-      <w:proofErr w:type="spellEnd"/>
-      <w:r>
-        <w:rPr>
-          <w:rFonts w:ascii="Arial" w:hAnsi="Arial" w:cs="Arial"/>
-          <w:sz w:val="22"/>
-        </w:rPr>
-        <w:t xml:space="preserve"> y SGN3 para simular el cableado de red, garantizando de esta manera el éxito del proyecto.</w:t>
+        <w:t>La metodología top-down es altamente efectiva para el diseño de redes, proporcionando un enfoque estructurado y sistemático que ayuda a garantizar que la red cumpla con las necesidades organizacionales, sea eficiente, segura y escalable. Se utilizarán herramientas como Cisco Packet Tracer y SGN3 para simular el cableado de red, garantizando de esta manera el éxito del proyecto.</w:t>
       </w:r>
     </w:p>
     <w:p>
@@ -6658,23 +6572,7 @@
           <w:rFonts w:ascii="Arial" w:hAnsi="Arial" w:cs="Arial"/>
           <w:sz w:val="22"/>
         </w:rPr>
-        <w:t xml:space="preserve">Se identifica la necesidad de realizar una evaluación exhaustiva de las necesidades de conectividad del edificio, así como de elaborar un plan detallado que incluya la ubicación de gabinetes, la distribución de nodos, el direccionamiento IP y el uso de </w:t>
-      </w:r>
-      <w:proofErr w:type="spellStart"/>
-      <w:r>
-        <w:rPr>
-          <w:rFonts w:ascii="Arial" w:hAnsi="Arial" w:cs="Arial"/>
-          <w:sz w:val="22"/>
-        </w:rPr>
-        <w:t>subnetting</w:t>
-      </w:r>
-      <w:proofErr w:type="spellEnd"/>
-      <w:r>
-        <w:rPr>
-          <w:rFonts w:ascii="Arial" w:hAnsi="Arial" w:cs="Arial"/>
-          <w:sz w:val="22"/>
-        </w:rPr>
-        <w:t>. Esto permitirá garantizar una cobertura óptima de la red y facilitará la futura expansión y actualización del sistema.</w:t>
+        <w:t>Se identifica la necesidad de realizar una evaluación exhaustiva de las necesidades de conectividad del edificio, así como de elaborar un plan detallado que incluya la ubicación de gabinetes, la distribución de nodos, el direccionamiento IP y el uso de subnetting. Esto permitirá garantizar una cobertura óptima de la red y facilitará la futura expansión y actualización del sistema.</w:t>
       </w:r>
     </w:p>
     <w:p>
@@ -6889,11 +6787,21 @@
       <w:r>
         <w:t xml:space="preserve">Ilustración </w:t>
       </w:r>
-      <w:fldSimple w:instr=" SEQ Ilustración \* ARABIC ">
-        <w:r>
-          <w:t>1</w:t>
-        </w:r>
-      </w:fldSimple>
+      <w:r>
+        <w:fldChar w:fldCharType="begin"/>
+      </w:r>
+      <w:r>
+        <w:instrText xml:space="preserve"> SEQ Ilustración \* ARABIC </w:instrText>
+      </w:r>
+      <w:r>
+        <w:fldChar w:fldCharType="separate"/>
+      </w:r>
+      <w:r>
+        <w:t>1</w:t>
+      </w:r>
+      <w:r>
+        <w:fldChar w:fldCharType="end"/>
+      </w:r>
       <w:r>
         <w:t xml:space="preserve"> - Árbol de Problemas</w:t>
       </w:r>
@@ -7127,23 +7035,7 @@
           <w:rFonts w:ascii="Arial" w:hAnsi="Arial" w:cs="Arial"/>
           <w:sz w:val="22"/>
         </w:rPr>
-        <w:t xml:space="preserve">Elaborar un plan detallado de implementación que incluya la ubicación de los gabinetes, la distribución de nodos, el direccionamiento IP y el uso de </w:t>
-      </w:r>
-      <w:proofErr w:type="spellStart"/>
-      <w:r>
-        <w:rPr>
-          <w:rFonts w:ascii="Arial" w:hAnsi="Arial" w:cs="Arial"/>
-          <w:sz w:val="22"/>
-        </w:rPr>
-        <w:t>subnetting</w:t>
-      </w:r>
-      <w:proofErr w:type="spellEnd"/>
-      <w:r>
-        <w:rPr>
-          <w:rFonts w:ascii="Arial" w:hAnsi="Arial" w:cs="Arial"/>
-          <w:sz w:val="22"/>
-        </w:rPr>
-        <w:t>, asegurando una cobertura óptima de la red.</w:t>
+        <w:t>Elaborar un plan detallado de implementación que incluya la ubicación de los gabinetes, la distribución de nodos, el direccionamiento IP y el uso de subnetting, asegurando una cobertura óptima de la red.</w:t>
       </w:r>
     </w:p>
     <w:p>
@@ -7405,23 +7297,7 @@
           <w:sz w:val="22"/>
         </w:rPr>
         <w:lastRenderedPageBreak/>
-        <w:t xml:space="preserve">Diseño de la distribución de nodos, ubicación de gabinetes, direccionamiento IP y uso de </w:t>
-      </w:r>
-      <w:proofErr w:type="spellStart"/>
-      <w:r>
-        <w:rPr>
-          <w:rFonts w:ascii="Arial" w:hAnsi="Arial" w:cs="Arial"/>
-          <w:sz w:val="22"/>
-        </w:rPr>
-        <w:t>subnetting</w:t>
-      </w:r>
-      <w:proofErr w:type="spellEnd"/>
-      <w:r>
-        <w:rPr>
-          <w:rFonts w:ascii="Arial" w:hAnsi="Arial" w:cs="Arial"/>
-          <w:sz w:val="22"/>
-        </w:rPr>
-        <w:t xml:space="preserve"> para garantizar una cobertura óptima de la red.</w:t>
+        <w:t>Diseño de la distribución de nodos, ubicación de gabinetes, direccionamiento IP y uso de subnetting para garantizar una cobertura óptima de la red.</w:t>
       </w:r>
     </w:p>
     <w:p>
@@ -7976,23 +7852,7 @@
           <w:sz w:val="22"/>
         </w:rPr>
         <w:lastRenderedPageBreak/>
-        <w:t xml:space="preserve">automatización o </w:t>
-      </w:r>
-      <w:proofErr w:type="spellStart"/>
-      <w:r>
-        <w:rPr>
-          <w:rFonts w:ascii="Arial" w:hAnsi="Arial" w:cs="Arial"/>
-          <w:sz w:val="22"/>
-        </w:rPr>
-        <w:t>IoT</w:t>
-      </w:r>
-      <w:proofErr w:type="spellEnd"/>
-      <w:r>
-        <w:rPr>
-          <w:rFonts w:ascii="Arial" w:hAnsi="Arial" w:cs="Arial"/>
-          <w:sz w:val="22"/>
-        </w:rPr>
-        <w:t>, que puedan requerir modificaciones adicionales en el futuro.</w:t>
+        <w:t>automatización o IoT, que puedan requerir modificaciones adicionales en el futuro.</w:t>
       </w:r>
     </w:p>
     <w:p>
@@ -8072,39 +7932,7 @@
           <w:rFonts w:ascii="Arial" w:hAnsi="Arial" w:cs="Arial"/>
           <w:sz w:val="22"/>
         </w:rPr>
-        <w:t>Para el diseño y simulación del sistema de cableado estructurado en el Edificio HUPERMALL FASE II, se empleará la metodología top-</w:t>
-      </w:r>
-      <w:proofErr w:type="spellStart"/>
-      <w:r>
-        <w:rPr>
-          <w:rFonts w:ascii="Arial" w:hAnsi="Arial" w:cs="Arial"/>
-          <w:sz w:val="22"/>
-        </w:rPr>
-        <w:t>down</w:t>
-      </w:r>
-      <w:proofErr w:type="spellEnd"/>
-      <w:r>
-        <w:rPr>
-          <w:rFonts w:ascii="Arial" w:hAnsi="Arial" w:cs="Arial"/>
-          <w:sz w:val="22"/>
-        </w:rPr>
-        <w:t>. Este enfoque permite abordar el proyecto de manera jerárquica y sistemática, descomponiendo los objetivos generales en tareas y componentes específicos. A continuación, se detallan las etapas y métodos utilizados en el proyecto siguiendo la metodología top-</w:t>
-      </w:r>
-      <w:proofErr w:type="spellStart"/>
-      <w:r>
-        <w:rPr>
-          <w:rFonts w:ascii="Arial" w:hAnsi="Arial" w:cs="Arial"/>
-          <w:sz w:val="22"/>
-        </w:rPr>
-        <w:t>down</w:t>
-      </w:r>
-      <w:proofErr w:type="spellEnd"/>
-      <w:r>
-        <w:rPr>
-          <w:rFonts w:ascii="Arial" w:hAnsi="Arial" w:cs="Arial"/>
-          <w:sz w:val="22"/>
-        </w:rPr>
-        <w:t>:</w:t>
+        <w:t>Para el diseño y simulación del sistema de cableado estructurado en el Edificio HUPERMALL FASE II, se empleará la metodología top-down. Este enfoque permite abordar el proyecto de manera jerárquica y sistemática, descomponiendo los objetivos generales en tareas y componentes específicos. A continuación, se detallan las etapas y métodos utilizados en el proyecto siguiendo la metodología top-down:</w:t>
       </w:r>
     </w:p>
     <w:p>
@@ -8209,23 +8037,7 @@
           <w:rFonts w:ascii="Arial" w:hAnsi="Arial" w:cs="Arial"/>
           <w:sz w:val="22"/>
         </w:rPr>
-        <w:t xml:space="preserve">Desarrollo de un Plan Detallado: Elaborar un plan que incluya la ubicación de los gabinetes, la distribución de nodos, el direccionamiento IP y el uso de </w:t>
-      </w:r>
-      <w:proofErr w:type="spellStart"/>
-      <w:r>
-        <w:rPr>
-          <w:rFonts w:ascii="Arial" w:hAnsi="Arial" w:cs="Arial"/>
-          <w:sz w:val="22"/>
-        </w:rPr>
-        <w:t>subnetting</w:t>
-      </w:r>
-      <w:proofErr w:type="spellEnd"/>
-      <w:r>
-        <w:rPr>
-          <w:rFonts w:ascii="Arial" w:hAnsi="Arial" w:cs="Arial"/>
-          <w:sz w:val="22"/>
-        </w:rPr>
-        <w:t>, asegurando una cobertura óptima de la red.</w:t>
+        <w:t>Desarrollo de un Plan Detallado: Elaborar un plan que incluya la ubicación de los gabinetes, la distribución de nodos, el direccionamiento IP y el uso de subnetting, asegurando una cobertura óptima de la red.</w:t>
       </w:r>
     </w:p>
     <w:p>
@@ -8331,39 +8143,7 @@
           <w:rFonts w:ascii="Arial" w:hAnsi="Arial" w:cs="Arial"/>
           <w:sz w:val="22"/>
         </w:rPr>
-        <w:t xml:space="preserve">Simulación y Validación: Utilizar herramientas como Cisco </w:t>
-      </w:r>
-      <w:proofErr w:type="spellStart"/>
-      <w:r>
-        <w:rPr>
-          <w:rFonts w:ascii="Arial" w:hAnsi="Arial" w:cs="Arial"/>
-          <w:sz w:val="22"/>
-        </w:rPr>
-        <w:t>Packet</w:t>
-      </w:r>
-      <w:proofErr w:type="spellEnd"/>
-      <w:r>
-        <w:rPr>
-          <w:rFonts w:ascii="Arial" w:hAnsi="Arial" w:cs="Arial"/>
-          <w:sz w:val="22"/>
-        </w:rPr>
-        <w:t xml:space="preserve"> </w:t>
-      </w:r>
-      <w:proofErr w:type="spellStart"/>
-      <w:r>
-        <w:rPr>
-          <w:rFonts w:ascii="Arial" w:hAnsi="Arial" w:cs="Arial"/>
-          <w:sz w:val="22"/>
-        </w:rPr>
-        <w:t>Tracer</w:t>
-      </w:r>
-      <w:proofErr w:type="spellEnd"/>
-      <w:r>
-        <w:rPr>
-          <w:rFonts w:ascii="Arial" w:hAnsi="Arial" w:cs="Arial"/>
-          <w:sz w:val="22"/>
-        </w:rPr>
-        <w:t xml:space="preserve"> y SGN3 para simular el diseño del sistema de cableado estructurado. Realizar pruebas exhaustivas mediante simulaciones para identificar posibles problemas y ajustar configuraciones.</w:t>
+        <w:t>Simulación y Validación: Utilizar herramientas como Cisco Packet Tracer y SGN3 para simular el diseño del sistema de cableado estructurado. Realizar pruebas exhaustivas mediante simulaciones para identificar posibles problemas y ajustar configuraciones.</w:t>
       </w:r>
     </w:p>
     <w:p>
@@ -8798,7 +8578,7 @@
           <w:rFonts w:ascii="Arial" w:hAnsi="Arial" w:cs="Arial"/>
           <w:sz w:val="22"/>
         </w:rPr>
-        <w:t xml:space="preserve">El diseño de redes es fundamental para la infraestructura tecnológica moderna debido a su impacto directo en la eficiencia, productividad y seguridad de las operaciones de una organización. En un entorno digital donde la conectividad y el intercambio de datos son esenciales, un diseño de red bien estructurado es fundamental para garantizar el funcionamiento óptimo y seguro de los sistemas. </w:t>
+        <w:t xml:space="preserve">El diseño de redes es crucial para la infraestructura tecnológica moderna, dado su impacto en la eficiencia, productividad y seguridad de las operaciones organizativas. En un entorno digital, donde la conectividad y el intercambio de datos son primordiales, un diseño de red adecuado es indispensable para asegurar un rendimiento óptimo y seguro de los sistemas. </w:t>
       </w:r>
       <w:sdt>
         <w:sdtPr>
@@ -8806,7 +8586,7 @@
             <w:rFonts w:ascii="Arial" w:hAnsi="Arial" w:cs="Arial"/>
             <w:sz w:val="22"/>
           </w:rPr>
-          <w:id w:val="-4596019"/>
+          <w:id w:val="1997997157"/>
           <w:citation/>
         </w:sdtPr>
         <w:sdtContent>
@@ -8860,7 +8640,7 @@
           <w:rFonts w:ascii="Arial" w:hAnsi="Arial" w:cs="Arial"/>
           <w:sz w:val="22"/>
         </w:rPr>
-        <w:t>destacan que un buen diseño de red no solo facilita la comunicación fluida entre dispositivos, sino que también asegura la escalabilidad, permitiendo a la red crecer con la organización sin comprometer el rendimiento ni la seguridad.</w:t>
+        <w:t>señalan que un diseño de red bien estructurado no solo facilita la comunicación fluida entre dispositivos, sino que también garantiza la escalabilidad, permitiendo que la red crezca junto con la organización sin comprometer el rendimiento ni la seguridad.</w:t>
       </w:r>
     </w:p>
     <w:p>
@@ -8877,7 +8657,7 @@
             <w:rFonts w:ascii="Arial" w:hAnsi="Arial" w:cs="Arial"/>
             <w:sz w:val="22"/>
           </w:rPr>
-          <w:id w:val="-800762640"/>
+          <w:id w:val="1926677578"/>
           <w:citation/>
         </w:sdtPr>
         <w:sdtContent>
@@ -8924,7 +8704,14 @@
           <w:rFonts w:ascii="Arial" w:hAnsi="Arial" w:cs="Arial"/>
           <w:sz w:val="22"/>
         </w:rPr>
-        <w:t xml:space="preserve"> subrayan que la relevancia del diseño de redes se manifiesta en la capacidad de las redes para manejar grandes volúmenes de tráfico de datos, minimizando cuellos de botella y optimizando el rendimiento, lo que resulta en una mayor eficiencia operativa y productividad.</w:t>
+        <w:t xml:space="preserve"> </w:t>
+      </w:r>
+      <w:r>
+        <w:rPr>
+          <w:rFonts w:ascii="Arial" w:hAnsi="Arial" w:cs="Arial"/>
+          <w:sz w:val="22"/>
+        </w:rPr>
+        <w:t>destacan que la importancia del diseño de redes se refleja en su capacidad para manejar grandes volúmenes de tráfico de datos, minimizando los cuellos de botella y optimizando el rendimiento, lo que se traduce en una mayor eficiencia operativa y productividad.</w:t>
       </w:r>
     </w:p>
     <w:p>
@@ -8941,7 +8728,7 @@
             <w:rFonts w:ascii="Arial" w:hAnsi="Arial" w:cs="Arial"/>
             <w:sz w:val="22"/>
           </w:rPr>
-          <w:id w:val="2121804804"/>
+          <w:id w:val="2123569901"/>
           <w:citation/>
         </w:sdtPr>
         <w:sdtContent>
@@ -8988,7 +8775,14 @@
           <w:rFonts w:ascii="Arial" w:hAnsi="Arial" w:cs="Arial"/>
           <w:sz w:val="22"/>
         </w:rPr>
-        <w:t>, en su guía de diseño de redes, enfatiza que un enfoque basado en mejores prácticas y estándares industriales como ISO/IEC 11801 y TIA/EIA-568 es esencial para garantizar la fiabilidad y sostenibilidad de la infraestructura de red a largo plazo.</w:t>
+        <w:t xml:space="preserve">, </w:t>
+      </w:r>
+      <w:r>
+        <w:rPr>
+          <w:rFonts w:ascii="Arial" w:hAnsi="Arial" w:cs="Arial"/>
+          <w:sz w:val="22"/>
+        </w:rPr>
+        <w:t>en su guía de diseño de redes, enfatiza que un enfoque basado en mejores prácticas y estándares internacionales como ISO/IEC 11801 y TIA/EIA-568 es esencial para garantizar la confiabilidad y sostenibilidad de la infraestructura de red a largo plazo.</w:t>
       </w:r>
     </w:p>
     <w:p>
@@ -9025,7 +8819,14 @@
           <w:rFonts w:ascii="Arial" w:hAnsi="Arial" w:cs="Arial"/>
           <w:sz w:val="22"/>
         </w:rPr>
-        <w:t xml:space="preserve">Una red de computadoras es un conjunto de dispositivos interconectados que comparten recursos y datos, facilitando la comunicación entre usuarios y sistemas. </w:t>
+        <w:t>Una red de computadoras es un conjunto de dispositivos interconectados que comparten recursos y datos, facilitando la comunicación entre usuarios y sistemas.</w:t>
+      </w:r>
+      <w:r>
+        <w:rPr>
+          <w:rFonts w:ascii="Arial" w:hAnsi="Arial" w:cs="Arial"/>
+          <w:sz w:val="22"/>
+        </w:rPr>
+        <w:t xml:space="preserve"> </w:t>
       </w:r>
       <w:sdt>
         <w:sdtPr>
@@ -9033,7 +8834,7 @@
             <w:rFonts w:ascii="Arial" w:hAnsi="Arial" w:cs="Arial"/>
             <w:sz w:val="22"/>
           </w:rPr>
-          <w:id w:val="-1706548582"/>
+          <w:id w:val="-1059862960"/>
           <w:citation/>
         </w:sdtPr>
         <w:sdtContent>
@@ -9080,30 +8881,23 @@
           <w:rFonts w:ascii="Arial" w:hAnsi="Arial" w:cs="Arial"/>
           <w:sz w:val="22"/>
         </w:rPr>
-        <w:t xml:space="preserve"> </w:t>
-      </w:r>
-      <w:r>
-        <w:rPr>
-          <w:rFonts w:ascii="Arial" w:hAnsi="Arial" w:cs="Arial"/>
-          <w:sz w:val="22"/>
-        </w:rPr>
-        <w:t>definen una red como un sistema que conecta computadoras y otros dispositivos para intercambiar información y recursos, utilizando protocolos específicos para gestionar estas interacciones.</w:t>
-      </w:r>
-    </w:p>
-    <w:p>
-      <w:pPr>
-        <w:spacing w:before="240" w:after="240" w:line="360" w:lineRule="auto"/>
-        <w:rPr>
-          <w:rFonts w:ascii="Arial" w:hAnsi="Arial" w:cs="Arial"/>
-          <w:sz w:val="22"/>
-        </w:rPr>
-      </w:pPr>
-      <w:r>
-        <w:rPr>
-          <w:rFonts w:ascii="Arial" w:hAnsi="Arial" w:cs="Arial"/>
-          <w:sz w:val="22"/>
-        </w:rPr>
-        <w:t>Existen diferentes tipos de redes, diseñadas para satisfacer necesidades específicas:</w:t>
+        <w:t xml:space="preserve"> definen una red como un sistema que conecta computadoras y otros dispositivos para intercambiar información y recursos, utilizando protocolos específicos para gestionar estas interacciones.</w:t>
+      </w:r>
+    </w:p>
+    <w:p>
+      <w:pPr>
+        <w:spacing w:before="240" w:after="240" w:line="360" w:lineRule="auto"/>
+        <w:rPr>
+          <w:rFonts w:ascii="Arial" w:hAnsi="Arial" w:cs="Arial"/>
+          <w:sz w:val="22"/>
+        </w:rPr>
+      </w:pPr>
+      <w:r>
+        <w:rPr>
+          <w:rFonts w:ascii="Arial" w:hAnsi="Arial" w:cs="Arial"/>
+          <w:sz w:val="22"/>
+        </w:rPr>
+        <w:t>Existen diferentes tipos de redes, diseñadas para satisfacer diversas necesidades:</w:t>
       </w:r>
     </w:p>
     <w:p>
@@ -9111,7 +8905,7 @@
         <w:pStyle w:val="Prrafodelista"/>
         <w:numPr>
           <w:ilvl w:val="0"/>
-          <w:numId w:val="16"/>
+          <w:numId w:val="19"/>
         </w:numPr>
         <w:spacing w:before="240" w:after="240" w:line="360" w:lineRule="auto"/>
         <w:rPr>
@@ -9127,25 +8921,7 @@
           <w:sz w:val="22"/>
         </w:rPr>
         <w:lastRenderedPageBreak/>
-        <w:t xml:space="preserve">LAN (Local </w:t>
-      </w:r>
-      <w:r>
-        <w:rPr>
-          <w:rFonts w:ascii="Arial" w:hAnsi="Arial" w:cs="Arial"/>
-          <w:b/>
-          <w:bCs/>
-          <w:sz w:val="22"/>
-        </w:rPr>
-        <w:t>Área</w:t>
-      </w:r>
-      <w:r>
-        <w:rPr>
-          <w:rFonts w:ascii="Arial" w:hAnsi="Arial" w:cs="Arial"/>
-          <w:b/>
-          <w:bCs/>
-          <w:sz w:val="22"/>
-        </w:rPr>
-        <w:t xml:space="preserve"> Network):</w:t>
+        <w:t>LAN (Local Area Network):</w:t>
       </w:r>
       <w:r>
         <w:rPr>
@@ -9160,7 +8936,7 @@
         <w:pStyle w:val="Prrafodelista"/>
         <w:numPr>
           <w:ilvl w:val="0"/>
-          <w:numId w:val="16"/>
+          <w:numId w:val="19"/>
         </w:numPr>
         <w:spacing w:before="240" w:after="240" w:line="360" w:lineRule="auto"/>
         <w:rPr>
@@ -9175,32 +8951,14 @@
           <w:bCs/>
           <w:sz w:val="22"/>
         </w:rPr>
-        <w:t xml:space="preserve">WAN (Wide </w:t>
-      </w:r>
-      <w:r>
-        <w:rPr>
-          <w:rFonts w:ascii="Arial" w:hAnsi="Arial" w:cs="Arial"/>
-          <w:b/>
-          <w:bCs/>
-          <w:sz w:val="22"/>
-        </w:rPr>
-        <w:t>Área</w:t>
-      </w:r>
-      <w:r>
-        <w:rPr>
-          <w:rFonts w:ascii="Arial" w:hAnsi="Arial" w:cs="Arial"/>
-          <w:b/>
-          <w:bCs/>
-          <w:sz w:val="22"/>
-        </w:rPr>
-        <w:t xml:space="preserve"> Network):</w:t>
-      </w:r>
-      <w:r>
-        <w:rPr>
-          <w:rFonts w:ascii="Arial" w:hAnsi="Arial" w:cs="Arial"/>
-          <w:sz w:val="22"/>
-        </w:rPr>
-        <w:t xml:space="preserve"> Conecta redes locales a través de grandes distancias, permitiendo la comunicación y el intercambio de datos entre oficinas remotas.</w:t>
+        <w:t>WAN (Wide Area Network):</w:t>
+      </w:r>
+      <w:r>
+        <w:rPr>
+          <w:rFonts w:ascii="Arial" w:hAnsi="Arial" w:cs="Arial"/>
+          <w:sz w:val="22"/>
+        </w:rPr>
+        <w:t xml:space="preserve"> Interconecta redes locales a través de grandes distancias, permitiendo la comunicación y el intercambio de datos entre oficinas remotas.</w:t>
       </w:r>
     </w:p>
     <w:p>
@@ -9208,7 +8966,7 @@
         <w:pStyle w:val="Prrafodelista"/>
         <w:numPr>
           <w:ilvl w:val="0"/>
-          <w:numId w:val="16"/>
+          <w:numId w:val="19"/>
         </w:numPr>
         <w:spacing w:before="240" w:after="240" w:line="360" w:lineRule="auto"/>
         <w:rPr>
@@ -9223,45 +8981,7 @@
           <w:bCs/>
           <w:sz w:val="22"/>
         </w:rPr>
-        <w:t>MAN (</w:t>
-      </w:r>
-      <w:proofErr w:type="spellStart"/>
-      <w:r>
-        <w:rPr>
-          <w:rFonts w:ascii="Arial" w:hAnsi="Arial" w:cs="Arial"/>
-          <w:b/>
-          <w:bCs/>
-          <w:sz w:val="22"/>
-        </w:rPr>
-        <w:t>Metropolitan</w:t>
-      </w:r>
-      <w:proofErr w:type="spellEnd"/>
-      <w:r>
-        <w:rPr>
-          <w:rFonts w:ascii="Arial" w:hAnsi="Arial" w:cs="Arial"/>
-          <w:b/>
-          <w:bCs/>
-          <w:sz w:val="22"/>
-        </w:rPr>
-        <w:t xml:space="preserve"> </w:t>
-      </w:r>
-      <w:r>
-        <w:rPr>
-          <w:rFonts w:ascii="Arial" w:hAnsi="Arial" w:cs="Arial"/>
-          <w:b/>
-          <w:bCs/>
-          <w:sz w:val="22"/>
-        </w:rPr>
-        <w:t>Área</w:t>
-      </w:r>
-      <w:r>
-        <w:rPr>
-          <w:rFonts w:ascii="Arial" w:hAnsi="Arial" w:cs="Arial"/>
-          <w:b/>
-          <w:bCs/>
-          <w:sz w:val="22"/>
-        </w:rPr>
-        <w:t xml:space="preserve"> Network):</w:t>
+        <w:t>MAN (Metropolitan Area Network):</w:t>
       </w:r>
       <w:r>
         <w:rPr>
@@ -9285,7 +9005,7 @@
             <w:rFonts w:ascii="Arial" w:hAnsi="Arial" w:cs="Arial"/>
             <w:sz w:val="22"/>
           </w:rPr>
-          <w:id w:val="1968156969"/>
+          <w:id w:val="-575126822"/>
           <w:citation/>
         </w:sdtPr>
         <w:sdtContent>
@@ -9339,7 +9059,7 @@
           <w:rFonts w:ascii="Arial" w:hAnsi="Arial" w:cs="Arial"/>
           <w:sz w:val="22"/>
         </w:rPr>
-        <w:t>explican que la elección de la topología de la red, ya sea en estrella, anillo, o bus, influye en la redundancia, mantenimiento y resiliencia ante fallos, factores clave para garantizar una operación continua y eficiente.</w:t>
+        <w:t>explican que la elección de la topología de red, ya sea en estrella, anillo o bus, influye en la redundancia, facilidad de mantenimiento y resiliencia ante fallos, factores clave para garantizar una operación continua y eficiente.</w:t>
       </w:r>
     </w:p>
     <w:p>
@@ -9356,7 +9076,7 @@
             <w:rFonts w:ascii="Arial" w:hAnsi="Arial" w:cs="Arial"/>
             <w:sz w:val="22"/>
           </w:rPr>
-          <w:id w:val="-1220358181"/>
+          <w:id w:val="-2024014718"/>
           <w:citation/>
         </w:sdtPr>
         <w:sdtContent>
@@ -9410,7 +9130,7 @@
           <w:rFonts w:ascii="Arial" w:hAnsi="Arial" w:cs="Arial"/>
           <w:sz w:val="22"/>
         </w:rPr>
-        <w:t>también menciona que la elección de la topología debe basarse en las necesidades específicas de la red y en cómo se espera que la red crezca y se adapte con el tiempo.</w:t>
+        <w:t>también menciona que la selección de la topología debe basarse en las necesidades específicas de la red y en cómo se espera que esta se adapte y evolucione con el tiempo.</w:t>
       </w:r>
     </w:p>
     <w:p>
@@ -9507,7 +9227,7 @@
           <w:rFonts w:ascii="Arial" w:hAnsi="Arial" w:cs="Arial"/>
           <w:sz w:val="22"/>
         </w:rPr>
-        <w:t>El cableado estructurado es un sistema estandarizado de cables y hardware diseñado para soportar múltiples sistemas de comunicación, como redes de datos, voz, video y sistemas de control. Esta infraestructura es fundamental para asegurar la interoperabilidad, escalabilidad y gestión eficiente de los recursos de comunicación en una organización.</w:t>
+        <w:t>El cableado estructurado es un sistema estandarizado de cables y hardware diseñado para soportar múltiples sistemas de comunicación, como redes de datos, voz, video y control. Esta infraestructura es fundamental para garantizar la interoperabilidad, escalabilidad y gestión eficiente de los recursos de comunicación dentro de una organización.</w:t>
       </w:r>
     </w:p>
     <w:p>
@@ -9524,7 +9244,7 @@
             <w:rFonts w:ascii="Arial" w:hAnsi="Arial" w:cs="Arial"/>
             <w:sz w:val="22"/>
           </w:rPr>
-          <w:id w:val="774376654"/>
+          <w:id w:val="839812089"/>
           <w:citation/>
         </w:sdtPr>
         <w:sdtContent>
@@ -9586,7 +9306,7 @@
         <w:pStyle w:val="Prrafodelista"/>
         <w:numPr>
           <w:ilvl w:val="0"/>
-          <w:numId w:val="17"/>
+          <w:numId w:val="20"/>
         </w:numPr>
         <w:spacing w:before="240" w:after="240" w:line="360" w:lineRule="auto"/>
         <w:rPr>
@@ -9616,7 +9336,7 @@
         <w:pStyle w:val="Prrafodelista"/>
         <w:numPr>
           <w:ilvl w:val="0"/>
-          <w:numId w:val="17"/>
+          <w:numId w:val="20"/>
         </w:numPr>
         <w:spacing w:before="240" w:after="240" w:line="360" w:lineRule="auto"/>
         <w:rPr>
@@ -9639,7 +9359,7 @@
           <w:rFonts w:ascii="Arial" w:hAnsi="Arial" w:cs="Arial"/>
           <w:sz w:val="22"/>
         </w:rPr>
-        <w:t xml:space="preserve"> Facilita la gestión y mantenimiento de la red mediante un sistema estandarizado.</w:t>
+        <w:t xml:space="preserve"> Facilita la gestión y el mantenimiento de la red mediante un sistema estandarizado.</w:t>
       </w:r>
     </w:p>
     <w:p>
@@ -9647,7 +9367,7 @@
         <w:pStyle w:val="Prrafodelista"/>
         <w:numPr>
           <w:ilvl w:val="0"/>
-          <w:numId w:val="17"/>
+          <w:numId w:val="20"/>
         </w:numPr>
         <w:spacing w:before="240" w:after="240" w:line="360" w:lineRule="auto"/>
         <w:rPr>
@@ -9686,7 +9406,7 @@
             <w:rFonts w:ascii="Arial" w:hAnsi="Arial" w:cs="Arial"/>
             <w:sz w:val="22"/>
           </w:rPr>
-          <w:id w:val="1809128820"/>
+          <w:id w:val="-67191570"/>
           <w:citation/>
         </w:sdtPr>
         <w:sdtContent>
@@ -9740,7 +9460,7 @@
           <w:rFonts w:ascii="Arial" w:hAnsi="Arial" w:cs="Arial"/>
           <w:sz w:val="22"/>
         </w:rPr>
-        <w:t>establece los requisitos para la planificación y construcción de sistemas de cableado estructurado, garantizando que las redes sean capaces de adaptarse a futuras actualizaciones tecnológicas sin necesidad de cambios significativos.</w:t>
+        <w:t>establece los requisitos para la planificación y construcción de sistemas de cableado estructurado, garantizando que las redes puedan adaptarse a futuras actualizaciones tecnológicas sin necesidad de cambios significativos.</w:t>
       </w:r>
     </w:p>
     <w:p>
@@ -9757,7 +9477,7 @@
             <w:rFonts w:ascii="Arial" w:hAnsi="Arial" w:cs="Arial"/>
             <w:sz w:val="22"/>
           </w:rPr>
-          <w:id w:val="1177846762"/>
+          <w:id w:val="-1885008061"/>
           <w:citation/>
         </w:sdtPr>
         <w:sdtContent>
@@ -9804,7 +9524,14 @@
           <w:rFonts w:ascii="Arial" w:hAnsi="Arial" w:cs="Arial"/>
           <w:sz w:val="22"/>
         </w:rPr>
-        <w:t>, en su manual de referencia, refuerza estos conceptos, subrayando la importancia de seguir un enfoque sistemático en el diseño e instalación del cableado estructurado para asegurar la longevidad y el rendimiento de la red.</w:t>
+        <w:t xml:space="preserve">, </w:t>
+      </w:r>
+      <w:r>
+        <w:rPr>
+          <w:rFonts w:ascii="Arial" w:hAnsi="Arial" w:cs="Arial"/>
+          <w:sz w:val="22"/>
+        </w:rPr>
+        <w:t>en su manual de referencia, refuerza estos conceptos, subrayando la importancia de seguir un enfoque sistemático en el diseño e instalación del cableado estructurado para asegurar la longevidad y el rendimiento de la red.</w:t>
       </w:r>
     </w:p>
     <w:p>
@@ -9842,7 +9569,7 @@
             <w:rFonts w:ascii="Arial" w:hAnsi="Arial" w:cs="Arial"/>
             <w:sz w:val="22"/>
           </w:rPr>
-          <w:id w:val="-1699700610"/>
+          <w:id w:val="-117924406"/>
           <w:citation/>
         </w:sdtPr>
         <w:sdtContent>
@@ -9889,7 +9616,28 @@
           <w:rFonts w:ascii="Arial" w:hAnsi="Arial" w:cs="Arial"/>
           <w:sz w:val="22"/>
         </w:rPr>
-        <w:t xml:space="preserve"> detalla los componentes clave de un sistema de cableado estructurado, subrayando la importancia de cada uno para asegurar la eficiencia y eficacia del sistema. Estos componentes incluyen:</w:t>
+        <w:t xml:space="preserve"> </w:t>
+      </w:r>
+      <w:r>
+        <w:rPr>
+          <w:rFonts w:ascii="Arial" w:hAnsi="Arial" w:cs="Arial"/>
+          <w:sz w:val="22"/>
+        </w:rPr>
+        <w:t>detalla los componentes clave de un sistema de cableado estructurado, subrayando la importancia de cada uno para asegurar la eficacia y eficiencia del sistema. Estos componentes i</w:t>
+      </w:r>
+      <w:r>
+        <w:rPr>
+          <w:rFonts w:ascii="Arial" w:hAnsi="Arial" w:cs="Arial"/>
+          <w:sz w:val="22"/>
+        </w:rPr>
+        <w:t>n</w:t>
+      </w:r>
+      <w:r>
+        <w:rPr>
+          <w:rFonts w:ascii="Arial" w:hAnsi="Arial" w:cs="Arial"/>
+          <w:sz w:val="22"/>
+        </w:rPr>
+        <w:t>cluyen:</w:t>
       </w:r>
     </w:p>
     <w:p>
@@ -9897,7 +9645,7 @@
         <w:pStyle w:val="Prrafodelista"/>
         <w:numPr>
           <w:ilvl w:val="0"/>
-          <w:numId w:val="18"/>
+          <w:numId w:val="21"/>
         </w:numPr>
         <w:spacing w:before="240" w:after="240" w:line="360" w:lineRule="auto"/>
         <w:rPr>
@@ -9922,7 +9670,7 @@
         <w:pStyle w:val="Prrafodelista"/>
         <w:numPr>
           <w:ilvl w:val="1"/>
-          <w:numId w:val="18"/>
+          <w:numId w:val="21"/>
         </w:numPr>
         <w:spacing w:before="240" w:after="240" w:line="360" w:lineRule="auto"/>
         <w:rPr>
@@ -9943,7 +9691,7 @@
         <w:pStyle w:val="Prrafodelista"/>
         <w:numPr>
           <w:ilvl w:val="1"/>
-          <w:numId w:val="18"/>
+          <w:numId w:val="21"/>
         </w:numPr>
         <w:spacing w:before="240" w:after="240" w:line="360" w:lineRule="auto"/>
         <w:rPr>
@@ -9956,23 +9704,7 @@
           <w:rFonts w:ascii="Arial" w:hAnsi="Arial" w:cs="Arial"/>
           <w:sz w:val="22"/>
         </w:rPr>
-        <w:t xml:space="preserve">El cableado vertical o </w:t>
-      </w:r>
-      <w:proofErr w:type="spellStart"/>
-      <w:r>
-        <w:rPr>
-          <w:rFonts w:ascii="Arial" w:hAnsi="Arial" w:cs="Arial"/>
-          <w:sz w:val="22"/>
-        </w:rPr>
-        <w:t>backbone</w:t>
-      </w:r>
-      <w:proofErr w:type="spellEnd"/>
-      <w:r>
-        <w:rPr>
-          <w:rFonts w:ascii="Arial" w:hAnsi="Arial" w:cs="Arial"/>
-          <w:sz w:val="22"/>
-        </w:rPr>
-        <w:t xml:space="preserve"> conecta los armarios de telecomunicaciones en múltiples plantas o edificios, usando fibra óptica por su capacidad de soportar altos volúmenes de datos.</w:t>
+        <w:t>El cableado vertical o backbone conecta los armarios de telecomunicaciones en múltiples plantas o edificios, usando fibra óptica por su capacidad de soportar altos volúmenes de datos.</w:t>
       </w:r>
     </w:p>
     <w:p>
@@ -9980,7 +9712,7 @@
         <w:pStyle w:val="Prrafodelista"/>
         <w:numPr>
           <w:ilvl w:val="0"/>
-          <w:numId w:val="18"/>
+          <w:numId w:val="21"/>
         </w:numPr>
         <w:spacing w:before="240" w:after="240" w:line="360" w:lineRule="auto"/>
         <w:rPr>
@@ -10005,7 +9737,7 @@
         <w:pStyle w:val="Prrafodelista"/>
         <w:numPr>
           <w:ilvl w:val="1"/>
-          <w:numId w:val="18"/>
+          <w:numId w:val="21"/>
         </w:numPr>
         <w:spacing w:before="240" w:after="240" w:line="360" w:lineRule="auto"/>
         <w:rPr>
@@ -10018,23 +9750,7 @@
           <w:rFonts w:ascii="Arial" w:hAnsi="Arial" w:cs="Arial"/>
           <w:sz w:val="22"/>
         </w:rPr>
-        <w:t xml:space="preserve">Los gabinetes y racks alojan el hardware de la red, como switches, </w:t>
-      </w:r>
-      <w:proofErr w:type="spellStart"/>
-      <w:r>
-        <w:rPr>
-          <w:rFonts w:ascii="Arial" w:hAnsi="Arial" w:cs="Arial"/>
-          <w:sz w:val="22"/>
-        </w:rPr>
-        <w:t>routers</w:t>
-      </w:r>
-      <w:proofErr w:type="spellEnd"/>
-      <w:r>
-        <w:rPr>
-          <w:rFonts w:ascii="Arial" w:hAnsi="Arial" w:cs="Arial"/>
-          <w:sz w:val="22"/>
-        </w:rPr>
-        <w:t xml:space="preserve"> y servidores, y deben proporcionar almacenamiento seguro y ventilación adecuada, según </w:t>
+        <w:t xml:space="preserve">Los gabinetes y racks alojan el hardware de la red, como switches, routers y servidores, y deben proporcionar almacenamiento seguro y ventilación adecuada, según </w:t>
       </w:r>
       <w:sdt>
         <w:sdtPr>
@@ -10042,7 +9758,7 @@
             <w:rFonts w:ascii="Arial" w:hAnsi="Arial" w:cs="Arial"/>
             <w:sz w:val="22"/>
           </w:rPr>
-          <w:id w:val="-763995485"/>
+          <w:id w:val="-943919003"/>
           <w:citation/>
         </w:sdtPr>
         <w:sdtContent>
@@ -10097,7 +9813,7 @@
         <w:pStyle w:val="Prrafodelista"/>
         <w:numPr>
           <w:ilvl w:val="0"/>
-          <w:numId w:val="18"/>
+          <w:numId w:val="21"/>
         </w:numPr>
         <w:spacing w:before="240" w:after="240" w:line="360" w:lineRule="auto"/>
         <w:rPr>
@@ -10107,7 +9823,6 @@
           <w:sz w:val="22"/>
         </w:rPr>
       </w:pPr>
-      <w:proofErr w:type="spellStart"/>
       <w:r>
         <w:rPr>
           <w:rFonts w:ascii="Arial" w:hAnsi="Arial" w:cs="Arial"/>
@@ -10115,37 +9830,7 @@
           <w:bCs/>
           <w:sz w:val="22"/>
         </w:rPr>
-        <w:t>Patch</w:t>
-      </w:r>
-      <w:proofErr w:type="spellEnd"/>
-      <w:r>
-        <w:rPr>
-          <w:rFonts w:ascii="Arial" w:hAnsi="Arial" w:cs="Arial"/>
-          <w:b/>
-          <w:bCs/>
-          <w:sz w:val="22"/>
-        </w:rPr>
-        <w:t xml:space="preserve"> </w:t>
-      </w:r>
-      <w:proofErr w:type="spellStart"/>
-      <w:r>
-        <w:rPr>
-          <w:rFonts w:ascii="Arial" w:hAnsi="Arial" w:cs="Arial"/>
-          <w:b/>
-          <w:bCs/>
-          <w:sz w:val="22"/>
-        </w:rPr>
-        <w:t>Panels</w:t>
-      </w:r>
-      <w:proofErr w:type="spellEnd"/>
-      <w:r>
-        <w:rPr>
-          <w:rFonts w:ascii="Arial" w:hAnsi="Arial" w:cs="Arial"/>
-          <w:b/>
-          <w:bCs/>
-          <w:sz w:val="22"/>
-        </w:rPr>
-        <w:t xml:space="preserve"> y Módulos de Conexión:</w:t>
+        <w:t>Patch Panels y Módulos de Conexión:</w:t>
       </w:r>
     </w:p>
     <w:p>
@@ -10153,7 +9838,7 @@
         <w:pStyle w:val="Prrafodelista"/>
         <w:numPr>
           <w:ilvl w:val="1"/>
-          <w:numId w:val="18"/>
+          <w:numId w:val="21"/>
         </w:numPr>
         <w:spacing w:before="240" w:after="240" w:line="360" w:lineRule="auto"/>
         <w:rPr>
@@ -10167,39 +9852,7 @@
           <w:sz w:val="22"/>
         </w:rPr>
         <w:lastRenderedPageBreak/>
-        <w:t xml:space="preserve">Los </w:t>
-      </w:r>
-      <w:proofErr w:type="spellStart"/>
-      <w:r>
-        <w:rPr>
-          <w:rFonts w:ascii="Arial" w:hAnsi="Arial" w:cs="Arial"/>
-          <w:sz w:val="22"/>
-        </w:rPr>
-        <w:t>patch</w:t>
-      </w:r>
-      <w:proofErr w:type="spellEnd"/>
-      <w:r>
-        <w:rPr>
-          <w:rFonts w:ascii="Arial" w:hAnsi="Arial" w:cs="Arial"/>
-          <w:sz w:val="22"/>
-        </w:rPr>
-        <w:t xml:space="preserve"> </w:t>
-      </w:r>
-      <w:proofErr w:type="spellStart"/>
-      <w:r>
-        <w:rPr>
-          <w:rFonts w:ascii="Arial" w:hAnsi="Arial" w:cs="Arial"/>
-          <w:sz w:val="22"/>
-        </w:rPr>
-        <w:t>panels</w:t>
-      </w:r>
-      <w:proofErr w:type="spellEnd"/>
-      <w:r>
-        <w:rPr>
-          <w:rFonts w:ascii="Arial" w:hAnsi="Arial" w:cs="Arial"/>
-          <w:sz w:val="22"/>
-        </w:rPr>
-        <w:t xml:space="preserve"> organizan el cableado y permiten reconfiguraciones rápidas, mientras que los módulos de conexión garantizan una transmisión de datos eficiente, minimizando interferencias.</w:t>
+        <w:t>Los patch panels organizan el cableado y permiten reconfiguraciones rápidas, mientras que los módulos de conexión garantizan una transmisión de datos eficiente, minimizando interferencias.</w:t>
       </w:r>
     </w:p>
     <w:p>
@@ -10216,7 +9869,7 @@
             <w:rFonts w:ascii="Arial" w:hAnsi="Arial" w:cs="Arial"/>
             <w:sz w:val="22"/>
           </w:rPr>
-          <w:id w:val="-1267073838"/>
+          <w:id w:val="-388026766"/>
           <w:citation/>
         </w:sdtPr>
         <w:sdtContent>
@@ -10270,21 +9923,7 @@
           <w:rFonts w:ascii="Arial" w:hAnsi="Arial" w:cs="Arial"/>
           <w:sz w:val="22"/>
         </w:rPr>
-        <w:t xml:space="preserve">agrega que la correcta instalación y gestión de estos componentes es esencial para garantizar la durabilidad y fiabilidad del sistema de cableado, conforme a las mejores prácticas documentadas en los estándares TIA/EIA-568 </w:t>
-      </w:r>
-      <w:r>
-        <w:rPr>
-          <w:rFonts w:ascii="Arial" w:hAnsi="Arial" w:cs="Arial"/>
-          <w:sz w:val="22"/>
-        </w:rPr>
-        <w:t>e</w:t>
-      </w:r>
-      <w:r>
-        <w:rPr>
-          <w:rFonts w:ascii="Arial" w:hAnsi="Arial" w:cs="Arial"/>
-          <w:sz w:val="22"/>
-        </w:rPr>
-        <w:t xml:space="preserve"> ISO/IEC 11801.</w:t>
+        <w:t>agrega que la instalación y gestión correctas de estos componentes son esenciales para garantizar la durabilidad y confiabilidad del sistema de cableado, conforme a las mejores prácticas documentadas en los estándares TIA/EIA-568 e ISO/IEC 11801.</w:t>
       </w:r>
     </w:p>
     <w:p>
@@ -10301,7 +9940,7 @@
             <w:rFonts w:ascii="Arial" w:hAnsi="Arial" w:cs="Arial"/>
             <w:sz w:val="22"/>
           </w:rPr>
-          <w:id w:val="-1961106155"/>
+          <w:id w:val="-766926324"/>
           <w:citation/>
         </w:sdtPr>
         <w:sdtContent>
@@ -10372,7 +10011,7 @@
             <w:rFonts w:ascii="Arial" w:hAnsi="Arial" w:cs="Arial"/>
             <w:sz w:val="22"/>
           </w:rPr>
-          <w:id w:val="1424993456"/>
+          <w:id w:val="-1600779935"/>
           <w:citation/>
         </w:sdtPr>
         <w:sdtContent>
@@ -10419,28 +10058,14 @@
           <w:rFonts w:ascii="Arial" w:hAnsi="Arial" w:cs="Arial"/>
           <w:sz w:val="22"/>
         </w:rPr>
-        <w:t>,</w:t>
-      </w:r>
-      <w:r>
-        <w:rPr>
-          <w:rFonts w:ascii="Arial" w:hAnsi="Arial" w:cs="Arial"/>
-          <w:sz w:val="22"/>
-        </w:rPr>
-        <w:t xml:space="preserve"> </w:t>
-      </w:r>
-      <w:r>
-        <w:rPr>
-          <w:rFonts w:ascii="Arial" w:hAnsi="Arial" w:cs="Arial"/>
-          <w:sz w:val="22"/>
-        </w:rPr>
-        <w:t>e</w:t>
-      </w:r>
-      <w:r>
-        <w:rPr>
-          <w:rFonts w:ascii="Arial" w:hAnsi="Arial" w:cs="Arial"/>
-          <w:sz w:val="22"/>
-        </w:rPr>
-        <w:t>n su obra, ofrece una guía específica para la instalación de sistemas de cableado estructurado en centros comerciales, enfocándose en la necesidad de soportar grandes volúmenes de tráfico de datos y la integración con sistemas de seguridad y comunicación avanzados. Subraya la importancia de utilizar materiales de alta calidad y seguir estándares estrictos para garantizar la fiabilidad y longevidad del sistema.</w:t>
+        <w:t xml:space="preserve">, </w:t>
+      </w:r>
+      <w:r>
+        <w:rPr>
+          <w:rFonts w:ascii="Arial" w:hAnsi="Arial" w:cs="Arial"/>
+          <w:sz w:val="22"/>
+        </w:rPr>
+        <w:t>en su obra, ofrece una guía específica para la instalación de sistemas de cableado estructurado en centros comerciales, enfocándose en la necesidad de soportar grandes volúmenes de tráfico de datos y la integración con sistemas de seguridad y comunicación avanzados. Subraya la importancia de utilizar materiales de alta calidad y seguir estándares estrictos para garantizar la fiabilidad y longevidad del sistema.</w:t>
       </w:r>
     </w:p>
     <w:p>
@@ -10501,7 +10126,7 @@
           <w:rFonts w:ascii="Arial" w:hAnsi="Arial" w:cs="Arial"/>
           <w:sz w:val="22"/>
         </w:rPr>
-        <w:t>Las normas como ISO/IEC 11801 y TIA/EIA-568 establecen los requisitos para la instalación y mantenimiento de sistemas de cableado estructurado. Estas normativas garantizan que las redes cumplan con los estándares internacionales de rendimiento, seguridad y compatibilidad.</w:t>
+        <w:t>Normas como ISO/IEC 11801 y TIA/EIA-568 establecen los requisitos para la instalación y mantenimiento de sistemas de cableado estructurado. Estas normativas aseguran que las redes cumplan con los estándares internacionales de rendimiento, seguridad y compatibilidad.</w:t>
       </w:r>
     </w:p>
     <w:p>
@@ -10518,7 +10143,7 @@
             <w:rFonts w:ascii="Arial" w:hAnsi="Arial" w:cs="Arial"/>
             <w:sz w:val="22"/>
           </w:rPr>
-          <w:id w:val="1911802103"/>
+          <w:id w:val="434485351"/>
           <w:citation/>
         </w:sdtPr>
         <w:sdtContent>
@@ -10572,7 +10197,7 @@
           <w:rFonts w:ascii="Arial" w:hAnsi="Arial" w:cs="Arial"/>
           <w:sz w:val="22"/>
         </w:rPr>
-        <w:t>menciona que la adopción de estas normas es esencial para asegurar la calidad y fiabilidad de la infraestructura de red, facilitando la interoperabilidad entre diferentes fabricantes y tecnologías.</w:t>
+        <w:t>menciona que la adopción de estas normas es fundamental para garantizar la calidad y confiabilidad de la infraestructura de red, facilitando la interoperabilidad entre diferentes fabricantes y tecnologías.</w:t>
       </w:r>
     </w:p>
     <w:p>
@@ -10589,7 +10214,7 @@
             <w:rFonts w:ascii="Arial" w:hAnsi="Arial" w:cs="Arial"/>
             <w:sz w:val="22"/>
           </w:rPr>
-          <w:id w:val="-1668090056"/>
+          <w:id w:val="1914047163"/>
           <w:citation/>
         </w:sdtPr>
         <w:sdtContent>
@@ -10636,7 +10261,14 @@
           <w:rFonts w:ascii="Arial" w:hAnsi="Arial" w:cs="Arial"/>
           <w:sz w:val="22"/>
         </w:rPr>
-        <w:t xml:space="preserve"> resalta la importancia de cumplir con estas normativas para asegurar que la red pueda adaptarse a futuras actualizaciones tecnológicas sin necesidad de cambios significativos en la infraestructura.</w:t>
+        <w:t xml:space="preserve"> </w:t>
+      </w:r>
+      <w:r>
+        <w:rPr>
+          <w:rFonts w:ascii="Arial" w:hAnsi="Arial" w:cs="Arial"/>
+          <w:sz w:val="22"/>
+        </w:rPr>
+        <w:t>subraya la importancia de cumplir con estas normativas para asegurar que la red pueda adaptarse a futuras actualizaciones tecnológicas sin necesidad de cambios significativos en la infraestructura.</w:t>
       </w:r>
     </w:p>
     <w:p>
@@ -10653,7 +10285,7 @@
             <w:rFonts w:ascii="Arial" w:hAnsi="Arial" w:cs="Arial"/>
             <w:sz w:val="22"/>
           </w:rPr>
-          <w:id w:val="1091515694"/>
+          <w:id w:val="1311215072"/>
           <w:citation/>
         </w:sdtPr>
         <w:sdtContent>
@@ -10707,7 +10339,7 @@
           <w:rFonts w:ascii="Arial" w:hAnsi="Arial" w:cs="Arial"/>
           <w:sz w:val="22"/>
         </w:rPr>
-        <w:t>refuerza la importancia de seguir estos estándares, especialmente en proyectos complejos como centros comerciales, donde la diversidad de aplicaciones y sistemas requiere una infraestructura de cableado robusta y flexible.</w:t>
+        <w:t>refuerza la necesidad de seguir estos estándares, especialmente en proyectos complejos como centros comerciales, donde la diversidad de aplicaciones y sistemas requiere una infraestructura de cableado robusta y flexible.</w:t>
       </w:r>
     </w:p>
     <w:p>
@@ -10744,7 +10376,7 @@
           <w:rFonts w:ascii="Arial" w:hAnsi="Arial" w:cs="Arial"/>
           <w:sz w:val="22"/>
         </w:rPr>
-        <w:t xml:space="preserve">Las diferentes categorías de cables, como </w:t>
+        <w:t xml:space="preserve">Las diferentes categorías de cables, como Categoría </w:t>
       </w:r>
       <w:r>
         <w:rPr>
@@ -10753,7 +10385,7 @@
           <w:bCs/>
           <w:sz w:val="22"/>
         </w:rPr>
-        <w:t>Categoría 5e, 6, 6a, 7, y 8</w:t>
+        <w:t>5e, 6, 6a, 7 y 8</w:t>
       </w:r>
       <w:r>
         <w:rPr>
@@ -10768,7 +10400,7 @@
             <w:rFonts w:ascii="Arial" w:hAnsi="Arial" w:cs="Arial"/>
             <w:sz w:val="22"/>
           </w:rPr>
-          <w:id w:val="-1908914156"/>
+          <w:id w:val="2002078673"/>
           <w:citation/>
         </w:sdtPr>
         <w:sdtContent>
@@ -10815,14 +10447,7 @@
           <w:rFonts w:ascii="Arial" w:hAnsi="Arial" w:cs="Arial"/>
           <w:sz w:val="22"/>
         </w:rPr>
-        <w:t xml:space="preserve"> </w:t>
-      </w:r>
-      <w:r>
-        <w:rPr>
-          <w:rFonts w:ascii="Arial" w:hAnsi="Arial" w:cs="Arial"/>
-          <w:sz w:val="22"/>
-        </w:rPr>
-        <w:t>explica que la elección de la categoría de cable depende del tipo de red y de las necesidades de ancho de banda, asegurando que la infraestructura soporte velocidades y capacidades futuras.</w:t>
+        <w:t xml:space="preserve"> explica que la elección de la categoría de cable depende del tipo de red y de las necesidades de ancho de banda, asegurando que la infraestructura soporte velocidades y capacidades futuras.</w:t>
       </w:r>
     </w:p>
     <w:p>
@@ -10839,7 +10464,7 @@
             <w:rFonts w:ascii="Arial" w:hAnsi="Arial" w:cs="Arial"/>
             <w:sz w:val="22"/>
           </w:rPr>
-          <w:id w:val="-637262606"/>
+          <w:id w:val="1650558845"/>
           <w:citation/>
         </w:sdtPr>
         <w:sdtContent>
@@ -10903,7 +10528,7 @@
             <w:rFonts w:ascii="Arial" w:hAnsi="Arial" w:cs="Arial"/>
             <w:sz w:val="22"/>
           </w:rPr>
-          <w:id w:val="68926859"/>
+          <w:id w:val="1744917767"/>
           <w:citation/>
         </w:sdtPr>
         <w:sdtContent>
@@ -11028,7 +10653,7 @@
             <w:rFonts w:ascii="Arial" w:hAnsi="Arial" w:cs="Arial"/>
             <w:sz w:val="22"/>
           </w:rPr>
-          <w:id w:val="-828436085"/>
+          <w:id w:val="-1788044075"/>
           <w:citation/>
         </w:sdtPr>
         <w:sdtContent>
@@ -11084,6 +10709,15 @@
         </w:rPr>
         <w:t>subraya que este análisis inicial es crucial para identificar los puntos de acceso, número de usuarios, y dispositivos que formarán parte de la red. Además, es importante prever futuras necesidades para asegurar que el sistema sea escalable.</w:t>
       </w:r>
+    </w:p>
+    <w:p>
+      <w:pPr>
+        <w:spacing w:before="240" w:after="240" w:line="360" w:lineRule="auto"/>
+        <w:rPr>
+          <w:rFonts w:ascii="Arial" w:hAnsi="Arial" w:cs="Arial"/>
+          <w:sz w:val="22"/>
+        </w:rPr>
+      </w:pPr>
     </w:p>
     <w:p>
       <w:pPr>
@@ -11099,7 +10733,7 @@
             <w:rFonts w:ascii="Arial" w:hAnsi="Arial" w:cs="Arial"/>
             <w:sz w:val="22"/>
           </w:rPr>
-          <w:id w:val="176095610"/>
+          <w:id w:val="-1893181641"/>
           <w:citation/>
         </w:sdtPr>
         <w:sdtContent>
@@ -11146,7 +10780,14 @@
           <w:rFonts w:ascii="Arial" w:hAnsi="Arial" w:cs="Arial"/>
           <w:sz w:val="22"/>
         </w:rPr>
-        <w:t xml:space="preserve"> enfatiza que una evaluación adecuada permite diseñar una red que soporte el tráfico de datos sin comprometer la velocidad ni la seguridad, lo que es esencial para mantener la eficiencia operativa.</w:t>
+        <w:t xml:space="preserve"> </w:t>
+      </w:r>
+      <w:r>
+        <w:rPr>
+          <w:rFonts w:ascii="Arial" w:hAnsi="Arial" w:cs="Arial"/>
+          <w:sz w:val="22"/>
+        </w:rPr>
+        <w:t>enfatiza que una evaluación adecuada permite diseñar una red que soporte el tráfico de datos sin comprometer la velocidad ni la seguridad, lo cual es esencial para mantener la eficiencia operativa.</w:t>
       </w:r>
     </w:p>
     <w:p>
@@ -11163,7 +10804,7 @@
             <w:rFonts w:ascii="Arial" w:hAnsi="Arial" w:cs="Arial"/>
             <w:sz w:val="22"/>
           </w:rPr>
-          <w:id w:val="-2023845958"/>
+          <w:id w:val="-1259593322"/>
           <w:citation/>
         </w:sdtPr>
         <w:sdtContent>
@@ -11210,7 +10851,14 @@
           <w:rFonts w:ascii="Arial" w:hAnsi="Arial" w:cs="Arial"/>
           <w:sz w:val="22"/>
         </w:rPr>
-        <w:t xml:space="preserve"> añade que, en centros comerciales, es crucial evaluar la distribución de la carga de trabajo entre las diferentes áreas, como tiendas, áreas comunes y sistemas de seguridad, para asegurar una infraestructura de cableado que pueda manejar las demandas específicas de cada zona.</w:t>
+        <w:t xml:space="preserve"> </w:t>
+      </w:r>
+      <w:r>
+        <w:rPr>
+          <w:rFonts w:ascii="Arial" w:hAnsi="Arial" w:cs="Arial"/>
+          <w:sz w:val="22"/>
+        </w:rPr>
+        <w:t>añade que, en centros comerciales, es crucial evaluar la distribución de la carga de trabajo entre las diferentes áreas, como tiendas, áreas comunes y sistemas de seguridad, para asegurar una infraestructura de cableado que pueda manejar las demandas específicas de cada zona.</w:t>
       </w:r>
     </w:p>
     <w:p>
@@ -11257,7 +10905,7 @@
             <w:rFonts w:ascii="Arial" w:hAnsi="Arial" w:cs="Arial"/>
             <w:sz w:val="22"/>
           </w:rPr>
-          <w:id w:val="-51228234"/>
+          <w:id w:val="1624189442"/>
           <w:citation/>
         </w:sdtPr>
         <w:sdtContent>
@@ -11328,7 +10976,7 @@
             <w:rFonts w:ascii="Arial" w:hAnsi="Arial" w:cs="Arial"/>
             <w:sz w:val="22"/>
           </w:rPr>
-          <w:id w:val="199138068"/>
+          <w:id w:val="1751852130"/>
           <w:citation/>
         </w:sdtPr>
         <w:sdtContent>
@@ -11382,23 +11030,7 @@
           <w:rFonts w:ascii="Arial" w:hAnsi="Arial" w:cs="Arial"/>
           <w:sz w:val="22"/>
         </w:rPr>
-        <w:t xml:space="preserve">también sugiere que el direccionamiento IP y el </w:t>
-      </w:r>
-      <w:proofErr w:type="spellStart"/>
-      <w:r>
-        <w:rPr>
-          <w:rFonts w:ascii="Arial" w:hAnsi="Arial" w:cs="Arial"/>
-          <w:sz w:val="22"/>
-        </w:rPr>
-        <w:t>subnetting</w:t>
-      </w:r>
-      <w:proofErr w:type="spellEnd"/>
-      <w:r>
-        <w:rPr>
-          <w:rFonts w:ascii="Arial" w:hAnsi="Arial" w:cs="Arial"/>
-          <w:sz w:val="22"/>
-        </w:rPr>
-        <w:t xml:space="preserve"> sean diseñados para organizar y segmentar la red, mejorando la seguridad y el control del tráfico.</w:t>
+        <w:t>también sugiere que el direccionamiento IP y el subnetting sean diseñados para organizar y segmentar la red, mejorando la seguridad y el control del tráfico.</w:t>
       </w:r>
     </w:p>
     <w:p>
@@ -11415,7 +11047,7 @@
             <w:rFonts w:ascii="Arial" w:hAnsi="Arial" w:cs="Arial"/>
             <w:sz w:val="22"/>
           </w:rPr>
-          <w:id w:val="672836785"/>
+          <w:id w:val="1201510331"/>
           <w:citation/>
         </w:sdtPr>
         <w:sdtContent>
@@ -11462,7 +11094,14 @@
           <w:rFonts w:ascii="Arial" w:hAnsi="Arial" w:cs="Arial"/>
           <w:sz w:val="22"/>
         </w:rPr>
-        <w:t xml:space="preserve"> refuerza la necesidad de una planificación meticulosa en la distribución de gabinetes y racks en proyectos complejos, asegurando que el cableado sea fácil de gestionar y mantener, especialmente en entornos como centros comerciales.</w:t>
+        <w:t xml:space="preserve"> </w:t>
+      </w:r>
+      <w:r>
+        <w:rPr>
+          <w:rFonts w:ascii="Arial" w:hAnsi="Arial" w:cs="Arial"/>
+          <w:sz w:val="22"/>
+        </w:rPr>
+        <w:t>refuerza la necesidad de una planificación meticulosa en la distribución de gabinetes y racks en proyectos complejos, asegurando que el cableado sea fácil de gestionar y mantener, especialmente en entornos como centros comerciales.</w:t>
       </w:r>
     </w:p>
     <w:p>
@@ -11509,7 +11148,7 @@
             <w:rFonts w:ascii="Arial" w:hAnsi="Arial" w:cs="Arial"/>
             <w:sz w:val="22"/>
           </w:rPr>
-          <w:id w:val="-185146103"/>
+          <w:id w:val="1152794383"/>
           <w:citation/>
         </w:sdtPr>
         <w:sdtContent>
@@ -11580,7 +11219,7 @@
             <w:rFonts w:ascii="Arial" w:hAnsi="Arial" w:cs="Arial"/>
             <w:sz w:val="22"/>
           </w:rPr>
-          <w:id w:val="-111675283"/>
+          <w:id w:val="-737860171"/>
           <w:citation/>
         </w:sdtPr>
         <w:sdtContent>
@@ -11627,8 +11266,24 @@
           <w:rFonts w:ascii="Arial" w:hAnsi="Arial" w:cs="Arial"/>
           <w:sz w:val="22"/>
         </w:rPr>
-        <w:t xml:space="preserve"> resalta la importancia de minimizar interferencias mediante la correcta distribución de los cables y el uso de materiales adecuados.</w:t>
-      </w:r>
+        <w:t xml:space="preserve"> </w:t>
+      </w:r>
+      <w:r>
+        <w:rPr>
+          <w:rFonts w:ascii="Arial" w:hAnsi="Arial" w:cs="Arial"/>
+          <w:sz w:val="22"/>
+        </w:rPr>
+        <w:t>resalta la importancia de minimizar interferencias mediante la correcta distribución de los cables y el uso de materiales adecuados.</w:t>
+      </w:r>
+    </w:p>
+    <w:p>
+      <w:pPr>
+        <w:spacing w:before="240" w:after="240" w:line="360" w:lineRule="auto"/>
+        <w:rPr>
+          <w:rFonts w:ascii="Arial" w:hAnsi="Arial" w:cs="Arial"/>
+          <w:sz w:val="22"/>
+        </w:rPr>
+      </w:pPr>
     </w:p>
     <w:p>
       <w:pPr>
@@ -11644,7 +11299,7 @@
             <w:rFonts w:ascii="Arial" w:hAnsi="Arial" w:cs="Arial"/>
             <w:sz w:val="22"/>
           </w:rPr>
-          <w:id w:val="-669247710"/>
+          <w:id w:val="895635845"/>
           <w:citation/>
         </w:sdtPr>
         <w:sdtContent>
@@ -11761,39 +11416,7 @@
           <w:rFonts w:ascii="Arial" w:hAnsi="Arial" w:cs="Arial"/>
           <w:sz w:val="22"/>
         </w:rPr>
-        <w:t xml:space="preserve">Las herramientas de simulación como Cisco </w:t>
-      </w:r>
-      <w:proofErr w:type="spellStart"/>
-      <w:r>
-        <w:rPr>
-          <w:rFonts w:ascii="Arial" w:hAnsi="Arial" w:cs="Arial"/>
-          <w:sz w:val="22"/>
-        </w:rPr>
-        <w:t>Packet</w:t>
-      </w:r>
-      <w:proofErr w:type="spellEnd"/>
-      <w:r>
-        <w:rPr>
-          <w:rFonts w:ascii="Arial" w:hAnsi="Arial" w:cs="Arial"/>
-          <w:sz w:val="22"/>
-        </w:rPr>
-        <w:t xml:space="preserve"> </w:t>
-      </w:r>
-      <w:proofErr w:type="spellStart"/>
-      <w:r>
-        <w:rPr>
-          <w:rFonts w:ascii="Arial" w:hAnsi="Arial" w:cs="Arial"/>
-          <w:sz w:val="22"/>
-        </w:rPr>
-        <w:t>Tracer</w:t>
-      </w:r>
-      <w:proofErr w:type="spellEnd"/>
-      <w:r>
-        <w:rPr>
-          <w:rFonts w:ascii="Arial" w:hAnsi="Arial" w:cs="Arial"/>
-          <w:sz w:val="22"/>
-        </w:rPr>
-        <w:t xml:space="preserve"> y GNS3 son esenciales para validar el diseño de redes antes de su implementación. </w:t>
+        <w:t xml:space="preserve">Las herramientas de simulación como Cisco Packet Tracer y GNS3 son esenciales para validar el diseño de redes antes de su implementación. </w:t>
       </w:r>
       <w:sdt>
         <w:sdtPr>
@@ -11801,7 +11424,7 @@
             <w:rFonts w:ascii="Arial" w:hAnsi="Arial" w:cs="Arial"/>
             <w:sz w:val="22"/>
           </w:rPr>
-          <w:id w:val="-2131466983"/>
+          <w:id w:val="-1823262937"/>
           <w:citation/>
         </w:sdtPr>
         <w:sdtContent>
@@ -11872,7 +11495,7 @@
             <w:rFonts w:ascii="Arial" w:hAnsi="Arial" w:cs="Arial"/>
             <w:sz w:val="22"/>
           </w:rPr>
-          <w:id w:val="1474713579"/>
+          <w:id w:val="-1063709876"/>
           <w:citation/>
         </w:sdtPr>
         <w:sdtContent>
@@ -11919,7 +11542,14 @@
           <w:rFonts w:ascii="Arial" w:hAnsi="Arial" w:cs="Arial"/>
           <w:sz w:val="22"/>
         </w:rPr>
-        <w:t xml:space="preserve"> añade que la simulación es clave para prever el comportamiento de la red bajo diferentes escenarios, lo que reduce los riesgos asociados con la implementación de nuevas redes o la actualización de infraestructuras existentes.</w:t>
+        <w:t xml:space="preserve"> </w:t>
+      </w:r>
+      <w:r>
+        <w:rPr>
+          <w:rFonts w:ascii="Arial" w:hAnsi="Arial" w:cs="Arial"/>
+          <w:sz w:val="22"/>
+        </w:rPr>
+        <w:t>añade que la simulación es clave para prever el comportamiento de la red bajo diferentes escenarios, lo que reduce los riesgos asociados con la implementación de nuevas redes o la actualización de infraestructuras existentes.</w:t>
       </w:r>
     </w:p>
     <w:p>
@@ -11936,7 +11566,7 @@
             <w:rFonts w:ascii="Arial" w:hAnsi="Arial" w:cs="Arial"/>
             <w:sz w:val="22"/>
           </w:rPr>
-          <w:id w:val="-1807536074"/>
+          <w:id w:val="1832093026"/>
           <w:citation/>
         </w:sdtPr>
         <w:sdtContent>
@@ -12037,7 +11667,7 @@
             <w:rFonts w:ascii="Arial" w:hAnsi="Arial" w:cs="Arial"/>
             <w:sz w:val="22"/>
           </w:rPr>
-          <w:id w:val="-1831439630"/>
+          <w:id w:val="2108073108"/>
           <w:citation/>
         </w:sdtPr>
         <w:sdtContent>
@@ -12101,7 +11731,7 @@
             <w:rFonts w:ascii="Arial" w:hAnsi="Arial" w:cs="Arial"/>
             <w:sz w:val="22"/>
           </w:rPr>
-          <w:id w:val="1455755499"/>
+          <w:id w:val="-809941551"/>
           <w:citation/>
         </w:sdtPr>
         <w:sdtContent>
@@ -12172,7 +11802,7 @@
             <w:rFonts w:ascii="Arial" w:hAnsi="Arial" w:cs="Arial"/>
             <w:sz w:val="22"/>
           </w:rPr>
-          <w:id w:val="-236477300"/>
+          <w:id w:val="-678342330"/>
           <w:citation/>
         </w:sdtPr>
         <w:sdtContent>
@@ -12219,7 +11849,14 @@
           <w:rFonts w:ascii="Arial" w:hAnsi="Arial" w:cs="Arial"/>
           <w:sz w:val="22"/>
         </w:rPr>
-        <w:t xml:space="preserve"> recomienda que, en centros comerciales, las pruebas de validación incluyan la evaluación de la capacidad de la red para manejar picos de tráfico, especialmente durante eventos o promociones que pueden aumentar significativamente la demanda en la red.</w:t>
+        <w:t xml:space="preserve"> </w:t>
+      </w:r>
+      <w:r>
+        <w:rPr>
+          <w:rFonts w:ascii="Arial" w:hAnsi="Arial" w:cs="Arial"/>
+          <w:sz w:val="22"/>
+        </w:rPr>
+        <w:t>recomienda que, en centros comerciales, las pruebas de validación incluyan la evaluación de la capacidad de la red para manejar picos de tráfico, especialmente durante eventos o promociones que pueden aumentar significativamente la demanda en la red.</w:t>
       </w:r>
     </w:p>
     <w:p>
@@ -12290,7 +11927,7 @@
             <w:rFonts w:ascii="Arial" w:hAnsi="Arial" w:cs="Arial"/>
             <w:sz w:val="22"/>
           </w:rPr>
-          <w:id w:val="-27732174"/>
+          <w:id w:val="1084341715"/>
           <w:citation/>
         </w:sdtPr>
         <w:sdtContent>
@@ -12361,7 +11998,7 @@
             <w:rFonts w:ascii="Arial" w:hAnsi="Arial" w:cs="Arial"/>
             <w:sz w:val="22"/>
           </w:rPr>
-          <w:id w:val="-558327163"/>
+          <w:id w:val="-647126083"/>
           <w:citation/>
         </w:sdtPr>
         <w:sdtContent>
@@ -12432,7 +12069,7 @@
             <w:rFonts w:ascii="Arial" w:hAnsi="Arial" w:cs="Arial"/>
             <w:sz w:val="22"/>
           </w:rPr>
-          <w:id w:val="520517132"/>
+          <w:id w:val="792328223"/>
           <w:citation/>
         </w:sdtPr>
         <w:sdtContent>
@@ -12448,7 +12085,7 @@
               <w:rFonts w:ascii="Arial" w:hAnsi="Arial" w:cs="Arial"/>
               <w:sz w:val="22"/>
             </w:rPr>
-            <w:instrText xml:space="preserve"> CITATION Ell16 \l 16394 </w:instrText>
+            <w:instrText xml:space="preserve"> CITATION Chi18 \l 16394 </w:instrText>
           </w:r>
           <w:r>
             <w:rPr>
@@ -12463,7 +12100,7 @@
               <w:noProof/>
               <w:sz w:val="22"/>
             </w:rPr>
-            <w:t>(Elliot, 2016)</w:t>
+            <w:t>(Chicoine , 2018)</w:t>
           </w:r>
           <w:r>
             <w:rPr>
@@ -12531,7 +12168,7 @@
             <w:rFonts w:ascii="Arial" w:hAnsi="Arial" w:cs="Arial"/>
             <w:sz w:val="22"/>
           </w:rPr>
-          <w:id w:val="2111933696"/>
+          <w:id w:val="186341582"/>
           <w:citation/>
         </w:sdtPr>
         <w:sdtContent>
@@ -12578,30 +12215,7 @@
           <w:rFonts w:ascii="Arial" w:hAnsi="Arial" w:cs="Arial"/>
           <w:sz w:val="22"/>
         </w:rPr>
-        <w:t xml:space="preserve"> </w:t>
-      </w:r>
-      <w:r>
-        <w:rPr>
-          <w:rFonts w:ascii="Arial" w:hAnsi="Arial" w:cs="Arial"/>
-          <w:sz w:val="22"/>
-        </w:rPr>
-        <w:t xml:space="preserve">señalan que las redes deben ser diseñadas con flexibilidad suficiente para incorporar innovaciones tecnológicas, como </w:t>
-      </w:r>
-      <w:proofErr w:type="spellStart"/>
-      <w:r>
-        <w:rPr>
-          <w:rFonts w:ascii="Arial" w:hAnsi="Arial" w:cs="Arial"/>
-          <w:sz w:val="22"/>
-        </w:rPr>
-        <w:t>IoT</w:t>
-      </w:r>
-      <w:proofErr w:type="spellEnd"/>
-      <w:r>
-        <w:rPr>
-          <w:rFonts w:ascii="Arial" w:hAnsi="Arial" w:cs="Arial"/>
-          <w:sz w:val="22"/>
-        </w:rPr>
-        <w:t>, computación en la nube, y SDN.</w:t>
+        <w:t xml:space="preserve"> señalan que las redes deben ser diseñadas con flexibilidad suficiente para incorporar innovaciones tecnológicas, como IoT, computación en la nube, y SDN.</w:t>
       </w:r>
     </w:p>
     <w:p>
@@ -12618,7 +12232,7 @@
             <w:rFonts w:ascii="Arial" w:hAnsi="Arial" w:cs="Arial"/>
             <w:sz w:val="22"/>
           </w:rPr>
-          <w:id w:val="2010871197"/>
+          <w:id w:val="-1384550631"/>
           <w:citation/>
         </w:sdtPr>
         <w:sdtContent>
@@ -12665,7 +12279,14 @@
           <w:rFonts w:ascii="Arial" w:hAnsi="Arial" w:cs="Arial"/>
           <w:sz w:val="22"/>
         </w:rPr>
-        <w:t xml:space="preserve"> resalta la importancia de seleccionar equipos compatibles con los estándares actuales y futuros, asegurando que la red pueda adaptarse sin generar incompatibilidades.</w:t>
+        <w:t xml:space="preserve"> </w:t>
+      </w:r>
+      <w:r>
+        <w:rPr>
+          <w:rFonts w:ascii="Arial" w:hAnsi="Arial" w:cs="Arial"/>
+          <w:sz w:val="22"/>
+        </w:rPr>
+        <w:t>resalta la importancia de seleccionar equipos compatibles con los estándares actuales y futuros, asegurando que la red pueda adaptarse sin generar incompatibilidades.</w:t>
       </w:r>
     </w:p>
     <w:p>
@@ -12682,7 +12303,7 @@
             <w:rFonts w:ascii="Arial" w:hAnsi="Arial" w:cs="Arial"/>
             <w:sz w:val="22"/>
           </w:rPr>
-          <w:id w:val="976037073"/>
+          <w:id w:val="1850907427"/>
           <w:citation/>
         </w:sdtPr>
         <w:sdtContent>
@@ -12807,7 +12428,7 @@
           <w:rFonts w:ascii="Arial" w:hAnsi="Arial" w:cs="Arial"/>
           <w:sz w:val="22"/>
         </w:rPr>
-        <w:t xml:space="preserve">Una red eficiente y fiable tiene un impacto directo en la productividad y seguridad de una organización. </w:t>
+        <w:t xml:space="preserve">Una red eficiente y confiable tiene un impacto directo en la productividad y seguridad de una organización. </w:t>
       </w:r>
       <w:sdt>
         <w:sdtPr>
@@ -12815,7 +12436,7 @@
             <w:rFonts w:ascii="Arial" w:hAnsi="Arial" w:cs="Arial"/>
             <w:sz w:val="22"/>
           </w:rPr>
-          <w:id w:val="1533068097"/>
+          <w:id w:val="360628517"/>
           <w:citation/>
         </w:sdtPr>
         <w:sdtContent>
@@ -12879,7 +12500,7 @@
             <w:rFonts w:ascii="Arial" w:hAnsi="Arial" w:cs="Arial"/>
             <w:sz w:val="22"/>
           </w:rPr>
-          <w:id w:val="1486584085"/>
+          <w:id w:val="-1377007146"/>
           <w:citation/>
         </w:sdtPr>
         <w:sdtContent>
@@ -12950,7 +12571,7 @@
             <w:rFonts w:ascii="Arial" w:hAnsi="Arial" w:cs="Arial"/>
             <w:sz w:val="22"/>
           </w:rPr>
-          <w:id w:val="1095825741"/>
+          <w:id w:val="508644350"/>
           <w:citation/>
         </w:sdtPr>
         <w:sdtContent>
@@ -13051,7 +12672,7 @@
             <w:rFonts w:ascii="Arial" w:hAnsi="Arial" w:cs="Arial"/>
             <w:sz w:val="22"/>
           </w:rPr>
-          <w:id w:val="663669572"/>
+          <w:id w:val="-942231002"/>
           <w:citation/>
         </w:sdtPr>
         <w:sdtContent>
@@ -13122,7 +12743,7 @@
             <w:rFonts w:ascii="Arial" w:hAnsi="Arial" w:cs="Arial"/>
             <w:sz w:val="22"/>
           </w:rPr>
-          <w:id w:val="-1195224508"/>
+          <w:id w:val="2085333308"/>
           <w:citation/>
         </w:sdtPr>
         <w:sdtContent>
@@ -13193,7 +12814,7 @@
             <w:rFonts w:ascii="Arial" w:hAnsi="Arial" w:cs="Arial"/>
             <w:sz w:val="22"/>
           </w:rPr>
-          <w:id w:val="14809427"/>
+          <w:id w:val="-2019150217"/>
           <w:citation/>
         </w:sdtPr>
         <w:sdtContent>
@@ -13328,7 +12949,7 @@
             <w:rFonts w:ascii="Arial" w:hAnsi="Arial" w:cs="Arial"/>
             <w:sz w:val="22"/>
           </w:rPr>
-          <w:id w:val="-455713780"/>
+          <w:id w:val="-1071576760"/>
           <w:citation/>
         </w:sdtPr>
         <w:sdtContent>
@@ -13383,7 +13004,7 @@
             <w:rFonts w:ascii="Arial" w:hAnsi="Arial" w:cs="Arial"/>
             <w:sz w:val="22"/>
           </w:rPr>
-          <w:id w:val="996915841"/>
+          <w:id w:val="2051719357"/>
           <w:citation/>
         </w:sdtPr>
         <w:sdtContent>
@@ -13438,7 +13059,7 @@
             <w:rFonts w:ascii="Arial" w:hAnsi="Arial" w:cs="Arial"/>
             <w:sz w:val="22"/>
           </w:rPr>
-          <w:id w:val="1663882745"/>
+          <w:id w:val="-1643884639"/>
           <w:citation/>
         </w:sdtPr>
         <w:sdtContent>
@@ -13493,7 +13114,7 @@
             <w:rFonts w:ascii="Arial" w:hAnsi="Arial" w:cs="Arial"/>
             <w:sz w:val="22"/>
           </w:rPr>
-          <w:id w:val="19214331"/>
+          <w:id w:val="1661728482"/>
           <w:citation/>
         </w:sdtPr>
         <w:sdtContent>
@@ -13540,14 +13161,7 @@
           <w:rFonts w:ascii="Arial" w:hAnsi="Arial" w:cs="Arial"/>
           <w:sz w:val="22"/>
         </w:rPr>
-        <w:t xml:space="preserve"> </w:t>
-      </w:r>
-      <w:r>
-        <w:rPr>
-          <w:rFonts w:ascii="Arial" w:hAnsi="Arial" w:cs="Arial"/>
-          <w:sz w:val="22"/>
-        </w:rPr>
-        <w:t xml:space="preserve">y </w:t>
+        <w:t xml:space="preserve"> y </w:t>
       </w:r>
       <w:sdt>
         <w:sdtPr>
@@ -13555,7 +13169,7 @@
             <w:rFonts w:ascii="Arial" w:hAnsi="Arial" w:cs="Arial"/>
             <w:sz w:val="22"/>
           </w:rPr>
-          <w:id w:val="-1186434095"/>
+          <w:id w:val="1775746375"/>
           <w:citation/>
         </w:sdtPr>
         <w:sdtContent>
@@ -13648,7 +13262,7 @@
           <w:rFonts w:ascii="Arial" w:hAnsi="Arial" w:cs="Arial"/>
           <w:sz w:val="22"/>
         </w:rPr>
-        <w:t xml:space="preserve">Para la implementación de una red eficiente y fiable, se recomienda seguir las mejores prácticas documentadas por </w:t>
+        <w:t xml:space="preserve">Para la implementación de una red eficiente y confiable, se recomienda seguir las mejores prácticas documentadas por </w:t>
       </w:r>
       <w:sdt>
         <w:sdtPr>
@@ -13656,7 +13270,7 @@
             <w:rFonts w:ascii="Arial" w:hAnsi="Arial" w:cs="Arial"/>
             <w:sz w:val="22"/>
           </w:rPr>
-          <w:id w:val="-672496095"/>
+          <w:id w:val="1624953376"/>
           <w:citation/>
         </w:sdtPr>
         <w:sdtContent>
@@ -13711,7 +13325,7 @@
             <w:rFonts w:ascii="Arial" w:hAnsi="Arial" w:cs="Arial"/>
             <w:sz w:val="22"/>
           </w:rPr>
-          <w:id w:val="-1147670958"/>
+          <w:id w:val="1750925948"/>
           <w:citation/>
         </w:sdtPr>
         <w:sdtContent>
@@ -13766,7 +13380,7 @@
             <w:rFonts w:ascii="Arial" w:hAnsi="Arial" w:cs="Arial"/>
             <w:sz w:val="22"/>
           </w:rPr>
-          <w:id w:val="-493720307"/>
+          <w:id w:val="-1186048479"/>
           <w:citation/>
         </w:sdtPr>
         <w:sdtContent>
@@ -13821,7 +13435,7 @@
             <w:rFonts w:ascii="Arial" w:hAnsi="Arial" w:cs="Arial"/>
             <w:sz w:val="22"/>
           </w:rPr>
-          <w:id w:val="1147872105"/>
+          <w:id w:val="581579910"/>
           <w:citation/>
         </w:sdtPr>
         <w:sdtContent>
@@ -13876,7 +13490,7 @@
             <w:rFonts w:ascii="Arial" w:hAnsi="Arial" w:cs="Arial"/>
             <w:sz w:val="22"/>
           </w:rPr>
-          <w:id w:val="835115962"/>
+          <w:id w:val="509189046"/>
           <w:citation/>
         </w:sdtPr>
         <w:sdtContent>
@@ -13931,7 +13545,7 @@
             <w:rFonts w:ascii="Arial" w:hAnsi="Arial" w:cs="Arial"/>
             <w:sz w:val="22"/>
           </w:rPr>
-          <w:id w:val="-993250187"/>
+          <w:id w:val="-1306388955"/>
           <w:citation/>
         </w:sdtPr>
         <w:sdtContent>
@@ -13978,14 +13592,7 @@
           <w:rFonts w:ascii="Arial" w:hAnsi="Arial" w:cs="Arial"/>
           <w:sz w:val="22"/>
         </w:rPr>
-        <w:t>. Esto incluye la planificación para la escalabilidad, la selección de componentes de alta calidad, y la realización de pruebas exhaustivas antes de la implementación final. Además, es crucial considerar las futuras necesidades tecnológicas y asegurarse de que la red esté preparada para integrar nuevas innovaciones sin generar incompatibilidades o requerir inversiones significativas</w:t>
-      </w:r>
-      <w:r>
-        <w:rPr>
-          <w:rFonts w:ascii="Arial" w:hAnsi="Arial" w:cs="Arial"/>
-          <w:sz w:val="22"/>
-        </w:rPr>
-        <w:t>.</w:t>
+        <w:t>. Esto incluye la planificación para la escalabilidad, la selección de componentes de alta calidad, y la realización de pruebas exhaustivas antes de la implementación final. Además, es crucial considerar las futuras necesidades tecnológicas y asegurarse de que la red esté preparada para integrar nuevas innovaciones sin generar incompatibilidades o requerir inversiones significativas.</w:t>
       </w:r>
     </w:p>
     <w:p>
@@ -15834,7 +15441,7 @@
           <w:headerReference w:type="default" r:id="rId17"/>
           <w:pgSz w:w="12240" w:h="15840" w:code="1"/>
           <w:pgMar w:top="1701" w:right="1701" w:bottom="1701" w:left="1985" w:header="709" w:footer="709" w:gutter="0"/>
-          <w:pgNumType w:start="22"/>
+          <w:pgNumType w:start="21"/>
           <w:cols w:space="708"/>
           <w:docGrid w:linePitch="360"/>
         </w:sectPr>
@@ -16467,7 +16074,7 @@
           <w:headerReference w:type="default" r:id="rId19"/>
           <w:pgSz w:w="12240" w:h="15840" w:code="1"/>
           <w:pgMar w:top="1701" w:right="1701" w:bottom="1701" w:left="1985" w:header="709" w:footer="709" w:gutter="0"/>
-          <w:pgNumType w:start="11"/>
+          <w:pgNumType w:start="25"/>
           <w:cols w:space="708"/>
           <w:docGrid w:linePitch="360"/>
         </w:sectPr>
@@ -16584,11 +16191,21 @@
       <w:r>
         <w:t xml:space="preserve">Ilustración </w:t>
       </w:r>
-      <w:fldSimple w:instr=" SEQ Ilustración \* ARABIC ">
-        <w:r>
-          <w:t>2</w:t>
-        </w:r>
-      </w:fldSimple>
+      <w:r>
+        <w:fldChar w:fldCharType="begin"/>
+      </w:r>
+      <w:r>
+        <w:instrText xml:space="preserve"> SEQ Ilustración \* ARABIC </w:instrText>
+      </w:r>
+      <w:r>
+        <w:fldChar w:fldCharType="separate"/>
+      </w:r>
+      <w:r>
+        <w:t>2</w:t>
+      </w:r>
+      <w:r>
+        <w:fldChar w:fldCharType="end"/>
+      </w:r>
       <w:r>
         <w:t xml:space="preserve"> - Cronograma de Actividades</w:t>
       </w:r>
@@ -18870,6 +18487,119 @@
     </w:lvl>
   </w:abstractNum>
   <w:abstractNum w:abstractNumId="14" w15:restartNumberingAfterBreak="0">
+    <w:nsid w:val="54700D0B"/>
+    <w:multiLevelType w:val="hybridMultilevel"/>
+    <w:tmpl w:val="3D94A624"/>
+    <w:lvl w:ilvl="0" w:tplc="400A0001">
+      <w:start w:val="1"/>
+      <w:numFmt w:val="bullet"/>
+      <w:lvlText w:val=""/>
+      <w:lvlJc w:val="left"/>
+      <w:pPr>
+        <w:ind w:left="1004" w:hanging="360"/>
+      </w:pPr>
+      <w:rPr>
+        <w:rFonts w:ascii="Symbol" w:hAnsi="Symbol" w:hint="default"/>
+      </w:rPr>
+    </w:lvl>
+    <w:lvl w:ilvl="1" w:tplc="400A0003">
+      <w:start w:val="1"/>
+      <w:numFmt w:val="bullet"/>
+      <w:lvlText w:val="o"/>
+      <w:lvlJc w:val="left"/>
+      <w:pPr>
+        <w:ind w:left="1724" w:hanging="360"/>
+      </w:pPr>
+      <w:rPr>
+        <w:rFonts w:ascii="Courier New" w:hAnsi="Courier New" w:cs="Courier New" w:hint="default"/>
+      </w:rPr>
+    </w:lvl>
+    <w:lvl w:ilvl="2" w:tplc="400A0005" w:tentative="1">
+      <w:start w:val="1"/>
+      <w:numFmt w:val="bullet"/>
+      <w:lvlText w:val=""/>
+      <w:lvlJc w:val="left"/>
+      <w:pPr>
+        <w:ind w:left="2444" w:hanging="360"/>
+      </w:pPr>
+      <w:rPr>
+        <w:rFonts w:ascii="Wingdings" w:hAnsi="Wingdings" w:hint="default"/>
+      </w:rPr>
+    </w:lvl>
+    <w:lvl w:ilvl="3" w:tplc="400A0001" w:tentative="1">
+      <w:start w:val="1"/>
+      <w:numFmt w:val="bullet"/>
+      <w:lvlText w:val=""/>
+      <w:lvlJc w:val="left"/>
+      <w:pPr>
+        <w:ind w:left="3164" w:hanging="360"/>
+      </w:pPr>
+      <w:rPr>
+        <w:rFonts w:ascii="Symbol" w:hAnsi="Symbol" w:hint="default"/>
+      </w:rPr>
+    </w:lvl>
+    <w:lvl w:ilvl="4" w:tplc="400A0003" w:tentative="1">
+      <w:start w:val="1"/>
+      <w:numFmt w:val="bullet"/>
+      <w:lvlText w:val="o"/>
+      <w:lvlJc w:val="left"/>
+      <w:pPr>
+        <w:ind w:left="3884" w:hanging="360"/>
+      </w:pPr>
+      <w:rPr>
+        <w:rFonts w:ascii="Courier New" w:hAnsi="Courier New" w:cs="Courier New" w:hint="default"/>
+      </w:rPr>
+    </w:lvl>
+    <w:lvl w:ilvl="5" w:tplc="400A0005" w:tentative="1">
+      <w:start w:val="1"/>
+      <w:numFmt w:val="bullet"/>
+      <w:lvlText w:val=""/>
+      <w:lvlJc w:val="left"/>
+      <w:pPr>
+        <w:ind w:left="4604" w:hanging="360"/>
+      </w:pPr>
+      <w:rPr>
+        <w:rFonts w:ascii="Wingdings" w:hAnsi="Wingdings" w:hint="default"/>
+      </w:rPr>
+    </w:lvl>
+    <w:lvl w:ilvl="6" w:tplc="400A0001" w:tentative="1">
+      <w:start w:val="1"/>
+      <w:numFmt w:val="bullet"/>
+      <w:lvlText w:val=""/>
+      <w:lvlJc w:val="left"/>
+      <w:pPr>
+        <w:ind w:left="5324" w:hanging="360"/>
+      </w:pPr>
+      <w:rPr>
+        <w:rFonts w:ascii="Symbol" w:hAnsi="Symbol" w:hint="default"/>
+      </w:rPr>
+    </w:lvl>
+    <w:lvl w:ilvl="7" w:tplc="400A0003" w:tentative="1">
+      <w:start w:val="1"/>
+      <w:numFmt w:val="bullet"/>
+      <w:lvlText w:val="o"/>
+      <w:lvlJc w:val="left"/>
+      <w:pPr>
+        <w:ind w:left="6044" w:hanging="360"/>
+      </w:pPr>
+      <w:rPr>
+        <w:rFonts w:ascii="Courier New" w:hAnsi="Courier New" w:cs="Courier New" w:hint="default"/>
+      </w:rPr>
+    </w:lvl>
+    <w:lvl w:ilvl="8" w:tplc="400A0005" w:tentative="1">
+      <w:start w:val="1"/>
+      <w:numFmt w:val="bullet"/>
+      <w:lvlText w:val=""/>
+      <w:lvlJc w:val="left"/>
+      <w:pPr>
+        <w:ind w:left="6764" w:hanging="360"/>
+      </w:pPr>
+      <w:rPr>
+        <w:rFonts w:ascii="Wingdings" w:hAnsi="Wingdings" w:hint="default"/>
+      </w:rPr>
+    </w:lvl>
+  </w:abstractNum>
+  <w:abstractNum w:abstractNumId="15" w15:restartNumberingAfterBreak="0">
     <w:nsid w:val="550017FA"/>
     <w:multiLevelType w:val="hybridMultilevel"/>
     <w:tmpl w:val="08A60B3A"/>
@@ -18982,10 +18712,10 @@
       </w:rPr>
     </w:lvl>
   </w:abstractNum>
-  <w:abstractNum w:abstractNumId="15" w15:restartNumberingAfterBreak="0">
-    <w:nsid w:val="59D51B04"/>
+  <w:abstractNum w:abstractNumId="16" w15:restartNumberingAfterBreak="0">
+    <w:nsid w:val="55851267"/>
     <w:multiLevelType w:val="hybridMultilevel"/>
-    <w:tmpl w:val="286C2F44"/>
+    <w:tmpl w:val="3DAC7F5E"/>
     <w:lvl w:ilvl="0" w:tplc="400A0001">
       <w:start w:val="1"/>
       <w:numFmt w:val="bullet"/>
@@ -19095,10 +18825,10 @@
       </w:rPr>
     </w:lvl>
   </w:abstractNum>
-  <w:abstractNum w:abstractNumId="16" w15:restartNumberingAfterBreak="0">
-    <w:nsid w:val="60B66340"/>
+  <w:abstractNum w:abstractNumId="17" w15:restartNumberingAfterBreak="0">
+    <w:nsid w:val="59D51B04"/>
     <w:multiLevelType w:val="hybridMultilevel"/>
-    <w:tmpl w:val="9F8C3F64"/>
+    <w:tmpl w:val="286C2F44"/>
     <w:lvl w:ilvl="0" w:tplc="400A0001">
       <w:start w:val="1"/>
       <w:numFmt w:val="bullet"/>
@@ -19208,7 +18938,233 @@
       </w:rPr>
     </w:lvl>
   </w:abstractNum>
-  <w:abstractNum w:abstractNumId="17" w15:restartNumberingAfterBreak="0">
+  <w:abstractNum w:abstractNumId="18" w15:restartNumberingAfterBreak="0">
+    <w:nsid w:val="60B66340"/>
+    <w:multiLevelType w:val="hybridMultilevel"/>
+    <w:tmpl w:val="9F8C3F64"/>
+    <w:lvl w:ilvl="0" w:tplc="400A0001">
+      <w:start w:val="1"/>
+      <w:numFmt w:val="bullet"/>
+      <w:lvlText w:val=""/>
+      <w:lvlJc w:val="left"/>
+      <w:pPr>
+        <w:ind w:left="1004" w:hanging="360"/>
+      </w:pPr>
+      <w:rPr>
+        <w:rFonts w:ascii="Symbol" w:hAnsi="Symbol" w:hint="default"/>
+      </w:rPr>
+    </w:lvl>
+    <w:lvl w:ilvl="1" w:tplc="400A0003" w:tentative="1">
+      <w:start w:val="1"/>
+      <w:numFmt w:val="bullet"/>
+      <w:lvlText w:val="o"/>
+      <w:lvlJc w:val="left"/>
+      <w:pPr>
+        <w:ind w:left="1724" w:hanging="360"/>
+      </w:pPr>
+      <w:rPr>
+        <w:rFonts w:ascii="Courier New" w:hAnsi="Courier New" w:cs="Courier New" w:hint="default"/>
+      </w:rPr>
+    </w:lvl>
+    <w:lvl w:ilvl="2" w:tplc="400A0005" w:tentative="1">
+      <w:start w:val="1"/>
+      <w:numFmt w:val="bullet"/>
+      <w:lvlText w:val=""/>
+      <w:lvlJc w:val="left"/>
+      <w:pPr>
+        <w:ind w:left="2444" w:hanging="360"/>
+      </w:pPr>
+      <w:rPr>
+        <w:rFonts w:ascii="Wingdings" w:hAnsi="Wingdings" w:hint="default"/>
+      </w:rPr>
+    </w:lvl>
+    <w:lvl w:ilvl="3" w:tplc="400A0001" w:tentative="1">
+      <w:start w:val="1"/>
+      <w:numFmt w:val="bullet"/>
+      <w:lvlText w:val=""/>
+      <w:lvlJc w:val="left"/>
+      <w:pPr>
+        <w:ind w:left="3164" w:hanging="360"/>
+      </w:pPr>
+      <w:rPr>
+        <w:rFonts w:ascii="Symbol" w:hAnsi="Symbol" w:hint="default"/>
+      </w:rPr>
+    </w:lvl>
+    <w:lvl w:ilvl="4" w:tplc="400A0003" w:tentative="1">
+      <w:start w:val="1"/>
+      <w:numFmt w:val="bullet"/>
+      <w:lvlText w:val="o"/>
+      <w:lvlJc w:val="left"/>
+      <w:pPr>
+        <w:ind w:left="3884" w:hanging="360"/>
+      </w:pPr>
+      <w:rPr>
+        <w:rFonts w:ascii="Courier New" w:hAnsi="Courier New" w:cs="Courier New" w:hint="default"/>
+      </w:rPr>
+    </w:lvl>
+    <w:lvl w:ilvl="5" w:tplc="400A0005" w:tentative="1">
+      <w:start w:val="1"/>
+      <w:numFmt w:val="bullet"/>
+      <w:lvlText w:val=""/>
+      <w:lvlJc w:val="left"/>
+      <w:pPr>
+        <w:ind w:left="4604" w:hanging="360"/>
+      </w:pPr>
+      <w:rPr>
+        <w:rFonts w:ascii="Wingdings" w:hAnsi="Wingdings" w:hint="default"/>
+      </w:rPr>
+    </w:lvl>
+    <w:lvl w:ilvl="6" w:tplc="400A0001" w:tentative="1">
+      <w:start w:val="1"/>
+      <w:numFmt w:val="bullet"/>
+      <w:lvlText w:val=""/>
+      <w:lvlJc w:val="left"/>
+      <w:pPr>
+        <w:ind w:left="5324" w:hanging="360"/>
+      </w:pPr>
+      <w:rPr>
+        <w:rFonts w:ascii="Symbol" w:hAnsi="Symbol" w:hint="default"/>
+      </w:rPr>
+    </w:lvl>
+    <w:lvl w:ilvl="7" w:tplc="400A0003" w:tentative="1">
+      <w:start w:val="1"/>
+      <w:numFmt w:val="bullet"/>
+      <w:lvlText w:val="o"/>
+      <w:lvlJc w:val="left"/>
+      <w:pPr>
+        <w:ind w:left="6044" w:hanging="360"/>
+      </w:pPr>
+      <w:rPr>
+        <w:rFonts w:ascii="Courier New" w:hAnsi="Courier New" w:cs="Courier New" w:hint="default"/>
+      </w:rPr>
+    </w:lvl>
+    <w:lvl w:ilvl="8" w:tplc="400A0005" w:tentative="1">
+      <w:start w:val="1"/>
+      <w:numFmt w:val="bullet"/>
+      <w:lvlText w:val=""/>
+      <w:lvlJc w:val="left"/>
+      <w:pPr>
+        <w:ind w:left="6764" w:hanging="360"/>
+      </w:pPr>
+      <w:rPr>
+        <w:rFonts w:ascii="Wingdings" w:hAnsi="Wingdings" w:hint="default"/>
+      </w:rPr>
+    </w:lvl>
+  </w:abstractNum>
+  <w:abstractNum w:abstractNumId="19" w15:restartNumberingAfterBreak="0">
+    <w:nsid w:val="64805FC0"/>
+    <w:multiLevelType w:val="hybridMultilevel"/>
+    <w:tmpl w:val="23807036"/>
+    <w:lvl w:ilvl="0" w:tplc="400A0001">
+      <w:start w:val="1"/>
+      <w:numFmt w:val="bullet"/>
+      <w:lvlText w:val=""/>
+      <w:lvlJc w:val="left"/>
+      <w:pPr>
+        <w:ind w:left="1004" w:hanging="360"/>
+      </w:pPr>
+      <w:rPr>
+        <w:rFonts w:ascii="Symbol" w:hAnsi="Symbol" w:hint="default"/>
+      </w:rPr>
+    </w:lvl>
+    <w:lvl w:ilvl="1" w:tplc="400A0003" w:tentative="1">
+      <w:start w:val="1"/>
+      <w:numFmt w:val="bullet"/>
+      <w:lvlText w:val="o"/>
+      <w:lvlJc w:val="left"/>
+      <w:pPr>
+        <w:ind w:left="1724" w:hanging="360"/>
+      </w:pPr>
+      <w:rPr>
+        <w:rFonts w:ascii="Courier New" w:hAnsi="Courier New" w:cs="Courier New" w:hint="default"/>
+      </w:rPr>
+    </w:lvl>
+    <w:lvl w:ilvl="2" w:tplc="400A0005" w:tentative="1">
+      <w:start w:val="1"/>
+      <w:numFmt w:val="bullet"/>
+      <w:lvlText w:val=""/>
+      <w:lvlJc w:val="left"/>
+      <w:pPr>
+        <w:ind w:left="2444" w:hanging="360"/>
+      </w:pPr>
+      <w:rPr>
+        <w:rFonts w:ascii="Wingdings" w:hAnsi="Wingdings" w:hint="default"/>
+      </w:rPr>
+    </w:lvl>
+    <w:lvl w:ilvl="3" w:tplc="400A0001" w:tentative="1">
+      <w:start w:val="1"/>
+      <w:numFmt w:val="bullet"/>
+      <w:lvlText w:val=""/>
+      <w:lvlJc w:val="left"/>
+      <w:pPr>
+        <w:ind w:left="3164" w:hanging="360"/>
+      </w:pPr>
+      <w:rPr>
+        <w:rFonts w:ascii="Symbol" w:hAnsi="Symbol" w:hint="default"/>
+      </w:rPr>
+    </w:lvl>
+    <w:lvl w:ilvl="4" w:tplc="400A0003" w:tentative="1">
+      <w:start w:val="1"/>
+      <w:numFmt w:val="bullet"/>
+      <w:lvlText w:val="o"/>
+      <w:lvlJc w:val="left"/>
+      <w:pPr>
+        <w:ind w:left="3884" w:hanging="360"/>
+      </w:pPr>
+      <w:rPr>
+        <w:rFonts w:ascii="Courier New" w:hAnsi="Courier New" w:cs="Courier New" w:hint="default"/>
+      </w:rPr>
+    </w:lvl>
+    <w:lvl w:ilvl="5" w:tplc="400A0005" w:tentative="1">
+      <w:start w:val="1"/>
+      <w:numFmt w:val="bullet"/>
+      <w:lvlText w:val=""/>
+      <w:lvlJc w:val="left"/>
+      <w:pPr>
+        <w:ind w:left="4604" w:hanging="360"/>
+      </w:pPr>
+      <w:rPr>
+        <w:rFonts w:ascii="Wingdings" w:hAnsi="Wingdings" w:hint="default"/>
+      </w:rPr>
+    </w:lvl>
+    <w:lvl w:ilvl="6" w:tplc="400A0001" w:tentative="1">
+      <w:start w:val="1"/>
+      <w:numFmt w:val="bullet"/>
+      <w:lvlText w:val=""/>
+      <w:lvlJc w:val="left"/>
+      <w:pPr>
+        <w:ind w:left="5324" w:hanging="360"/>
+      </w:pPr>
+      <w:rPr>
+        <w:rFonts w:ascii="Symbol" w:hAnsi="Symbol" w:hint="default"/>
+      </w:rPr>
+    </w:lvl>
+    <w:lvl w:ilvl="7" w:tplc="400A0003" w:tentative="1">
+      <w:start w:val="1"/>
+      <w:numFmt w:val="bullet"/>
+      <w:lvlText w:val="o"/>
+      <w:lvlJc w:val="left"/>
+      <w:pPr>
+        <w:ind w:left="6044" w:hanging="360"/>
+      </w:pPr>
+      <w:rPr>
+        <w:rFonts w:ascii="Courier New" w:hAnsi="Courier New" w:cs="Courier New" w:hint="default"/>
+      </w:rPr>
+    </w:lvl>
+    <w:lvl w:ilvl="8" w:tplc="400A0005" w:tentative="1">
+      <w:start w:val="1"/>
+      <w:numFmt w:val="bullet"/>
+      <w:lvlText w:val=""/>
+      <w:lvlJc w:val="left"/>
+      <w:pPr>
+        <w:ind w:left="6764" w:hanging="360"/>
+      </w:pPr>
+      <w:rPr>
+        <w:rFonts w:ascii="Wingdings" w:hAnsi="Wingdings" w:hint="default"/>
+      </w:rPr>
+    </w:lvl>
+  </w:abstractNum>
+  <w:abstractNum w:abstractNumId="20" w15:restartNumberingAfterBreak="0">
     <w:nsid w:val="76FC6798"/>
     <w:multiLevelType w:val="hybridMultilevel"/>
     <w:tmpl w:val="E878DFB0"/>
@@ -19328,7 +19284,7 @@
     <w:abstractNumId w:val="10"/>
   </w:num>
   <w:num w:numId="3" w16cid:durableId="1686975419">
-    <w:abstractNumId w:val="14"/>
+    <w:abstractNumId w:val="15"/>
   </w:num>
   <w:num w:numId="4" w16cid:durableId="251159302">
     <w:abstractNumId w:val="8"/>
@@ -19340,7 +19296,7 @@
     <w:abstractNumId w:val="1"/>
   </w:num>
   <w:num w:numId="7" w16cid:durableId="1383601351">
-    <w:abstractNumId w:val="15"/>
+    <w:abstractNumId w:val="17"/>
   </w:num>
   <w:num w:numId="8" w16cid:durableId="81679964">
     <w:abstractNumId w:val="11"/>
@@ -19349,7 +19305,7 @@
     <w:abstractNumId w:val="12"/>
   </w:num>
   <w:num w:numId="10" w16cid:durableId="1709720222">
-    <w:abstractNumId w:val="16"/>
+    <w:abstractNumId w:val="18"/>
   </w:num>
   <w:num w:numId="11" w16cid:durableId="293025408">
     <w:abstractNumId w:val="3"/>
@@ -19373,7 +19329,16 @@
     <w:abstractNumId w:val="7"/>
   </w:num>
   <w:num w:numId="18" w16cid:durableId="209611735">
-    <w:abstractNumId w:val="17"/>
+    <w:abstractNumId w:val="20"/>
+  </w:num>
+  <w:num w:numId="19" w16cid:durableId="554975031">
+    <w:abstractNumId w:val="19"/>
+  </w:num>
+  <w:num w:numId="20" w16cid:durableId="888997833">
+    <w:abstractNumId w:val="16"/>
+  </w:num>
+  <w:num w:numId="21" w16cid:durableId="1793744857">
+    <w:abstractNumId w:val="14"/>
   </w:num>
   <w:numIdMacAtCleanup w:val="12"/>
 </w:numbering>

</xml_diff>

<commit_message>
inclusion de solicitud del edificio
</commit_message>
<xml_diff>
--- a/septimbre/Plantilla Proyecto - Dan Meneces v6.docx
+++ b/septimbre/Plantilla Proyecto - Dan Meneces v6.docx
@@ -632,7 +632,7 @@
             </w:rPr>
             <w:fldChar w:fldCharType="separate"/>
           </w:r>
-          <w:hyperlink w:anchor="_Toc176171250" w:history="1">
+          <w:hyperlink w:anchor="_Toc176190124" w:history="1">
             <w:r>
               <w:rPr>
                 <w:rStyle w:val="Hipervnculo"/>
@@ -660,7 +660,7 @@
                 <w:noProof/>
                 <w:webHidden/>
               </w:rPr>
-              <w:instrText xml:space="preserve"> PAGEREF _Toc176171250 \h </w:instrText>
+              <w:instrText xml:space="preserve"> PAGEREF _Toc176190124 \h </w:instrText>
             </w:r>
             <w:r>
               <w:rPr>
@@ -710,7 +710,7 @@
               <w14:ligatures w14:val="standardContextual"/>
             </w:rPr>
           </w:pPr>
-          <w:hyperlink w:anchor="_Toc176171251" w:history="1">
+          <w:hyperlink w:anchor="_Toc176190125" w:history="1">
             <w:r>
               <w:rPr>
                 <w:rStyle w:val="Hipervnculo"/>
@@ -760,7 +760,7 @@
                 <w:noProof/>
                 <w:webHidden/>
               </w:rPr>
-              <w:instrText xml:space="preserve"> PAGEREF _Toc176171251 \h </w:instrText>
+              <w:instrText xml:space="preserve"> PAGEREF _Toc176190125 \h </w:instrText>
             </w:r>
             <w:r>
               <w:rPr>
@@ -810,7 +810,7 @@
               <w14:ligatures w14:val="standardContextual"/>
             </w:rPr>
           </w:pPr>
-          <w:hyperlink w:anchor="_Toc176171252" w:history="1">
+          <w:hyperlink w:anchor="_Toc176190126" w:history="1">
             <w:r>
               <w:rPr>
                 <w:rStyle w:val="Hipervnculo"/>
@@ -860,7 +860,7 @@
                 <w:noProof/>
                 <w:webHidden/>
               </w:rPr>
-              <w:instrText xml:space="preserve"> PAGEREF _Toc176171252 \h </w:instrText>
+              <w:instrText xml:space="preserve"> PAGEREF _Toc176190126 \h </w:instrText>
             </w:r>
             <w:r>
               <w:rPr>
@@ -910,7 +910,7 @@
               <w14:ligatures w14:val="standardContextual"/>
             </w:rPr>
           </w:pPr>
-          <w:hyperlink w:anchor="_Toc176171253" w:history="1">
+          <w:hyperlink w:anchor="_Toc176190127" w:history="1">
             <w:r>
               <w:rPr>
                 <w:rStyle w:val="Hipervnculo"/>
@@ -960,7 +960,7 @@
                 <w:noProof/>
                 <w:webHidden/>
               </w:rPr>
-              <w:instrText xml:space="preserve"> PAGEREF _Toc176171253 \h </w:instrText>
+              <w:instrText xml:space="preserve"> PAGEREF _Toc176190127 \h </w:instrText>
             </w:r>
             <w:r>
               <w:rPr>
@@ -1010,7 +1010,7 @@
               <w14:ligatures w14:val="standardContextual"/>
             </w:rPr>
           </w:pPr>
-          <w:hyperlink w:anchor="_Toc176171254" w:history="1">
+          <w:hyperlink w:anchor="_Toc176190128" w:history="1">
             <w:r>
               <w:rPr>
                 <w:rStyle w:val="Hipervnculo"/>
@@ -1060,7 +1060,7 @@
                 <w:noProof/>
                 <w:webHidden/>
               </w:rPr>
-              <w:instrText xml:space="preserve"> PAGEREF _Toc176171254 \h </w:instrText>
+              <w:instrText xml:space="preserve"> PAGEREF _Toc176190128 \h </w:instrText>
             </w:r>
             <w:r>
               <w:rPr>
@@ -1110,7 +1110,7 @@
               <w14:ligatures w14:val="standardContextual"/>
             </w:rPr>
           </w:pPr>
-          <w:hyperlink w:anchor="_Toc176171255" w:history="1">
+          <w:hyperlink w:anchor="_Toc176190129" w:history="1">
             <w:r>
               <w:rPr>
                 <w:rStyle w:val="Hipervnculo"/>
@@ -1160,7 +1160,7 @@
                 <w:noProof/>
                 <w:webHidden/>
               </w:rPr>
-              <w:instrText xml:space="preserve"> PAGEREF _Toc176171255 \h </w:instrText>
+              <w:instrText xml:space="preserve"> PAGEREF _Toc176190129 \h </w:instrText>
             </w:r>
             <w:r>
               <w:rPr>
@@ -1208,7 +1208,7 @@
               <w14:ligatures w14:val="standardContextual"/>
             </w:rPr>
           </w:pPr>
-          <w:hyperlink w:anchor="_Toc176171256" w:history="1">
+          <w:hyperlink w:anchor="_Toc176190130" w:history="1">
             <w:r>
               <w:rPr>
                 <w:rStyle w:val="Hipervnculo"/>
@@ -1256,7 +1256,7 @@
                 <w:noProof/>
                 <w:webHidden/>
               </w:rPr>
-              <w:instrText xml:space="preserve"> PAGEREF _Toc176171256 \h </w:instrText>
+              <w:instrText xml:space="preserve"> PAGEREF _Toc176190130 \h </w:instrText>
             </w:r>
             <w:r>
               <w:rPr>
@@ -1304,7 +1304,7 @@
               <w14:ligatures w14:val="standardContextual"/>
             </w:rPr>
           </w:pPr>
-          <w:hyperlink w:anchor="_Toc176171257" w:history="1">
+          <w:hyperlink w:anchor="_Toc176190131" w:history="1">
             <w:r>
               <w:rPr>
                 <w:rStyle w:val="Hipervnculo"/>
@@ -1352,7 +1352,7 @@
                 <w:noProof/>
                 <w:webHidden/>
               </w:rPr>
-              <w:instrText xml:space="preserve"> PAGEREF _Toc176171257 \h </w:instrText>
+              <w:instrText xml:space="preserve"> PAGEREF _Toc176190131 \h </w:instrText>
             </w:r>
             <w:r>
               <w:rPr>
@@ -1400,7 +1400,7 @@
               <w14:ligatures w14:val="standardContextual"/>
             </w:rPr>
           </w:pPr>
-          <w:hyperlink w:anchor="_Toc176171258" w:history="1">
+          <w:hyperlink w:anchor="_Toc176190132" w:history="1">
             <w:r>
               <w:rPr>
                 <w:rStyle w:val="Hipervnculo"/>
@@ -1448,7 +1448,7 @@
                 <w:noProof/>
                 <w:webHidden/>
               </w:rPr>
-              <w:instrText xml:space="preserve"> PAGEREF _Toc176171258 \h </w:instrText>
+              <w:instrText xml:space="preserve"> PAGEREF _Toc176190132 \h </w:instrText>
             </w:r>
             <w:r>
               <w:rPr>
@@ -1496,7 +1496,7 @@
               <w14:ligatures w14:val="standardContextual"/>
             </w:rPr>
           </w:pPr>
-          <w:hyperlink w:anchor="_Toc176171259" w:history="1">
+          <w:hyperlink w:anchor="_Toc176190133" w:history="1">
             <w:r>
               <w:rPr>
                 <w:rStyle w:val="Hipervnculo"/>
@@ -1544,7 +1544,7 @@
                 <w:noProof/>
                 <w:webHidden/>
               </w:rPr>
-              <w:instrText xml:space="preserve"> PAGEREF _Toc176171259 \h </w:instrText>
+              <w:instrText xml:space="preserve"> PAGEREF _Toc176190133 \h </w:instrText>
             </w:r>
             <w:r>
               <w:rPr>
@@ -1594,7 +1594,7 @@
               <w14:ligatures w14:val="standardContextual"/>
             </w:rPr>
           </w:pPr>
-          <w:hyperlink w:anchor="_Toc176171260" w:history="1">
+          <w:hyperlink w:anchor="_Toc176190134" w:history="1">
             <w:r>
               <w:rPr>
                 <w:rStyle w:val="Hipervnculo"/>
@@ -1644,7 +1644,7 @@
                 <w:noProof/>
                 <w:webHidden/>
               </w:rPr>
-              <w:instrText xml:space="preserve"> PAGEREF _Toc176171260 \h </w:instrText>
+              <w:instrText xml:space="preserve"> PAGEREF _Toc176190134 \h </w:instrText>
             </w:r>
             <w:r>
               <w:rPr>
@@ -1692,7 +1692,7 @@
               <w14:ligatures w14:val="standardContextual"/>
             </w:rPr>
           </w:pPr>
-          <w:hyperlink w:anchor="_Toc176171261" w:history="1">
+          <w:hyperlink w:anchor="_Toc176190135" w:history="1">
             <w:r>
               <w:rPr>
                 <w:rStyle w:val="Hipervnculo"/>
@@ -1740,7 +1740,7 @@
                 <w:noProof/>
                 <w:webHidden/>
               </w:rPr>
-              <w:instrText xml:space="preserve"> PAGEREF _Toc176171261 \h </w:instrText>
+              <w:instrText xml:space="preserve"> PAGEREF _Toc176190135 \h </w:instrText>
             </w:r>
             <w:r>
               <w:rPr>
@@ -1788,7 +1788,7 @@
               <w14:ligatures w14:val="standardContextual"/>
             </w:rPr>
           </w:pPr>
-          <w:hyperlink w:anchor="_Toc176171262" w:history="1">
+          <w:hyperlink w:anchor="_Toc176190136" w:history="1">
             <w:r>
               <w:rPr>
                 <w:rStyle w:val="Hipervnculo"/>
@@ -1836,7 +1836,7 @@
                 <w:noProof/>
                 <w:webHidden/>
               </w:rPr>
-              <w:instrText xml:space="preserve"> PAGEREF _Toc176171262 \h </w:instrText>
+              <w:instrText xml:space="preserve"> PAGEREF _Toc176190136 \h </w:instrText>
             </w:r>
             <w:r>
               <w:rPr>
@@ -1884,7 +1884,7 @@
               <w14:ligatures w14:val="standardContextual"/>
             </w:rPr>
           </w:pPr>
-          <w:hyperlink w:anchor="_Toc176171263" w:history="1">
+          <w:hyperlink w:anchor="_Toc176190137" w:history="1">
             <w:r>
               <w:rPr>
                 <w:rStyle w:val="Hipervnculo"/>
@@ -1912,7 +1912,7 @@
                 <w:noProof/>
                 <w:webHidden/>
               </w:rPr>
-              <w:instrText xml:space="preserve"> PAGEREF _Toc176171263 \h </w:instrText>
+              <w:instrText xml:space="preserve"> PAGEREF _Toc176190137 \h </w:instrText>
             </w:r>
             <w:r>
               <w:rPr>
@@ -1962,7 +1962,7 @@
               <w14:ligatures w14:val="standardContextual"/>
             </w:rPr>
           </w:pPr>
-          <w:hyperlink w:anchor="_Toc176171264" w:history="1">
+          <w:hyperlink w:anchor="_Toc176190138" w:history="1">
             <w:r>
               <w:rPr>
                 <w:rStyle w:val="Hipervnculo"/>
@@ -2012,7 +2012,7 @@
                 <w:noProof/>
                 <w:webHidden/>
               </w:rPr>
-              <w:instrText xml:space="preserve"> PAGEREF _Toc176171264 \h </w:instrText>
+              <w:instrText xml:space="preserve"> PAGEREF _Toc176190138 \h </w:instrText>
             </w:r>
             <w:r>
               <w:rPr>
@@ -2060,7 +2060,7 @@
               <w14:ligatures w14:val="standardContextual"/>
             </w:rPr>
           </w:pPr>
-          <w:hyperlink w:anchor="_Toc176171265" w:history="1">
+          <w:hyperlink w:anchor="_Toc176190139" w:history="1">
             <w:r>
               <w:rPr>
                 <w:rStyle w:val="Hipervnculo"/>
@@ -2108,7 +2108,7 @@
                 <w:noProof/>
                 <w:webHidden/>
               </w:rPr>
-              <w:instrText xml:space="preserve"> PAGEREF _Toc176171265 \h </w:instrText>
+              <w:instrText xml:space="preserve"> PAGEREF _Toc176190139 \h </w:instrText>
             </w:r>
             <w:r>
               <w:rPr>
@@ -2156,7 +2156,7 @@
               <w14:ligatures w14:val="standardContextual"/>
             </w:rPr>
           </w:pPr>
-          <w:hyperlink w:anchor="_Toc176171266" w:history="1">
+          <w:hyperlink w:anchor="_Toc176190140" w:history="1">
             <w:r>
               <w:rPr>
                 <w:rStyle w:val="Hipervnculo"/>
@@ -2204,7 +2204,7 @@
                 <w:noProof/>
                 <w:webHidden/>
               </w:rPr>
-              <w:instrText xml:space="preserve"> PAGEREF _Toc176171266 \h </w:instrText>
+              <w:instrText xml:space="preserve"> PAGEREF _Toc176190140 \h </w:instrText>
             </w:r>
             <w:r>
               <w:rPr>
@@ -2254,7 +2254,7 @@
               <w14:ligatures w14:val="standardContextual"/>
             </w:rPr>
           </w:pPr>
-          <w:hyperlink w:anchor="_Toc176171267" w:history="1">
+          <w:hyperlink w:anchor="_Toc176190141" w:history="1">
             <w:r>
               <w:rPr>
                 <w:rStyle w:val="Hipervnculo"/>
@@ -2304,7 +2304,7 @@
                 <w:noProof/>
                 <w:webHidden/>
               </w:rPr>
-              <w:instrText xml:space="preserve"> PAGEREF _Toc176171267 \h </w:instrText>
+              <w:instrText xml:space="preserve"> PAGEREF _Toc176190141 \h </w:instrText>
             </w:r>
             <w:r>
               <w:rPr>
@@ -2352,7 +2352,7 @@
               <w14:ligatures w14:val="standardContextual"/>
             </w:rPr>
           </w:pPr>
-          <w:hyperlink w:anchor="_Toc176171268" w:history="1">
+          <w:hyperlink w:anchor="_Toc176190142" w:history="1">
             <w:r>
               <w:rPr>
                 <w:rStyle w:val="Hipervnculo"/>
@@ -2400,7 +2400,7 @@
                 <w:noProof/>
                 <w:webHidden/>
               </w:rPr>
-              <w:instrText xml:space="preserve"> PAGEREF _Toc176171268 \h </w:instrText>
+              <w:instrText xml:space="preserve"> PAGEREF _Toc176190142 \h </w:instrText>
             </w:r>
             <w:r>
               <w:rPr>
@@ -2448,7 +2448,7 @@
               <w14:ligatures w14:val="standardContextual"/>
             </w:rPr>
           </w:pPr>
-          <w:hyperlink w:anchor="_Toc176171269" w:history="1">
+          <w:hyperlink w:anchor="_Toc176190143" w:history="1">
             <w:r>
               <w:rPr>
                 <w:rStyle w:val="Hipervnculo"/>
@@ -2496,7 +2496,7 @@
                 <w:noProof/>
                 <w:webHidden/>
               </w:rPr>
-              <w:instrText xml:space="preserve"> PAGEREF _Toc176171269 \h </w:instrText>
+              <w:instrText xml:space="preserve"> PAGEREF _Toc176190143 \h </w:instrText>
             </w:r>
             <w:r>
               <w:rPr>
@@ -2546,7 +2546,7 @@
               <w14:ligatures w14:val="standardContextual"/>
             </w:rPr>
           </w:pPr>
-          <w:hyperlink w:anchor="_Toc176171270" w:history="1">
+          <w:hyperlink w:anchor="_Toc176190144" w:history="1">
             <w:r>
               <w:rPr>
                 <w:rStyle w:val="Hipervnculo"/>
@@ -2596,7 +2596,7 @@
                 <w:noProof/>
                 <w:webHidden/>
               </w:rPr>
-              <w:instrText xml:space="preserve"> PAGEREF _Toc176171270 \h </w:instrText>
+              <w:instrText xml:space="preserve"> PAGEREF _Toc176190144 \h </w:instrText>
             </w:r>
             <w:r>
               <w:rPr>
@@ -2644,7 +2644,7 @@
               <w14:ligatures w14:val="standardContextual"/>
             </w:rPr>
           </w:pPr>
-          <w:hyperlink w:anchor="_Toc176171271" w:history="1">
+          <w:hyperlink w:anchor="_Toc176190145" w:history="1">
             <w:r>
               <w:rPr>
                 <w:rStyle w:val="Hipervnculo"/>
@@ -2692,7 +2692,7 @@
                 <w:noProof/>
                 <w:webHidden/>
               </w:rPr>
-              <w:instrText xml:space="preserve"> PAGEREF _Toc176171271 \h </w:instrText>
+              <w:instrText xml:space="preserve"> PAGEREF _Toc176190145 \h </w:instrText>
             </w:r>
             <w:r>
               <w:rPr>
@@ -2740,7 +2740,7 @@
               <w14:ligatures w14:val="standardContextual"/>
             </w:rPr>
           </w:pPr>
-          <w:hyperlink w:anchor="_Toc176171272" w:history="1">
+          <w:hyperlink w:anchor="_Toc176190146" w:history="1">
             <w:r>
               <w:rPr>
                 <w:rStyle w:val="Hipervnculo"/>
@@ -2788,7 +2788,7 @@
                 <w:noProof/>
                 <w:webHidden/>
               </w:rPr>
-              <w:instrText xml:space="preserve"> PAGEREF _Toc176171272 \h </w:instrText>
+              <w:instrText xml:space="preserve"> PAGEREF _Toc176190146 \h </w:instrText>
             </w:r>
             <w:r>
               <w:rPr>
@@ -2838,7 +2838,7 @@
               <w14:ligatures w14:val="standardContextual"/>
             </w:rPr>
           </w:pPr>
-          <w:hyperlink w:anchor="_Toc176171273" w:history="1">
+          <w:hyperlink w:anchor="_Toc176190147" w:history="1">
             <w:r>
               <w:rPr>
                 <w:rStyle w:val="Hipervnculo"/>
@@ -2888,7 +2888,7 @@
                 <w:noProof/>
                 <w:webHidden/>
               </w:rPr>
-              <w:instrText xml:space="preserve"> PAGEREF _Toc176171273 \h </w:instrText>
+              <w:instrText xml:space="preserve"> PAGEREF _Toc176190147 \h </w:instrText>
             </w:r>
             <w:r>
               <w:rPr>
@@ -2936,7 +2936,7 @@
               <w14:ligatures w14:val="standardContextual"/>
             </w:rPr>
           </w:pPr>
-          <w:hyperlink w:anchor="_Toc176171274" w:history="1">
+          <w:hyperlink w:anchor="_Toc176190148" w:history="1">
             <w:r>
               <w:rPr>
                 <w:rStyle w:val="Hipervnculo"/>
@@ -2984,7 +2984,7 @@
                 <w:noProof/>
                 <w:webHidden/>
               </w:rPr>
-              <w:instrText xml:space="preserve"> PAGEREF _Toc176171274 \h </w:instrText>
+              <w:instrText xml:space="preserve"> PAGEREF _Toc176190148 \h </w:instrText>
             </w:r>
             <w:r>
               <w:rPr>
@@ -3032,7 +3032,7 @@
               <w14:ligatures w14:val="standardContextual"/>
             </w:rPr>
           </w:pPr>
-          <w:hyperlink w:anchor="_Toc176171275" w:history="1">
+          <w:hyperlink w:anchor="_Toc176190149" w:history="1">
             <w:r>
               <w:rPr>
                 <w:rStyle w:val="Hipervnculo"/>
@@ -3080,7 +3080,7 @@
                 <w:noProof/>
                 <w:webHidden/>
               </w:rPr>
-              <w:instrText xml:space="preserve"> PAGEREF _Toc176171275 \h </w:instrText>
+              <w:instrText xml:space="preserve"> PAGEREF _Toc176190149 \h </w:instrText>
             </w:r>
             <w:r>
               <w:rPr>
@@ -3128,7 +3128,7 @@
               <w14:ligatures w14:val="standardContextual"/>
             </w:rPr>
           </w:pPr>
-          <w:hyperlink w:anchor="_Toc176171276" w:history="1">
+          <w:hyperlink w:anchor="_Toc176190150" w:history="1">
             <w:r>
               <w:rPr>
                 <w:rStyle w:val="Hipervnculo"/>
@@ -3176,7 +3176,7 @@
                 <w:noProof/>
                 <w:webHidden/>
               </w:rPr>
-              <w:instrText xml:space="preserve"> PAGEREF _Toc176171276 \h </w:instrText>
+              <w:instrText xml:space="preserve"> PAGEREF _Toc176190150 \h </w:instrText>
             </w:r>
             <w:r>
               <w:rPr>
@@ -3226,7 +3226,7 @@
               <w14:ligatures w14:val="standardContextual"/>
             </w:rPr>
           </w:pPr>
-          <w:hyperlink w:anchor="_Toc176171277" w:history="1">
+          <w:hyperlink w:anchor="_Toc176190151" w:history="1">
             <w:r>
               <w:rPr>
                 <w:rStyle w:val="Hipervnculo"/>
@@ -3276,7 +3276,7 @@
                 <w:noProof/>
                 <w:webHidden/>
               </w:rPr>
-              <w:instrText xml:space="preserve"> PAGEREF _Toc176171277 \h </w:instrText>
+              <w:instrText xml:space="preserve"> PAGEREF _Toc176190151 \h </w:instrText>
             </w:r>
             <w:r>
               <w:rPr>
@@ -3324,7 +3324,7 @@
               <w14:ligatures w14:val="standardContextual"/>
             </w:rPr>
           </w:pPr>
-          <w:hyperlink w:anchor="_Toc176171278" w:history="1">
+          <w:hyperlink w:anchor="_Toc176190152" w:history="1">
             <w:r>
               <w:rPr>
                 <w:rStyle w:val="Hipervnculo"/>
@@ -3372,7 +3372,7 @@
                 <w:noProof/>
                 <w:webHidden/>
               </w:rPr>
-              <w:instrText xml:space="preserve"> PAGEREF _Toc176171278 \h </w:instrText>
+              <w:instrText xml:space="preserve"> PAGEREF _Toc176190152 \h </w:instrText>
             </w:r>
             <w:r>
               <w:rPr>
@@ -3420,7 +3420,7 @@
               <w14:ligatures w14:val="standardContextual"/>
             </w:rPr>
           </w:pPr>
-          <w:hyperlink w:anchor="_Toc176171279" w:history="1">
+          <w:hyperlink w:anchor="_Toc176190153" w:history="1">
             <w:r>
               <w:rPr>
                 <w:rStyle w:val="Hipervnculo"/>
@@ -3468,7 +3468,7 @@
                 <w:noProof/>
                 <w:webHidden/>
               </w:rPr>
-              <w:instrText xml:space="preserve"> PAGEREF _Toc176171279 \h </w:instrText>
+              <w:instrText xml:space="preserve"> PAGEREF _Toc176190153 \h </w:instrText>
             </w:r>
             <w:r>
               <w:rPr>
@@ -3518,7 +3518,7 @@
               <w14:ligatures w14:val="standardContextual"/>
             </w:rPr>
           </w:pPr>
-          <w:hyperlink w:anchor="_Toc176171280" w:history="1">
+          <w:hyperlink w:anchor="_Toc176190154" w:history="1">
             <w:r>
               <w:rPr>
                 <w:rStyle w:val="Hipervnculo"/>
@@ -3568,7 +3568,7 @@
                 <w:noProof/>
                 <w:webHidden/>
               </w:rPr>
-              <w:instrText xml:space="preserve"> PAGEREF _Toc176171280 \h </w:instrText>
+              <w:instrText xml:space="preserve"> PAGEREF _Toc176190154 \h </w:instrText>
             </w:r>
             <w:r>
               <w:rPr>
@@ -3616,7 +3616,7 @@
               <w14:ligatures w14:val="standardContextual"/>
             </w:rPr>
           </w:pPr>
-          <w:hyperlink w:anchor="_Toc176171281" w:history="1">
+          <w:hyperlink w:anchor="_Toc176190155" w:history="1">
             <w:r>
               <w:rPr>
                 <w:rStyle w:val="Hipervnculo"/>
@@ -3664,7 +3664,7 @@
                 <w:noProof/>
                 <w:webHidden/>
               </w:rPr>
-              <w:instrText xml:space="preserve"> PAGEREF _Toc176171281 \h </w:instrText>
+              <w:instrText xml:space="preserve"> PAGEREF _Toc176190155 \h </w:instrText>
             </w:r>
             <w:r>
               <w:rPr>
@@ -3712,7 +3712,7 @@
               <w14:ligatures w14:val="standardContextual"/>
             </w:rPr>
           </w:pPr>
-          <w:hyperlink w:anchor="_Toc176171282" w:history="1">
+          <w:hyperlink w:anchor="_Toc176190156" w:history="1">
             <w:r>
               <w:rPr>
                 <w:rStyle w:val="Hipervnculo"/>
@@ -3760,7 +3760,7 @@
                 <w:noProof/>
                 <w:webHidden/>
               </w:rPr>
-              <w:instrText xml:space="preserve"> PAGEREF _Toc176171282 \h </w:instrText>
+              <w:instrText xml:space="preserve"> PAGEREF _Toc176190156 \h </w:instrText>
             </w:r>
             <w:r>
               <w:rPr>
@@ -3810,7 +3810,7 @@
               <w14:ligatures w14:val="standardContextual"/>
             </w:rPr>
           </w:pPr>
-          <w:hyperlink w:anchor="_Toc176171283" w:history="1">
+          <w:hyperlink w:anchor="_Toc176190157" w:history="1">
             <w:r>
               <w:rPr>
                 <w:rStyle w:val="Hipervnculo"/>
@@ -3860,7 +3860,7 @@
                 <w:noProof/>
                 <w:webHidden/>
               </w:rPr>
-              <w:instrText xml:space="preserve"> PAGEREF _Toc176171283 \h </w:instrText>
+              <w:instrText xml:space="preserve"> PAGEREF _Toc176190157 \h </w:instrText>
             </w:r>
             <w:r>
               <w:rPr>
@@ -3908,7 +3908,7 @@
               <w14:ligatures w14:val="standardContextual"/>
             </w:rPr>
           </w:pPr>
-          <w:hyperlink w:anchor="_Toc176171284" w:history="1">
+          <w:hyperlink w:anchor="_Toc176190158" w:history="1">
             <w:r>
               <w:rPr>
                 <w:rStyle w:val="Hipervnculo"/>
@@ -3958,7 +3958,7 @@
                 <w:noProof/>
                 <w:webHidden/>
               </w:rPr>
-              <w:instrText xml:space="preserve"> PAGEREF _Toc176171284 \h </w:instrText>
+              <w:instrText xml:space="preserve"> PAGEREF _Toc176190158 \h </w:instrText>
             </w:r>
             <w:r>
               <w:rPr>
@@ -4006,7 +4006,7 @@
               <w14:ligatures w14:val="standardContextual"/>
             </w:rPr>
           </w:pPr>
-          <w:hyperlink w:anchor="_Toc176171285" w:history="1">
+          <w:hyperlink w:anchor="_Toc176190159" w:history="1">
             <w:r>
               <w:rPr>
                 <w:rStyle w:val="Hipervnculo"/>
@@ -4056,7 +4056,7 @@
                 <w:noProof/>
                 <w:webHidden/>
               </w:rPr>
-              <w:instrText xml:space="preserve"> PAGEREF _Toc176171285 \h </w:instrText>
+              <w:instrText xml:space="preserve"> PAGEREF _Toc176190159 \h </w:instrText>
             </w:r>
             <w:r>
               <w:rPr>
@@ -4106,7 +4106,7 @@
               <w14:ligatures w14:val="standardContextual"/>
             </w:rPr>
           </w:pPr>
-          <w:hyperlink w:anchor="_Toc176171286" w:history="1">
+          <w:hyperlink w:anchor="_Toc176190160" w:history="1">
             <w:r>
               <w:rPr>
                 <w:rStyle w:val="Hipervnculo"/>
@@ -4156,7 +4156,7 @@
                 <w:noProof/>
                 <w:webHidden/>
               </w:rPr>
-              <w:instrText xml:space="preserve"> PAGEREF _Toc176171286 \h </w:instrText>
+              <w:instrText xml:space="preserve"> PAGEREF _Toc176190160 \h </w:instrText>
             </w:r>
             <w:r>
               <w:rPr>
@@ -4204,7 +4204,7 @@
               <w14:ligatures w14:val="standardContextual"/>
             </w:rPr>
           </w:pPr>
-          <w:hyperlink w:anchor="_Toc176171287" w:history="1">
+          <w:hyperlink w:anchor="_Toc176190161" w:history="1">
             <w:r>
               <w:rPr>
                 <w:rStyle w:val="Hipervnculo"/>
@@ -4254,7 +4254,7 @@
                 <w:noProof/>
                 <w:webHidden/>
               </w:rPr>
-              <w:instrText xml:space="preserve"> PAGEREF _Toc176171287 \h </w:instrText>
+              <w:instrText xml:space="preserve"> PAGEREF _Toc176190161 \h </w:instrText>
             </w:r>
             <w:r>
               <w:rPr>
@@ -4302,7 +4302,7 @@
               <w14:ligatures w14:val="standardContextual"/>
             </w:rPr>
           </w:pPr>
-          <w:hyperlink w:anchor="_Toc176171288" w:history="1">
+          <w:hyperlink w:anchor="_Toc176190162" w:history="1">
             <w:r>
               <w:rPr>
                 <w:rStyle w:val="Hipervnculo"/>
@@ -4352,7 +4352,7 @@
                 <w:noProof/>
                 <w:webHidden/>
               </w:rPr>
-              <w:instrText xml:space="preserve"> PAGEREF _Toc176171288 \h </w:instrText>
+              <w:instrText xml:space="preserve"> PAGEREF _Toc176190162 \h </w:instrText>
             </w:r>
             <w:r>
               <w:rPr>
@@ -4400,7 +4400,7 @@
               <w14:ligatures w14:val="standardContextual"/>
             </w:rPr>
           </w:pPr>
-          <w:hyperlink w:anchor="_Toc176171289" w:history="1">
+          <w:hyperlink w:anchor="_Toc176190163" w:history="1">
             <w:r>
               <w:rPr>
                 <w:rStyle w:val="Hipervnculo"/>
@@ -4428,7 +4428,7 @@
                 <w:noProof/>
                 <w:webHidden/>
               </w:rPr>
-              <w:instrText xml:space="preserve"> PAGEREF _Toc176171289 \h </w:instrText>
+              <w:instrText xml:space="preserve"> PAGEREF _Toc176190163 \h </w:instrText>
             </w:r>
             <w:r>
               <w:rPr>
@@ -4448,7 +4448,7 @@
                 <w:noProof/>
                 <w:webHidden/>
               </w:rPr>
-              <w:t>22</w:t>
+              <w:t>21</w:t>
             </w:r>
             <w:r>
               <w:rPr>
@@ -4478,7 +4478,7 @@
               <w14:ligatures w14:val="standardContextual"/>
             </w:rPr>
           </w:pPr>
-          <w:hyperlink w:anchor="_Toc176171290" w:history="1">
+          <w:hyperlink w:anchor="_Toc176190164" w:history="1">
             <w:r>
               <w:rPr>
                 <w:rStyle w:val="Hipervnculo"/>
@@ -4507,7 +4507,7 @@
                 <w:rFonts w:cs="Arial"/>
                 <w:noProof/>
               </w:rPr>
-              <w:t>Análisis de requerimientos</w:t>
+              <w:t>Introducción</w:t>
             </w:r>
             <w:r>
               <w:rPr>
@@ -4528,7 +4528,7 @@
                 <w:noProof/>
                 <w:webHidden/>
               </w:rPr>
-              <w:instrText xml:space="preserve"> PAGEREF _Toc176171290 \h </w:instrText>
+              <w:instrText xml:space="preserve"> PAGEREF _Toc176190164 \h </w:instrText>
             </w:r>
             <w:r>
               <w:rPr>
@@ -4548,7 +4548,7 @@
                 <w:noProof/>
                 <w:webHidden/>
               </w:rPr>
-              <w:t>22</w:t>
+              <w:t>21</w:t>
             </w:r>
             <w:r>
               <w:rPr>
@@ -4578,7 +4578,7 @@
               <w14:ligatures w14:val="standardContextual"/>
             </w:rPr>
           </w:pPr>
-          <w:hyperlink w:anchor="_Toc176171291" w:history="1">
+          <w:hyperlink w:anchor="_Toc176190165" w:history="1">
             <w:r>
               <w:rPr>
                 <w:rStyle w:val="Hipervnculo"/>
@@ -4607,7 +4607,7 @@
                 <w:rFonts w:cs="Arial"/>
                 <w:noProof/>
               </w:rPr>
-              <w:t>Diagramas de casos de uso</w:t>
+              <w:t>Análisis de Factibilidad y Requerimientos</w:t>
             </w:r>
             <w:r>
               <w:rPr>
@@ -4628,7 +4628,399 @@
                 <w:noProof/>
                 <w:webHidden/>
               </w:rPr>
-              <w:instrText xml:space="preserve"> PAGEREF _Toc176171291 \h </w:instrText>
+              <w:instrText xml:space="preserve"> PAGEREF _Toc176190165 \h </w:instrText>
+            </w:r>
+            <w:r>
+              <w:rPr>
+                <w:noProof/>
+                <w:webHidden/>
+              </w:rPr>
+            </w:r>
+            <w:r>
+              <w:rPr>
+                <w:noProof/>
+                <w:webHidden/>
+              </w:rPr>
+              <w:fldChar w:fldCharType="separate"/>
+            </w:r>
+            <w:r>
+              <w:rPr>
+                <w:noProof/>
+                <w:webHidden/>
+              </w:rPr>
+              <w:t>21</w:t>
+            </w:r>
+            <w:r>
+              <w:rPr>
+                <w:noProof/>
+                <w:webHidden/>
+              </w:rPr>
+              <w:fldChar w:fldCharType="end"/>
+            </w:r>
+          </w:hyperlink>
+        </w:p>
+        <w:p>
+          <w:pPr>
+            <w:pStyle w:val="TDC3"/>
+            <w:tabs>
+              <w:tab w:val="left" w:pos="760"/>
+              <w:tab w:val="right" w:leader="dot" w:pos="8544"/>
+            </w:tabs>
+            <w:rPr>
+              <w:rFonts w:asciiTheme="minorHAnsi" w:eastAsiaTheme="minorEastAsia" w:hAnsiTheme="minorHAnsi" w:cstheme="minorBidi"/>
+              <w:smallCaps w:val="0"/>
+              <w:noProof/>
+              <w:kern w:val="2"/>
+              <w:sz w:val="22"/>
+              <w:lang w:eastAsia="es-BO"/>
+              <w14:ligatures w14:val="standardContextual"/>
+            </w:rPr>
+          </w:pPr>
+          <w:hyperlink w:anchor="_Toc176190166" w:history="1">
+            <w:r>
+              <w:rPr>
+                <w:rStyle w:val="Hipervnculo"/>
+                <w:rFonts w:eastAsia="Times New Roman" w:cs="Arial"/>
+                <w:bCs/>
+                <w:noProof/>
+                <w:lang w:eastAsia="es-BO"/>
+              </w:rPr>
+              <w:t>3.2.1.</w:t>
+            </w:r>
+            <w:r>
+              <w:rPr>
+                <w:rFonts w:asciiTheme="minorHAnsi" w:eastAsiaTheme="minorEastAsia" w:hAnsiTheme="minorHAnsi" w:cstheme="minorBidi"/>
+                <w:smallCaps w:val="0"/>
+                <w:noProof/>
+                <w:kern w:val="2"/>
+                <w:sz w:val="22"/>
+                <w:lang w:eastAsia="es-BO"/>
+                <w14:ligatures w14:val="standardContextual"/>
+              </w:rPr>
+              <w:tab/>
+            </w:r>
+            <w:r>
+              <w:rPr>
+                <w:rStyle w:val="Hipervnculo"/>
+                <w:rFonts w:ascii="Arial" w:hAnsi="Arial" w:cs="Arial"/>
+                <w:noProof/>
+              </w:rPr>
+              <w:t>Factibilidad Técnica</w:t>
+            </w:r>
+            <w:r>
+              <w:rPr>
+                <w:noProof/>
+                <w:webHidden/>
+              </w:rPr>
+              <w:tab/>
+            </w:r>
+            <w:r>
+              <w:rPr>
+                <w:noProof/>
+                <w:webHidden/>
+              </w:rPr>
+              <w:fldChar w:fldCharType="begin"/>
+            </w:r>
+            <w:r>
+              <w:rPr>
+                <w:noProof/>
+                <w:webHidden/>
+              </w:rPr>
+              <w:instrText xml:space="preserve"> PAGEREF _Toc176190166 \h </w:instrText>
+            </w:r>
+            <w:r>
+              <w:rPr>
+                <w:noProof/>
+                <w:webHidden/>
+              </w:rPr>
+            </w:r>
+            <w:r>
+              <w:rPr>
+                <w:noProof/>
+                <w:webHidden/>
+              </w:rPr>
+              <w:fldChar w:fldCharType="separate"/>
+            </w:r>
+            <w:r>
+              <w:rPr>
+                <w:noProof/>
+                <w:webHidden/>
+              </w:rPr>
+              <w:t>21</w:t>
+            </w:r>
+            <w:r>
+              <w:rPr>
+                <w:noProof/>
+                <w:webHidden/>
+              </w:rPr>
+              <w:fldChar w:fldCharType="end"/>
+            </w:r>
+          </w:hyperlink>
+        </w:p>
+        <w:p>
+          <w:pPr>
+            <w:pStyle w:val="TDC3"/>
+            <w:tabs>
+              <w:tab w:val="left" w:pos="760"/>
+              <w:tab w:val="right" w:leader="dot" w:pos="8544"/>
+            </w:tabs>
+            <w:rPr>
+              <w:rFonts w:asciiTheme="minorHAnsi" w:eastAsiaTheme="minorEastAsia" w:hAnsiTheme="minorHAnsi" w:cstheme="minorBidi"/>
+              <w:smallCaps w:val="0"/>
+              <w:noProof/>
+              <w:kern w:val="2"/>
+              <w:sz w:val="22"/>
+              <w:lang w:eastAsia="es-BO"/>
+              <w14:ligatures w14:val="standardContextual"/>
+            </w:rPr>
+          </w:pPr>
+          <w:hyperlink w:anchor="_Toc176190167" w:history="1">
+            <w:r>
+              <w:rPr>
+                <w:rStyle w:val="Hipervnculo"/>
+                <w:rFonts w:eastAsia="Times New Roman" w:cs="Arial"/>
+                <w:bCs/>
+                <w:noProof/>
+                <w:lang w:eastAsia="es-BO"/>
+              </w:rPr>
+              <w:t>3.2.2.</w:t>
+            </w:r>
+            <w:r>
+              <w:rPr>
+                <w:rFonts w:asciiTheme="minorHAnsi" w:eastAsiaTheme="minorEastAsia" w:hAnsiTheme="minorHAnsi" w:cstheme="minorBidi"/>
+                <w:smallCaps w:val="0"/>
+                <w:noProof/>
+                <w:kern w:val="2"/>
+                <w:sz w:val="22"/>
+                <w:lang w:eastAsia="es-BO"/>
+                <w14:ligatures w14:val="standardContextual"/>
+              </w:rPr>
+              <w:tab/>
+            </w:r>
+            <w:r>
+              <w:rPr>
+                <w:rStyle w:val="Hipervnculo"/>
+                <w:rFonts w:ascii="Arial" w:hAnsi="Arial" w:cs="Arial"/>
+                <w:noProof/>
+              </w:rPr>
+              <w:t>Factibilidad Económica</w:t>
+            </w:r>
+            <w:r>
+              <w:rPr>
+                <w:noProof/>
+                <w:webHidden/>
+              </w:rPr>
+              <w:tab/>
+            </w:r>
+            <w:r>
+              <w:rPr>
+                <w:noProof/>
+                <w:webHidden/>
+              </w:rPr>
+              <w:fldChar w:fldCharType="begin"/>
+            </w:r>
+            <w:r>
+              <w:rPr>
+                <w:noProof/>
+                <w:webHidden/>
+              </w:rPr>
+              <w:instrText xml:space="preserve"> PAGEREF _Toc176190167 \h </w:instrText>
+            </w:r>
+            <w:r>
+              <w:rPr>
+                <w:noProof/>
+                <w:webHidden/>
+              </w:rPr>
+            </w:r>
+            <w:r>
+              <w:rPr>
+                <w:noProof/>
+                <w:webHidden/>
+              </w:rPr>
+              <w:fldChar w:fldCharType="separate"/>
+            </w:r>
+            <w:r>
+              <w:rPr>
+                <w:noProof/>
+                <w:webHidden/>
+              </w:rPr>
+              <w:t>21</w:t>
+            </w:r>
+            <w:r>
+              <w:rPr>
+                <w:noProof/>
+                <w:webHidden/>
+              </w:rPr>
+              <w:fldChar w:fldCharType="end"/>
+            </w:r>
+          </w:hyperlink>
+        </w:p>
+        <w:p>
+          <w:pPr>
+            <w:pStyle w:val="TDC3"/>
+            <w:tabs>
+              <w:tab w:val="left" w:pos="760"/>
+              <w:tab w:val="right" w:leader="dot" w:pos="8544"/>
+            </w:tabs>
+            <w:rPr>
+              <w:rFonts w:asciiTheme="minorHAnsi" w:eastAsiaTheme="minorEastAsia" w:hAnsiTheme="minorHAnsi" w:cstheme="minorBidi"/>
+              <w:smallCaps w:val="0"/>
+              <w:noProof/>
+              <w:kern w:val="2"/>
+              <w:sz w:val="22"/>
+              <w:lang w:eastAsia="es-BO"/>
+              <w14:ligatures w14:val="standardContextual"/>
+            </w:rPr>
+          </w:pPr>
+          <w:hyperlink w:anchor="_Toc176190168" w:history="1">
+            <w:r>
+              <w:rPr>
+                <w:rStyle w:val="Hipervnculo"/>
+                <w:rFonts w:eastAsia="Times New Roman" w:cs="Arial"/>
+                <w:bCs/>
+                <w:noProof/>
+                <w:lang w:eastAsia="es-BO"/>
+              </w:rPr>
+              <w:t>3.2.3.</w:t>
+            </w:r>
+            <w:r>
+              <w:rPr>
+                <w:rFonts w:asciiTheme="minorHAnsi" w:eastAsiaTheme="minorEastAsia" w:hAnsiTheme="minorHAnsi" w:cstheme="minorBidi"/>
+                <w:smallCaps w:val="0"/>
+                <w:noProof/>
+                <w:kern w:val="2"/>
+                <w:sz w:val="22"/>
+                <w:lang w:eastAsia="es-BO"/>
+                <w14:ligatures w14:val="standardContextual"/>
+              </w:rPr>
+              <w:tab/>
+            </w:r>
+            <w:r>
+              <w:rPr>
+                <w:rStyle w:val="Hipervnculo"/>
+                <w:rFonts w:ascii="Arial" w:hAnsi="Arial" w:cs="Arial"/>
+                <w:noProof/>
+              </w:rPr>
+              <w:t>Factibilidad Operativa</w:t>
+            </w:r>
+            <w:r>
+              <w:rPr>
+                <w:noProof/>
+                <w:webHidden/>
+              </w:rPr>
+              <w:tab/>
+            </w:r>
+            <w:r>
+              <w:rPr>
+                <w:noProof/>
+                <w:webHidden/>
+              </w:rPr>
+              <w:fldChar w:fldCharType="begin"/>
+            </w:r>
+            <w:r>
+              <w:rPr>
+                <w:noProof/>
+                <w:webHidden/>
+              </w:rPr>
+              <w:instrText xml:space="preserve"> PAGEREF _Toc176190168 \h </w:instrText>
+            </w:r>
+            <w:r>
+              <w:rPr>
+                <w:noProof/>
+                <w:webHidden/>
+              </w:rPr>
+            </w:r>
+            <w:r>
+              <w:rPr>
+                <w:noProof/>
+                <w:webHidden/>
+              </w:rPr>
+              <w:fldChar w:fldCharType="separate"/>
+            </w:r>
+            <w:r>
+              <w:rPr>
+                <w:noProof/>
+                <w:webHidden/>
+              </w:rPr>
+              <w:t>22</w:t>
+            </w:r>
+            <w:r>
+              <w:rPr>
+                <w:noProof/>
+                <w:webHidden/>
+              </w:rPr>
+              <w:fldChar w:fldCharType="end"/>
+            </w:r>
+          </w:hyperlink>
+        </w:p>
+        <w:p>
+          <w:pPr>
+            <w:pStyle w:val="TDC3"/>
+            <w:tabs>
+              <w:tab w:val="left" w:pos="760"/>
+              <w:tab w:val="right" w:leader="dot" w:pos="8544"/>
+            </w:tabs>
+            <w:rPr>
+              <w:rFonts w:asciiTheme="minorHAnsi" w:eastAsiaTheme="minorEastAsia" w:hAnsiTheme="minorHAnsi" w:cstheme="minorBidi"/>
+              <w:smallCaps w:val="0"/>
+              <w:noProof/>
+              <w:kern w:val="2"/>
+              <w:sz w:val="22"/>
+              <w:lang w:eastAsia="es-BO"/>
+              <w14:ligatures w14:val="standardContextual"/>
+            </w:rPr>
+          </w:pPr>
+          <w:hyperlink w:anchor="_Toc176190169" w:history="1">
+            <w:r>
+              <w:rPr>
+                <w:rStyle w:val="Hipervnculo"/>
+                <w:rFonts w:eastAsia="Times New Roman" w:cs="Arial"/>
+                <w:bCs/>
+                <w:noProof/>
+                <w:lang w:eastAsia="es-BO"/>
+              </w:rPr>
+              <w:t>3.2.4.</w:t>
+            </w:r>
+            <w:r>
+              <w:rPr>
+                <w:rFonts w:asciiTheme="minorHAnsi" w:eastAsiaTheme="minorEastAsia" w:hAnsiTheme="minorHAnsi" w:cstheme="minorBidi"/>
+                <w:smallCaps w:val="0"/>
+                <w:noProof/>
+                <w:kern w:val="2"/>
+                <w:sz w:val="22"/>
+                <w:lang w:eastAsia="es-BO"/>
+                <w14:ligatures w14:val="standardContextual"/>
+              </w:rPr>
+              <w:tab/>
+            </w:r>
+            <w:r>
+              <w:rPr>
+                <w:rStyle w:val="Hipervnculo"/>
+                <w:rFonts w:ascii="Arial" w:hAnsi="Arial" w:cs="Arial"/>
+                <w:noProof/>
+              </w:rPr>
+              <w:t>Recopilación de Necesidades de Conectividad</w:t>
+            </w:r>
+            <w:r>
+              <w:rPr>
+                <w:noProof/>
+                <w:webHidden/>
+              </w:rPr>
+              <w:tab/>
+            </w:r>
+            <w:r>
+              <w:rPr>
+                <w:noProof/>
+                <w:webHidden/>
+              </w:rPr>
+              <w:fldChar w:fldCharType="begin"/>
+            </w:r>
+            <w:r>
+              <w:rPr>
+                <w:noProof/>
+                <w:webHidden/>
+              </w:rPr>
+              <w:instrText xml:space="preserve"> PAGEREF _Toc176190169 \h </w:instrText>
             </w:r>
             <w:r>
               <w:rPr>
@@ -4678,7 +5070,7 @@
               <w14:ligatures w14:val="standardContextual"/>
             </w:rPr>
           </w:pPr>
-          <w:hyperlink w:anchor="_Toc176171292" w:history="1">
+          <w:hyperlink w:anchor="_Toc176190170" w:history="1">
             <w:r>
               <w:rPr>
                 <w:rStyle w:val="Hipervnculo"/>
@@ -4707,7 +5099,7 @@
                 <w:rFonts w:cs="Arial"/>
                 <w:noProof/>
               </w:rPr>
-              <w:t>Diagrama de clases</w:t>
+              <w:t>Plan de Implementación</w:t>
             </w:r>
             <w:r>
               <w:rPr>
@@ -4728,7 +5120,199 @@
                 <w:noProof/>
                 <w:webHidden/>
               </w:rPr>
-              <w:instrText xml:space="preserve"> PAGEREF _Toc176171292 \h </w:instrText>
+              <w:instrText xml:space="preserve"> PAGEREF _Toc176190170 \h </w:instrText>
+            </w:r>
+            <w:r>
+              <w:rPr>
+                <w:noProof/>
+                <w:webHidden/>
+              </w:rPr>
+            </w:r>
+            <w:r>
+              <w:rPr>
+                <w:noProof/>
+                <w:webHidden/>
+              </w:rPr>
+              <w:fldChar w:fldCharType="separate"/>
+            </w:r>
+            <w:r>
+              <w:rPr>
+                <w:noProof/>
+                <w:webHidden/>
+              </w:rPr>
+              <w:t>22</w:t>
+            </w:r>
+            <w:r>
+              <w:rPr>
+                <w:noProof/>
+                <w:webHidden/>
+              </w:rPr>
+              <w:fldChar w:fldCharType="end"/>
+            </w:r>
+          </w:hyperlink>
+        </w:p>
+        <w:p>
+          <w:pPr>
+            <w:pStyle w:val="TDC3"/>
+            <w:tabs>
+              <w:tab w:val="left" w:pos="760"/>
+              <w:tab w:val="right" w:leader="dot" w:pos="8544"/>
+            </w:tabs>
+            <w:rPr>
+              <w:rFonts w:asciiTheme="minorHAnsi" w:eastAsiaTheme="minorEastAsia" w:hAnsiTheme="minorHAnsi" w:cstheme="minorBidi"/>
+              <w:smallCaps w:val="0"/>
+              <w:noProof/>
+              <w:kern w:val="2"/>
+              <w:sz w:val="22"/>
+              <w:lang w:eastAsia="es-BO"/>
+              <w14:ligatures w14:val="standardContextual"/>
+            </w:rPr>
+          </w:pPr>
+          <w:hyperlink w:anchor="_Toc176190171" w:history="1">
+            <w:r>
+              <w:rPr>
+                <w:rStyle w:val="Hipervnculo"/>
+                <w:rFonts w:cs="Arial"/>
+                <w:noProof/>
+              </w:rPr>
+              <w:t>3.3.1.</w:t>
+            </w:r>
+            <w:r>
+              <w:rPr>
+                <w:rFonts w:asciiTheme="minorHAnsi" w:eastAsiaTheme="minorEastAsia" w:hAnsiTheme="minorHAnsi" w:cstheme="minorBidi"/>
+                <w:smallCaps w:val="0"/>
+                <w:noProof/>
+                <w:kern w:val="2"/>
+                <w:sz w:val="22"/>
+                <w:lang w:eastAsia="es-BO"/>
+                <w14:ligatures w14:val="standardContextual"/>
+              </w:rPr>
+              <w:tab/>
+            </w:r>
+            <w:r>
+              <w:rPr>
+                <w:rStyle w:val="Hipervnculo"/>
+                <w:rFonts w:ascii="Arial" w:hAnsi="Arial" w:cs="Arial"/>
+                <w:noProof/>
+              </w:rPr>
+              <w:t>Ubicación de Gabinetes y Distribución de Nodos</w:t>
+            </w:r>
+            <w:r>
+              <w:rPr>
+                <w:noProof/>
+                <w:webHidden/>
+              </w:rPr>
+              <w:tab/>
+            </w:r>
+            <w:r>
+              <w:rPr>
+                <w:noProof/>
+                <w:webHidden/>
+              </w:rPr>
+              <w:fldChar w:fldCharType="begin"/>
+            </w:r>
+            <w:r>
+              <w:rPr>
+                <w:noProof/>
+                <w:webHidden/>
+              </w:rPr>
+              <w:instrText xml:space="preserve"> PAGEREF _Toc176190171 \h </w:instrText>
+            </w:r>
+            <w:r>
+              <w:rPr>
+                <w:noProof/>
+                <w:webHidden/>
+              </w:rPr>
+            </w:r>
+            <w:r>
+              <w:rPr>
+                <w:noProof/>
+                <w:webHidden/>
+              </w:rPr>
+              <w:fldChar w:fldCharType="separate"/>
+            </w:r>
+            <w:r>
+              <w:rPr>
+                <w:noProof/>
+                <w:webHidden/>
+              </w:rPr>
+              <w:t>22</w:t>
+            </w:r>
+            <w:r>
+              <w:rPr>
+                <w:noProof/>
+                <w:webHidden/>
+              </w:rPr>
+              <w:fldChar w:fldCharType="end"/>
+            </w:r>
+          </w:hyperlink>
+        </w:p>
+        <w:p>
+          <w:pPr>
+            <w:pStyle w:val="TDC3"/>
+            <w:tabs>
+              <w:tab w:val="left" w:pos="760"/>
+              <w:tab w:val="right" w:leader="dot" w:pos="8544"/>
+            </w:tabs>
+            <w:rPr>
+              <w:rFonts w:asciiTheme="minorHAnsi" w:eastAsiaTheme="minorEastAsia" w:hAnsiTheme="minorHAnsi" w:cstheme="minorBidi"/>
+              <w:smallCaps w:val="0"/>
+              <w:noProof/>
+              <w:kern w:val="2"/>
+              <w:sz w:val="22"/>
+              <w:lang w:eastAsia="es-BO"/>
+              <w14:ligatures w14:val="standardContextual"/>
+            </w:rPr>
+          </w:pPr>
+          <w:hyperlink w:anchor="_Toc176190172" w:history="1">
+            <w:r>
+              <w:rPr>
+                <w:rStyle w:val="Hipervnculo"/>
+                <w:rFonts w:cs="Arial"/>
+                <w:noProof/>
+              </w:rPr>
+              <w:t>3.3.2.</w:t>
+            </w:r>
+            <w:r>
+              <w:rPr>
+                <w:rFonts w:asciiTheme="minorHAnsi" w:eastAsiaTheme="minorEastAsia" w:hAnsiTheme="minorHAnsi" w:cstheme="minorBidi"/>
+                <w:smallCaps w:val="0"/>
+                <w:noProof/>
+                <w:kern w:val="2"/>
+                <w:sz w:val="22"/>
+                <w:lang w:eastAsia="es-BO"/>
+                <w14:ligatures w14:val="standardContextual"/>
+              </w:rPr>
+              <w:tab/>
+            </w:r>
+            <w:r>
+              <w:rPr>
+                <w:rStyle w:val="Hipervnculo"/>
+                <w:rFonts w:ascii="Arial" w:hAnsi="Arial" w:cs="Arial"/>
+                <w:noProof/>
+              </w:rPr>
+              <w:t>Direccionamiento IP y Subnetting</w:t>
+            </w:r>
+            <w:r>
+              <w:rPr>
+                <w:noProof/>
+                <w:webHidden/>
+              </w:rPr>
+              <w:tab/>
+            </w:r>
+            <w:r>
+              <w:rPr>
+                <w:noProof/>
+                <w:webHidden/>
+              </w:rPr>
+              <w:fldChar w:fldCharType="begin"/>
+            </w:r>
+            <w:r>
+              <w:rPr>
+                <w:noProof/>
+                <w:webHidden/>
+              </w:rPr>
+              <w:instrText xml:space="preserve"> PAGEREF _Toc176190172 \h </w:instrText>
             </w:r>
             <w:r>
               <w:rPr>
@@ -4778,7 +5362,7 @@
               <w14:ligatures w14:val="standardContextual"/>
             </w:rPr>
           </w:pPr>
-          <w:hyperlink w:anchor="_Toc176171293" w:history="1">
+          <w:hyperlink w:anchor="_Toc176190173" w:history="1">
             <w:r>
               <w:rPr>
                 <w:rStyle w:val="Hipervnculo"/>
@@ -4807,7 +5391,7 @@
                 <w:rFonts w:cs="Arial"/>
                 <w:noProof/>
               </w:rPr>
-              <w:t>Diagrama relacional</w:t>
+              <w:t>Diseño del Sistema de Cableado Estructurado</w:t>
             </w:r>
             <w:r>
               <w:rPr>
@@ -4828,7 +5412,199 @@
                 <w:noProof/>
                 <w:webHidden/>
               </w:rPr>
-              <w:instrText xml:space="preserve"> PAGEREF _Toc176171293 \h </w:instrText>
+              <w:instrText xml:space="preserve"> PAGEREF _Toc176190173 \h </w:instrText>
+            </w:r>
+            <w:r>
+              <w:rPr>
+                <w:noProof/>
+                <w:webHidden/>
+              </w:rPr>
+            </w:r>
+            <w:r>
+              <w:rPr>
+                <w:noProof/>
+                <w:webHidden/>
+              </w:rPr>
+              <w:fldChar w:fldCharType="separate"/>
+            </w:r>
+            <w:r>
+              <w:rPr>
+                <w:noProof/>
+                <w:webHidden/>
+              </w:rPr>
+              <w:t>23</w:t>
+            </w:r>
+            <w:r>
+              <w:rPr>
+                <w:noProof/>
+                <w:webHidden/>
+              </w:rPr>
+              <w:fldChar w:fldCharType="end"/>
+            </w:r>
+          </w:hyperlink>
+        </w:p>
+        <w:p>
+          <w:pPr>
+            <w:pStyle w:val="TDC3"/>
+            <w:tabs>
+              <w:tab w:val="left" w:pos="760"/>
+              <w:tab w:val="right" w:leader="dot" w:pos="8544"/>
+            </w:tabs>
+            <w:rPr>
+              <w:rFonts w:asciiTheme="minorHAnsi" w:eastAsiaTheme="minorEastAsia" w:hAnsiTheme="minorHAnsi" w:cstheme="minorBidi"/>
+              <w:smallCaps w:val="0"/>
+              <w:noProof/>
+              <w:kern w:val="2"/>
+              <w:sz w:val="22"/>
+              <w:lang w:eastAsia="es-BO"/>
+              <w14:ligatures w14:val="standardContextual"/>
+            </w:rPr>
+          </w:pPr>
+          <w:hyperlink w:anchor="_Toc176190174" w:history="1">
+            <w:r>
+              <w:rPr>
+                <w:rStyle w:val="Hipervnculo"/>
+                <w:rFonts w:cs="Arial"/>
+                <w:noProof/>
+              </w:rPr>
+              <w:t>3.4.1.</w:t>
+            </w:r>
+            <w:r>
+              <w:rPr>
+                <w:rFonts w:asciiTheme="minorHAnsi" w:eastAsiaTheme="minorEastAsia" w:hAnsiTheme="minorHAnsi" w:cstheme="minorBidi"/>
+                <w:smallCaps w:val="0"/>
+                <w:noProof/>
+                <w:kern w:val="2"/>
+                <w:sz w:val="22"/>
+                <w:lang w:eastAsia="es-BO"/>
+                <w14:ligatures w14:val="standardContextual"/>
+              </w:rPr>
+              <w:tab/>
+            </w:r>
+            <w:r>
+              <w:rPr>
+                <w:rStyle w:val="Hipervnculo"/>
+                <w:rFonts w:ascii="Arial" w:hAnsi="Arial" w:cs="Arial"/>
+                <w:noProof/>
+              </w:rPr>
+              <w:t>Cumplimiento de Normativas y Buenas Prácticas</w:t>
+            </w:r>
+            <w:r>
+              <w:rPr>
+                <w:noProof/>
+                <w:webHidden/>
+              </w:rPr>
+              <w:tab/>
+            </w:r>
+            <w:r>
+              <w:rPr>
+                <w:noProof/>
+                <w:webHidden/>
+              </w:rPr>
+              <w:fldChar w:fldCharType="begin"/>
+            </w:r>
+            <w:r>
+              <w:rPr>
+                <w:noProof/>
+                <w:webHidden/>
+              </w:rPr>
+              <w:instrText xml:space="preserve"> PAGEREF _Toc176190174 \h </w:instrText>
+            </w:r>
+            <w:r>
+              <w:rPr>
+                <w:noProof/>
+                <w:webHidden/>
+              </w:rPr>
+            </w:r>
+            <w:r>
+              <w:rPr>
+                <w:noProof/>
+                <w:webHidden/>
+              </w:rPr>
+              <w:fldChar w:fldCharType="separate"/>
+            </w:r>
+            <w:r>
+              <w:rPr>
+                <w:noProof/>
+                <w:webHidden/>
+              </w:rPr>
+              <w:t>23</w:t>
+            </w:r>
+            <w:r>
+              <w:rPr>
+                <w:noProof/>
+                <w:webHidden/>
+              </w:rPr>
+              <w:fldChar w:fldCharType="end"/>
+            </w:r>
+          </w:hyperlink>
+        </w:p>
+        <w:p>
+          <w:pPr>
+            <w:pStyle w:val="TDC3"/>
+            <w:tabs>
+              <w:tab w:val="left" w:pos="760"/>
+              <w:tab w:val="right" w:leader="dot" w:pos="8544"/>
+            </w:tabs>
+            <w:rPr>
+              <w:rFonts w:asciiTheme="minorHAnsi" w:eastAsiaTheme="minorEastAsia" w:hAnsiTheme="minorHAnsi" w:cstheme="minorBidi"/>
+              <w:smallCaps w:val="0"/>
+              <w:noProof/>
+              <w:kern w:val="2"/>
+              <w:sz w:val="22"/>
+              <w:lang w:eastAsia="es-BO"/>
+              <w14:ligatures w14:val="standardContextual"/>
+            </w:rPr>
+          </w:pPr>
+          <w:hyperlink w:anchor="_Toc176190175" w:history="1">
+            <w:r>
+              <w:rPr>
+                <w:rStyle w:val="Hipervnculo"/>
+                <w:rFonts w:cs="Arial"/>
+                <w:noProof/>
+              </w:rPr>
+              <w:t>3.4.2.</w:t>
+            </w:r>
+            <w:r>
+              <w:rPr>
+                <w:rFonts w:asciiTheme="minorHAnsi" w:eastAsiaTheme="minorEastAsia" w:hAnsiTheme="minorHAnsi" w:cstheme="minorBidi"/>
+                <w:smallCaps w:val="0"/>
+                <w:noProof/>
+                <w:kern w:val="2"/>
+                <w:sz w:val="22"/>
+                <w:lang w:eastAsia="es-BO"/>
+                <w14:ligatures w14:val="standardContextual"/>
+              </w:rPr>
+              <w:tab/>
+            </w:r>
+            <w:r>
+              <w:rPr>
+                <w:rStyle w:val="Hipervnculo"/>
+                <w:rFonts w:ascii="Arial" w:hAnsi="Arial" w:cs="Arial"/>
+                <w:noProof/>
+              </w:rPr>
+              <w:t>Flexibilidad y Adaptabilidad</w:t>
+            </w:r>
+            <w:r>
+              <w:rPr>
+                <w:noProof/>
+                <w:webHidden/>
+              </w:rPr>
+              <w:tab/>
+            </w:r>
+            <w:r>
+              <w:rPr>
+                <w:noProof/>
+                <w:webHidden/>
+              </w:rPr>
+              <w:fldChar w:fldCharType="begin"/>
+            </w:r>
+            <w:r>
+              <w:rPr>
+                <w:noProof/>
+                <w:webHidden/>
+              </w:rPr>
+              <w:instrText xml:space="preserve"> PAGEREF _Toc176190175 \h </w:instrText>
             </w:r>
             <w:r>
               <w:rPr>
@@ -4878,7 +5654,7 @@
               <w14:ligatures w14:val="standardContextual"/>
             </w:rPr>
           </w:pPr>
-          <w:hyperlink w:anchor="_Toc176171294" w:history="1">
+          <w:hyperlink w:anchor="_Toc176190176" w:history="1">
             <w:r>
               <w:rPr>
                 <w:rStyle w:val="Hipervnculo"/>
@@ -4907,7 +5683,7 @@
                 <w:rFonts w:cs="Arial"/>
                 <w:noProof/>
               </w:rPr>
-              <w:t>Arquitectura del sistema</w:t>
+              <w:t>Características del Diseño de la Infraestructura de Red</w:t>
             </w:r>
             <w:r>
               <w:rPr>
@@ -4928,7 +5704,7 @@
                 <w:noProof/>
                 <w:webHidden/>
               </w:rPr>
-              <w:instrText xml:space="preserve"> PAGEREF _Toc176171294 \h </w:instrText>
+              <w:instrText xml:space="preserve"> PAGEREF _Toc176190176 \h </w:instrText>
             </w:r>
             <w:r>
               <w:rPr>
@@ -4948,7 +5724,295 @@
                 <w:noProof/>
                 <w:webHidden/>
               </w:rPr>
-              <w:t>23</w:t>
+              <w:t>24</w:t>
+            </w:r>
+            <w:r>
+              <w:rPr>
+                <w:noProof/>
+                <w:webHidden/>
+              </w:rPr>
+              <w:fldChar w:fldCharType="end"/>
+            </w:r>
+          </w:hyperlink>
+        </w:p>
+        <w:p>
+          <w:pPr>
+            <w:pStyle w:val="TDC3"/>
+            <w:tabs>
+              <w:tab w:val="left" w:pos="760"/>
+              <w:tab w:val="right" w:leader="dot" w:pos="8544"/>
+            </w:tabs>
+            <w:rPr>
+              <w:rFonts w:asciiTheme="minorHAnsi" w:eastAsiaTheme="minorEastAsia" w:hAnsiTheme="minorHAnsi" w:cstheme="minorBidi"/>
+              <w:smallCaps w:val="0"/>
+              <w:noProof/>
+              <w:kern w:val="2"/>
+              <w:sz w:val="22"/>
+              <w:lang w:eastAsia="es-BO"/>
+              <w14:ligatures w14:val="standardContextual"/>
+            </w:rPr>
+          </w:pPr>
+          <w:hyperlink w:anchor="_Toc176190177" w:history="1">
+            <w:r>
+              <w:rPr>
+                <w:rStyle w:val="Hipervnculo"/>
+                <w:rFonts w:cs="Arial"/>
+                <w:noProof/>
+              </w:rPr>
+              <w:t>3.5.1.</w:t>
+            </w:r>
+            <w:r>
+              <w:rPr>
+                <w:rFonts w:asciiTheme="minorHAnsi" w:eastAsiaTheme="minorEastAsia" w:hAnsiTheme="minorHAnsi" w:cstheme="minorBidi"/>
+                <w:smallCaps w:val="0"/>
+                <w:noProof/>
+                <w:kern w:val="2"/>
+                <w:sz w:val="22"/>
+                <w:lang w:eastAsia="es-BO"/>
+                <w14:ligatures w14:val="standardContextual"/>
+              </w:rPr>
+              <w:tab/>
+            </w:r>
+            <w:r>
+              <w:rPr>
+                <w:rStyle w:val="Hipervnculo"/>
+                <w:rFonts w:ascii="Arial" w:hAnsi="Arial" w:cs="Arial"/>
+                <w:noProof/>
+              </w:rPr>
+              <w:t>Escalabilidad</w:t>
+            </w:r>
+            <w:r>
+              <w:rPr>
+                <w:noProof/>
+                <w:webHidden/>
+              </w:rPr>
+              <w:tab/>
+            </w:r>
+            <w:r>
+              <w:rPr>
+                <w:noProof/>
+                <w:webHidden/>
+              </w:rPr>
+              <w:fldChar w:fldCharType="begin"/>
+            </w:r>
+            <w:r>
+              <w:rPr>
+                <w:noProof/>
+                <w:webHidden/>
+              </w:rPr>
+              <w:instrText xml:space="preserve"> PAGEREF _Toc176190177 \h </w:instrText>
+            </w:r>
+            <w:r>
+              <w:rPr>
+                <w:noProof/>
+                <w:webHidden/>
+              </w:rPr>
+            </w:r>
+            <w:r>
+              <w:rPr>
+                <w:noProof/>
+                <w:webHidden/>
+              </w:rPr>
+              <w:fldChar w:fldCharType="separate"/>
+            </w:r>
+            <w:r>
+              <w:rPr>
+                <w:noProof/>
+                <w:webHidden/>
+              </w:rPr>
+              <w:t>24</w:t>
+            </w:r>
+            <w:r>
+              <w:rPr>
+                <w:noProof/>
+                <w:webHidden/>
+              </w:rPr>
+              <w:fldChar w:fldCharType="end"/>
+            </w:r>
+          </w:hyperlink>
+        </w:p>
+        <w:p>
+          <w:pPr>
+            <w:pStyle w:val="TDC3"/>
+            <w:tabs>
+              <w:tab w:val="left" w:pos="760"/>
+              <w:tab w:val="right" w:leader="dot" w:pos="8544"/>
+            </w:tabs>
+            <w:rPr>
+              <w:rFonts w:asciiTheme="minorHAnsi" w:eastAsiaTheme="minorEastAsia" w:hAnsiTheme="minorHAnsi" w:cstheme="minorBidi"/>
+              <w:smallCaps w:val="0"/>
+              <w:noProof/>
+              <w:kern w:val="2"/>
+              <w:sz w:val="22"/>
+              <w:lang w:eastAsia="es-BO"/>
+              <w14:ligatures w14:val="standardContextual"/>
+            </w:rPr>
+          </w:pPr>
+          <w:hyperlink w:anchor="_Toc176190178" w:history="1">
+            <w:r>
+              <w:rPr>
+                <w:rStyle w:val="Hipervnculo"/>
+                <w:rFonts w:cs="Arial"/>
+                <w:noProof/>
+              </w:rPr>
+              <w:t>3.5.2.</w:t>
+            </w:r>
+            <w:r>
+              <w:rPr>
+                <w:rFonts w:asciiTheme="minorHAnsi" w:eastAsiaTheme="minorEastAsia" w:hAnsiTheme="minorHAnsi" w:cstheme="minorBidi"/>
+                <w:smallCaps w:val="0"/>
+                <w:noProof/>
+                <w:kern w:val="2"/>
+                <w:sz w:val="22"/>
+                <w:lang w:eastAsia="es-BO"/>
+                <w14:ligatures w14:val="standardContextual"/>
+              </w:rPr>
+              <w:tab/>
+            </w:r>
+            <w:r>
+              <w:rPr>
+                <w:rStyle w:val="Hipervnculo"/>
+                <w:rFonts w:ascii="Arial" w:hAnsi="Arial" w:cs="Arial"/>
+                <w:noProof/>
+              </w:rPr>
+              <w:t>Disponibilidad y Rendimiento</w:t>
+            </w:r>
+            <w:r>
+              <w:rPr>
+                <w:noProof/>
+                <w:webHidden/>
+              </w:rPr>
+              <w:tab/>
+            </w:r>
+            <w:r>
+              <w:rPr>
+                <w:noProof/>
+                <w:webHidden/>
+              </w:rPr>
+              <w:fldChar w:fldCharType="begin"/>
+            </w:r>
+            <w:r>
+              <w:rPr>
+                <w:noProof/>
+                <w:webHidden/>
+              </w:rPr>
+              <w:instrText xml:space="preserve"> PAGEREF _Toc176190178 \h </w:instrText>
+            </w:r>
+            <w:r>
+              <w:rPr>
+                <w:noProof/>
+                <w:webHidden/>
+              </w:rPr>
+            </w:r>
+            <w:r>
+              <w:rPr>
+                <w:noProof/>
+                <w:webHidden/>
+              </w:rPr>
+              <w:fldChar w:fldCharType="separate"/>
+            </w:r>
+            <w:r>
+              <w:rPr>
+                <w:noProof/>
+                <w:webHidden/>
+              </w:rPr>
+              <w:t>24</w:t>
+            </w:r>
+            <w:r>
+              <w:rPr>
+                <w:noProof/>
+                <w:webHidden/>
+              </w:rPr>
+              <w:fldChar w:fldCharType="end"/>
+            </w:r>
+          </w:hyperlink>
+        </w:p>
+        <w:p>
+          <w:pPr>
+            <w:pStyle w:val="TDC3"/>
+            <w:tabs>
+              <w:tab w:val="left" w:pos="760"/>
+              <w:tab w:val="right" w:leader="dot" w:pos="8544"/>
+            </w:tabs>
+            <w:rPr>
+              <w:rFonts w:asciiTheme="minorHAnsi" w:eastAsiaTheme="minorEastAsia" w:hAnsiTheme="minorHAnsi" w:cstheme="minorBidi"/>
+              <w:smallCaps w:val="0"/>
+              <w:noProof/>
+              <w:kern w:val="2"/>
+              <w:sz w:val="22"/>
+              <w:lang w:eastAsia="es-BO"/>
+              <w14:ligatures w14:val="standardContextual"/>
+            </w:rPr>
+          </w:pPr>
+          <w:hyperlink w:anchor="_Toc176190179" w:history="1">
+            <w:r>
+              <w:rPr>
+                <w:rStyle w:val="Hipervnculo"/>
+                <w:rFonts w:cs="Arial"/>
+                <w:noProof/>
+              </w:rPr>
+              <w:t>3.5.3.</w:t>
+            </w:r>
+            <w:r>
+              <w:rPr>
+                <w:rFonts w:asciiTheme="minorHAnsi" w:eastAsiaTheme="minorEastAsia" w:hAnsiTheme="minorHAnsi" w:cstheme="minorBidi"/>
+                <w:smallCaps w:val="0"/>
+                <w:noProof/>
+                <w:kern w:val="2"/>
+                <w:sz w:val="22"/>
+                <w:lang w:eastAsia="es-BO"/>
+                <w14:ligatures w14:val="standardContextual"/>
+              </w:rPr>
+              <w:tab/>
+            </w:r>
+            <w:r>
+              <w:rPr>
+                <w:rStyle w:val="Hipervnculo"/>
+                <w:rFonts w:ascii="Arial" w:hAnsi="Arial" w:cs="Arial"/>
+                <w:noProof/>
+              </w:rPr>
+              <w:t>Seguridad</w:t>
+            </w:r>
+            <w:r>
+              <w:rPr>
+                <w:noProof/>
+                <w:webHidden/>
+              </w:rPr>
+              <w:tab/>
+            </w:r>
+            <w:r>
+              <w:rPr>
+                <w:noProof/>
+                <w:webHidden/>
+              </w:rPr>
+              <w:fldChar w:fldCharType="begin"/>
+            </w:r>
+            <w:r>
+              <w:rPr>
+                <w:noProof/>
+                <w:webHidden/>
+              </w:rPr>
+              <w:instrText xml:space="preserve"> PAGEREF _Toc176190179 \h </w:instrText>
+            </w:r>
+            <w:r>
+              <w:rPr>
+                <w:noProof/>
+                <w:webHidden/>
+              </w:rPr>
+            </w:r>
+            <w:r>
+              <w:rPr>
+                <w:noProof/>
+                <w:webHidden/>
+              </w:rPr>
+              <w:fldChar w:fldCharType="separate"/>
+            </w:r>
+            <w:r>
+              <w:rPr>
+                <w:noProof/>
+                <w:webHidden/>
+              </w:rPr>
+              <w:t>24</w:t>
             </w:r>
             <w:r>
               <w:rPr>
@@ -4978,7 +6042,7 @@
               <w14:ligatures w14:val="standardContextual"/>
             </w:rPr>
           </w:pPr>
-          <w:hyperlink w:anchor="_Toc176171295" w:history="1">
+          <w:hyperlink w:anchor="_Toc176190180" w:history="1">
             <w:r>
               <w:rPr>
                 <w:rStyle w:val="Hipervnculo"/>
@@ -5007,7 +6071,7 @@
                 <w:rFonts w:cs="Arial"/>
                 <w:noProof/>
               </w:rPr>
-              <w:t>Diagrama de secuencias</w:t>
+              <w:t>Estimación de Costos y Presupuesto</w:t>
             </w:r>
             <w:r>
               <w:rPr>
@@ -5028,7 +6092,7 @@
                 <w:noProof/>
                 <w:webHidden/>
               </w:rPr>
-              <w:instrText xml:space="preserve"> PAGEREF _Toc176171295 \h </w:instrText>
+              <w:instrText xml:space="preserve"> PAGEREF _Toc176190180 \h </w:instrText>
             </w:r>
             <w:r>
               <w:rPr>
@@ -5048,7 +6112,199 @@
                 <w:noProof/>
                 <w:webHidden/>
               </w:rPr>
-              <w:t>23</w:t>
+              <w:t>24</w:t>
+            </w:r>
+            <w:r>
+              <w:rPr>
+                <w:noProof/>
+                <w:webHidden/>
+              </w:rPr>
+              <w:fldChar w:fldCharType="end"/>
+            </w:r>
+          </w:hyperlink>
+        </w:p>
+        <w:p>
+          <w:pPr>
+            <w:pStyle w:val="TDC3"/>
+            <w:tabs>
+              <w:tab w:val="left" w:pos="760"/>
+              <w:tab w:val="right" w:leader="dot" w:pos="8544"/>
+            </w:tabs>
+            <w:rPr>
+              <w:rFonts w:asciiTheme="minorHAnsi" w:eastAsiaTheme="minorEastAsia" w:hAnsiTheme="minorHAnsi" w:cstheme="minorBidi"/>
+              <w:smallCaps w:val="0"/>
+              <w:noProof/>
+              <w:kern w:val="2"/>
+              <w:sz w:val="22"/>
+              <w:lang w:eastAsia="es-BO"/>
+              <w14:ligatures w14:val="standardContextual"/>
+            </w:rPr>
+          </w:pPr>
+          <w:hyperlink w:anchor="_Toc176190181" w:history="1">
+            <w:r>
+              <w:rPr>
+                <w:rStyle w:val="Hipervnculo"/>
+                <w:rFonts w:cs="Arial"/>
+                <w:noProof/>
+              </w:rPr>
+              <w:t>3.6.1.</w:t>
+            </w:r>
+            <w:r>
+              <w:rPr>
+                <w:rFonts w:asciiTheme="minorHAnsi" w:eastAsiaTheme="minorEastAsia" w:hAnsiTheme="minorHAnsi" w:cstheme="minorBidi"/>
+                <w:smallCaps w:val="0"/>
+                <w:noProof/>
+                <w:kern w:val="2"/>
+                <w:sz w:val="22"/>
+                <w:lang w:eastAsia="es-BO"/>
+                <w14:ligatures w14:val="standardContextual"/>
+              </w:rPr>
+              <w:tab/>
+            </w:r>
+            <w:r>
+              <w:rPr>
+                <w:rStyle w:val="Hipervnculo"/>
+                <w:rFonts w:ascii="Arial" w:hAnsi="Arial" w:cs="Arial"/>
+                <w:noProof/>
+              </w:rPr>
+              <w:t>Análisis de Costos</w:t>
+            </w:r>
+            <w:r>
+              <w:rPr>
+                <w:noProof/>
+                <w:webHidden/>
+              </w:rPr>
+              <w:tab/>
+            </w:r>
+            <w:r>
+              <w:rPr>
+                <w:noProof/>
+                <w:webHidden/>
+              </w:rPr>
+              <w:fldChar w:fldCharType="begin"/>
+            </w:r>
+            <w:r>
+              <w:rPr>
+                <w:noProof/>
+                <w:webHidden/>
+              </w:rPr>
+              <w:instrText xml:space="preserve"> PAGEREF _Toc176190181 \h </w:instrText>
+            </w:r>
+            <w:r>
+              <w:rPr>
+                <w:noProof/>
+                <w:webHidden/>
+              </w:rPr>
+            </w:r>
+            <w:r>
+              <w:rPr>
+                <w:noProof/>
+                <w:webHidden/>
+              </w:rPr>
+              <w:fldChar w:fldCharType="separate"/>
+            </w:r>
+            <w:r>
+              <w:rPr>
+                <w:noProof/>
+                <w:webHidden/>
+              </w:rPr>
+              <w:t>24</w:t>
+            </w:r>
+            <w:r>
+              <w:rPr>
+                <w:noProof/>
+                <w:webHidden/>
+              </w:rPr>
+              <w:fldChar w:fldCharType="end"/>
+            </w:r>
+          </w:hyperlink>
+        </w:p>
+        <w:p>
+          <w:pPr>
+            <w:pStyle w:val="TDC3"/>
+            <w:tabs>
+              <w:tab w:val="left" w:pos="760"/>
+              <w:tab w:val="right" w:leader="dot" w:pos="8544"/>
+            </w:tabs>
+            <w:rPr>
+              <w:rFonts w:asciiTheme="minorHAnsi" w:eastAsiaTheme="minorEastAsia" w:hAnsiTheme="minorHAnsi" w:cstheme="minorBidi"/>
+              <w:smallCaps w:val="0"/>
+              <w:noProof/>
+              <w:kern w:val="2"/>
+              <w:sz w:val="22"/>
+              <w:lang w:eastAsia="es-BO"/>
+              <w14:ligatures w14:val="standardContextual"/>
+            </w:rPr>
+          </w:pPr>
+          <w:hyperlink w:anchor="_Toc176190182" w:history="1">
+            <w:r>
+              <w:rPr>
+                <w:rStyle w:val="Hipervnculo"/>
+                <w:rFonts w:cs="Arial"/>
+                <w:noProof/>
+              </w:rPr>
+              <w:t>3.6.2.</w:t>
+            </w:r>
+            <w:r>
+              <w:rPr>
+                <w:rFonts w:asciiTheme="minorHAnsi" w:eastAsiaTheme="minorEastAsia" w:hAnsiTheme="minorHAnsi" w:cstheme="minorBidi"/>
+                <w:smallCaps w:val="0"/>
+                <w:noProof/>
+                <w:kern w:val="2"/>
+                <w:sz w:val="22"/>
+                <w:lang w:eastAsia="es-BO"/>
+                <w14:ligatures w14:val="standardContextual"/>
+              </w:rPr>
+              <w:tab/>
+            </w:r>
+            <w:r>
+              <w:rPr>
+                <w:rStyle w:val="Hipervnculo"/>
+                <w:rFonts w:ascii="Arial" w:hAnsi="Arial" w:cs="Arial"/>
+                <w:noProof/>
+              </w:rPr>
+              <w:t>Elaboración del Presupuesto</w:t>
+            </w:r>
+            <w:r>
+              <w:rPr>
+                <w:noProof/>
+                <w:webHidden/>
+              </w:rPr>
+              <w:tab/>
+            </w:r>
+            <w:r>
+              <w:rPr>
+                <w:noProof/>
+                <w:webHidden/>
+              </w:rPr>
+              <w:fldChar w:fldCharType="begin"/>
+            </w:r>
+            <w:r>
+              <w:rPr>
+                <w:noProof/>
+                <w:webHidden/>
+              </w:rPr>
+              <w:instrText xml:space="preserve"> PAGEREF _Toc176190182 \h </w:instrText>
+            </w:r>
+            <w:r>
+              <w:rPr>
+                <w:noProof/>
+                <w:webHidden/>
+              </w:rPr>
+            </w:r>
+            <w:r>
+              <w:rPr>
+                <w:noProof/>
+                <w:webHidden/>
+              </w:rPr>
+              <w:fldChar w:fldCharType="separate"/>
+            </w:r>
+            <w:r>
+              <w:rPr>
+                <w:noProof/>
+                <w:webHidden/>
+              </w:rPr>
+              <w:t>25</w:t>
             </w:r>
             <w:r>
               <w:rPr>
@@ -5078,7 +6334,7 @@
               <w14:ligatures w14:val="standardContextual"/>
             </w:rPr>
           </w:pPr>
-          <w:hyperlink w:anchor="_Toc176171296" w:history="1">
+          <w:hyperlink w:anchor="_Toc176190183" w:history="1">
             <w:r>
               <w:rPr>
                 <w:rStyle w:val="Hipervnculo"/>
@@ -5107,7 +6363,7 @@
                 <w:rFonts w:cs="Arial"/>
                 <w:noProof/>
               </w:rPr>
-              <w:t>Diagrama de componentes</w:t>
+              <w:t>Simulación y Validación del Sistema</w:t>
             </w:r>
             <w:r>
               <w:rPr>
@@ -5128,7 +6384,7 @@
                 <w:noProof/>
                 <w:webHidden/>
               </w:rPr>
-              <w:instrText xml:space="preserve"> PAGEREF _Toc176171296 \h </w:instrText>
+              <w:instrText xml:space="preserve"> PAGEREF _Toc176190183 \h </w:instrText>
             </w:r>
             <w:r>
               <w:rPr>
@@ -5148,7 +6404,199 @@
                 <w:noProof/>
                 <w:webHidden/>
               </w:rPr>
-              <w:t>23</w:t>
+              <w:t>27</w:t>
+            </w:r>
+            <w:r>
+              <w:rPr>
+                <w:noProof/>
+                <w:webHidden/>
+              </w:rPr>
+              <w:fldChar w:fldCharType="end"/>
+            </w:r>
+          </w:hyperlink>
+        </w:p>
+        <w:p>
+          <w:pPr>
+            <w:pStyle w:val="TDC3"/>
+            <w:tabs>
+              <w:tab w:val="left" w:pos="760"/>
+              <w:tab w:val="right" w:leader="dot" w:pos="8544"/>
+            </w:tabs>
+            <w:rPr>
+              <w:rFonts w:asciiTheme="minorHAnsi" w:eastAsiaTheme="minorEastAsia" w:hAnsiTheme="minorHAnsi" w:cstheme="minorBidi"/>
+              <w:smallCaps w:val="0"/>
+              <w:noProof/>
+              <w:kern w:val="2"/>
+              <w:sz w:val="22"/>
+              <w:lang w:eastAsia="es-BO"/>
+              <w14:ligatures w14:val="standardContextual"/>
+            </w:rPr>
+          </w:pPr>
+          <w:hyperlink w:anchor="_Toc176190184" w:history="1">
+            <w:r>
+              <w:rPr>
+                <w:rStyle w:val="Hipervnculo"/>
+                <w:rFonts w:cs="Arial"/>
+                <w:noProof/>
+              </w:rPr>
+              <w:t>3.7.1.</w:t>
+            </w:r>
+            <w:r>
+              <w:rPr>
+                <w:rFonts w:asciiTheme="minorHAnsi" w:eastAsiaTheme="minorEastAsia" w:hAnsiTheme="minorHAnsi" w:cstheme="minorBidi"/>
+                <w:smallCaps w:val="0"/>
+                <w:noProof/>
+                <w:kern w:val="2"/>
+                <w:sz w:val="22"/>
+                <w:lang w:eastAsia="es-BO"/>
+                <w14:ligatures w14:val="standardContextual"/>
+              </w:rPr>
+              <w:tab/>
+            </w:r>
+            <w:r>
+              <w:rPr>
+                <w:rStyle w:val="Hipervnculo"/>
+                <w:rFonts w:ascii="Arial" w:hAnsi="Arial" w:cs="Arial"/>
+                <w:noProof/>
+              </w:rPr>
+              <w:t>Pruebas de Simulación</w:t>
+            </w:r>
+            <w:r>
+              <w:rPr>
+                <w:noProof/>
+                <w:webHidden/>
+              </w:rPr>
+              <w:tab/>
+            </w:r>
+            <w:r>
+              <w:rPr>
+                <w:noProof/>
+                <w:webHidden/>
+              </w:rPr>
+              <w:fldChar w:fldCharType="begin"/>
+            </w:r>
+            <w:r>
+              <w:rPr>
+                <w:noProof/>
+                <w:webHidden/>
+              </w:rPr>
+              <w:instrText xml:space="preserve"> PAGEREF _Toc176190184 \h </w:instrText>
+            </w:r>
+            <w:r>
+              <w:rPr>
+                <w:noProof/>
+                <w:webHidden/>
+              </w:rPr>
+            </w:r>
+            <w:r>
+              <w:rPr>
+                <w:noProof/>
+                <w:webHidden/>
+              </w:rPr>
+              <w:fldChar w:fldCharType="separate"/>
+            </w:r>
+            <w:r>
+              <w:rPr>
+                <w:noProof/>
+                <w:webHidden/>
+              </w:rPr>
+              <w:t>27</w:t>
+            </w:r>
+            <w:r>
+              <w:rPr>
+                <w:noProof/>
+                <w:webHidden/>
+              </w:rPr>
+              <w:fldChar w:fldCharType="end"/>
+            </w:r>
+          </w:hyperlink>
+        </w:p>
+        <w:p>
+          <w:pPr>
+            <w:pStyle w:val="TDC3"/>
+            <w:tabs>
+              <w:tab w:val="left" w:pos="760"/>
+              <w:tab w:val="right" w:leader="dot" w:pos="8544"/>
+            </w:tabs>
+            <w:rPr>
+              <w:rFonts w:asciiTheme="minorHAnsi" w:eastAsiaTheme="minorEastAsia" w:hAnsiTheme="minorHAnsi" w:cstheme="minorBidi"/>
+              <w:smallCaps w:val="0"/>
+              <w:noProof/>
+              <w:kern w:val="2"/>
+              <w:sz w:val="22"/>
+              <w:lang w:eastAsia="es-BO"/>
+              <w14:ligatures w14:val="standardContextual"/>
+            </w:rPr>
+          </w:pPr>
+          <w:hyperlink w:anchor="_Toc176190185" w:history="1">
+            <w:r>
+              <w:rPr>
+                <w:rStyle w:val="Hipervnculo"/>
+                <w:rFonts w:cs="Arial"/>
+                <w:noProof/>
+              </w:rPr>
+              <w:t>3.7.2.</w:t>
+            </w:r>
+            <w:r>
+              <w:rPr>
+                <w:rFonts w:asciiTheme="minorHAnsi" w:eastAsiaTheme="minorEastAsia" w:hAnsiTheme="minorHAnsi" w:cstheme="minorBidi"/>
+                <w:smallCaps w:val="0"/>
+                <w:noProof/>
+                <w:kern w:val="2"/>
+                <w:sz w:val="22"/>
+                <w:lang w:eastAsia="es-BO"/>
+                <w14:ligatures w14:val="standardContextual"/>
+              </w:rPr>
+              <w:tab/>
+            </w:r>
+            <w:r>
+              <w:rPr>
+                <w:rStyle w:val="Hipervnculo"/>
+                <w:rFonts w:ascii="Arial" w:hAnsi="Arial" w:cs="Arial"/>
+                <w:noProof/>
+              </w:rPr>
+              <w:t>Pruebas de Validación</w:t>
+            </w:r>
+            <w:r>
+              <w:rPr>
+                <w:noProof/>
+                <w:webHidden/>
+              </w:rPr>
+              <w:tab/>
+            </w:r>
+            <w:r>
+              <w:rPr>
+                <w:noProof/>
+                <w:webHidden/>
+              </w:rPr>
+              <w:fldChar w:fldCharType="begin"/>
+            </w:r>
+            <w:r>
+              <w:rPr>
+                <w:noProof/>
+                <w:webHidden/>
+              </w:rPr>
+              <w:instrText xml:space="preserve"> PAGEREF _Toc176190185 \h </w:instrText>
+            </w:r>
+            <w:r>
+              <w:rPr>
+                <w:noProof/>
+                <w:webHidden/>
+              </w:rPr>
+            </w:r>
+            <w:r>
+              <w:rPr>
+                <w:noProof/>
+                <w:webHidden/>
+              </w:rPr>
+              <w:fldChar w:fldCharType="separate"/>
+            </w:r>
+            <w:r>
+              <w:rPr>
+                <w:noProof/>
+                <w:webHidden/>
+              </w:rPr>
+              <w:t>27</w:t>
             </w:r>
             <w:r>
               <w:rPr>
@@ -5178,7 +6626,7 @@
               <w14:ligatures w14:val="standardContextual"/>
             </w:rPr>
           </w:pPr>
-          <w:hyperlink w:anchor="_Toc176171297" w:history="1">
+          <w:hyperlink w:anchor="_Toc176190186" w:history="1">
             <w:r>
               <w:rPr>
                 <w:rStyle w:val="Hipervnculo"/>
@@ -5207,7 +6655,7 @@
                 <w:rFonts w:cs="Arial"/>
                 <w:noProof/>
               </w:rPr>
-              <w:t>Pruebas de calidad</w:t>
+              <w:t>Resultados y Beneficios Esperados</w:t>
             </w:r>
             <w:r>
               <w:rPr>
@@ -5228,7 +6676,7 @@
                 <w:noProof/>
                 <w:webHidden/>
               </w:rPr>
-              <w:instrText xml:space="preserve"> PAGEREF _Toc176171297 \h </w:instrText>
+              <w:instrText xml:space="preserve"> PAGEREF _Toc176190186 \h </w:instrText>
             </w:r>
             <w:r>
               <w:rPr>
@@ -5248,7 +6696,467 @@
                 <w:noProof/>
                 <w:webHidden/>
               </w:rPr>
-              <w:t>23</w:t>
+              <w:t>28</w:t>
+            </w:r>
+            <w:r>
+              <w:rPr>
+                <w:noProof/>
+                <w:webHidden/>
+              </w:rPr>
+              <w:fldChar w:fldCharType="end"/>
+            </w:r>
+          </w:hyperlink>
+        </w:p>
+        <w:p>
+          <w:pPr>
+            <w:pStyle w:val="TDC3"/>
+            <w:tabs>
+              <w:tab w:val="left" w:pos="760"/>
+              <w:tab w:val="right" w:leader="dot" w:pos="8544"/>
+            </w:tabs>
+            <w:rPr>
+              <w:rFonts w:asciiTheme="minorHAnsi" w:eastAsiaTheme="minorEastAsia" w:hAnsiTheme="minorHAnsi" w:cstheme="minorBidi"/>
+              <w:smallCaps w:val="0"/>
+              <w:noProof/>
+              <w:kern w:val="2"/>
+              <w:sz w:val="22"/>
+              <w:lang w:eastAsia="es-BO"/>
+              <w14:ligatures w14:val="standardContextual"/>
+            </w:rPr>
+          </w:pPr>
+          <w:hyperlink w:anchor="_Toc176190187" w:history="1">
+            <w:r>
+              <w:rPr>
+                <w:rStyle w:val="Hipervnculo"/>
+                <w:rFonts w:cs="Arial"/>
+                <w:noProof/>
+              </w:rPr>
+              <w:t>3.8.1.</w:t>
+            </w:r>
+            <w:r>
+              <w:rPr>
+                <w:rFonts w:asciiTheme="minorHAnsi" w:eastAsiaTheme="minorEastAsia" w:hAnsiTheme="minorHAnsi" w:cstheme="minorBidi"/>
+                <w:smallCaps w:val="0"/>
+                <w:noProof/>
+                <w:kern w:val="2"/>
+                <w:sz w:val="22"/>
+                <w:lang w:eastAsia="es-BO"/>
+                <w14:ligatures w14:val="standardContextual"/>
+              </w:rPr>
+              <w:tab/>
+            </w:r>
+            <w:r>
+              <w:rPr>
+                <w:rStyle w:val="Hipervnculo"/>
+                <w:rFonts w:ascii="Arial" w:hAnsi="Arial" w:cs="Arial"/>
+                <w:noProof/>
+              </w:rPr>
+              <w:t>Impacto en la Conectividad del Edificio</w:t>
+            </w:r>
+            <w:r>
+              <w:rPr>
+                <w:noProof/>
+                <w:webHidden/>
+              </w:rPr>
+              <w:tab/>
+            </w:r>
+            <w:r>
+              <w:rPr>
+                <w:noProof/>
+                <w:webHidden/>
+              </w:rPr>
+              <w:fldChar w:fldCharType="begin"/>
+            </w:r>
+            <w:r>
+              <w:rPr>
+                <w:noProof/>
+                <w:webHidden/>
+              </w:rPr>
+              <w:instrText xml:space="preserve"> PAGEREF _Toc176190187 \h </w:instrText>
+            </w:r>
+            <w:r>
+              <w:rPr>
+                <w:noProof/>
+                <w:webHidden/>
+              </w:rPr>
+            </w:r>
+            <w:r>
+              <w:rPr>
+                <w:noProof/>
+                <w:webHidden/>
+              </w:rPr>
+              <w:fldChar w:fldCharType="separate"/>
+            </w:r>
+            <w:r>
+              <w:rPr>
+                <w:noProof/>
+                <w:webHidden/>
+              </w:rPr>
+              <w:t>28</w:t>
+            </w:r>
+            <w:r>
+              <w:rPr>
+                <w:noProof/>
+                <w:webHidden/>
+              </w:rPr>
+              <w:fldChar w:fldCharType="end"/>
+            </w:r>
+          </w:hyperlink>
+        </w:p>
+        <w:p>
+          <w:pPr>
+            <w:pStyle w:val="TDC3"/>
+            <w:tabs>
+              <w:tab w:val="left" w:pos="760"/>
+              <w:tab w:val="right" w:leader="dot" w:pos="8544"/>
+            </w:tabs>
+            <w:rPr>
+              <w:rFonts w:asciiTheme="minorHAnsi" w:eastAsiaTheme="minorEastAsia" w:hAnsiTheme="minorHAnsi" w:cstheme="minorBidi"/>
+              <w:smallCaps w:val="0"/>
+              <w:noProof/>
+              <w:kern w:val="2"/>
+              <w:sz w:val="22"/>
+              <w:lang w:eastAsia="es-BO"/>
+              <w14:ligatures w14:val="standardContextual"/>
+            </w:rPr>
+          </w:pPr>
+          <w:hyperlink w:anchor="_Toc176190188" w:history="1">
+            <w:r>
+              <w:rPr>
+                <w:rStyle w:val="Hipervnculo"/>
+                <w:rFonts w:cs="Arial"/>
+                <w:noProof/>
+              </w:rPr>
+              <w:t>3.8.2.</w:t>
+            </w:r>
+            <w:r>
+              <w:rPr>
+                <w:rFonts w:asciiTheme="minorHAnsi" w:eastAsiaTheme="minorEastAsia" w:hAnsiTheme="minorHAnsi" w:cstheme="minorBidi"/>
+                <w:smallCaps w:val="0"/>
+                <w:noProof/>
+                <w:kern w:val="2"/>
+                <w:sz w:val="22"/>
+                <w:lang w:eastAsia="es-BO"/>
+                <w14:ligatures w14:val="standardContextual"/>
+              </w:rPr>
+              <w:tab/>
+            </w:r>
+            <w:r>
+              <w:rPr>
+                <w:rStyle w:val="Hipervnculo"/>
+                <w:rFonts w:ascii="Arial" w:hAnsi="Arial" w:cs="Arial"/>
+                <w:noProof/>
+              </w:rPr>
+              <w:t>Reducción de Costos y Eficiencia Operativa</w:t>
+            </w:r>
+            <w:r>
+              <w:rPr>
+                <w:noProof/>
+                <w:webHidden/>
+              </w:rPr>
+              <w:tab/>
+            </w:r>
+            <w:r>
+              <w:rPr>
+                <w:noProof/>
+                <w:webHidden/>
+              </w:rPr>
+              <w:fldChar w:fldCharType="begin"/>
+            </w:r>
+            <w:r>
+              <w:rPr>
+                <w:noProof/>
+                <w:webHidden/>
+              </w:rPr>
+              <w:instrText xml:space="preserve"> PAGEREF _Toc176190188 \h </w:instrText>
+            </w:r>
+            <w:r>
+              <w:rPr>
+                <w:noProof/>
+                <w:webHidden/>
+              </w:rPr>
+            </w:r>
+            <w:r>
+              <w:rPr>
+                <w:noProof/>
+                <w:webHidden/>
+              </w:rPr>
+              <w:fldChar w:fldCharType="separate"/>
+            </w:r>
+            <w:r>
+              <w:rPr>
+                <w:noProof/>
+                <w:webHidden/>
+              </w:rPr>
+              <w:t>28</w:t>
+            </w:r>
+            <w:r>
+              <w:rPr>
+                <w:noProof/>
+                <w:webHidden/>
+              </w:rPr>
+              <w:fldChar w:fldCharType="end"/>
+            </w:r>
+          </w:hyperlink>
+        </w:p>
+        <w:p>
+          <w:pPr>
+            <w:pStyle w:val="TDC3"/>
+            <w:tabs>
+              <w:tab w:val="left" w:pos="760"/>
+              <w:tab w:val="right" w:leader="dot" w:pos="8544"/>
+            </w:tabs>
+            <w:rPr>
+              <w:rFonts w:asciiTheme="minorHAnsi" w:eastAsiaTheme="minorEastAsia" w:hAnsiTheme="minorHAnsi" w:cstheme="minorBidi"/>
+              <w:smallCaps w:val="0"/>
+              <w:noProof/>
+              <w:kern w:val="2"/>
+              <w:sz w:val="22"/>
+              <w:lang w:eastAsia="es-BO"/>
+              <w14:ligatures w14:val="standardContextual"/>
+            </w:rPr>
+          </w:pPr>
+          <w:hyperlink w:anchor="_Toc176190189" w:history="1">
+            <w:r>
+              <w:rPr>
+                <w:rStyle w:val="Hipervnculo"/>
+                <w:rFonts w:cs="Arial"/>
+                <w:noProof/>
+              </w:rPr>
+              <w:t>3.8.3.</w:t>
+            </w:r>
+            <w:r>
+              <w:rPr>
+                <w:rFonts w:asciiTheme="minorHAnsi" w:eastAsiaTheme="minorEastAsia" w:hAnsiTheme="minorHAnsi" w:cstheme="minorBidi"/>
+                <w:smallCaps w:val="0"/>
+                <w:noProof/>
+                <w:kern w:val="2"/>
+                <w:sz w:val="22"/>
+                <w:lang w:eastAsia="es-BO"/>
+                <w14:ligatures w14:val="standardContextual"/>
+              </w:rPr>
+              <w:tab/>
+            </w:r>
+            <w:r>
+              <w:rPr>
+                <w:rStyle w:val="Hipervnculo"/>
+                <w:rFonts w:ascii="Arial" w:hAnsi="Arial" w:cs="Arial"/>
+                <w:noProof/>
+              </w:rPr>
+              <w:t>Preparación para el Futuro</w:t>
+            </w:r>
+            <w:r>
+              <w:rPr>
+                <w:noProof/>
+                <w:webHidden/>
+              </w:rPr>
+              <w:tab/>
+            </w:r>
+            <w:r>
+              <w:rPr>
+                <w:noProof/>
+                <w:webHidden/>
+              </w:rPr>
+              <w:fldChar w:fldCharType="begin"/>
+            </w:r>
+            <w:r>
+              <w:rPr>
+                <w:noProof/>
+                <w:webHidden/>
+              </w:rPr>
+              <w:instrText xml:space="preserve"> PAGEREF _Toc176190189 \h </w:instrText>
+            </w:r>
+            <w:r>
+              <w:rPr>
+                <w:noProof/>
+                <w:webHidden/>
+              </w:rPr>
+            </w:r>
+            <w:r>
+              <w:rPr>
+                <w:noProof/>
+                <w:webHidden/>
+              </w:rPr>
+              <w:fldChar w:fldCharType="separate"/>
+            </w:r>
+            <w:r>
+              <w:rPr>
+                <w:noProof/>
+                <w:webHidden/>
+              </w:rPr>
+              <w:t>28</w:t>
+            </w:r>
+            <w:r>
+              <w:rPr>
+                <w:noProof/>
+                <w:webHidden/>
+              </w:rPr>
+              <w:fldChar w:fldCharType="end"/>
+            </w:r>
+          </w:hyperlink>
+        </w:p>
+        <w:p>
+          <w:pPr>
+            <w:pStyle w:val="TDC3"/>
+            <w:tabs>
+              <w:tab w:val="left" w:pos="760"/>
+              <w:tab w:val="right" w:leader="dot" w:pos="8544"/>
+            </w:tabs>
+            <w:rPr>
+              <w:rFonts w:asciiTheme="minorHAnsi" w:eastAsiaTheme="minorEastAsia" w:hAnsiTheme="minorHAnsi" w:cstheme="minorBidi"/>
+              <w:smallCaps w:val="0"/>
+              <w:noProof/>
+              <w:kern w:val="2"/>
+              <w:sz w:val="22"/>
+              <w:lang w:eastAsia="es-BO"/>
+              <w14:ligatures w14:val="standardContextual"/>
+            </w:rPr>
+          </w:pPr>
+          <w:hyperlink w:anchor="_Toc176190190" w:history="1">
+            <w:r>
+              <w:rPr>
+                <w:rStyle w:val="Hipervnculo"/>
+                <w:rFonts w:cs="Arial"/>
+                <w:noProof/>
+              </w:rPr>
+              <w:t>3.8.4.</w:t>
+            </w:r>
+            <w:r>
+              <w:rPr>
+                <w:rFonts w:asciiTheme="minorHAnsi" w:eastAsiaTheme="minorEastAsia" w:hAnsiTheme="minorHAnsi" w:cstheme="minorBidi"/>
+                <w:smallCaps w:val="0"/>
+                <w:noProof/>
+                <w:kern w:val="2"/>
+                <w:sz w:val="22"/>
+                <w:lang w:eastAsia="es-BO"/>
+                <w14:ligatures w14:val="standardContextual"/>
+              </w:rPr>
+              <w:tab/>
+            </w:r>
+            <w:r>
+              <w:rPr>
+                <w:rStyle w:val="Hipervnculo"/>
+                <w:rFonts w:ascii="Arial" w:hAnsi="Arial" w:cs="Arial"/>
+                <w:noProof/>
+              </w:rPr>
+              <w:t>Conclusiones</w:t>
+            </w:r>
+            <w:r>
+              <w:rPr>
+                <w:noProof/>
+                <w:webHidden/>
+              </w:rPr>
+              <w:tab/>
+            </w:r>
+            <w:r>
+              <w:rPr>
+                <w:noProof/>
+                <w:webHidden/>
+              </w:rPr>
+              <w:fldChar w:fldCharType="begin"/>
+            </w:r>
+            <w:r>
+              <w:rPr>
+                <w:noProof/>
+                <w:webHidden/>
+              </w:rPr>
+              <w:instrText xml:space="preserve"> PAGEREF _Toc176190190 \h </w:instrText>
+            </w:r>
+            <w:r>
+              <w:rPr>
+                <w:noProof/>
+                <w:webHidden/>
+              </w:rPr>
+            </w:r>
+            <w:r>
+              <w:rPr>
+                <w:noProof/>
+                <w:webHidden/>
+              </w:rPr>
+              <w:fldChar w:fldCharType="separate"/>
+            </w:r>
+            <w:r>
+              <w:rPr>
+                <w:noProof/>
+                <w:webHidden/>
+              </w:rPr>
+              <w:t>28</w:t>
+            </w:r>
+            <w:r>
+              <w:rPr>
+                <w:noProof/>
+                <w:webHidden/>
+              </w:rPr>
+              <w:fldChar w:fldCharType="end"/>
+            </w:r>
+          </w:hyperlink>
+        </w:p>
+        <w:p>
+          <w:pPr>
+            <w:pStyle w:val="TDC1"/>
+            <w:tabs>
+              <w:tab w:val="right" w:leader="dot" w:pos="8544"/>
+            </w:tabs>
+            <w:rPr>
+              <w:rFonts w:asciiTheme="minorHAnsi" w:eastAsiaTheme="minorEastAsia" w:hAnsiTheme="minorHAnsi" w:cstheme="minorBidi"/>
+              <w:b w:val="0"/>
+              <w:bCs w:val="0"/>
+              <w:caps w:val="0"/>
+              <w:noProof/>
+              <w:kern w:val="2"/>
+              <w:lang w:eastAsia="es-BO"/>
+              <w14:ligatures w14:val="standardContextual"/>
+            </w:rPr>
+          </w:pPr>
+          <w:hyperlink w:anchor="_Toc176190191" w:history="1">
+            <w:r>
+              <w:rPr>
+                <w:rStyle w:val="Hipervnculo"/>
+                <w:rFonts w:cs="Arial"/>
+                <w:noProof/>
+              </w:rPr>
+              <w:t>CAPÍTULO 4 CONCLUSIONES Y RECOMENDACIONES</w:t>
+            </w:r>
+            <w:r>
+              <w:rPr>
+                <w:noProof/>
+                <w:webHidden/>
+              </w:rPr>
+              <w:tab/>
+            </w:r>
+            <w:r>
+              <w:rPr>
+                <w:noProof/>
+                <w:webHidden/>
+              </w:rPr>
+              <w:fldChar w:fldCharType="begin"/>
+            </w:r>
+            <w:r>
+              <w:rPr>
+                <w:noProof/>
+                <w:webHidden/>
+              </w:rPr>
+              <w:instrText xml:space="preserve"> PAGEREF _Toc176190191 \h </w:instrText>
+            </w:r>
+            <w:r>
+              <w:rPr>
+                <w:noProof/>
+                <w:webHidden/>
+              </w:rPr>
+            </w:r>
+            <w:r>
+              <w:rPr>
+                <w:noProof/>
+                <w:webHidden/>
+              </w:rPr>
+              <w:fldChar w:fldCharType="separate"/>
+            </w:r>
+            <w:r>
+              <w:rPr>
+                <w:noProof/>
+                <w:webHidden/>
+              </w:rPr>
+              <w:t>25</w:t>
             </w:r>
             <w:r>
               <w:rPr>
@@ -5278,14 +7186,14 @@
               <w14:ligatures w14:val="standardContextual"/>
             </w:rPr>
           </w:pPr>
-          <w:hyperlink w:anchor="_Toc176171298" w:history="1">
+          <w:hyperlink w:anchor="_Toc176190192" w:history="1">
             <w:r>
               <w:rPr>
                 <w:rStyle w:val="Hipervnculo"/>
                 <w:rFonts w:cs="Arial"/>
                 <w:noProof/>
               </w:rPr>
-              <w:t>3.9.</w:t>
+              <w:t>4.1.</w:t>
             </w:r>
             <w:r>
               <w:rPr>
@@ -5307,7 +7215,7 @@
                 <w:rFonts w:cs="Arial"/>
                 <w:noProof/>
               </w:rPr>
-              <w:t>Documentación de la prueba del prototipo</w:t>
+              <w:t>Conclusiones</w:t>
             </w:r>
             <w:r>
               <w:rPr>
@@ -5328,7 +7236,7 @@
                 <w:noProof/>
                 <w:webHidden/>
               </w:rPr>
-              <w:instrText xml:space="preserve"> PAGEREF _Toc176171298 \h </w:instrText>
+              <w:instrText xml:space="preserve"> PAGEREF _Toc176190192 \h </w:instrText>
             </w:r>
             <w:r>
               <w:rPr>
@@ -5348,183 +7256,7 @@
                 <w:noProof/>
                 <w:webHidden/>
               </w:rPr>
-              <w:t>24</w:t>
-            </w:r>
-            <w:r>
-              <w:rPr>
-                <w:noProof/>
-                <w:webHidden/>
-              </w:rPr>
-              <w:fldChar w:fldCharType="end"/>
-            </w:r>
-          </w:hyperlink>
-        </w:p>
-        <w:p>
-          <w:pPr>
-            <w:pStyle w:val="TDC2"/>
-            <w:tabs>
-              <w:tab w:val="left" w:pos="700"/>
-              <w:tab w:val="right" w:leader="dot" w:pos="8544"/>
-            </w:tabs>
-            <w:rPr>
-              <w:rFonts w:asciiTheme="minorHAnsi" w:eastAsiaTheme="minorEastAsia" w:hAnsiTheme="minorHAnsi" w:cstheme="minorBidi"/>
-              <w:b w:val="0"/>
-              <w:bCs w:val="0"/>
-              <w:smallCaps w:val="0"/>
-              <w:noProof/>
-              <w:kern w:val="2"/>
-              <w:sz w:val="22"/>
-              <w:lang w:eastAsia="es-BO"/>
-              <w14:ligatures w14:val="standardContextual"/>
-            </w:rPr>
-          </w:pPr>
-          <w:hyperlink w:anchor="_Toc176171299" w:history="1">
-            <w:r>
-              <w:rPr>
-                <w:rStyle w:val="Hipervnculo"/>
-                <w:rFonts w:cs="Arial"/>
-                <w:noProof/>
-              </w:rPr>
-              <w:t>3.10.</w:t>
-            </w:r>
-            <w:r>
-              <w:rPr>
-                <w:rFonts w:asciiTheme="minorHAnsi" w:eastAsiaTheme="minorEastAsia" w:hAnsiTheme="minorHAnsi" w:cstheme="minorBidi"/>
-                <w:b w:val="0"/>
-                <w:bCs w:val="0"/>
-                <w:smallCaps w:val="0"/>
-                <w:noProof/>
-                <w:kern w:val="2"/>
-                <w:sz w:val="22"/>
-                <w:lang w:eastAsia="es-BO"/>
-                <w14:ligatures w14:val="standardContextual"/>
-              </w:rPr>
-              <w:tab/>
-            </w:r>
-            <w:r>
-              <w:rPr>
-                <w:rStyle w:val="Hipervnculo"/>
-                <w:rFonts w:cs="Arial"/>
-                <w:noProof/>
-              </w:rPr>
-              <w:t>Resultados esperados</w:t>
-            </w:r>
-            <w:r>
-              <w:rPr>
-                <w:noProof/>
-                <w:webHidden/>
-              </w:rPr>
-              <w:tab/>
-            </w:r>
-            <w:r>
-              <w:rPr>
-                <w:noProof/>
-                <w:webHidden/>
-              </w:rPr>
-              <w:fldChar w:fldCharType="begin"/>
-            </w:r>
-            <w:r>
-              <w:rPr>
-                <w:noProof/>
-                <w:webHidden/>
-              </w:rPr>
-              <w:instrText xml:space="preserve"> PAGEREF _Toc176171299 \h </w:instrText>
-            </w:r>
-            <w:r>
-              <w:rPr>
-                <w:noProof/>
-                <w:webHidden/>
-              </w:rPr>
-            </w:r>
-            <w:r>
-              <w:rPr>
-                <w:noProof/>
-                <w:webHidden/>
-              </w:rPr>
-              <w:fldChar w:fldCharType="separate"/>
-            </w:r>
-            <w:r>
-              <w:rPr>
-                <w:noProof/>
-                <w:webHidden/>
-              </w:rPr>
-              <w:t>24</w:t>
-            </w:r>
-            <w:r>
-              <w:rPr>
-                <w:noProof/>
-                <w:webHidden/>
-              </w:rPr>
-              <w:fldChar w:fldCharType="end"/>
-            </w:r>
-          </w:hyperlink>
-        </w:p>
-        <w:p>
-          <w:pPr>
-            <w:pStyle w:val="TDC1"/>
-            <w:tabs>
-              <w:tab w:val="right" w:leader="dot" w:pos="8544"/>
-            </w:tabs>
-            <w:rPr>
-              <w:rFonts w:asciiTheme="minorHAnsi" w:eastAsiaTheme="minorEastAsia" w:hAnsiTheme="minorHAnsi" w:cstheme="minorBidi"/>
-              <w:b w:val="0"/>
-              <w:bCs w:val="0"/>
-              <w:caps w:val="0"/>
-              <w:noProof/>
-              <w:kern w:val="2"/>
-              <w:lang w:eastAsia="es-BO"/>
-              <w14:ligatures w14:val="standardContextual"/>
-            </w:rPr>
-          </w:pPr>
-          <w:hyperlink w:anchor="_Toc176171300" w:history="1">
-            <w:r>
-              <w:rPr>
-                <w:rStyle w:val="Hipervnculo"/>
-                <w:rFonts w:cs="Arial"/>
-                <w:noProof/>
-              </w:rPr>
-              <w:t>CAPÍTULO 4 CONCLUSIONES Y RECOMENDACIONES</w:t>
-            </w:r>
-            <w:r>
-              <w:rPr>
-                <w:noProof/>
-                <w:webHidden/>
-              </w:rPr>
-              <w:tab/>
-            </w:r>
-            <w:r>
-              <w:rPr>
-                <w:noProof/>
-                <w:webHidden/>
-              </w:rPr>
-              <w:fldChar w:fldCharType="begin"/>
-            </w:r>
-            <w:r>
-              <w:rPr>
-                <w:noProof/>
-                <w:webHidden/>
-              </w:rPr>
-              <w:instrText xml:space="preserve"> PAGEREF _Toc176171300 \h </w:instrText>
-            </w:r>
-            <w:r>
-              <w:rPr>
-                <w:noProof/>
-                <w:webHidden/>
-              </w:rPr>
-            </w:r>
-            <w:r>
-              <w:rPr>
-                <w:noProof/>
-                <w:webHidden/>
-              </w:rPr>
-              <w:fldChar w:fldCharType="separate"/>
-            </w:r>
-            <w:r>
-              <w:rPr>
-                <w:noProof/>
-                <w:webHidden/>
-              </w:rPr>
-              <w:t>11</w:t>
+              <w:t>25</w:t>
             </w:r>
             <w:r>
               <w:rPr>
@@ -5554,14 +7286,14 @@
               <w14:ligatures w14:val="standardContextual"/>
             </w:rPr>
           </w:pPr>
-          <w:hyperlink w:anchor="_Toc176171301" w:history="1">
+          <w:hyperlink w:anchor="_Toc176190193" w:history="1">
             <w:r>
               <w:rPr>
                 <w:rStyle w:val="Hipervnculo"/>
                 <w:rFonts w:cs="Arial"/>
                 <w:noProof/>
               </w:rPr>
-              <w:t>4.1.</w:t>
+              <w:t>4.2.</w:t>
             </w:r>
             <w:r>
               <w:rPr>
@@ -5583,7 +7315,7 @@
                 <w:rFonts w:cs="Arial"/>
                 <w:noProof/>
               </w:rPr>
-              <w:t>Conclusiones</w:t>
+              <w:t>Recomendaciones</w:t>
             </w:r>
             <w:r>
               <w:rPr>
@@ -5604,7 +7336,7 @@
                 <w:noProof/>
                 <w:webHidden/>
               </w:rPr>
-              <w:instrText xml:space="preserve"> PAGEREF _Toc176171301 \h </w:instrText>
+              <w:instrText xml:space="preserve"> PAGEREF _Toc176190193 \h </w:instrText>
             </w:r>
             <w:r>
               <w:rPr>
@@ -5624,107 +7356,7 @@
                 <w:noProof/>
                 <w:webHidden/>
               </w:rPr>
-              <w:t>11</w:t>
-            </w:r>
-            <w:r>
-              <w:rPr>
-                <w:noProof/>
-                <w:webHidden/>
-              </w:rPr>
-              <w:fldChar w:fldCharType="end"/>
-            </w:r>
-          </w:hyperlink>
-        </w:p>
-        <w:p>
-          <w:pPr>
-            <w:pStyle w:val="TDC2"/>
-            <w:tabs>
-              <w:tab w:val="left" w:pos="580"/>
-              <w:tab w:val="right" w:leader="dot" w:pos="8544"/>
-            </w:tabs>
-            <w:rPr>
-              <w:rFonts w:asciiTheme="minorHAnsi" w:eastAsiaTheme="minorEastAsia" w:hAnsiTheme="minorHAnsi" w:cstheme="minorBidi"/>
-              <w:b w:val="0"/>
-              <w:bCs w:val="0"/>
-              <w:smallCaps w:val="0"/>
-              <w:noProof/>
-              <w:kern w:val="2"/>
-              <w:sz w:val="22"/>
-              <w:lang w:eastAsia="es-BO"/>
-              <w14:ligatures w14:val="standardContextual"/>
-            </w:rPr>
-          </w:pPr>
-          <w:hyperlink w:anchor="_Toc176171302" w:history="1">
-            <w:r>
-              <w:rPr>
-                <w:rStyle w:val="Hipervnculo"/>
-                <w:rFonts w:cs="Arial"/>
-                <w:noProof/>
-              </w:rPr>
-              <w:t>4.2.</w:t>
-            </w:r>
-            <w:r>
-              <w:rPr>
-                <w:rFonts w:asciiTheme="minorHAnsi" w:eastAsiaTheme="minorEastAsia" w:hAnsiTheme="minorHAnsi" w:cstheme="minorBidi"/>
-                <w:b w:val="0"/>
-                <w:bCs w:val="0"/>
-                <w:smallCaps w:val="0"/>
-                <w:noProof/>
-                <w:kern w:val="2"/>
-                <w:sz w:val="22"/>
-                <w:lang w:eastAsia="es-BO"/>
-                <w14:ligatures w14:val="standardContextual"/>
-              </w:rPr>
-              <w:tab/>
-            </w:r>
-            <w:r>
-              <w:rPr>
-                <w:rStyle w:val="Hipervnculo"/>
-                <w:rFonts w:cs="Arial"/>
-                <w:noProof/>
-              </w:rPr>
-              <w:t>Recomendaciones</w:t>
-            </w:r>
-            <w:r>
-              <w:rPr>
-                <w:noProof/>
-                <w:webHidden/>
-              </w:rPr>
-              <w:tab/>
-            </w:r>
-            <w:r>
-              <w:rPr>
-                <w:noProof/>
-                <w:webHidden/>
-              </w:rPr>
-              <w:fldChar w:fldCharType="begin"/>
-            </w:r>
-            <w:r>
-              <w:rPr>
-                <w:noProof/>
-                <w:webHidden/>
-              </w:rPr>
-              <w:instrText xml:space="preserve"> PAGEREF _Toc176171302 \h </w:instrText>
-            </w:r>
-            <w:r>
-              <w:rPr>
-                <w:noProof/>
-                <w:webHidden/>
-              </w:rPr>
-            </w:r>
-            <w:r>
-              <w:rPr>
-                <w:noProof/>
-                <w:webHidden/>
-              </w:rPr>
-              <w:fldChar w:fldCharType="separate"/>
-            </w:r>
-            <w:r>
-              <w:rPr>
-                <w:noProof/>
-                <w:webHidden/>
-              </w:rPr>
-              <w:t>11</w:t>
+              <w:t>25</w:t>
             </w:r>
             <w:r>
               <w:rPr>
@@ -5752,7 +7384,7 @@
               <w14:ligatures w14:val="standardContextual"/>
             </w:rPr>
           </w:pPr>
-          <w:hyperlink w:anchor="_Toc176171303" w:history="1">
+          <w:hyperlink w:anchor="_Toc176190194" w:history="1">
             <w:r>
               <w:rPr>
                 <w:rStyle w:val="Hipervnculo"/>
@@ -5780,7 +7412,7 @@
                 <w:noProof/>
                 <w:webHidden/>
               </w:rPr>
-              <w:instrText xml:space="preserve"> PAGEREF _Toc176171303 \h </w:instrText>
+              <w:instrText xml:space="preserve"> PAGEREF _Toc176190194 \h </w:instrText>
             </w:r>
             <w:r>
               <w:rPr>
@@ -5800,7 +7432,7 @@
                 <w:noProof/>
                 <w:webHidden/>
               </w:rPr>
-              <w:t>12</w:t>
+              <w:t>26</w:t>
             </w:r>
             <w:r>
               <w:rPr>
@@ -6553,7 +8185,7 @@
         <w:lastRenderedPageBreak/>
         <w:br/>
       </w:r>
-      <w:bookmarkStart w:id="3" w:name="_Toc176171250"/>
+      <w:bookmarkStart w:id="3" w:name="_Toc176190124"/>
       <w:r>
         <w:rPr>
           <w:rFonts w:cs="Arial"/>
@@ -6575,7 +8207,7 @@
         </w:rPr>
       </w:pPr>
       <w:bookmarkStart w:id="4" w:name="_Toc1383162"/>
-      <w:bookmarkStart w:id="5" w:name="_Toc176171251"/>
+      <w:bookmarkStart w:id="5" w:name="_Toc176190125"/>
       <w:bookmarkEnd w:id="2"/>
       <w:r>
         <w:rPr>
@@ -6598,7 +8230,7 @@
           <w:rFonts w:cs="Arial"/>
         </w:rPr>
       </w:pPr>
-      <w:bookmarkStart w:id="6" w:name="_Toc176171252"/>
+      <w:bookmarkStart w:id="6" w:name="_Toc176190126"/>
       <w:r>
         <w:rPr>
           <w:rFonts w:cs="Arial"/>
@@ -6705,7 +8337,7 @@
           <w:rFonts w:cs="Arial"/>
         </w:rPr>
       </w:pPr>
-      <w:bookmarkStart w:id="7" w:name="_Toc176171253"/>
+      <w:bookmarkStart w:id="7" w:name="_Toc176190127"/>
       <w:r>
         <w:rPr>
           <w:rFonts w:cs="Arial"/>
@@ -6816,7 +8448,7 @@
         </w:rPr>
       </w:pPr>
       <w:bookmarkStart w:id="8" w:name="_Toc1383163"/>
-      <w:bookmarkStart w:id="9" w:name="_Toc176171254"/>
+      <w:bookmarkStart w:id="9" w:name="_Toc176190128"/>
       <w:r>
         <w:rPr>
           <w:rFonts w:cs="Arial"/>
@@ -6889,21 +8521,11 @@
       <w:r>
         <w:t xml:space="preserve">Ilustración </w:t>
       </w:r>
-      <w:r>
-        <w:fldChar w:fldCharType="begin"/>
-      </w:r>
-      <w:r>
-        <w:instrText xml:space="preserve"> SEQ Ilustración \* ARABIC </w:instrText>
-      </w:r>
-      <w:r>
-        <w:fldChar w:fldCharType="separate"/>
-      </w:r>
-      <w:r>
-        <w:t>1</w:t>
-      </w:r>
-      <w:r>
-        <w:fldChar w:fldCharType="end"/>
-      </w:r>
+      <w:fldSimple w:instr=" SEQ Ilustración \* ARABIC ">
+        <w:r>
+          <w:t>1</w:t>
+        </w:r>
+      </w:fldSimple>
       <w:r>
         <w:t xml:space="preserve"> - Árbol de Problemas</w:t>
       </w:r>
@@ -6921,7 +8543,7 @@
           <w:sz w:val="22"/>
         </w:rPr>
         <w:drawing>
-          <wp:inline distT="0" distB="0" distL="0" distR="0" wp14:anchorId="7A3A21E3" wp14:editId="28C3D32E">
+          <wp:inline distT="0" distB="0" distL="0" distR="0" wp14:anchorId="7A3A21E3" wp14:editId="077EA301">
             <wp:extent cx="5431790" cy="3840480"/>
             <wp:effectExtent l="0" t="0" r="0" b="7620"/>
             <wp:docPr id="3" name="Imagen 3"/>
@@ -7025,7 +8647,7 @@
         </w:rPr>
       </w:pPr>
       <w:bookmarkStart w:id="12" w:name="_Toc1383164"/>
-      <w:bookmarkStart w:id="13" w:name="_Toc176171255"/>
+      <w:bookmarkStart w:id="13" w:name="_Toc176190129"/>
       <w:r>
         <w:rPr>
           <w:rFonts w:cs="Arial"/>
@@ -7048,7 +8670,7 @@
         </w:rPr>
       </w:pPr>
       <w:bookmarkStart w:id="14" w:name="_Toc1383165"/>
-      <w:bookmarkStart w:id="15" w:name="_Toc176171256"/>
+      <w:bookmarkStart w:id="15" w:name="_Toc176190130"/>
       <w:r>
         <w:rPr>
           <w:rFonts w:ascii="Arial" w:hAnsi="Arial" w:cs="Arial"/>
@@ -7087,7 +8709,7 @@
         </w:rPr>
       </w:pPr>
       <w:bookmarkStart w:id="16" w:name="_Toc1383166"/>
-      <w:bookmarkStart w:id="17" w:name="_Toc176171257"/>
+      <w:bookmarkStart w:id="17" w:name="_Toc176190131"/>
       <w:r>
         <w:rPr>
           <w:rFonts w:ascii="Arial" w:hAnsi="Arial" w:cs="Arial"/>
@@ -7253,7 +8875,7 @@
         </w:rPr>
       </w:pPr>
       <w:bookmarkStart w:id="18" w:name="_Toc1383167"/>
-      <w:bookmarkStart w:id="19" w:name="_Toc176171258"/>
+      <w:bookmarkStart w:id="19" w:name="_Toc176190132"/>
       <w:r>
         <w:rPr>
           <w:rFonts w:ascii="Arial" w:hAnsi="Arial" w:cs="Arial"/>
@@ -7733,7 +9355,7 @@
         </w:rPr>
       </w:pPr>
       <w:bookmarkStart w:id="20" w:name="_Toc1383168"/>
-      <w:bookmarkStart w:id="21" w:name="_Toc176171259"/>
+      <w:bookmarkStart w:id="21" w:name="_Toc176190133"/>
       <w:r>
         <w:rPr>
           <w:rFonts w:ascii="Arial" w:hAnsi="Arial" w:cs="Arial"/>
@@ -8060,7 +9682,7 @@
           <w:rFonts w:cs="Arial"/>
         </w:rPr>
       </w:pPr>
-      <w:bookmarkStart w:id="22" w:name="_Toc176171260"/>
+      <w:bookmarkStart w:id="22" w:name="_Toc176190134"/>
       <w:r>
         <w:rPr>
           <w:rFonts w:cs="Arial"/>
@@ -8430,7 +10052,7 @@
           <w:rFonts w:ascii="Arial" w:hAnsi="Arial" w:cs="Arial"/>
         </w:rPr>
       </w:pPr>
-      <w:bookmarkStart w:id="23" w:name="_Toc176171261"/>
+      <w:bookmarkStart w:id="23" w:name="_Toc176190135"/>
       <w:bookmarkEnd w:id="20"/>
       <w:r>
         <w:rPr>
@@ -8559,7 +10181,7 @@
           <w:rFonts w:ascii="Arial" w:hAnsi="Arial" w:cs="Arial"/>
         </w:rPr>
       </w:pPr>
-      <w:bookmarkStart w:id="24" w:name="_Toc176171262"/>
+      <w:bookmarkStart w:id="24" w:name="_Toc176190136"/>
       <w:r>
         <w:rPr>
           <w:rFonts w:ascii="Arial" w:hAnsi="Arial" w:cs="Arial"/>
@@ -8731,7 +10353,7 @@
         <w:lastRenderedPageBreak/>
         <w:br/>
       </w:r>
-      <w:bookmarkStart w:id="26" w:name="_Toc176171263"/>
+      <w:bookmarkStart w:id="26" w:name="_Toc176190137"/>
       <w:r>
         <w:rPr>
           <w:rFonts w:cs="Arial"/>
@@ -8757,7 +10379,7 @@
           <w:rFonts w:cs="Arial"/>
         </w:rPr>
       </w:pPr>
-      <w:bookmarkStart w:id="28" w:name="_Toc176171264"/>
+      <w:bookmarkStart w:id="28" w:name="_Toc176190138"/>
       <w:r>
         <w:rPr>
           <w:rFonts w:cs="Arial"/>
@@ -8785,7 +10407,7 @@
         </w:rPr>
       </w:pPr>
       <w:bookmarkStart w:id="29" w:name="_Hlk172835288"/>
-      <w:bookmarkStart w:id="30" w:name="_Toc176171265"/>
+      <w:bookmarkStart w:id="30" w:name="_Toc176190139"/>
       <w:r>
         <w:rPr>
           <w:rFonts w:ascii="Arial" w:hAnsi="Arial" w:cs="Arial"/>
@@ -9027,7 +10649,7 @@
           <w:rFonts w:ascii="Arial" w:hAnsi="Arial" w:cs="Arial"/>
         </w:rPr>
       </w:pPr>
-      <w:bookmarkStart w:id="31" w:name="_Toc176171266"/>
+      <w:bookmarkStart w:id="31" w:name="_Toc176190140"/>
       <w:r>
         <w:rPr>
           <w:rFonts w:ascii="Arial" w:hAnsi="Arial" w:cs="Arial"/>
@@ -9458,7 +11080,7 @@
           <w:rFonts w:cs="Arial"/>
         </w:rPr>
       </w:pPr>
-      <w:bookmarkStart w:id="32" w:name="_Toc176171267"/>
+      <w:bookmarkStart w:id="32" w:name="_Toc176190141"/>
       <w:r>
         <w:rPr>
           <w:rFonts w:cs="Arial"/>
@@ -9497,7 +11119,7 @@
           <w:rFonts w:ascii="Arial" w:hAnsi="Arial" w:cs="Arial"/>
         </w:rPr>
       </w:pPr>
-      <w:bookmarkStart w:id="33" w:name="_Toc176171268"/>
+      <w:bookmarkStart w:id="33" w:name="_Toc176190142"/>
       <w:r>
         <w:rPr>
           <w:rFonts w:ascii="Arial" w:hAnsi="Arial" w:cs="Arial"/>
@@ -9856,7 +11478,7 @@
           <w:rFonts w:ascii="Arial" w:hAnsi="Arial" w:cs="Arial"/>
         </w:rPr>
       </w:pPr>
-      <w:bookmarkStart w:id="34" w:name="_Toc176171269"/>
+      <w:bookmarkStart w:id="34" w:name="_Toc176190143"/>
       <w:r>
         <w:rPr>
           <w:rFonts w:ascii="Arial" w:hAnsi="Arial" w:cs="Arial"/>
@@ -10488,7 +12110,7 @@
           <w:rFonts w:cs="Arial"/>
         </w:rPr>
       </w:pPr>
-      <w:bookmarkStart w:id="35" w:name="_Toc176171270"/>
+      <w:bookmarkStart w:id="35" w:name="_Toc176190144"/>
       <w:r>
         <w:rPr>
           <w:rFonts w:cs="Arial"/>
@@ -10509,7 +12131,7 @@
           <w:rFonts w:ascii="Arial" w:hAnsi="Arial" w:cs="Arial"/>
         </w:rPr>
       </w:pPr>
-      <w:bookmarkStart w:id="36" w:name="_Toc176171271"/>
+      <w:bookmarkStart w:id="36" w:name="_Toc176190145"/>
       <w:r>
         <w:rPr>
           <w:rFonts w:ascii="Arial" w:hAnsi="Arial" w:cs="Arial"/>
@@ -10759,7 +12381,7 @@
           <w:rFonts w:ascii="Arial" w:hAnsi="Arial" w:cs="Arial"/>
         </w:rPr>
       </w:pPr>
-      <w:bookmarkStart w:id="37" w:name="_Toc176171272"/>
+      <w:bookmarkStart w:id="37" w:name="_Toc176190146"/>
       <w:r>
         <w:rPr>
           <w:rFonts w:ascii="Arial" w:hAnsi="Arial" w:cs="Arial"/>
@@ -11005,7 +12627,7 @@
           <w:rFonts w:cs="Arial"/>
         </w:rPr>
       </w:pPr>
-      <w:bookmarkStart w:id="38" w:name="_Toc176171273"/>
+      <w:bookmarkStart w:id="38" w:name="_Toc176190147"/>
       <w:r>
         <w:rPr>
           <w:rFonts w:cs="Arial"/>
@@ -11028,7 +12650,7 @@
           <w:szCs w:val="22"/>
         </w:rPr>
       </w:pPr>
-      <w:bookmarkStart w:id="39" w:name="_Toc176171274"/>
+      <w:bookmarkStart w:id="39" w:name="_Toc176190148"/>
       <w:r>
         <w:rPr>
           <w:rFonts w:ascii="Arial" w:hAnsi="Arial" w:cs="Arial"/>
@@ -11280,7 +12902,7 @@
           <w:szCs w:val="22"/>
         </w:rPr>
       </w:pPr>
-      <w:bookmarkStart w:id="40" w:name="_Toc176171275"/>
+      <w:bookmarkStart w:id="40" w:name="_Toc176190149"/>
       <w:r>
         <w:rPr>
           <w:rFonts w:ascii="Arial" w:hAnsi="Arial" w:cs="Arial"/>
@@ -11539,7 +13161,7 @@
           <w:szCs w:val="22"/>
         </w:rPr>
       </w:pPr>
-      <w:bookmarkStart w:id="41" w:name="_Toc176171276"/>
+      <w:bookmarkStart w:id="41" w:name="_Toc176190150"/>
       <w:r>
         <w:rPr>
           <w:rFonts w:ascii="Arial" w:hAnsi="Arial" w:cs="Arial"/>
@@ -11792,7 +13414,7 @@
           <w:rFonts w:cs="Arial"/>
         </w:rPr>
       </w:pPr>
-      <w:bookmarkStart w:id="42" w:name="_Toc176171277"/>
+      <w:bookmarkStart w:id="42" w:name="_Toc176190151"/>
       <w:r>
         <w:rPr>
           <w:rFonts w:cs="Arial"/>
@@ -11815,7 +13437,7 @@
           <w:szCs w:val="22"/>
         </w:rPr>
       </w:pPr>
-      <w:bookmarkStart w:id="43" w:name="_Toc176171278"/>
+      <w:bookmarkStart w:id="43" w:name="_Toc176190152"/>
       <w:r>
         <w:rPr>
           <w:rFonts w:ascii="Arial" w:hAnsi="Arial" w:cs="Arial"/>
@@ -12090,7 +13712,7 @@
           <w:szCs w:val="22"/>
         </w:rPr>
       </w:pPr>
-      <w:bookmarkStart w:id="44" w:name="_Toc176171279"/>
+      <w:bookmarkStart w:id="44" w:name="_Toc176190153"/>
       <w:r>
         <w:rPr>
           <w:rFonts w:ascii="Arial" w:hAnsi="Arial" w:cs="Arial"/>
@@ -12327,7 +13949,7 @@
           <w:rFonts w:cs="Arial"/>
         </w:rPr>
       </w:pPr>
-      <w:bookmarkStart w:id="45" w:name="_Toc176171280"/>
+      <w:bookmarkStart w:id="45" w:name="_Toc176190154"/>
       <w:r>
         <w:rPr>
           <w:rFonts w:cs="Arial"/>
@@ -12350,7 +13972,7 @@
           <w:szCs w:val="22"/>
         </w:rPr>
       </w:pPr>
-      <w:bookmarkStart w:id="46" w:name="_Toc176171281"/>
+      <w:bookmarkStart w:id="46" w:name="_Toc176190155"/>
       <w:r>
         <w:rPr>
           <w:rFonts w:ascii="Arial" w:hAnsi="Arial" w:cs="Arial"/>
@@ -12591,7 +14213,7 @@
           <w:rFonts w:ascii="Arial" w:hAnsi="Arial" w:cs="Arial"/>
         </w:rPr>
       </w:pPr>
-      <w:bookmarkStart w:id="47" w:name="_Toc176171282"/>
+      <w:bookmarkStart w:id="47" w:name="_Toc176190156"/>
       <w:r>
         <w:rPr>
           <w:rFonts w:ascii="Arial" w:hAnsi="Arial" w:cs="Arial"/>
@@ -12852,7 +14474,7 @@
           <w:rFonts w:cs="Arial"/>
         </w:rPr>
       </w:pPr>
-      <w:bookmarkStart w:id="48" w:name="_Toc176171283"/>
+      <w:bookmarkStart w:id="48" w:name="_Toc176190157"/>
       <w:r>
         <w:rPr>
           <w:rFonts w:cs="Arial"/>
@@ -12875,7 +14497,7 @@
           <w:lang w:eastAsia="es-BO"/>
         </w:rPr>
       </w:pPr>
-      <w:bookmarkStart w:id="49" w:name="_Toc176171284"/>
+      <w:bookmarkStart w:id="49" w:name="_Toc176190158"/>
       <w:r>
         <w:rPr>
           <w:rFonts w:ascii="Arial" w:hAnsi="Arial" w:cs="Arial"/>
@@ -13111,7 +14733,7 @@
           <w:lang w:eastAsia="es-BO"/>
         </w:rPr>
       </w:pPr>
-      <w:bookmarkStart w:id="50" w:name="_Toc176171285"/>
+      <w:bookmarkStart w:id="50" w:name="_Toc176190159"/>
       <w:r>
         <w:rPr>
           <w:rFonts w:ascii="Arial" w:hAnsi="Arial" w:cs="Arial"/>
@@ -13364,7 +14986,7 @@
         </w:rPr>
       </w:pPr>
       <w:bookmarkStart w:id="51" w:name="_Hlk172906628"/>
-      <w:bookmarkStart w:id="52" w:name="_Toc176171286"/>
+      <w:bookmarkStart w:id="52" w:name="_Toc176190160"/>
       <w:r>
         <w:rPr>
           <w:rFonts w:cs="Arial"/>
@@ -13387,7 +15009,7 @@
           <w:lang w:eastAsia="es-BO"/>
         </w:rPr>
       </w:pPr>
-      <w:bookmarkStart w:id="53" w:name="_Toc176171287"/>
+      <w:bookmarkStart w:id="53" w:name="_Toc176190161"/>
       <w:bookmarkEnd w:id="51"/>
       <w:r>
         <w:rPr>
@@ -13709,7 +15331,7 @@
           <w:lang w:eastAsia="es-BO"/>
         </w:rPr>
       </w:pPr>
-      <w:bookmarkStart w:id="54" w:name="_Toc176171288"/>
+      <w:bookmarkStart w:id="54" w:name="_Toc176190162"/>
       <w:r>
         <w:rPr>
           <w:rFonts w:ascii="Arial" w:hAnsi="Arial" w:cs="Arial"/>
@@ -14183,7 +15805,7 @@
         <w:lastRenderedPageBreak/>
         <w:br/>
       </w:r>
-      <w:bookmarkStart w:id="56" w:name="_Toc176171289"/>
+      <w:bookmarkStart w:id="56" w:name="_Toc176190163"/>
       <w:r>
         <w:rPr>
           <w:rFonts w:cs="Arial"/>
@@ -14205,12 +15827,14 @@
           <w:rFonts w:cs="Arial"/>
         </w:rPr>
       </w:pPr>
+      <w:bookmarkStart w:id="57" w:name="_Toc176190164"/>
       <w:r>
         <w:rPr>
           <w:rFonts w:cs="Arial"/>
         </w:rPr>
         <w:t>Introducción</w:t>
       </w:r>
+      <w:bookmarkEnd w:id="57"/>
     </w:p>
     <w:p>
       <w:pPr>
@@ -14241,6 +15865,7 @@
           <w:sz w:val="22"/>
         </w:rPr>
       </w:pPr>
+      <w:bookmarkStart w:id="58" w:name="_Toc176190165"/>
       <w:r>
         <w:rPr>
           <w:rFonts w:cs="Arial"/>
@@ -14248,6 +15873,7 @@
         </w:rPr>
         <w:t>Análisis de Factibilidad y Requerimientos</w:t>
       </w:r>
+      <w:bookmarkEnd w:id="58"/>
     </w:p>
     <w:p>
       <w:pPr>
@@ -14263,6 +15889,7 @@
           <w:lang w:eastAsia="es-BO"/>
         </w:rPr>
       </w:pPr>
+      <w:bookmarkStart w:id="59" w:name="_Toc176190166"/>
       <w:r>
         <w:rPr>
           <w:rFonts w:ascii="Arial" w:hAnsi="Arial" w:cs="Arial"/>
@@ -14270,6 +15897,7 @@
         </w:rPr>
         <w:t>Factibilidad Técnica</w:t>
       </w:r>
+      <w:bookmarkEnd w:id="59"/>
     </w:p>
     <w:p>
       <w:pPr>
@@ -14301,6 +15929,7 @@
           <w:lang w:eastAsia="es-BO"/>
         </w:rPr>
       </w:pPr>
+      <w:bookmarkStart w:id="60" w:name="_Toc176190167"/>
       <w:r>
         <w:rPr>
           <w:rFonts w:ascii="Arial" w:hAnsi="Arial" w:cs="Arial"/>
@@ -14308,6 +15937,7 @@
         </w:rPr>
         <w:t>Factibilidad Económica</w:t>
       </w:r>
+      <w:bookmarkEnd w:id="60"/>
     </w:p>
     <w:p>
       <w:pPr>
@@ -14339,6 +15969,7 @@
           <w:lang w:eastAsia="es-BO"/>
         </w:rPr>
       </w:pPr>
+      <w:bookmarkStart w:id="61" w:name="_Toc176190168"/>
       <w:r>
         <w:rPr>
           <w:rFonts w:ascii="Arial" w:hAnsi="Arial" w:cs="Arial"/>
@@ -14347,6 +15978,7 @@
         <w:lastRenderedPageBreak/>
         <w:t>Factibilidad Operativa</w:t>
       </w:r>
+      <w:bookmarkEnd w:id="61"/>
     </w:p>
     <w:p>
       <w:pPr>
@@ -14378,6 +16010,7 @@
           <w:lang w:eastAsia="es-BO"/>
         </w:rPr>
       </w:pPr>
+      <w:bookmarkStart w:id="62" w:name="_Toc176190169"/>
       <w:r>
         <w:rPr>
           <w:rFonts w:ascii="Arial" w:hAnsi="Arial" w:cs="Arial"/>
@@ -14385,6 +16018,7 @@
         </w:rPr>
         <w:t>Recopilación de Necesidades de Conectividad</w:t>
       </w:r>
+      <w:bookmarkEnd w:id="62"/>
     </w:p>
     <w:p>
       <w:pPr>
@@ -14490,6 +16124,7 @@
           <w:sz w:val="22"/>
         </w:rPr>
       </w:pPr>
+      <w:bookmarkStart w:id="63" w:name="_Toc176190170"/>
       <w:r>
         <w:rPr>
           <w:rFonts w:cs="Arial"/>
@@ -14497,6 +16132,7 @@
         </w:rPr>
         <w:t>Plan de Implementación</w:t>
       </w:r>
+      <w:bookmarkEnd w:id="63"/>
     </w:p>
     <w:p>
       <w:pPr>
@@ -14511,6 +16147,7 @@
           <w:sz w:val="22"/>
         </w:rPr>
       </w:pPr>
+      <w:bookmarkStart w:id="64" w:name="_Toc176190171"/>
       <w:r>
         <w:rPr>
           <w:rFonts w:ascii="Arial" w:hAnsi="Arial" w:cs="Arial"/>
@@ -14518,6 +16155,7 @@
         </w:rPr>
         <w:t>Ubicación de Gabinetes y Distribución de Nodos</w:t>
       </w:r>
+      <w:bookmarkEnd w:id="64"/>
     </w:p>
     <w:p>
       <w:pPr>
@@ -14548,6 +16186,7 @@
           <w:sz w:val="22"/>
         </w:rPr>
       </w:pPr>
+      <w:bookmarkStart w:id="65" w:name="_Toc176190172"/>
       <w:r>
         <w:rPr>
           <w:rFonts w:ascii="Arial" w:hAnsi="Arial" w:cs="Arial"/>
@@ -14564,6 +16203,7 @@
         </w:rPr>
         <w:t>Subnetting</w:t>
       </w:r>
+      <w:bookmarkEnd w:id="65"/>
       <w:proofErr w:type="spellEnd"/>
     </w:p>
     <w:p>
@@ -14669,6 +16309,7 @@
           <w:sz w:val="22"/>
         </w:rPr>
       </w:pPr>
+      <w:bookmarkStart w:id="66" w:name="_Toc176190173"/>
       <w:r>
         <w:rPr>
           <w:rFonts w:cs="Arial"/>
@@ -14676,6 +16317,7 @@
         </w:rPr>
         <w:t>Diseño del Sistema de Cableado Estructurado</w:t>
       </w:r>
+      <w:bookmarkEnd w:id="66"/>
     </w:p>
     <w:p>
       <w:pPr>
@@ -14690,6 +16332,7 @@
           <w:sz w:val="22"/>
         </w:rPr>
       </w:pPr>
+      <w:bookmarkStart w:id="67" w:name="_Toc176190174"/>
       <w:r>
         <w:rPr>
           <w:rFonts w:ascii="Arial" w:hAnsi="Arial" w:cs="Arial"/>
@@ -14697,6 +16340,7 @@
         </w:rPr>
         <w:t>Cumplimiento de Normativas y Buenas Prácticas</w:t>
       </w:r>
+      <w:bookmarkEnd w:id="67"/>
     </w:p>
     <w:p>
       <w:pPr>
@@ -14727,6 +16371,7 @@
           <w:sz w:val="22"/>
         </w:rPr>
       </w:pPr>
+      <w:bookmarkStart w:id="68" w:name="_Toc176190175"/>
       <w:r>
         <w:rPr>
           <w:rFonts w:ascii="Arial" w:hAnsi="Arial" w:cs="Arial"/>
@@ -14734,6 +16379,7 @@
         </w:rPr>
         <w:t>Flexibilidad y Adaptabilidad</w:t>
       </w:r>
+      <w:bookmarkEnd w:id="68"/>
     </w:p>
     <w:p>
       <w:pPr>
@@ -14839,6 +16485,7 @@
           <w:sz w:val="22"/>
         </w:rPr>
       </w:pPr>
+      <w:bookmarkStart w:id="69" w:name="_Toc176190176"/>
       <w:r>
         <w:rPr>
           <w:rFonts w:cs="Arial"/>
@@ -14846,6 +16493,7 @@
         </w:rPr>
         <w:t>Características del Diseño de la Infraestructura de Red</w:t>
       </w:r>
+      <w:bookmarkEnd w:id="69"/>
     </w:p>
     <w:p>
       <w:pPr>
@@ -14860,6 +16508,7 @@
           <w:sz w:val="22"/>
         </w:rPr>
       </w:pPr>
+      <w:bookmarkStart w:id="70" w:name="_Toc176190177"/>
       <w:r>
         <w:rPr>
           <w:rFonts w:ascii="Arial" w:hAnsi="Arial" w:cs="Arial"/>
@@ -14867,6 +16516,7 @@
         </w:rPr>
         <w:t>Escalabilidad</w:t>
       </w:r>
+      <w:bookmarkEnd w:id="70"/>
     </w:p>
     <w:p>
       <w:pPr>
@@ -14913,6 +16563,7 @@
           <w:sz w:val="22"/>
         </w:rPr>
       </w:pPr>
+      <w:bookmarkStart w:id="71" w:name="_Toc176190178"/>
       <w:r>
         <w:rPr>
           <w:rFonts w:ascii="Arial" w:hAnsi="Arial" w:cs="Arial"/>
@@ -14920,6 +16571,7 @@
         </w:rPr>
         <w:t>Disponibilidad y Rendimiento</w:t>
       </w:r>
+      <w:bookmarkEnd w:id="71"/>
     </w:p>
     <w:p>
       <w:pPr>
@@ -14950,6 +16602,7 @@
           <w:sz w:val="22"/>
         </w:rPr>
       </w:pPr>
+      <w:bookmarkStart w:id="72" w:name="_Toc176190179"/>
       <w:r>
         <w:rPr>
           <w:rFonts w:ascii="Arial" w:hAnsi="Arial" w:cs="Arial"/>
@@ -14957,6 +16610,7 @@
         </w:rPr>
         <w:t>Seguridad</w:t>
       </w:r>
+      <w:bookmarkEnd w:id="72"/>
     </w:p>
     <w:p>
       <w:pPr>
@@ -15003,6 +16657,7 @@
           <w:sz w:val="22"/>
         </w:rPr>
       </w:pPr>
+      <w:bookmarkStart w:id="73" w:name="_Toc176190180"/>
       <w:r>
         <w:rPr>
           <w:rFonts w:cs="Arial"/>
@@ -15010,6 +16665,7 @@
         </w:rPr>
         <w:t>Estimación de Costos y Presupuesto</w:t>
       </w:r>
+      <w:bookmarkEnd w:id="73"/>
     </w:p>
     <w:p>
       <w:pPr>
@@ -15024,6 +16680,7 @@
           <w:sz w:val="22"/>
         </w:rPr>
       </w:pPr>
+      <w:bookmarkStart w:id="74" w:name="_Toc176190181"/>
       <w:r>
         <w:rPr>
           <w:rFonts w:ascii="Arial" w:hAnsi="Arial" w:cs="Arial"/>
@@ -15031,6 +16688,7 @@
         </w:rPr>
         <w:t>Análisis de Costos</w:t>
       </w:r>
+      <w:bookmarkEnd w:id="74"/>
     </w:p>
     <w:p>
       <w:pPr>
@@ -15061,6 +16719,7 @@
           <w:sz w:val="22"/>
         </w:rPr>
       </w:pPr>
+      <w:bookmarkStart w:id="75" w:name="_Toc176190182"/>
       <w:r>
         <w:rPr>
           <w:rFonts w:ascii="Arial" w:hAnsi="Arial" w:cs="Arial"/>
@@ -15069,6 +16728,7 @@
         <w:lastRenderedPageBreak/>
         <w:t>Elaboración del Presupuesto</w:t>
       </w:r>
+      <w:bookmarkEnd w:id="75"/>
     </w:p>
     <w:p>
       <w:pPr>
@@ -17909,6 +19569,7 @@
           <w:sz w:val="22"/>
         </w:rPr>
       </w:pPr>
+      <w:bookmarkStart w:id="76" w:name="_Toc176190183"/>
       <w:r>
         <w:rPr>
           <w:rFonts w:cs="Arial"/>
@@ -17917,6 +19578,7 @@
         <w:lastRenderedPageBreak/>
         <w:t>Simulación y Validación del Sistema</w:t>
       </w:r>
+      <w:bookmarkEnd w:id="76"/>
     </w:p>
     <w:p>
       <w:pPr>
@@ -17931,6 +19593,7 @@
           <w:sz w:val="22"/>
         </w:rPr>
       </w:pPr>
+      <w:bookmarkStart w:id="77" w:name="_Toc176190184"/>
       <w:r>
         <w:rPr>
           <w:rFonts w:ascii="Arial" w:hAnsi="Arial" w:cs="Arial"/>
@@ -17938,6 +19601,7 @@
         </w:rPr>
         <w:t>Pruebas de Simulación</w:t>
       </w:r>
+      <w:bookmarkEnd w:id="77"/>
     </w:p>
     <w:p>
       <w:pPr>
@@ -18042,6 +19706,7 @@
           <w:sz w:val="22"/>
         </w:rPr>
       </w:pPr>
+      <w:bookmarkStart w:id="78" w:name="_Toc176190185"/>
       <w:r>
         <w:rPr>
           <w:rFonts w:ascii="Arial" w:hAnsi="Arial" w:cs="Arial"/>
@@ -18049,6 +19714,7 @@
         </w:rPr>
         <w:t>Pruebas de Validación</w:t>
       </w:r>
+      <w:bookmarkEnd w:id="78"/>
     </w:p>
     <w:p>
       <w:pPr>
@@ -18121,6 +19787,7 @@
           <w:sz w:val="22"/>
         </w:rPr>
       </w:pPr>
+      <w:bookmarkStart w:id="79" w:name="_Toc176190186"/>
       <w:r>
         <w:rPr>
           <w:rFonts w:cs="Arial"/>
@@ -18129,6 +19796,7 @@
         <w:lastRenderedPageBreak/>
         <w:t>Resultados y Beneficios Esperados</w:t>
       </w:r>
+      <w:bookmarkEnd w:id="79"/>
     </w:p>
     <w:p>
       <w:pPr>
@@ -18143,6 +19811,7 @@
           <w:sz w:val="22"/>
         </w:rPr>
       </w:pPr>
+      <w:bookmarkStart w:id="80" w:name="_Toc176190187"/>
       <w:r>
         <w:rPr>
           <w:rFonts w:ascii="Arial" w:hAnsi="Arial" w:cs="Arial"/>
@@ -18150,6 +19819,7 @@
         </w:rPr>
         <w:t>Impacto en la Conectividad del Edificio</w:t>
       </w:r>
+      <w:bookmarkEnd w:id="80"/>
     </w:p>
     <w:p>
       <w:pPr>
@@ -18180,6 +19850,7 @@
           <w:sz w:val="22"/>
         </w:rPr>
       </w:pPr>
+      <w:bookmarkStart w:id="81" w:name="_Toc176190188"/>
       <w:r>
         <w:rPr>
           <w:rFonts w:ascii="Arial" w:hAnsi="Arial" w:cs="Arial"/>
@@ -18187,6 +19858,7 @@
         </w:rPr>
         <w:t>Reducción de Costos y Eficiencia Operativa</w:t>
       </w:r>
+      <w:bookmarkEnd w:id="81"/>
     </w:p>
     <w:p>
       <w:pPr>
@@ -18217,6 +19889,7 @@
           <w:sz w:val="22"/>
         </w:rPr>
       </w:pPr>
+      <w:bookmarkStart w:id="82" w:name="_Toc176190189"/>
       <w:r>
         <w:rPr>
           <w:rFonts w:ascii="Arial" w:hAnsi="Arial" w:cs="Arial"/>
@@ -18224,6 +19897,7 @@
         </w:rPr>
         <w:t>Preparación para el Futuro</w:t>
       </w:r>
+      <w:bookmarkEnd w:id="82"/>
     </w:p>
     <w:p>
       <w:pPr>
@@ -18254,6 +19928,7 @@
           <w:sz w:val="22"/>
         </w:rPr>
       </w:pPr>
+      <w:bookmarkStart w:id="83" w:name="_Toc176190190"/>
       <w:r>
         <w:rPr>
           <w:rFonts w:ascii="Arial" w:hAnsi="Arial" w:cs="Arial"/>
@@ -18261,6 +19936,7 @@
         </w:rPr>
         <w:t>Conclusiones</w:t>
       </w:r>
+      <w:bookmarkEnd w:id="83"/>
     </w:p>
     <w:p>
       <w:pPr>
@@ -18357,7 +20033,7 @@
           <w:docGrid w:linePitch="360"/>
         </w:sectPr>
       </w:pPr>
-      <w:bookmarkStart w:id="57" w:name="_Toc1383172"/>
+      <w:bookmarkStart w:id="84" w:name="_Toc1383172"/>
       <w:r>
         <w:rPr>
           <w:rFonts w:ascii="Arial" w:hAnsi="Arial" w:cs="Arial"/>
@@ -18384,14 +20060,14 @@
         <w:lastRenderedPageBreak/>
         <w:br/>
       </w:r>
-      <w:bookmarkStart w:id="58" w:name="_Toc176171300"/>
+      <w:bookmarkStart w:id="85" w:name="_Toc176190191"/>
       <w:r>
         <w:rPr>
           <w:rFonts w:cs="Arial"/>
         </w:rPr>
         <w:t>CONCLUSIONES Y RECOMENDACIONES</w:t>
       </w:r>
-      <w:bookmarkEnd w:id="58"/>
+      <w:bookmarkEnd w:id="85"/>
     </w:p>
     <w:p>
       <w:pPr>
@@ -18405,15 +20081,15 @@
           <w:rFonts w:cs="Arial"/>
         </w:rPr>
       </w:pPr>
-      <w:bookmarkStart w:id="59" w:name="_Toc176171301"/>
+      <w:bookmarkStart w:id="86" w:name="_Toc176190192"/>
       <w:r>
         <w:rPr>
           <w:rFonts w:cs="Arial"/>
         </w:rPr>
         <w:t>Conclusiones</w:t>
       </w:r>
-      <w:bookmarkEnd w:id="57"/>
-      <w:bookmarkEnd w:id="59"/>
+      <w:bookmarkEnd w:id="84"/>
+      <w:bookmarkEnd w:id="86"/>
     </w:p>
     <w:p>
       <w:pPr>
@@ -18477,7 +20153,7 @@
         </w:rPr>
         <w:t>Los temas y estilos también ayudan a mantener su documento coordinado. Cuando haga clic en Diseño y seleccione un tema nuevo, cambiarán las imágenes, gráficos y gráficos SmartArt para que coincidan con el nuevo tema.</w:t>
       </w:r>
-      <w:bookmarkStart w:id="60" w:name="_Toc1383173"/>
+      <w:bookmarkStart w:id="87" w:name="_Toc1383173"/>
     </w:p>
     <w:p>
       <w:pPr>
@@ -18491,15 +20167,15 @@
           <w:rFonts w:cs="Arial"/>
         </w:rPr>
       </w:pPr>
-      <w:bookmarkStart w:id="61" w:name="_Toc176171302"/>
+      <w:bookmarkStart w:id="88" w:name="_Toc176190193"/>
       <w:r>
         <w:rPr>
           <w:rFonts w:cs="Arial"/>
         </w:rPr>
         <w:t>Recomendaciones</w:t>
       </w:r>
-      <w:bookmarkEnd w:id="60"/>
-      <w:bookmarkEnd w:id="61"/>
+      <w:bookmarkEnd w:id="87"/>
+      <w:bookmarkEnd w:id="88"/>
     </w:p>
     <w:p>
       <w:pPr>
@@ -18574,17 +20250,17 @@
           <w:caps/>
         </w:rPr>
       </w:pPr>
-      <w:bookmarkStart w:id="62" w:name="_Toc1383174"/>
+      <w:bookmarkStart w:id="89" w:name="_Toc1383174"/>
       <w:r>
         <w:rPr>
           <w:rFonts w:ascii="Arial" w:hAnsi="Arial" w:cs="Arial"/>
         </w:rPr>
         <w:br w:type="page"/>
       </w:r>
-      <w:bookmarkEnd w:id="62"/>
-    </w:p>
-    <w:bookmarkStart w:id="63" w:name="_Toc176171303" w:displacedByCustomXml="next"/>
-    <w:bookmarkStart w:id="64" w:name="_Toc1383175" w:displacedByCustomXml="next"/>
+      <w:bookmarkEnd w:id="89"/>
+    </w:p>
+    <w:bookmarkStart w:id="90" w:name="_Toc176190194" w:displacedByCustomXml="next"/>
+    <w:bookmarkStart w:id="91" w:name="_Toc1383175" w:displacedByCustomXml="next"/>
     <w:sdt>
       <w:sdtPr>
         <w:rPr>
@@ -18617,7 +20293,7 @@
             </w:rPr>
             <w:t>Bibliografía</w:t>
           </w:r>
-          <w:bookmarkEnd w:id="63"/>
+          <w:bookmarkEnd w:id="90"/>
         </w:p>
         <w:sdt>
           <w:sdtPr>
@@ -18923,7 +20599,7 @@
         <w:lastRenderedPageBreak/>
         <w:t>ANEXOS</w:t>
       </w:r>
-      <w:bookmarkEnd w:id="64"/>
+      <w:bookmarkEnd w:id="91"/>
     </w:p>
     <w:p>
       <w:pPr>
@@ -19014,31 +20690,21 @@
         <w:pStyle w:val="Descripcin"/>
         <w:keepNext/>
       </w:pPr>
-      <w:bookmarkStart w:id="65" w:name="_Toc169536878"/>
-      <w:bookmarkStart w:id="66" w:name="_Toc169639404"/>
+      <w:bookmarkStart w:id="92" w:name="_Toc169536878"/>
+      <w:bookmarkStart w:id="93" w:name="_Toc169639404"/>
       <w:r>
         <w:t xml:space="preserve">Ilustración </w:t>
       </w:r>
-      <w:r>
-        <w:fldChar w:fldCharType="begin"/>
-      </w:r>
-      <w:r>
-        <w:instrText xml:space="preserve"> SEQ Ilustración \* ARABIC </w:instrText>
-      </w:r>
-      <w:r>
-        <w:fldChar w:fldCharType="separate"/>
-      </w:r>
-      <w:r>
-        <w:t>2</w:t>
-      </w:r>
-      <w:r>
-        <w:fldChar w:fldCharType="end"/>
-      </w:r>
+      <w:fldSimple w:instr=" SEQ Ilustración \* ARABIC ">
+        <w:r>
+          <w:t>2</w:t>
+        </w:r>
+      </w:fldSimple>
       <w:r>
         <w:t xml:space="preserve"> - Cronograma de Actividades</w:t>
       </w:r>
-      <w:bookmarkEnd w:id="65"/>
-      <w:bookmarkEnd w:id="66"/>
+      <w:bookmarkEnd w:id="92"/>
+      <w:bookmarkEnd w:id="93"/>
     </w:p>
     <w:p>
       <w:r>

</xml_diff>